<commit_message>
Updated mission overview to include mission statemtn and mission comparisons
</commit_message>
<xml_diff>
--- a/CMQA/Rascal Proposals/RCL-P-CMQA2-Rascal-RFP.docx
+++ b/CMQA/Rascal Proposals/RCL-P-CMQA2-Rascal-RFP.docx
@@ -105,7 +105,7 @@
             <v:path gradientshapeok="t" o:connecttype="rect"/>
           </v:shapetype>
           <v:shape id="Text Box 3" o:spid="_x0000_s1026" type="#_x0000_t202" style="position:absolute;left:0;text-align:left;margin-left:103.05pt;margin-top:9.2pt;width:234pt;height:342.1pt;z-index:251659264;visibility:visible" o:gfxdata="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">
-            <v:textbox>
+            <v:textbox style="mso-next-textbox:#Text Box 3">
               <w:txbxContent>
                 <w:sdt>
                   <w:sdtPr>
@@ -217,10 +217,10 @@
                           <w:lang w:eastAsia="en-US" w:bidi="ar-SA"/>
                         </w:rPr>
                         <w:drawing>
-                          <wp:inline distT="0" distB="0" distL="0" distR="0">
+                          <wp:inline distT="0" distB="0" distL="0" distR="0" wp14:anchorId="640A618E" wp14:editId="7D4D640B">
                             <wp:extent cx="2066306" cy="2066306"/>
                             <wp:effectExtent l="0" t="0" r="0" b="0"/>
-                            <wp:docPr id="1" name="Picture 1"/>
+                            <wp:docPr id="3" name="Picture 3"/>
                             <wp:cNvGraphicFramePr>
                               <a:graphicFrameLocks xmlns:a="http://schemas.openxmlformats.org/drawingml/2006/main" noChangeAspect="1"/>
                             </wp:cNvGraphicFramePr>
@@ -291,7 +291,7 @@
                     <w:rPr>
                       <w:noProof/>
                     </w:rPr>
-                    <w:t>9/11/13</w:t>
+                    <w:t>10/14/13</w:t>
                   </w:r>
                   <w:r>
                     <w:rPr>
@@ -1340,7 +1340,6 @@
           <w:sz w:val="28"/>
           <w:szCs w:val="28"/>
         </w:rPr>
-        <w:lastRenderedPageBreak/>
         <w:t>Revisions Summary</w:t>
       </w:r>
     </w:p>
@@ -1765,6 +1764,14 @@
                 <w:szCs w:val="24"/>
               </w:rPr>
             </w:pPr>
+            <w:r>
+              <w:rPr>
+                <w:b/>
+                <w:sz w:val="24"/>
+                <w:szCs w:val="24"/>
+              </w:rPr>
+              <w:t>1</w:t>
+            </w:r>
           </w:p>
         </w:tc>
         <w:tc>
@@ -1788,6 +1795,13 @@
                 <w:szCs w:val="24"/>
               </w:rPr>
             </w:pPr>
+            <w:r>
+              <w:rPr>
+                <w:sz w:val="24"/>
+                <w:szCs w:val="24"/>
+              </w:rPr>
+              <w:t>Update</w:t>
+            </w:r>
           </w:p>
         </w:tc>
         <w:tc>
@@ -1810,6 +1824,13 @@
                 <w:szCs w:val="24"/>
               </w:rPr>
             </w:pPr>
+            <w:r>
+              <w:rPr>
+                <w:sz w:val="24"/>
+                <w:szCs w:val="24"/>
+              </w:rPr>
+              <w:t>10/14/2013</w:t>
+            </w:r>
           </w:p>
         </w:tc>
         <w:tc>
@@ -1833,6 +1854,13 @@
                 <w:szCs w:val="24"/>
               </w:rPr>
             </w:pPr>
+            <w:r>
+              <w:rPr>
+                <w:sz w:val="24"/>
+                <w:szCs w:val="24"/>
+              </w:rPr>
+              <w:t>Tom Moline</w:t>
+            </w:r>
           </w:p>
         </w:tc>
         <w:tc>
@@ -1854,6 +1882,13 @@
                 <w:szCs w:val="24"/>
               </w:rPr>
             </w:pPr>
+            <w:r>
+              <w:rPr>
+                <w:sz w:val="24"/>
+                <w:szCs w:val="24"/>
+              </w:rPr>
+              <w:t>Tyler Olson</w:t>
+            </w:r>
           </w:p>
         </w:tc>
       </w:tr>
@@ -2563,16 +2598,6 @@
         </w:rPr>
       </w:pPr>
     </w:p>
-    <w:p>
-      <w:pPr>
-        <w:rPr>
-          <w:b/>
-          <w:bCs/>
-          <w:sz w:val="28"/>
-          <w:szCs w:val="28"/>
-        </w:rPr>
-      </w:pPr>
-    </w:p>
     <w:sdt>
       <w:sdtPr>
         <w:rPr>
@@ -2633,7 +2658,7 @@
           <w:r>
             <w:fldChar w:fldCharType="separate"/>
           </w:r>
-          <w:hyperlink w:anchor="_Toc366703665" w:history="1">
+          <w:hyperlink w:anchor="_Toc369555375" w:history="1">
             <w:r>
               <w:rPr>
                 <w:rStyle w:val="Hyperlink"/>
@@ -2678,7 +2703,7 @@
                 <w:noProof/>
                 <w:webHidden/>
               </w:rPr>
-              <w:instrText xml:space="preserve"> PAGEREF _Toc366703665 \h </w:instrText>
+              <w:instrText xml:space="preserve"> PAGEREF _Toc369555375 \h </w:instrText>
             </w:r>
             <w:r>
               <w:rPr>
@@ -2724,7 +2749,7 @@
               <w:lang w:eastAsia="en-US" w:bidi="ar-SA"/>
             </w:rPr>
           </w:pPr>
-          <w:hyperlink w:anchor="_Toc366703666" w:history="1">
+          <w:hyperlink w:anchor="_Toc369555376" w:history="1">
             <w:r>
               <w:rPr>
                 <w:rStyle w:val="Hyperlink"/>
@@ -2769,7 +2794,7 @@
                 <w:noProof/>
                 <w:webHidden/>
               </w:rPr>
-              <w:instrText xml:space="preserve"> PAGEREF _Toc366703666 \h </w:instrText>
+              <w:instrText xml:space="preserve"> PAGEREF _Toc369555376 \h </w:instrText>
             </w:r>
             <w:r>
               <w:rPr>
@@ -2816,7 +2841,7 @@
               <w:lang w:eastAsia="en-US" w:bidi="ar-SA"/>
             </w:rPr>
           </w:pPr>
-          <w:hyperlink w:anchor="_Toc366703667" w:history="1">
+          <w:hyperlink w:anchor="_Toc369555377" w:history="1">
             <w:r>
               <w:rPr>
                 <w:rStyle w:val="Hyperlink"/>
@@ -2861,7 +2886,7 @@
                 <w:noProof/>
                 <w:webHidden/>
               </w:rPr>
-              <w:instrText xml:space="preserve"> PAGEREF _Toc366703667 \h </w:instrText>
+              <w:instrText xml:space="preserve"> PAGEREF _Toc369555377 \h </w:instrText>
             </w:r>
             <w:r>
               <w:rPr>
@@ -2908,13 +2933,105 @@
               <w:lang w:eastAsia="en-US" w:bidi="ar-SA"/>
             </w:rPr>
           </w:pPr>
-          <w:hyperlink w:anchor="_Toc366703668" w:history="1">
+          <w:hyperlink w:anchor="_Toc369555378" w:history="1">
             <w:r>
               <w:rPr>
                 <w:rStyle w:val="Hyperlink"/>
                 <w:noProof/>
               </w:rPr>
               <w:t>2.2.</w:t>
+            </w:r>
+            <w:r>
+              <w:rPr>
+                <w:rFonts w:asciiTheme="minorHAnsi" w:eastAsiaTheme="minorEastAsia" w:hAnsiTheme="minorHAnsi" w:cstheme="minorBidi"/>
+                <w:noProof/>
+                <w:kern w:val="0"/>
+                <w:sz w:val="22"/>
+                <w:szCs w:val="22"/>
+                <w:lang w:eastAsia="en-US" w:bidi="ar-SA"/>
+              </w:rPr>
+              <w:tab/>
+            </w:r>
+            <w:r>
+              <w:rPr>
+                <w:rStyle w:val="Hyperlink"/>
+                <w:noProof/>
+              </w:rPr>
+              <w:t>Mission Statement and Mission Success Requirements</w:t>
+            </w:r>
+            <w:r>
+              <w:rPr>
+                <w:noProof/>
+                <w:webHidden/>
+              </w:rPr>
+              <w:tab/>
+            </w:r>
+            <w:r>
+              <w:rPr>
+                <w:noProof/>
+                <w:webHidden/>
+              </w:rPr>
+              <w:fldChar w:fldCharType="begin"/>
+            </w:r>
+            <w:r>
+              <w:rPr>
+                <w:noProof/>
+                <w:webHidden/>
+              </w:rPr>
+              <w:instrText xml:space="preserve"> PAGEREF _Toc369555378 \h </w:instrText>
+            </w:r>
+            <w:r>
+              <w:rPr>
+                <w:noProof/>
+                <w:webHidden/>
+              </w:rPr>
+            </w:r>
+            <w:r>
+              <w:rPr>
+                <w:noProof/>
+                <w:webHidden/>
+              </w:rPr>
+              <w:fldChar w:fldCharType="separate"/>
+            </w:r>
+            <w:r>
+              <w:rPr>
+                <w:noProof/>
+                <w:webHidden/>
+              </w:rPr>
+              <w:t>5</w:t>
+            </w:r>
+            <w:r>
+              <w:rPr>
+                <w:noProof/>
+                <w:webHidden/>
+              </w:rPr>
+              <w:fldChar w:fldCharType="end"/>
+            </w:r>
+          </w:hyperlink>
+        </w:p>
+        <w:p>
+          <w:pPr>
+            <w:pStyle w:val="TOC2"/>
+            <w:tabs>
+              <w:tab w:val="left" w:pos="880"/>
+              <w:tab w:val="right" w:leader="dot" w:pos="9350"/>
+            </w:tabs>
+            <w:rPr>
+              <w:rFonts w:asciiTheme="minorHAnsi" w:eastAsiaTheme="minorEastAsia" w:hAnsiTheme="minorHAnsi" w:cstheme="minorBidi"/>
+              <w:noProof/>
+              <w:kern w:val="0"/>
+              <w:sz w:val="22"/>
+              <w:szCs w:val="22"/>
+              <w:lang w:eastAsia="en-US" w:bidi="ar-SA"/>
+            </w:rPr>
+          </w:pPr>
+          <w:hyperlink w:anchor="_Toc369555379" w:history="1">
+            <w:r>
+              <w:rPr>
+                <w:rStyle w:val="Hyperlink"/>
+                <w:noProof/>
+              </w:rPr>
+              <w:t>2.3.</w:t>
             </w:r>
             <w:r>
               <w:rPr>
@@ -2953,7 +3070,7 @@
                 <w:noProof/>
                 <w:webHidden/>
               </w:rPr>
-              <w:instrText xml:space="preserve"> PAGEREF _Toc366703668 \h </w:instrText>
+              <w:instrText xml:space="preserve"> PAGEREF _Toc369555379 \h </w:instrText>
             </w:r>
             <w:r>
               <w:rPr>
@@ -2999,7 +3116,7 @@
               <w:lang w:eastAsia="en-US" w:bidi="ar-SA"/>
             </w:rPr>
           </w:pPr>
-          <w:hyperlink w:anchor="_Toc366703669" w:history="1">
+          <w:hyperlink w:anchor="_Toc369555380" w:history="1">
             <w:r>
               <w:rPr>
                 <w:rStyle w:val="Hyperlink"/>
@@ -3044,7 +3161,7 @@
                 <w:noProof/>
                 <w:webHidden/>
               </w:rPr>
-              <w:instrText xml:space="preserve"> PAGEREF _Toc366703669 \h </w:instrText>
+              <w:instrText xml:space="preserve"> PAGEREF _Toc369555380 \h </w:instrText>
             </w:r>
             <w:r>
               <w:rPr>
@@ -3090,7 +3207,7 @@
               <w:lang w:eastAsia="en-US" w:bidi="ar-SA"/>
             </w:rPr>
           </w:pPr>
-          <w:hyperlink w:anchor="_Toc366703670" w:history="1">
+          <w:hyperlink w:anchor="_Toc369555381" w:history="1">
             <w:r>
               <w:rPr>
                 <w:rStyle w:val="Hyperlink"/>
@@ -3135,7 +3252,7 @@
                 <w:noProof/>
                 <w:webHidden/>
               </w:rPr>
-              <w:instrText xml:space="preserve"> PAGEREF _Toc366703670 \h </w:instrText>
+              <w:instrText xml:space="preserve"> PAGEREF _Toc369555381 \h </w:instrText>
             </w:r>
             <w:r>
               <w:rPr>
@@ -3475,38 +3592,6 @@
     </w:p>
     <w:p>
       <w:pPr>
-        <w:rPr>
-          <w:b/>
-          <w:bCs/>
-        </w:rPr>
-      </w:pPr>
-    </w:p>
-    <w:p>
-      <w:pPr>
-        <w:rPr>
-          <w:b/>
-          <w:bCs/>
-        </w:rPr>
-      </w:pPr>
-    </w:p>
-    <w:p>
-      <w:pPr>
-        <w:rPr>
-          <w:b/>
-          <w:bCs/>
-        </w:rPr>
-      </w:pPr>
-    </w:p>
-    <w:p>
-      <w:pPr>
-        <w:rPr>
-          <w:b/>
-          <w:bCs/>
-        </w:rPr>
-      </w:pPr>
-    </w:p>
-    <w:p>
-      <w:pPr>
         <w:pStyle w:val="Heading1"/>
         <w:numPr>
           <w:ilvl w:val="0"/>
@@ -3514,7 +3599,7 @@
         </w:numPr>
         <w:ind w:left="360"/>
       </w:pPr>
-      <w:bookmarkStart w:id="1" w:name="_Toc366703665"/>
+      <w:bookmarkStart w:id="1" w:name="_Toc369555375"/>
       <w:r>
         <w:lastRenderedPageBreak/>
         <w:t>I</w:t>
@@ -3591,15 +3676,7 @@
         <w:rPr>
           <w:sz w:val="22"/>
         </w:rPr>
-        <w:t>units, a designation that was created by California Polytechnic</w:t>
-      </w:r>
-      <w:bookmarkStart w:id="2" w:name="_GoBack"/>
-      <w:bookmarkEnd w:id="2"/>
-      <w:r>
-        <w:rPr>
-          <w:sz w:val="22"/>
-        </w:rPr>
-        <w:t xml:space="preserve"> University in the early 2000’s for describing the satellites being developed by various universities that met this definition. The reason for creating such satellites is twofold: it greatly reduces the time and monetary investment associated with developing custom satellite shapes and structures, while allowing the development of standard satellite deployers (such as the P-POD) for integration into any rocket configuration, thus allowing greater access to launch opportunities for university missions, such as Rascal. The largest deployer volume currently available is for 6U satellites, thus putting a design constraint on the Rascal structure as a whole.</w:t>
+        <w:t>units, a designation that was created by California Polytechnic University in the early 2000’s for describing the satellites being developed by various universities that met this definition. The reason for creating such satellites is twofold: it greatly reduces the time and monetary investment associated with developing custom satellite shapes and structures, while allowing the development of standard satellite deployers (such as the P-POD) for integration into any rocket configuration, thus allowing greater access to launch opportunities for university missions, such as Rascal. The largest deployer volume currently available is for 6U satellites, thus putting a design constraint on the Rascal structure as a whole.</w:t>
       </w:r>
     </w:p>
     <w:p>
@@ -3626,7 +3703,19 @@
         <w:rPr>
           <w:sz w:val="22"/>
         </w:rPr>
-        <w:t xml:space="preserve">ach satellite will have its own infrared and image-based navigation tools, six-degree-of-freedom propulsive control </w:t>
+        <w:t xml:space="preserve">ach satellite will have its own infrared and </w:t>
+      </w:r>
+      <w:r>
+        <w:rPr>
+          <w:sz w:val="22"/>
+        </w:rPr>
+        <w:t>visual</w:t>
+      </w:r>
+      <w:r>
+        <w:rPr>
+          <w:sz w:val="22"/>
+        </w:rPr>
+        <w:t xml:space="preserve">-based navigation tools, six-degree-of-freedom propulsive control </w:t>
       </w:r>
       <w:r>
         <w:rPr>
@@ -3660,7 +3749,31 @@
         <w:rPr>
           <w:sz w:val="22"/>
         </w:rPr>
-        <w:t>This will be accomplished by having one of the two 3U satellites eject from Rascal’s common baseplate, achieve stability, move out 100 m from the remaining satellite, and return to a distance of at least 10 m, at which point the remaining satellite will go through the same process. If enough propellant is left in each satellite after this process, a docking maneuver between the two may then take place.</w:t>
+        <w:t xml:space="preserve">This will be accomplished by having one of the two 3U satellites eject from Rascal’s common baseplate, achieve stability, move out </w:t>
+      </w:r>
+      <w:r>
+        <w:rPr>
+          <w:sz w:val="22"/>
+        </w:rPr>
+        <w:t>some distance</w:t>
+      </w:r>
+      <w:r>
+        <w:rPr>
+          <w:sz w:val="22"/>
+        </w:rPr>
+        <w:t xml:space="preserve"> from the remaining satellite, and return </w:t>
+      </w:r>
+      <w:r>
+        <w:rPr>
+          <w:sz w:val="22"/>
+        </w:rPr>
+        <w:t>within a short distance of the remaining satellite</w:t>
+      </w:r>
+      <w:r>
+        <w:rPr>
+          <w:sz w:val="22"/>
+        </w:rPr>
+        <w:t>, at which point the remaining satellite will go through the same process. If enough propellant is left in each satellite after this process, a docking maneuver between the two may then take place.</w:t>
       </w:r>
     </w:p>
     <w:p>
@@ -3917,7 +4030,10 @@
               <w:jc w:val="center"/>
             </w:pPr>
             <w:r>
-              <w:t>200</w:t>
+              <w:t>4</w:t>
+            </w:r>
+            <w:r>
+              <w:t>00</w:t>
             </w:r>
             <w:r>
               <w:t xml:space="preserve"> km</w:t>
@@ -4087,16 +4203,26 @@
         <w:rPr>
           <w:sz w:val="22"/>
         </w:rPr>
-        <w:t xml:space="preserve">Based on these parameters, and the time that has been allotted for work to be done on this mission, the focus of this senior design project will rest in two key areas: the structural configuration of the satellite itself and the propulsive unit used to achieve the mission goals. The actual payload design and navigation protocols are beyond the scope of this particular project and are more suited for </w:t>
+        <w:t xml:space="preserve">Based on these parameters, and the time that has been allotted for work to be done on this mission, the focus of this senior design project will rest in two key areas: </w:t>
       </w:r>
-      <w:proofErr w:type="gramStart"/>
       <w:r>
         <w:rPr>
           <w:sz w:val="22"/>
         </w:rPr>
-        <w:t>a</w:t>
+        <w:t>fully defining the Rascal Mission and the requirements that indicate its success and preliminary design and fabrication of the subsystems associated with the meeting of these requirements</w:t>
       </w:r>
-      <w:proofErr w:type="gramEnd"/>
+      <w:r>
+        <w:rPr>
+          <w:sz w:val="22"/>
+        </w:rPr>
+        <w:t>. The actual payload design and navigation protocols are beyond the scope of this particular project and are more suited for a</w:t>
+      </w:r>
+      <w:r>
+        <w:rPr>
+          <w:sz w:val="22"/>
+        </w:rPr>
+        <w:t>n</w:t>
+      </w:r>
       <w:r>
         <w:rPr>
           <w:sz w:val="22"/>
@@ -4106,45 +4232,6 @@
     </w:p>
     <w:p>
       <w:pPr>
-        <w:tabs>
-          <w:tab w:val="left" w:pos="2244"/>
-        </w:tabs>
-        <w:spacing w:after="120"/>
-        <w:jc w:val="both"/>
-        <w:rPr>
-          <w:sz w:val="22"/>
-        </w:rPr>
-      </w:pPr>
-    </w:p>
-    <w:p>
-      <w:pPr>
-        <w:tabs>
-          <w:tab w:val="left" w:pos="2244"/>
-        </w:tabs>
-        <w:spacing w:after="120"/>
-        <w:jc w:val="both"/>
-        <w:rPr>
-          <w:sz w:val="22"/>
-        </w:rPr>
-      </w:pPr>
-    </w:p>
-    <w:p>
-      <w:pPr>
-        <w:tabs>
-          <w:tab w:val="left" w:pos="2244"/>
-        </w:tabs>
-        <w:spacing w:after="120"/>
-        <w:jc w:val="both"/>
-        <w:rPr>
-          <w:sz w:val="22"/>
-        </w:rPr>
-      </w:pPr>
-    </w:p>
-    <w:p>
-      <w:pPr>
-        <w:tabs>
-          <w:tab w:val="left" w:pos="2244"/>
-        </w:tabs>
         <w:spacing w:after="120"/>
         <w:jc w:val="both"/>
         <w:rPr>
@@ -4161,12 +4248,318 @@
         </w:numPr>
         <w:ind w:left="360"/>
       </w:pPr>
-      <w:bookmarkStart w:id="3" w:name="_Toc366703666"/>
+      <w:bookmarkStart w:id="2" w:name="_Toc369555376"/>
       <w:r>
         <w:lastRenderedPageBreak/>
         <w:t>Mission Overview</w:t>
       </w:r>
+      <w:bookmarkEnd w:id="2"/>
+    </w:p>
+    <w:p>
+      <w:pPr>
+        <w:pStyle w:val="Heading2"/>
+      </w:pPr>
+      <w:r>
+        <w:t>Mission Statement and Mission Success Requirements</w:t>
+      </w:r>
+    </w:p>
+    <w:p>
+      <w:pPr>
+        <w:pStyle w:val="BodyText"/>
+        <w:jc w:val="both"/>
+        <w:rPr>
+          <w:sz w:val="22"/>
+          <w:szCs w:val="22"/>
+          <w:lang w:eastAsia="en-US" w:bidi="ar-SA"/>
+        </w:rPr>
+      </w:pPr>
+      <w:r>
+        <w:rPr>
+          <w:sz w:val="22"/>
+          <w:szCs w:val="22"/>
+          <w:lang w:eastAsia="en-US" w:bidi="ar-SA"/>
+        </w:rPr>
+        <w:t>The Rascal mission shall demonstrate</w:t>
+      </w:r>
+      <w:r>
+        <w:rPr>
+          <w:sz w:val="22"/>
+          <w:szCs w:val="22"/>
+          <w:lang w:eastAsia="en-US" w:bidi="ar-SA"/>
+        </w:rPr>
+        <w:t xml:space="preserve"> two main objectives over the course of its mission life:</w:t>
+      </w:r>
+    </w:p>
+    <w:p>
+      <w:pPr>
+        <w:pStyle w:val="BodyText"/>
+        <w:numPr>
+          <w:ilvl w:val="0"/>
+          <w:numId w:val="44"/>
+        </w:numPr>
+        <w:jc w:val="both"/>
+        <w:rPr>
+          <w:sz w:val="22"/>
+          <w:szCs w:val="22"/>
+          <w:lang w:eastAsia="en-US" w:bidi="ar-SA"/>
+        </w:rPr>
+      </w:pPr>
+      <w:r>
+        <w:rPr>
+          <w:sz w:val="22"/>
+          <w:szCs w:val="22"/>
+          <w:lang w:eastAsia="en-US" w:bidi="ar-SA"/>
+        </w:rPr>
+        <w:t>T</w:t>
+      </w:r>
+      <w:r>
+        <w:rPr>
+          <w:sz w:val="22"/>
+          <w:szCs w:val="22"/>
+          <w:lang w:eastAsia="en-US" w:bidi="ar-SA"/>
+        </w:rPr>
+        <w:t xml:space="preserve">he use of image-based navigation in the execution of orbital </w:t>
+      </w:r>
+      <w:r>
+        <w:rPr>
+          <w:sz w:val="22"/>
+          <w:szCs w:val="22"/>
+          <w:lang w:eastAsia="en-US" w:bidi="ar-SA"/>
+        </w:rPr>
+        <w:t>maneuvers</w:t>
+      </w:r>
+      <w:r>
+        <w:rPr>
+          <w:sz w:val="22"/>
+          <w:szCs w:val="22"/>
+          <w:lang w:eastAsia="en-US" w:bidi="ar-SA"/>
+        </w:rPr>
+        <w:t xml:space="preserve"> associated with </w:t>
+      </w:r>
+      <w:r>
+        <w:rPr>
+          <w:sz w:val="22"/>
+          <w:szCs w:val="22"/>
+          <w:lang w:eastAsia="en-US" w:bidi="ar-SA"/>
+        </w:rPr>
+        <w:t>three</w:t>
+      </w:r>
+      <w:r>
+        <w:rPr>
+          <w:sz w:val="22"/>
+          <w:szCs w:val="22"/>
+          <w:lang w:eastAsia="en-US" w:bidi="ar-SA"/>
+        </w:rPr>
+        <w:t xml:space="preserve"> ke</w:t>
+      </w:r>
+      <w:r>
+        <w:rPr>
+          <w:sz w:val="22"/>
+          <w:szCs w:val="22"/>
+          <w:lang w:eastAsia="en-US" w:bidi="ar-SA"/>
+        </w:rPr>
+        <w:t>y types of proximity operations:</w:t>
+      </w:r>
+    </w:p>
+    <w:p>
+      <w:pPr>
+        <w:pStyle w:val="BodyText"/>
+        <w:numPr>
+          <w:ilvl w:val="1"/>
+          <w:numId w:val="44"/>
+        </w:numPr>
+        <w:jc w:val="both"/>
+        <w:rPr>
+          <w:sz w:val="22"/>
+          <w:szCs w:val="22"/>
+          <w:lang w:eastAsia="en-US" w:bidi="ar-SA"/>
+        </w:rPr>
+      </w:pPr>
+      <w:r>
+        <w:rPr>
+          <w:sz w:val="22"/>
+          <w:szCs w:val="22"/>
+          <w:lang w:eastAsia="en-US" w:bidi="ar-SA"/>
+        </w:rPr>
+        <w:t xml:space="preserve">Low-Delta-V </w:t>
+      </w:r>
+      <w:proofErr w:type="spellStart"/>
+      <w:r>
+        <w:rPr>
+          <w:sz w:val="22"/>
+          <w:szCs w:val="22"/>
+          <w:lang w:eastAsia="en-US" w:bidi="ar-SA"/>
+        </w:rPr>
+        <w:t>Stationkeeping</w:t>
+      </w:r>
+      <w:proofErr w:type="spellEnd"/>
+      <w:r>
+        <w:rPr>
+          <w:sz w:val="22"/>
+          <w:szCs w:val="22"/>
+          <w:lang w:eastAsia="en-US" w:bidi="ar-SA"/>
+        </w:rPr>
+        <w:t>,</w:t>
+      </w:r>
+    </w:p>
+    <w:p>
+      <w:pPr>
+        <w:pStyle w:val="BodyText"/>
+        <w:numPr>
+          <w:ilvl w:val="1"/>
+          <w:numId w:val="44"/>
+        </w:numPr>
+        <w:jc w:val="both"/>
+        <w:rPr>
+          <w:sz w:val="22"/>
+          <w:szCs w:val="22"/>
+          <w:lang w:eastAsia="en-US" w:bidi="ar-SA"/>
+        </w:rPr>
+      </w:pPr>
+      <w:r>
+        <w:rPr>
+          <w:sz w:val="22"/>
+          <w:szCs w:val="22"/>
+          <w:lang w:eastAsia="en-US" w:bidi="ar-SA"/>
+        </w:rPr>
+        <w:t>Collision Avoidance</w:t>
+      </w:r>
+      <w:r>
+        <w:rPr>
+          <w:sz w:val="22"/>
+          <w:szCs w:val="22"/>
+          <w:lang w:eastAsia="en-US" w:bidi="ar-SA"/>
+        </w:rPr>
+        <w:t>,</w:t>
+      </w:r>
+    </w:p>
+    <w:p>
+      <w:pPr>
+        <w:pStyle w:val="BodyText"/>
+        <w:numPr>
+          <w:ilvl w:val="1"/>
+          <w:numId w:val="44"/>
+        </w:numPr>
+        <w:jc w:val="both"/>
+        <w:rPr>
+          <w:sz w:val="22"/>
+          <w:szCs w:val="22"/>
+          <w:lang w:eastAsia="en-US" w:bidi="ar-SA"/>
+        </w:rPr>
+      </w:pPr>
+      <w:r>
+        <w:rPr>
+          <w:sz w:val="22"/>
+          <w:szCs w:val="22"/>
+          <w:lang w:eastAsia="en-US" w:bidi="ar-SA"/>
+        </w:rPr>
+        <w:t>And Long-Distance Satellite-to-Satellite Rendezvous</w:t>
+      </w:r>
+      <w:r>
+        <w:rPr>
+          <w:sz w:val="22"/>
+          <w:szCs w:val="22"/>
+          <w:lang w:eastAsia="en-US" w:bidi="ar-SA"/>
+        </w:rPr>
+        <w:t>.</w:t>
+      </w:r>
+    </w:p>
+    <w:p>
+      <w:pPr>
+        <w:pStyle w:val="BodyText"/>
+        <w:numPr>
+          <w:ilvl w:val="0"/>
+          <w:numId w:val="44"/>
+        </w:numPr>
+        <w:jc w:val="both"/>
+        <w:rPr>
+          <w:sz w:val="22"/>
+          <w:szCs w:val="22"/>
+          <w:lang w:eastAsia="en-US" w:bidi="ar-SA"/>
+        </w:rPr>
+      </w:pPr>
+      <w:r>
+        <w:rPr>
+          <w:sz w:val="22"/>
+          <w:szCs w:val="22"/>
+          <w:lang w:eastAsia="en-US" w:bidi="ar-SA"/>
+        </w:rPr>
+        <w:t xml:space="preserve">The execution of each of these types of proximity operations through the use of a cheap, </w:t>
+      </w:r>
+      <w:r>
+        <w:rPr>
+          <w:sz w:val="22"/>
+          <w:szCs w:val="22"/>
+          <w:lang w:eastAsia="en-US" w:bidi="ar-SA"/>
+        </w:rPr>
+        <w:t>small-scale, cold-gas propulsion unit that is able to fit within the</w:t>
+      </w:r>
+      <w:r>
+        <w:rPr>
+          <w:sz w:val="22"/>
+          <w:szCs w:val="22"/>
+          <w:lang w:eastAsia="en-US" w:bidi="ar-SA"/>
+        </w:rPr>
+        <w:t xml:space="preserve"> volume and size specifications of a</w:t>
+      </w:r>
+      <w:r>
+        <w:rPr>
+          <w:sz w:val="22"/>
+          <w:szCs w:val="22"/>
+          <w:lang w:eastAsia="en-US" w:bidi="ar-SA"/>
+        </w:rPr>
+        <w:t xml:space="preserve"> CubeSat-Class satellite</w:t>
+      </w:r>
+      <w:r>
+        <w:rPr>
+          <w:sz w:val="22"/>
+          <w:szCs w:val="22"/>
+          <w:lang w:eastAsia="en-US" w:bidi="ar-SA"/>
+        </w:rPr>
+        <w:t xml:space="preserve"> and that could be used for future on-orbit service/inspection missions.</w:t>
+      </w:r>
+    </w:p>
+    <w:p>
+      <w:pPr>
+        <w:pStyle w:val="BodyText"/>
+        <w:jc w:val="both"/>
+        <w:rPr>
+          <w:sz w:val="22"/>
+          <w:szCs w:val="22"/>
+          <w:lang w:eastAsia="en-US" w:bidi="ar-SA"/>
+        </w:rPr>
+      </w:pPr>
+      <w:bookmarkStart w:id="3" w:name="_GoBack"/>
       <w:bookmarkEnd w:id="3"/>
+    </w:p>
+    <w:p>
+      <w:pPr>
+        <w:pStyle w:val="BodyText"/>
+        <w:jc w:val="both"/>
+        <w:rPr>
+          <w:sz w:val="22"/>
+          <w:szCs w:val="22"/>
+          <w:lang w:eastAsia="en-US" w:bidi="ar-SA"/>
+        </w:rPr>
+      </w:pPr>
+    </w:p>
+    <w:p>
+      <w:pPr>
+        <w:pStyle w:val="Heading2"/>
+      </w:pPr>
+      <w:r>
+        <w:t>Alternative Mission Comparisons</w:t>
+      </w:r>
+    </w:p>
+    <w:p>
+      <w:pPr>
+        <w:pStyle w:val="BodyText"/>
+        <w:rPr>
+          <w:sz w:val="22"/>
+          <w:szCs w:val="22"/>
+          <w:lang w:eastAsia="en-US" w:bidi="ar-SA"/>
+        </w:rPr>
+      </w:pPr>
     </w:p>
     <w:p>
       <w:pPr>
@@ -4184,7 +4577,7 @@
       <w:pPr>
         <w:pStyle w:val="Heading2"/>
       </w:pPr>
-      <w:bookmarkStart w:id="4" w:name="_Toc366703667"/>
+      <w:bookmarkStart w:id="4" w:name="_Toc369555377"/>
       <w:r>
         <w:t>Concept of Operations</w:t>
       </w:r>
@@ -4232,28 +4625,12 @@
     </w:p>
     <w:p>
       <w:pPr>
-        <w:pStyle w:val="BodyText"/>
-        <w:jc w:val="both"/>
-        <w:rPr>
-          <w:sz w:val="22"/>
-          <w:szCs w:val="22"/>
-          <w:lang w:eastAsia="en-US" w:bidi="ar-SA"/>
-        </w:rPr>
+        <w:pStyle w:val="Caption"/>
       </w:pPr>
       <w:r>
-        <w:rPr>
-          <w:sz w:val="22"/>
-          <w:szCs w:val="22"/>
-          <w:lang w:eastAsia="en-US" w:bidi="ar-SA"/>
-        </w:rPr>
         <w:t xml:space="preserve">This </w:t>
       </w:r>
       <w:r>
-        <w:rPr>
-          <w:sz w:val="22"/>
-          <w:szCs w:val="22"/>
-          <w:lang w:eastAsia="en-US" w:bidi="ar-SA"/>
-        </w:rPr>
         <w:t>phase will commence upon ejection of Rascal from its rocket. After forty-five minutes has passed, any deployables that rocket has on board (such as antennas, solar panels, etc.) will be deployed, and radio beacons down to the ground will commence. Once radio communication has been made with Rascal, a ground crew will perform a full checkout of each subsystem of the spacecraft, as to ensure that Rascal survived launch and ejection. This process will likely take 2 to 4 weeks, depending on how long it takes to initially make contact with the spacecraft. Once this full functional checkout has been completed, Phase 2 can commence.</w:t>
       </w:r>
     </w:p>
@@ -4312,7 +4689,23 @@
           <w:szCs w:val="22"/>
           <w:lang w:eastAsia="en-US" w:bidi="ar-SA"/>
         </w:rPr>
-        <w:t xml:space="preserve">until a separation gap of 100 meters </w:t>
+        <w:t xml:space="preserve">until a </w:t>
+      </w:r>
+      <w:r>
+        <w:rPr>
+          <w:sz w:val="22"/>
+          <w:szCs w:val="22"/>
+          <w:lang w:eastAsia="en-US" w:bidi="ar-SA"/>
+        </w:rPr>
+        <w:t xml:space="preserve">stable </w:t>
+      </w:r>
+      <w:r>
+        <w:rPr>
+          <w:sz w:val="22"/>
+          <w:szCs w:val="22"/>
+          <w:lang w:eastAsia="en-US" w:bidi="ar-SA"/>
+        </w:rPr>
+        <w:t xml:space="preserve">separation gap </w:t>
       </w:r>
       <w:r>
         <w:rPr>
@@ -4368,7 +4761,7 @@
           <w:szCs w:val="22"/>
           <w:lang w:eastAsia="en-US" w:bidi="ar-SA"/>
         </w:rPr>
-        <w:t>Once this 100 m</w:t>
+        <w:t xml:space="preserve">Once this </w:t>
       </w:r>
       <w:r>
         <w:rPr>
@@ -4376,7 +4769,7 @@
           <w:szCs w:val="22"/>
           <w:lang w:eastAsia="en-US" w:bidi="ar-SA"/>
         </w:rPr>
-        <w:t>eter</w:t>
+        <w:t>stable distance</w:t>
       </w:r>
       <w:r>
         <w:rPr>
@@ -4384,7 +4777,7 @@
           <w:szCs w:val="22"/>
           <w:lang w:eastAsia="en-US" w:bidi="ar-SA"/>
         </w:rPr>
-        <w:t xml:space="preserve"> gap has been reached, a command will be sent to the released satellite to begin the process </w:t>
+        <w:t xml:space="preserve"> has been reached, a command will be sent to the released satellite to begin the process </w:t>
       </w:r>
       <w:r>
         <w:rPr>
@@ -4392,7 +4785,48 @@
           <w:szCs w:val="22"/>
           <w:lang w:eastAsia="en-US" w:bidi="ar-SA"/>
         </w:rPr>
-        <w:t>of returning within 10 meters of the secured spacecraft. The same processes that took place during separation will also occur during this phase. Once a less than 10 meter separation has been attained for at least one orbit, the process will be repeated with the secured spacecraft. As a note, in order to mitigate the risk of one satellite losing the other in orbit, GPS receivers and communications crosslinks will be included on each spacecraft, as to keep track of each satellite if too large a separation was attained or in the event of a failure of the propulsion or navigation systems of either spacecraft. This entire process will likely take 2-4 weeks.</w:t>
+        <w:t xml:space="preserve">of returning within </w:t>
+      </w:r>
+      <w:r>
+        <w:rPr>
+          <w:sz w:val="22"/>
+          <w:szCs w:val="22"/>
+          <w:lang w:eastAsia="en-US" w:bidi="ar-SA"/>
+        </w:rPr>
+        <w:t>a short distance</w:t>
+      </w:r>
+      <w:r>
+        <w:rPr>
+          <w:sz w:val="22"/>
+          <w:szCs w:val="22"/>
+          <w:lang w:eastAsia="en-US" w:bidi="ar-SA"/>
+        </w:rPr>
+        <w:t xml:space="preserve"> of the secured spacecraft. The same processes that took place during separation will also occur during this phase. Once a less than 10 meter separation has been attained </w:t>
+      </w:r>
+      <w:r>
+        <w:rPr>
+          <w:sz w:val="22"/>
+          <w:szCs w:val="22"/>
+          <w:lang w:eastAsia="en-US" w:bidi="ar-SA"/>
+        </w:rPr>
+        <w:lastRenderedPageBreak/>
+        <w:t xml:space="preserve">for at least one orbit, the process will be repeated with the secured spacecraft. As a note, in order to mitigate the risk of one satellite losing the other in orbit, GPS receivers and communications crosslinks </w:t>
+      </w:r>
+      <w:r>
+        <w:rPr>
+          <w:sz w:val="22"/>
+          <w:szCs w:val="22"/>
+          <w:lang w:eastAsia="en-US" w:bidi="ar-SA"/>
+        </w:rPr>
+        <w:t>could</w:t>
+      </w:r>
+      <w:r>
+        <w:rPr>
+          <w:sz w:val="22"/>
+          <w:szCs w:val="22"/>
+          <w:lang w:eastAsia="en-US" w:bidi="ar-SA"/>
+        </w:rPr>
+        <w:t xml:space="preserve"> be included on each spacecraft, as to keep track of each satellite if too large a separation was attained or in the event of a failure of the propulsion or navigation systems of either spacecraft. This entire process will likely take 2-4 weeks.</w:t>
       </w:r>
     </w:p>
     <w:p>
@@ -4467,648 +4901,6 @@
     </w:p>
     <w:p>
       <w:pPr>
-        <w:pStyle w:val="BodyText"/>
-        <w:jc w:val="both"/>
-        <w:rPr>
-          <w:lang w:eastAsia="en-US" w:bidi="ar-SA"/>
-        </w:rPr>
-      </w:pPr>
-    </w:p>
-    <w:p>
-      <w:pPr>
-        <w:pStyle w:val="BodyText"/>
-        <w:jc w:val="both"/>
-        <w:rPr>
-          <w:lang w:eastAsia="en-US" w:bidi="ar-SA"/>
-        </w:rPr>
-      </w:pPr>
-    </w:p>
-    <w:p>
-      <w:pPr>
-        <w:pStyle w:val="Heading2"/>
-      </w:pPr>
-      <w:bookmarkStart w:id="5" w:name="_Toc366703668"/>
-      <w:r>
-        <w:lastRenderedPageBreak/>
-        <w:t>Spacecraft Components</w:t>
-      </w:r>
-      <w:bookmarkEnd w:id="5"/>
-    </w:p>
-    <w:p>
-      <w:pPr>
-        <w:pStyle w:val="BodyText"/>
-        <w:jc w:val="both"/>
-        <w:rPr>
-          <w:sz w:val="22"/>
-          <w:szCs w:val="22"/>
-          <w:lang w:eastAsia="en-US" w:bidi="ar-SA"/>
-        </w:rPr>
-      </w:pPr>
-      <w:r>
-        <w:rPr>
-          <w:sz w:val="22"/>
-          <w:szCs w:val="22"/>
-          <w:lang w:eastAsia="en-US" w:bidi="ar-SA"/>
-        </w:rPr>
-        <w:t xml:space="preserve">The total 6U spacecraft consists of two separate 3U spacecraft, each of which contain the </w:t>
-      </w:r>
-      <w:r>
-        <w:rPr>
-          <w:sz w:val="22"/>
-          <w:szCs w:val="22"/>
-          <w:lang w:eastAsia="en-US" w:bidi="ar-SA"/>
-        </w:rPr>
-        <w:t xml:space="preserve">exact same subsystems and payloads. All </w:t>
-      </w:r>
-      <w:r>
-        <w:rPr>
-          <w:sz w:val="22"/>
-          <w:szCs w:val="22"/>
-          <w:lang w:eastAsia="en-US" w:bidi="ar-SA"/>
-        </w:rPr>
-        <w:t>of the core bus elements (such as the communications, command and data handling, and power subsystems) have flown or will have been flown on previous missions at Saint Louis University. This will allow for greater attention to the design and fabrication of the structures associated with each satellite (such as the skeletons and baseplate) and of the propulsion units themselves, each of which will be the main focus of the upcoming semesters. Table-2 below lists each of the components that will be incorporated into each satellite.</w:t>
-      </w:r>
-    </w:p>
-    <w:p>
-      <w:pPr>
-        <w:pStyle w:val="BodyText"/>
-        <w:jc w:val="center"/>
-        <w:rPr>
-          <w:sz w:val="22"/>
-          <w:szCs w:val="22"/>
-          <w:lang w:eastAsia="en-US" w:bidi="ar-SA"/>
-        </w:rPr>
-      </w:pPr>
-      <w:proofErr w:type="gramStart"/>
-      <w:r>
-        <w:rPr>
-          <w:b/>
-          <w:sz w:val="22"/>
-          <w:szCs w:val="22"/>
-          <w:lang w:eastAsia="en-US" w:bidi="ar-SA"/>
-        </w:rPr>
-        <w:t>Table-2</w:t>
-      </w:r>
-      <w:r>
-        <w:rPr>
-          <w:b/>
-          <w:sz w:val="22"/>
-          <w:szCs w:val="22"/>
-          <w:lang w:eastAsia="en-US" w:bidi="ar-SA"/>
-        </w:rPr>
-        <w:t>.</w:t>
-      </w:r>
-      <w:proofErr w:type="gramEnd"/>
-      <w:r>
-        <w:rPr>
-          <w:b/>
-          <w:sz w:val="22"/>
-          <w:szCs w:val="22"/>
-          <w:lang w:eastAsia="en-US" w:bidi="ar-SA"/>
-        </w:rPr>
-        <w:t xml:space="preserve"> Spacecraft Components for Rascal 3U</w:t>
-      </w:r>
-    </w:p>
-    <w:tbl>
-      <w:tblPr>
-        <w:tblStyle w:val="TableGrid"/>
-        <w:tblW w:w="0" w:type="auto"/>
-        <w:tblLook w:val="04A0" w:firstRow="1" w:lastRow="0" w:firstColumn="1" w:lastColumn="0" w:noHBand="0" w:noVBand="1"/>
-      </w:tblPr>
-      <w:tblGrid>
-        <w:gridCol w:w="3528"/>
-        <w:gridCol w:w="6048"/>
-      </w:tblGrid>
-      <w:tr>
-        <w:tc>
-          <w:tcPr>
-            <w:tcW w:w="3528" w:type="dxa"/>
-            <w:tcBorders>
-              <w:bottom w:val="threeDEmboss" w:sz="24" w:space="0" w:color="auto"/>
-            </w:tcBorders>
-            <w:shd w:val="clear" w:color="auto" w:fill="17365D" w:themeFill="text2" w:themeFillShade="BF"/>
-          </w:tcPr>
-          <w:p>
-            <w:pPr>
-              <w:pStyle w:val="BodyText"/>
-              <w:spacing w:after="0"/>
-              <w:jc w:val="center"/>
-              <w:rPr>
-                <w:b/>
-                <w:color w:val="FFFFFF" w:themeColor="background1"/>
-                <w:lang w:eastAsia="en-US" w:bidi="ar-SA"/>
-              </w:rPr>
-            </w:pPr>
-            <w:r>
-              <w:rPr>
-                <w:b/>
-                <w:color w:val="FFFFFF" w:themeColor="background1"/>
-                <w:lang w:eastAsia="en-US" w:bidi="ar-SA"/>
-              </w:rPr>
-              <w:t>Subsystem</w:t>
-            </w:r>
-          </w:p>
-        </w:tc>
-        <w:tc>
-          <w:tcPr>
-            <w:tcW w:w="6048" w:type="dxa"/>
-            <w:tcBorders>
-              <w:bottom w:val="threeDEmboss" w:sz="24" w:space="0" w:color="auto"/>
-            </w:tcBorders>
-            <w:shd w:val="clear" w:color="auto" w:fill="17365D" w:themeFill="text2" w:themeFillShade="BF"/>
-          </w:tcPr>
-          <w:p>
-            <w:pPr>
-              <w:pStyle w:val="BodyText"/>
-              <w:spacing w:after="0"/>
-              <w:jc w:val="center"/>
-              <w:rPr>
-                <w:b/>
-                <w:color w:val="FFFFFF" w:themeColor="background1"/>
-                <w:lang w:eastAsia="en-US" w:bidi="ar-SA"/>
-              </w:rPr>
-            </w:pPr>
-            <w:r>
-              <w:rPr>
-                <w:b/>
-                <w:color w:val="FFFFFF" w:themeColor="background1"/>
-                <w:lang w:eastAsia="en-US" w:bidi="ar-SA"/>
-              </w:rPr>
-              <w:t>Components</w:t>
-            </w:r>
-          </w:p>
-        </w:tc>
-      </w:tr>
-      <w:tr>
-        <w:tc>
-          <w:tcPr>
-            <w:tcW w:w="3528" w:type="dxa"/>
-            <w:tcBorders>
-              <w:top w:val="threeDEmboss" w:sz="24" w:space="0" w:color="auto"/>
-            </w:tcBorders>
-            <w:vAlign w:val="center"/>
-          </w:tcPr>
-          <w:p>
-            <w:pPr>
-              <w:pStyle w:val="BodyText"/>
-              <w:spacing w:after="0"/>
-              <w:jc w:val="center"/>
-              <w:rPr>
-                <w:lang w:eastAsia="en-US" w:bidi="ar-SA"/>
-              </w:rPr>
-            </w:pPr>
-            <w:r>
-              <w:rPr>
-                <w:lang w:eastAsia="en-US" w:bidi="ar-SA"/>
-              </w:rPr>
-              <w:t>Attitude Determination and Control (ADCS)/Navigation</w:t>
-            </w:r>
-          </w:p>
-        </w:tc>
-        <w:tc>
-          <w:tcPr>
-            <w:tcW w:w="6048" w:type="dxa"/>
-            <w:tcBorders>
-              <w:top w:val="threeDEmboss" w:sz="24" w:space="0" w:color="auto"/>
-            </w:tcBorders>
-            <w:vAlign w:val="center"/>
-          </w:tcPr>
-          <w:p>
-            <w:pPr>
-              <w:pStyle w:val="BodyText"/>
-              <w:spacing w:after="20"/>
-              <w:jc w:val="center"/>
-              <w:rPr>
-                <w:lang w:eastAsia="en-US" w:bidi="ar-SA"/>
-              </w:rPr>
-            </w:pPr>
-            <w:r>
-              <w:rPr>
-                <w:lang w:eastAsia="en-US" w:bidi="ar-SA"/>
-              </w:rPr>
-              <w:t>Reaction Wheels</w:t>
-            </w:r>
-          </w:p>
-          <w:p>
-            <w:pPr>
-              <w:pStyle w:val="BodyText"/>
-              <w:spacing w:after="20"/>
-              <w:jc w:val="center"/>
-              <w:rPr>
-                <w:lang w:eastAsia="en-US" w:bidi="ar-SA"/>
-              </w:rPr>
-            </w:pPr>
-            <w:r>
-              <w:rPr>
-                <w:lang w:eastAsia="en-US" w:bidi="ar-SA"/>
-              </w:rPr>
-              <w:t>GPS Unit</w:t>
-            </w:r>
-          </w:p>
-          <w:p>
-            <w:pPr>
-              <w:pStyle w:val="BodyText"/>
-              <w:spacing w:after="20"/>
-              <w:jc w:val="center"/>
-              <w:rPr>
-                <w:lang w:eastAsia="en-US" w:bidi="ar-SA"/>
-              </w:rPr>
-            </w:pPr>
-            <w:r>
-              <w:rPr>
-                <w:lang w:eastAsia="en-US" w:bidi="ar-SA"/>
-              </w:rPr>
-              <w:t>Rate Gyroscopes</w:t>
-            </w:r>
-          </w:p>
-        </w:tc>
-      </w:tr>
-      <w:tr>
-        <w:tc>
-          <w:tcPr>
-            <w:tcW w:w="3528" w:type="dxa"/>
-            <w:vAlign w:val="center"/>
-          </w:tcPr>
-          <w:p>
-            <w:pPr>
-              <w:pStyle w:val="BodyText"/>
-              <w:spacing w:after="0"/>
-              <w:jc w:val="center"/>
-              <w:rPr>
-                <w:lang w:eastAsia="en-US" w:bidi="ar-SA"/>
-              </w:rPr>
-            </w:pPr>
-            <w:r>
-              <w:rPr>
-                <w:lang w:eastAsia="en-US" w:bidi="ar-SA"/>
-              </w:rPr>
-              <w:t>Command and Data Handling</w:t>
-            </w:r>
-          </w:p>
-        </w:tc>
-        <w:tc>
-          <w:tcPr>
-            <w:tcW w:w="6048" w:type="dxa"/>
-            <w:vAlign w:val="center"/>
-          </w:tcPr>
-          <w:p>
-            <w:pPr>
-              <w:pStyle w:val="BodyText"/>
-              <w:spacing w:after="20"/>
-              <w:jc w:val="center"/>
-              <w:rPr>
-                <w:lang w:eastAsia="en-US" w:bidi="ar-SA"/>
-              </w:rPr>
-            </w:pPr>
-            <w:r>
-              <w:rPr>
-                <w:lang w:eastAsia="en-US" w:bidi="ar-SA"/>
-              </w:rPr>
-              <w:t>CubeSat Kit PIC24-based system</w:t>
-            </w:r>
-          </w:p>
-          <w:p>
-            <w:pPr>
-              <w:pStyle w:val="BodyText"/>
-              <w:spacing w:after="20"/>
-              <w:jc w:val="center"/>
-              <w:rPr>
-                <w:lang w:eastAsia="en-US" w:bidi="ar-SA"/>
-              </w:rPr>
-            </w:pPr>
-            <w:r>
-              <w:rPr>
-                <w:lang w:eastAsia="en-US" w:bidi="ar-SA"/>
-              </w:rPr>
-              <w:t>Salvo Real Time Operating System</w:t>
-            </w:r>
-          </w:p>
-        </w:tc>
-      </w:tr>
-      <w:tr>
-        <w:tc>
-          <w:tcPr>
-            <w:tcW w:w="3528" w:type="dxa"/>
-            <w:vAlign w:val="center"/>
-          </w:tcPr>
-          <w:p>
-            <w:pPr>
-              <w:pStyle w:val="BodyText"/>
-              <w:spacing w:after="0"/>
-              <w:jc w:val="center"/>
-              <w:rPr>
-                <w:lang w:eastAsia="en-US" w:bidi="ar-SA"/>
-              </w:rPr>
-            </w:pPr>
-            <w:r>
-              <w:rPr>
-                <w:lang w:eastAsia="en-US" w:bidi="ar-SA"/>
-              </w:rPr>
-              <w:t>Power</w:t>
-            </w:r>
-          </w:p>
-        </w:tc>
-        <w:tc>
-          <w:tcPr>
-            <w:tcW w:w="6048" w:type="dxa"/>
-            <w:vAlign w:val="center"/>
-          </w:tcPr>
-          <w:p>
-            <w:pPr>
-              <w:pStyle w:val="BodyText"/>
-              <w:spacing w:after="20"/>
-              <w:jc w:val="center"/>
-              <w:rPr>
-                <w:lang w:eastAsia="en-US" w:bidi="ar-SA"/>
-              </w:rPr>
-            </w:pPr>
-            <w:r>
-              <w:rPr>
-                <w:lang w:eastAsia="en-US" w:bidi="ar-SA"/>
-              </w:rPr>
-              <w:t>Clyde Space 3U Electrical Power System</w:t>
-            </w:r>
-          </w:p>
-          <w:p>
-            <w:pPr>
-              <w:pStyle w:val="BodyText"/>
-              <w:spacing w:after="20"/>
-              <w:jc w:val="center"/>
-              <w:rPr>
-                <w:lang w:eastAsia="en-US" w:bidi="ar-SA"/>
-              </w:rPr>
-            </w:pPr>
-            <w:r>
-              <w:rPr>
-                <w:lang w:eastAsia="en-US" w:bidi="ar-SA"/>
-              </w:rPr>
-              <w:t>Clyde Space Lithium Battery</w:t>
-            </w:r>
-          </w:p>
-          <w:p>
-            <w:pPr>
-              <w:pStyle w:val="BodyText"/>
-              <w:spacing w:after="20"/>
-              <w:jc w:val="center"/>
-              <w:rPr>
-                <w:lang w:eastAsia="en-US" w:bidi="ar-SA"/>
-              </w:rPr>
-            </w:pPr>
-            <w:proofErr w:type="spellStart"/>
-            <w:r>
-              <w:rPr>
-                <w:lang w:eastAsia="en-US" w:bidi="ar-SA"/>
-              </w:rPr>
-              <w:t>Spectrolab</w:t>
-            </w:r>
-            <w:proofErr w:type="spellEnd"/>
-            <w:r>
-              <w:rPr>
-                <w:lang w:eastAsia="en-US" w:bidi="ar-SA"/>
-              </w:rPr>
-              <w:t xml:space="preserve"> UTJ Body-Mounted Solar Cells</w:t>
-            </w:r>
-          </w:p>
-        </w:tc>
-      </w:tr>
-      <w:tr>
-        <w:tc>
-          <w:tcPr>
-            <w:tcW w:w="3528" w:type="dxa"/>
-            <w:vAlign w:val="center"/>
-          </w:tcPr>
-          <w:p>
-            <w:pPr>
-              <w:pStyle w:val="BodyText"/>
-              <w:spacing w:after="0"/>
-              <w:jc w:val="center"/>
-              <w:rPr>
-                <w:lang w:eastAsia="en-US" w:bidi="ar-SA"/>
-              </w:rPr>
-            </w:pPr>
-            <w:r>
-              <w:rPr>
-                <w:lang w:eastAsia="en-US" w:bidi="ar-SA"/>
-              </w:rPr>
-              <w:t>Structure/Mechanisms</w:t>
-            </w:r>
-          </w:p>
-        </w:tc>
-        <w:tc>
-          <w:tcPr>
-            <w:tcW w:w="6048" w:type="dxa"/>
-            <w:vAlign w:val="center"/>
-          </w:tcPr>
-          <w:p>
-            <w:pPr>
-              <w:pStyle w:val="BodyText"/>
-              <w:spacing w:after="20"/>
-              <w:jc w:val="center"/>
-              <w:rPr>
-                <w:lang w:eastAsia="en-US" w:bidi="ar-SA"/>
-              </w:rPr>
-            </w:pPr>
-            <w:proofErr w:type="spellStart"/>
-            <w:r>
-              <w:rPr>
-                <w:lang w:eastAsia="en-US" w:bidi="ar-SA"/>
-              </w:rPr>
-              <w:t>Cubesat</w:t>
-            </w:r>
-            <w:proofErr w:type="spellEnd"/>
-            <w:r>
-              <w:rPr>
-                <w:lang w:eastAsia="en-US" w:bidi="ar-SA"/>
-              </w:rPr>
-              <w:t xml:space="preserve"> Kit 3U Structure </w:t>
-            </w:r>
-            <w:r>
-              <w:rPr>
-                <w:b/>
-                <w:lang w:eastAsia="en-US" w:bidi="ar-SA"/>
-              </w:rPr>
-              <w:t>OR</w:t>
-            </w:r>
-            <w:r>
-              <w:rPr>
-                <w:lang w:eastAsia="en-US" w:bidi="ar-SA"/>
-              </w:rPr>
-              <w:t xml:space="preserve"> Custom 3-D Printed Structure</w:t>
-            </w:r>
-          </w:p>
-          <w:p>
-            <w:pPr>
-              <w:pStyle w:val="BodyText"/>
-              <w:spacing w:after="20"/>
-              <w:jc w:val="center"/>
-              <w:rPr>
-                <w:lang w:eastAsia="en-US" w:bidi="ar-SA"/>
-              </w:rPr>
-            </w:pPr>
-            <w:proofErr w:type="spellStart"/>
-            <w:r>
-              <w:rPr>
-                <w:lang w:eastAsia="en-US" w:bidi="ar-SA"/>
-              </w:rPr>
-              <w:t>TiNi</w:t>
-            </w:r>
-            <w:proofErr w:type="spellEnd"/>
-            <w:r>
-              <w:rPr>
-                <w:lang w:eastAsia="en-US" w:bidi="ar-SA"/>
-              </w:rPr>
-              <w:t xml:space="preserve"> ERM-500 Release Mechanism</w:t>
-            </w:r>
-          </w:p>
-        </w:tc>
-      </w:tr>
-      <w:tr>
-        <w:tc>
-          <w:tcPr>
-            <w:tcW w:w="3528" w:type="dxa"/>
-            <w:vAlign w:val="center"/>
-          </w:tcPr>
-          <w:p>
-            <w:pPr>
-              <w:pStyle w:val="BodyText"/>
-              <w:spacing w:after="0"/>
-              <w:jc w:val="center"/>
-              <w:rPr>
-                <w:lang w:eastAsia="en-US" w:bidi="ar-SA"/>
-              </w:rPr>
-            </w:pPr>
-            <w:r>
-              <w:rPr>
-                <w:lang w:eastAsia="en-US" w:bidi="ar-SA"/>
-              </w:rPr>
-              <w:t>Propulsion</w:t>
-            </w:r>
-          </w:p>
-        </w:tc>
-        <w:tc>
-          <w:tcPr>
-            <w:tcW w:w="6048" w:type="dxa"/>
-            <w:vAlign w:val="center"/>
-          </w:tcPr>
-          <w:p>
-            <w:pPr>
-              <w:pStyle w:val="BodyText"/>
-              <w:spacing w:after="20"/>
-              <w:jc w:val="center"/>
-              <w:rPr>
-                <w:lang w:eastAsia="en-US" w:bidi="ar-SA"/>
-              </w:rPr>
-            </w:pPr>
-            <w:r>
-              <w:rPr>
-                <w:lang w:eastAsia="en-US" w:bidi="ar-SA"/>
-              </w:rPr>
-              <w:t>134a-based 6-8 Axis Propulsion System</w:t>
-            </w:r>
-          </w:p>
-          <w:p>
-            <w:pPr>
-              <w:pStyle w:val="BodyText"/>
-              <w:spacing w:after="20"/>
-              <w:jc w:val="center"/>
-              <w:rPr>
-                <w:lang w:eastAsia="en-US" w:bidi="ar-SA"/>
-              </w:rPr>
-            </w:pPr>
-            <w:r>
-              <w:rPr>
-                <w:lang w:eastAsia="en-US" w:bidi="ar-SA"/>
-              </w:rPr>
-              <w:t>Additive-Manufacturing Propellant Tank/Plumbing</w:t>
-            </w:r>
-          </w:p>
-        </w:tc>
-      </w:tr>
-      <w:tr>
-        <w:tc>
-          <w:tcPr>
-            <w:tcW w:w="3528" w:type="dxa"/>
-            <w:vAlign w:val="center"/>
-          </w:tcPr>
-          <w:p>
-            <w:pPr>
-              <w:pStyle w:val="BodyText"/>
-              <w:spacing w:after="0"/>
-              <w:jc w:val="center"/>
-              <w:rPr>
-                <w:lang w:eastAsia="en-US" w:bidi="ar-SA"/>
-              </w:rPr>
-            </w:pPr>
-            <w:r>
-              <w:rPr>
-                <w:lang w:eastAsia="en-US" w:bidi="ar-SA"/>
-              </w:rPr>
-              <w:t>Imaging</w:t>
-            </w:r>
-          </w:p>
-        </w:tc>
-        <w:tc>
-          <w:tcPr>
-            <w:tcW w:w="6048" w:type="dxa"/>
-            <w:vAlign w:val="center"/>
-          </w:tcPr>
-          <w:p>
-            <w:pPr>
-              <w:pStyle w:val="BodyText"/>
-              <w:spacing w:after="20"/>
-              <w:jc w:val="center"/>
-              <w:rPr>
-                <w:lang w:eastAsia="en-US" w:bidi="ar-SA"/>
-              </w:rPr>
-            </w:pPr>
-            <w:proofErr w:type="spellStart"/>
-            <w:r>
-              <w:rPr>
-                <w:lang w:eastAsia="en-US" w:bidi="ar-SA"/>
-              </w:rPr>
-              <w:t>Flir</w:t>
-            </w:r>
-            <w:proofErr w:type="spellEnd"/>
-            <w:r>
-              <w:rPr>
-                <w:lang w:eastAsia="en-US" w:bidi="ar-SA"/>
-              </w:rPr>
-              <w:t xml:space="preserve"> Tau 320 Long Wave Infrared Radiation Imager</w:t>
-            </w:r>
-          </w:p>
-          <w:p>
-            <w:pPr>
-              <w:pStyle w:val="BodyText"/>
-              <w:spacing w:after="20"/>
-              <w:jc w:val="center"/>
-              <w:rPr>
-                <w:lang w:eastAsia="en-US" w:bidi="ar-SA"/>
-              </w:rPr>
-            </w:pPr>
-            <w:r>
-              <w:rPr>
-                <w:lang w:eastAsia="en-US" w:bidi="ar-SA"/>
-              </w:rPr>
-              <w:t>Commercial Off the Shelf Visible Camera</w:t>
-            </w:r>
-          </w:p>
-        </w:tc>
-      </w:tr>
-    </w:tbl>
-    <w:p>
-      <w:pPr>
-        <w:pStyle w:val="BodyText"/>
-        <w:spacing w:after="0"/>
-        <w:jc w:val="center"/>
-        <w:rPr>
-          <w:sz w:val="22"/>
-          <w:szCs w:val="22"/>
-          <w:lang w:eastAsia="en-US" w:bidi="ar-SA"/>
-        </w:rPr>
-      </w:pPr>
-    </w:p>
-    <w:p>
-      <w:pPr>
         <w:pStyle w:val="Heading1"/>
         <w:numPr>
           <w:ilvl w:val="0"/>
@@ -5116,11 +4908,11 @@
         </w:numPr>
         <w:ind w:left="360"/>
       </w:pPr>
-      <w:bookmarkStart w:id="6" w:name="_Toc366703669"/>
+      <w:bookmarkStart w:id="5" w:name="_Toc369555380"/>
       <w:r>
         <w:t>Team Organization</w:t>
       </w:r>
-      <w:bookmarkEnd w:id="6"/>
+      <w:bookmarkEnd w:id="5"/>
     </w:p>
     <w:p>
       <w:pPr>
@@ -5140,7 +4932,15 @@
         <w:jc w:val="both"/>
       </w:pPr>
       <w:r>
-        <w:t xml:space="preserve">Of the five members of this particular team, one will be designated as project manager, whose job it will be to oversee and participate in the development of both such systems, as well as determine the placement of all components within each satellite. The project manager will also be responsible for the adherence to schedules, the setting of weekly </w:t>
+        <w:t xml:space="preserve">Of the five members of this particular team, one will be designated as project manager, whose job it will be to oversee and participate in the development of both such systems, as well as determine the placement of all components within each satellite. The project manager will also </w:t>
+      </w:r>
+      <w:proofErr w:type="gramStart"/>
+      <w:r>
+        <w:t>be</w:t>
+      </w:r>
+      <w:proofErr w:type="gramEnd"/>
+      <w:r>
+        <w:t xml:space="preserve"> responsible for the adherence to schedules, the setting of weekly </w:t>
       </w:r>
       <w:proofErr w:type="spellStart"/>
       <w:r>
@@ -5166,9 +4966,17 @@
       <w:pPr>
         <w:jc w:val="both"/>
       </w:pPr>
+      <w:proofErr w:type="gramStart"/>
       <w:r>
-        <w:t>Table-2 on the following page lists out the names of each person on the project and the teams that he or she is associated with.</w:t>
+        <w:t>Table</w:t>
       </w:r>
+      <w:r>
+        <w:t xml:space="preserve"> 2-2</w:t>
+      </w:r>
+      <w:r>
+        <w:t xml:space="preserve"> on the following page lists out the names of each person on the project and the teams that he or she is associated with.</w:t>
+      </w:r>
+      <w:proofErr w:type="gramEnd"/>
     </w:p>
     <w:p>
       <w:pPr>
@@ -5187,8 +4995,19 @@
         <w:rPr>
           <w:b/>
         </w:rPr>
-        <w:lastRenderedPageBreak/>
-        <w:t>Table-3.</w:t>
+        <w:t>Table</w:t>
+      </w:r>
+      <w:r>
+        <w:rPr>
+          <w:b/>
+        </w:rPr>
+        <w:t xml:space="preserve"> 2-2</w:t>
+      </w:r>
+      <w:r>
+        <w:rPr>
+          <w:b/>
+        </w:rPr>
+        <w:t>.</w:t>
       </w:r>
       <w:proofErr w:type="gramEnd"/>
       <w:r>
@@ -5659,6 +5478,7 @@
               <w:rPr>
                 <w:color w:val="000000" w:themeColor="text1"/>
               </w:rPr>
+              <w:lastRenderedPageBreak/>
               <w:t xml:space="preserve">Bryant </w:t>
             </w:r>
             <w:proofErr w:type="spellStart"/>
@@ -5862,13 +5682,13 @@
         </w:numPr>
         <w:ind w:left="360"/>
       </w:pPr>
-      <w:bookmarkStart w:id="7" w:name="Fig_C1"/>
-      <w:bookmarkStart w:id="8" w:name="_Toc366703670"/>
-      <w:bookmarkEnd w:id="7"/>
+      <w:bookmarkStart w:id="6" w:name="Fig_C1"/>
+      <w:bookmarkStart w:id="7" w:name="_Toc369555381"/>
+      <w:bookmarkEnd w:id="6"/>
       <w:r>
         <w:t>Schedule</w:t>
       </w:r>
-      <w:bookmarkEnd w:id="8"/>
+      <w:bookmarkEnd w:id="7"/>
     </w:p>
     <w:p>
       <w:pPr>
@@ -5883,7 +5703,21 @@
           <w:sz w:val="22"/>
           <w:szCs w:val="22"/>
         </w:rPr>
-        <w:t xml:space="preserve">The major tasks expected to be completed over the coming semesters are listed in Table-4 below. </w:t>
+        <w:t>The major tasks expected to be completed over the coming semesters are listed in Table</w:t>
+      </w:r>
+      <w:r>
+        <w:rPr>
+          <w:sz w:val="22"/>
+          <w:szCs w:val="22"/>
+        </w:rPr>
+        <w:t xml:space="preserve"> 4-1</w:t>
+      </w:r>
+      <w:r>
+        <w:rPr>
+          <w:sz w:val="22"/>
+          <w:szCs w:val="22"/>
+        </w:rPr>
+        <w:t xml:space="preserve"> below. </w:t>
       </w:r>
     </w:p>
     <w:p>
@@ -5910,7 +5744,23 @@
           <w:sz w:val="22"/>
           <w:szCs w:val="22"/>
         </w:rPr>
-        <w:t>Table 4.</w:t>
+        <w:t>Table 4</w:t>
+      </w:r>
+      <w:r>
+        <w:rPr>
+          <w:b/>
+          <w:sz w:val="22"/>
+          <w:szCs w:val="22"/>
+        </w:rPr>
+        <w:t>-1</w:t>
+      </w:r>
+      <w:r>
+        <w:rPr>
+          <w:b/>
+          <w:sz w:val="22"/>
+          <w:szCs w:val="22"/>
+        </w:rPr>
+        <w:t>.</w:t>
       </w:r>
       <w:proofErr w:type="gramEnd"/>
       <w:r>
@@ -6013,7 +5863,23 @@
                 <w:sz w:val="20"/>
                 <w:szCs w:val="20"/>
               </w:rPr>
-              <w:t>Crate Requirements Verification Matrix</w:t>
+              <w:t>Cr</w:t>
+            </w:r>
+            <w:r>
+              <w:rPr>
+                <w:rFonts w:ascii="Times New Roman" w:hAnsi="Times New Roman" w:cs="Times New Roman"/>
+                <w:sz w:val="20"/>
+                <w:szCs w:val="20"/>
+              </w:rPr>
+              <w:t>e</w:t>
+            </w:r>
+            <w:r>
+              <w:rPr>
+                <w:rFonts w:ascii="Times New Roman" w:hAnsi="Times New Roman" w:cs="Times New Roman"/>
+                <w:sz w:val="20"/>
+                <w:szCs w:val="20"/>
+              </w:rPr>
+              <w:t>ate Requirements Verification Matrix</w:t>
             </w:r>
           </w:p>
           <w:p>
@@ -6405,7 +6271,21 @@
           <w:sz w:val="22"/>
           <w:szCs w:val="22"/>
         </w:rPr>
-        <w:t xml:space="preserve">The pervading focus of the first semester will be on initial trade studies associated with additive manufacturing processes (as related to propulsion units), as well as the affordability/usefulness of commercially available propulsion options. Other trade studies will also be </w:t>
+        <w:t xml:space="preserve">The </w:t>
+      </w:r>
+      <w:r>
+        <w:rPr>
+          <w:sz w:val="22"/>
+          <w:szCs w:val="22"/>
+        </w:rPr>
+        <w:t>prevailing</w:t>
+      </w:r>
+      <w:r>
+        <w:rPr>
+          <w:sz w:val="22"/>
+          <w:szCs w:val="22"/>
+        </w:rPr>
+        <w:t xml:space="preserve"> focus of the first semester will be on initial trade studies associated with additive manufacturing processes (as related to propulsion units), as well as the affordability/usefulness of commercially available propulsion options. Other trade studies will also be </w:t>
       </w:r>
       <w:r>
         <w:rPr>
@@ -6444,7 +6324,21 @@
           <w:sz w:val="22"/>
           <w:szCs w:val="22"/>
         </w:rPr>
-        <w:t>The second semester will predominately focus on the refining of the designs of the propulsion unit and satellite structures, with the ultimate goal at the end of the semester being the successful fabrication of all designs associated with each system.</w:t>
+        <w:t xml:space="preserve">The second semester will predominately focus on the refining of the designs of the propulsion unit and satellite structures, with the ultimate goal at the end of the semester being the successful fabrication of </w:t>
+      </w:r>
+      <w:r>
+        <w:rPr>
+          <w:sz w:val="22"/>
+          <w:szCs w:val="22"/>
+        </w:rPr>
+        <w:t xml:space="preserve">the preliminary </w:t>
+      </w:r>
+      <w:r>
+        <w:rPr>
+          <w:sz w:val="22"/>
+          <w:szCs w:val="22"/>
+        </w:rPr>
+        <w:t>designs associated with each system.</w:t>
       </w:r>
     </w:p>
     <w:sectPr>
@@ -6467,6 +6361,7 @@
         <w:separator/>
       </w:r>
     </w:p>
+    <w:p/>
   </w:endnote>
   <w:endnote w:type="continuationSeparator" w:id="0">
     <w:p>
@@ -6474,6 +6369,7 @@
         <w:continuationSeparator/>
       </w:r>
     </w:p>
+    <w:p/>
   </w:endnote>
 </w:endnotes>
 </file>
@@ -6553,7 +6449,7 @@
         <w:b/>
         <w:noProof/>
       </w:rPr>
-      <w:t>2</w:t>
+      <w:t>5</w:t>
     </w:r>
     <w:r>
       <w:rPr>
@@ -6635,7 +6531,7 @@
         <w:b/>
         <w:noProof/>
       </w:rPr>
-      <w:t>11 September 2013</w:t>
+      <w:t>14 October 2013</w:t>
     </w:r>
     <w:r>
       <w:rPr>
@@ -6644,6 +6540,7 @@
       <w:fldChar w:fldCharType="end"/>
     </w:r>
   </w:p>
+  <w:p/>
 </w:ftr>
 </file>
 
@@ -6655,6 +6552,7 @@
         <w:separator/>
       </w:r>
     </w:p>
+    <w:p/>
   </w:footnote>
   <w:footnote w:type="continuationSeparator" w:id="0">
     <w:p>
@@ -6662,6 +6560,7 @@
         <w:continuationSeparator/>
       </w:r>
     </w:p>
+    <w:p/>
   </w:footnote>
 </w:footnotes>
 </file>
@@ -6687,6 +6586,7 @@
       <w:pStyle w:val="Header"/>
     </w:pPr>
   </w:p>
+  <w:p/>
 </w:hdr>
 </file>
 
@@ -10138,6 +10038,95 @@
     </w:lvl>
   </w:abstractNum>
   <w:abstractNum w:abstractNumId="32">
+    <w:nsid w:val="50592285"/>
+    <w:multiLevelType w:val="hybridMultilevel"/>
+    <w:tmpl w:val="245C621A"/>
+    <w:lvl w:ilvl="0" w:tplc="0409000F">
+      <w:start w:val="1"/>
+      <w:numFmt w:val="decimal"/>
+      <w:lvlText w:val="%1."/>
+      <w:lvlJc w:val="left"/>
+      <w:pPr>
+        <w:ind w:left="360" w:hanging="360"/>
+      </w:pPr>
+    </w:lvl>
+    <w:lvl w:ilvl="1" w:tplc="04090005">
+      <w:start w:val="1"/>
+      <w:numFmt w:val="bullet"/>
+      <w:lvlText w:val=""/>
+      <w:lvlJc w:val="left"/>
+      <w:pPr>
+        <w:ind w:left="1080" w:hanging="360"/>
+      </w:pPr>
+      <w:rPr>
+        <w:rFonts w:ascii="Wingdings" w:hAnsi="Wingdings" w:hint="default"/>
+      </w:rPr>
+    </w:lvl>
+    <w:lvl w:ilvl="2" w:tplc="0409001B" w:tentative="1">
+      <w:start w:val="1"/>
+      <w:numFmt w:val="lowerRoman"/>
+      <w:lvlText w:val="%3."/>
+      <w:lvlJc w:val="right"/>
+      <w:pPr>
+        <w:ind w:left="1800" w:hanging="180"/>
+      </w:pPr>
+    </w:lvl>
+    <w:lvl w:ilvl="3" w:tplc="0409000F" w:tentative="1">
+      <w:start w:val="1"/>
+      <w:numFmt w:val="decimal"/>
+      <w:lvlText w:val="%4."/>
+      <w:lvlJc w:val="left"/>
+      <w:pPr>
+        <w:ind w:left="2520" w:hanging="360"/>
+      </w:pPr>
+    </w:lvl>
+    <w:lvl w:ilvl="4" w:tplc="04090019" w:tentative="1">
+      <w:start w:val="1"/>
+      <w:numFmt w:val="lowerLetter"/>
+      <w:lvlText w:val="%5."/>
+      <w:lvlJc w:val="left"/>
+      <w:pPr>
+        <w:ind w:left="3240" w:hanging="360"/>
+      </w:pPr>
+    </w:lvl>
+    <w:lvl w:ilvl="5" w:tplc="0409001B" w:tentative="1">
+      <w:start w:val="1"/>
+      <w:numFmt w:val="lowerRoman"/>
+      <w:lvlText w:val="%6."/>
+      <w:lvlJc w:val="right"/>
+      <w:pPr>
+        <w:ind w:left="3960" w:hanging="180"/>
+      </w:pPr>
+    </w:lvl>
+    <w:lvl w:ilvl="6" w:tplc="0409000F" w:tentative="1">
+      <w:start w:val="1"/>
+      <w:numFmt w:val="decimal"/>
+      <w:lvlText w:val="%7."/>
+      <w:lvlJc w:val="left"/>
+      <w:pPr>
+        <w:ind w:left="4680" w:hanging="360"/>
+      </w:pPr>
+    </w:lvl>
+    <w:lvl w:ilvl="7" w:tplc="04090019" w:tentative="1">
+      <w:start w:val="1"/>
+      <w:numFmt w:val="lowerLetter"/>
+      <w:lvlText w:val="%8."/>
+      <w:lvlJc w:val="left"/>
+      <w:pPr>
+        <w:ind w:left="5400" w:hanging="360"/>
+      </w:pPr>
+    </w:lvl>
+    <w:lvl w:ilvl="8" w:tplc="0409001B" w:tentative="1">
+      <w:start w:val="1"/>
+      <w:numFmt w:val="lowerRoman"/>
+      <w:lvlText w:val="%9."/>
+      <w:lvlJc w:val="right"/>
+      <w:pPr>
+        <w:ind w:left="6120" w:hanging="180"/>
+      </w:pPr>
+    </w:lvl>
+  </w:abstractNum>
+  <w:abstractNum w:abstractNumId="33">
     <w:nsid w:val="53121BB7"/>
     <w:multiLevelType w:val="multilevel"/>
     <w:tmpl w:val="18C243E0"/>
@@ -10260,7 +10249,7 @@
       </w:rPr>
     </w:lvl>
   </w:abstractNum>
-  <w:abstractNum w:abstractNumId="33">
+  <w:abstractNum w:abstractNumId="34">
     <w:nsid w:val="5743605F"/>
     <w:multiLevelType w:val="multilevel"/>
     <w:tmpl w:val="BC78F2A0"/>
@@ -10373,7 +10362,7 @@
       </w:rPr>
     </w:lvl>
   </w:abstractNum>
-  <w:abstractNum w:abstractNumId="34">
+  <w:abstractNum w:abstractNumId="35">
     <w:nsid w:val="5DC75C59"/>
     <w:multiLevelType w:val="hybridMultilevel"/>
     <w:tmpl w:val="F55ED17C"/>
@@ -10462,7 +10451,7 @@
       </w:pPr>
     </w:lvl>
   </w:abstractNum>
-  <w:abstractNum w:abstractNumId="35">
+  <w:abstractNum w:abstractNumId="36">
     <w:nsid w:val="5FAD4355"/>
     <w:multiLevelType w:val="multilevel"/>
     <w:tmpl w:val="98DA929C"/>
@@ -10584,7 +10573,7 @@
       </w:rPr>
     </w:lvl>
   </w:abstractNum>
-  <w:abstractNum w:abstractNumId="36">
+  <w:abstractNum w:abstractNumId="37">
     <w:nsid w:val="67711CDB"/>
     <w:multiLevelType w:val="hybridMultilevel"/>
     <w:tmpl w:val="112E9932"/>
@@ -10677,7 +10666,7 @@
       </w:pPr>
     </w:lvl>
   </w:abstractNum>
-  <w:abstractNum w:abstractNumId="37">
+  <w:abstractNum w:abstractNumId="38">
     <w:nsid w:val="68815FB7"/>
     <w:multiLevelType w:val="multilevel"/>
     <w:tmpl w:val="CBE0ED14"/>
@@ -10799,7 +10788,7 @@
       </w:rPr>
     </w:lvl>
   </w:abstractNum>
-  <w:abstractNum w:abstractNumId="38">
+  <w:abstractNum w:abstractNumId="39">
     <w:nsid w:val="73C5253D"/>
     <w:multiLevelType w:val="hybridMultilevel"/>
     <w:tmpl w:val="AFFCCF88"/>
@@ -10912,7 +10901,7 @@
       </w:rPr>
     </w:lvl>
   </w:abstractNum>
-  <w:abstractNum w:abstractNumId="39">
+  <w:abstractNum w:abstractNumId="40">
     <w:nsid w:val="77DA2EA5"/>
     <w:multiLevelType w:val="hybridMultilevel"/>
     <w:tmpl w:val="5A447BF2"/>
@@ -11002,7 +10991,7 @@
       </w:pPr>
     </w:lvl>
   </w:abstractNum>
-  <w:abstractNum w:abstractNumId="40">
+  <w:abstractNum w:abstractNumId="41">
     <w:nsid w:val="785779C3"/>
     <w:multiLevelType w:val="multilevel"/>
     <w:tmpl w:val="00D89AA6"/>
@@ -11115,7 +11104,7 @@
       </w:rPr>
     </w:lvl>
   </w:abstractNum>
-  <w:abstractNum w:abstractNumId="41">
+  <w:abstractNum w:abstractNumId="42">
     <w:nsid w:val="793B17D2"/>
     <w:multiLevelType w:val="hybridMultilevel"/>
     <w:tmpl w:val="FDF2F4AC"/>
@@ -11201,7 +11190,93 @@
       </w:pPr>
     </w:lvl>
   </w:abstractNum>
-  <w:abstractNum w:abstractNumId="42">
+  <w:abstractNum w:abstractNumId="43">
+    <w:nsid w:val="7B2769A6"/>
+    <w:multiLevelType w:val="hybridMultilevel"/>
+    <w:tmpl w:val="B830A906"/>
+    <w:lvl w:ilvl="0" w:tplc="0409000F">
+      <w:start w:val="1"/>
+      <w:numFmt w:val="decimal"/>
+      <w:lvlText w:val="%1."/>
+      <w:lvlJc w:val="left"/>
+      <w:pPr>
+        <w:ind w:left="720" w:hanging="360"/>
+      </w:pPr>
+    </w:lvl>
+    <w:lvl w:ilvl="1" w:tplc="04090019" w:tentative="1">
+      <w:start w:val="1"/>
+      <w:numFmt w:val="lowerLetter"/>
+      <w:lvlText w:val="%2."/>
+      <w:lvlJc w:val="left"/>
+      <w:pPr>
+        <w:ind w:left="1440" w:hanging="360"/>
+      </w:pPr>
+    </w:lvl>
+    <w:lvl w:ilvl="2" w:tplc="0409001B" w:tentative="1">
+      <w:start w:val="1"/>
+      <w:numFmt w:val="lowerRoman"/>
+      <w:lvlText w:val="%3."/>
+      <w:lvlJc w:val="right"/>
+      <w:pPr>
+        <w:ind w:left="2160" w:hanging="180"/>
+      </w:pPr>
+    </w:lvl>
+    <w:lvl w:ilvl="3" w:tplc="0409000F" w:tentative="1">
+      <w:start w:val="1"/>
+      <w:numFmt w:val="decimal"/>
+      <w:lvlText w:val="%4."/>
+      <w:lvlJc w:val="left"/>
+      <w:pPr>
+        <w:ind w:left="2880" w:hanging="360"/>
+      </w:pPr>
+    </w:lvl>
+    <w:lvl w:ilvl="4" w:tplc="04090019" w:tentative="1">
+      <w:start w:val="1"/>
+      <w:numFmt w:val="lowerLetter"/>
+      <w:lvlText w:val="%5."/>
+      <w:lvlJc w:val="left"/>
+      <w:pPr>
+        <w:ind w:left="3600" w:hanging="360"/>
+      </w:pPr>
+    </w:lvl>
+    <w:lvl w:ilvl="5" w:tplc="0409001B" w:tentative="1">
+      <w:start w:val="1"/>
+      <w:numFmt w:val="lowerRoman"/>
+      <w:lvlText w:val="%6."/>
+      <w:lvlJc w:val="right"/>
+      <w:pPr>
+        <w:ind w:left="4320" w:hanging="180"/>
+      </w:pPr>
+    </w:lvl>
+    <w:lvl w:ilvl="6" w:tplc="0409000F" w:tentative="1">
+      <w:start w:val="1"/>
+      <w:numFmt w:val="decimal"/>
+      <w:lvlText w:val="%7."/>
+      <w:lvlJc w:val="left"/>
+      <w:pPr>
+        <w:ind w:left="5040" w:hanging="360"/>
+      </w:pPr>
+    </w:lvl>
+    <w:lvl w:ilvl="7" w:tplc="04090019" w:tentative="1">
+      <w:start w:val="1"/>
+      <w:numFmt w:val="lowerLetter"/>
+      <w:lvlText w:val="%8."/>
+      <w:lvlJc w:val="left"/>
+      <w:pPr>
+        <w:ind w:left="5760" w:hanging="360"/>
+      </w:pPr>
+    </w:lvl>
+    <w:lvl w:ilvl="8" w:tplc="0409001B" w:tentative="1">
+      <w:start w:val="1"/>
+      <w:numFmt w:val="lowerRoman"/>
+      <w:lvlText w:val="%9."/>
+      <w:lvlJc w:val="right"/>
+      <w:pPr>
+        <w:ind w:left="6480" w:hanging="180"/>
+      </w:pPr>
+    </w:lvl>
+  </w:abstractNum>
+  <w:abstractNum w:abstractNumId="44">
     <w:nsid w:val="7C953A60"/>
     <w:multiLevelType w:val="multilevel"/>
     <w:tmpl w:val="18C243E0"/>
@@ -11369,16 +11444,16 @@
     <w:abstractNumId w:val="14"/>
   </w:num>
   <w:num w:numId="16">
-    <w:abstractNumId w:val="39"/>
+    <w:abstractNumId w:val="40"/>
   </w:num>
   <w:num w:numId="17">
-    <w:abstractNumId w:val="34"/>
+    <w:abstractNumId w:val="35"/>
   </w:num>
   <w:num w:numId="18">
     <w:abstractNumId w:val="23"/>
   </w:num>
   <w:num w:numId="19">
-    <w:abstractNumId w:val="35"/>
+    <w:abstractNumId w:val="36"/>
   </w:num>
   <w:num w:numId="20">
     <w:abstractNumId w:val="17"/>
@@ -11393,7 +11468,7 @@
     <w:abstractNumId w:val="20"/>
   </w:num>
   <w:num w:numId="24">
-    <w:abstractNumId w:val="42"/>
+    <w:abstractNumId w:val="44"/>
   </w:num>
   <w:num w:numId="25">
     <w:abstractNumId w:val="16"/>
@@ -11402,10 +11477,10 @@
     <w:abstractNumId w:val="31"/>
   </w:num>
   <w:num w:numId="27">
-    <w:abstractNumId w:val="41"/>
+    <w:abstractNumId w:val="42"/>
   </w:num>
   <w:num w:numId="28">
-    <w:abstractNumId w:val="32"/>
+    <w:abstractNumId w:val="33"/>
   </w:num>
   <w:num w:numId="29">
     <w:abstractNumId w:val="30"/>
@@ -11432,25 +11507,31 @@
     <w:abstractNumId w:val="22"/>
   </w:num>
   <w:num w:numId="37">
-    <w:abstractNumId w:val="33"/>
+    <w:abstractNumId w:val="34"/>
   </w:num>
   <w:num w:numId="38">
-    <w:abstractNumId w:val="40"/>
+    <w:abstractNumId w:val="41"/>
   </w:num>
   <w:num w:numId="39">
     <w:abstractNumId w:val="21"/>
   </w:num>
   <w:num w:numId="40">
-    <w:abstractNumId w:val="37"/>
+    <w:abstractNumId w:val="38"/>
   </w:num>
   <w:num w:numId="41">
-    <w:abstractNumId w:val="36"/>
+    <w:abstractNumId w:val="37"/>
   </w:num>
   <w:num w:numId="42">
     <w:abstractNumId w:val="28"/>
   </w:num>
   <w:num w:numId="43">
-    <w:abstractNumId w:val="38"/>
+    <w:abstractNumId w:val="39"/>
+  </w:num>
+  <w:num w:numId="44">
+    <w:abstractNumId w:val="32"/>
+  </w:num>
+  <w:num w:numId="45">
+    <w:abstractNumId w:val="43"/>
   </w:num>
 </w:numbering>
 </file>
@@ -11766,16 +11847,16 @@
   </w:style>
   <w:style w:type="paragraph" w:styleId="Caption">
     <w:name w:val="caption"/>
-    <w:basedOn w:val="Normal"/>
+    <w:basedOn w:val="BodyText"/>
     <w:qFormat/>
-    <w:rsid w:val="009C364B"/>
-    <w:pPr>
-      <w:suppressLineNumbers/>
-      <w:spacing w:before="120" w:after="120"/>
-    </w:pPr>
-    <w:rPr>
-      <w:i/>
-      <w:iCs/>
+    <w:rsid w:val="00732BDD"/>
+    <w:pPr>
+      <w:jc w:val="both"/>
+    </w:pPr>
+    <w:rPr>
+      <w:sz w:val="22"/>
+      <w:szCs w:val="22"/>
+      <w:lang w:eastAsia="en-US" w:bidi="ar-SA"/>
     </w:rPr>
   </w:style>
   <w:style w:type="paragraph" w:styleId="Header">
@@ -13382,6 +13463,7 @@
     <w:rsid w:val="00383D41"/>
     <w:rsid w:val="00383DB6"/>
     <w:rsid w:val="003C72D6"/>
+    <w:rsid w:val="00425F3F"/>
     <w:rsid w:val="005C1E0B"/>
     <w:rsid w:val="006F10D3"/>
     <w:rsid w:val="007C57BD"/>
@@ -38415,7 +38497,7 @@
 </file>
 
 <file path=customXml/itemProps1.xml><?xml version="1.0" encoding="utf-8"?>
-<ds:datastoreItem xmlns:ds="http://schemas.openxmlformats.org/officeDocument/2006/customXml" ds:itemID="{BA3D6438-A94D-4B62-881C-204E279CC708}">
+<ds:datastoreItem xmlns:ds="http://schemas.openxmlformats.org/officeDocument/2006/customXml" ds:itemID="{A034E2F6-EF14-47F7-9B75-D0F48478B655}">
   <ds:schemaRefs>
     <ds:schemaRef ds:uri="http://schemas.openxmlformats.org/officeDocument/2006/bibliography"/>
   </ds:schemaRefs>

</xml_diff>

<commit_message>
Finished mission statement section
</commit_message>
<xml_diff>
--- a/CMQA/Rascal Proposals/RCL-P-CMQA2-Rascal-RFP.docx
+++ b/CMQA/Rascal Proposals/RCL-P-CMQA2-Rascal-RFP.docx
@@ -4299,63 +4299,79 @@
         </w:numPr>
         <w:jc w:val="both"/>
         <w:rPr>
+          <w:b/>
           <w:sz w:val="22"/>
           <w:szCs w:val="22"/>
+          <w:u w:val="single"/>
           <w:lang w:eastAsia="en-US" w:bidi="ar-SA"/>
         </w:rPr>
       </w:pPr>
       <w:r>
         <w:rPr>
+          <w:b/>
           <w:sz w:val="22"/>
           <w:szCs w:val="22"/>
+          <w:u w:val="single"/>
           <w:lang w:eastAsia="en-US" w:bidi="ar-SA"/>
         </w:rPr>
         <w:t>T</w:t>
       </w:r>
       <w:r>
         <w:rPr>
+          <w:b/>
           <w:sz w:val="22"/>
           <w:szCs w:val="22"/>
+          <w:u w:val="single"/>
           <w:lang w:eastAsia="en-US" w:bidi="ar-SA"/>
         </w:rPr>
         <w:t xml:space="preserve">he use of image-based navigation in the execution of orbital </w:t>
       </w:r>
       <w:r>
         <w:rPr>
+          <w:b/>
           <w:sz w:val="22"/>
           <w:szCs w:val="22"/>
+          <w:u w:val="single"/>
           <w:lang w:eastAsia="en-US" w:bidi="ar-SA"/>
         </w:rPr>
         <w:t>maneuvers</w:t>
       </w:r>
       <w:r>
         <w:rPr>
+          <w:b/>
           <w:sz w:val="22"/>
           <w:szCs w:val="22"/>
+          <w:u w:val="single"/>
           <w:lang w:eastAsia="en-US" w:bidi="ar-SA"/>
         </w:rPr>
         <w:t xml:space="preserve"> associated with </w:t>
       </w:r>
       <w:r>
         <w:rPr>
+          <w:b/>
           <w:sz w:val="22"/>
           <w:szCs w:val="22"/>
+          <w:u w:val="single"/>
           <w:lang w:eastAsia="en-US" w:bidi="ar-SA"/>
         </w:rPr>
         <w:t>three</w:t>
       </w:r>
       <w:r>
         <w:rPr>
+          <w:b/>
           <w:sz w:val="22"/>
           <w:szCs w:val="22"/>
+          <w:u w:val="single"/>
           <w:lang w:eastAsia="en-US" w:bidi="ar-SA"/>
         </w:rPr>
         <w:t xml:space="preserve"> ke</w:t>
       </w:r>
       <w:r>
         <w:rPr>
+          <w:b/>
           <w:sz w:val="22"/>
           <w:szCs w:val="22"/>
+          <w:u w:val="single"/>
           <w:lang w:eastAsia="en-US" w:bidi="ar-SA"/>
         </w:rPr>
         <w:t>y types of proximity operations:</w:t>
@@ -4381,18 +4397,8 @@
           <w:szCs w:val="22"/>
           <w:lang w:eastAsia="en-US" w:bidi="ar-SA"/>
         </w:rPr>
-        <w:t xml:space="preserve">Low-Delta-V </w:t>
+        <w:t>Low-Delta-V Stationkeeping</w:t>
       </w:r>
-      <w:proofErr w:type="spellStart"/>
-      <w:r>
-        <w:rPr>
-          <w:sz w:val="22"/>
-          <w:szCs w:val="22"/>
-          <w:lang w:eastAsia="en-US" w:bidi="ar-SA"/>
-        </w:rPr>
-        <w:t>Stationkeeping</w:t>
-      </w:r>
-      <w:proofErr w:type="spellEnd"/>
       <w:r>
         <w:rPr>
           <w:sz w:val="22"/>
@@ -4473,47 +4479,59 @@
         </w:numPr>
         <w:jc w:val="both"/>
         <w:rPr>
+          <w:b/>
           <w:sz w:val="22"/>
           <w:szCs w:val="22"/>
+          <w:u w:val="single"/>
           <w:lang w:eastAsia="en-US" w:bidi="ar-SA"/>
         </w:rPr>
       </w:pPr>
       <w:r>
         <w:rPr>
+          <w:b/>
           <w:sz w:val="22"/>
           <w:szCs w:val="22"/>
+          <w:u w:val="single"/>
           <w:lang w:eastAsia="en-US" w:bidi="ar-SA"/>
         </w:rPr>
         <w:t xml:space="preserve">The execution of each of these types of proximity operations through the use of a cheap, </w:t>
       </w:r>
       <w:r>
         <w:rPr>
+          <w:b/>
           <w:sz w:val="22"/>
           <w:szCs w:val="22"/>
+          <w:u w:val="single"/>
           <w:lang w:eastAsia="en-US" w:bidi="ar-SA"/>
         </w:rPr>
         <w:t>small-scale, cold-gas propulsion unit that is able to fit within the</w:t>
       </w:r>
       <w:r>
         <w:rPr>
+          <w:b/>
           <w:sz w:val="22"/>
           <w:szCs w:val="22"/>
+          <w:u w:val="single"/>
           <w:lang w:eastAsia="en-US" w:bidi="ar-SA"/>
         </w:rPr>
         <w:t xml:space="preserve"> volume and size specifications of a</w:t>
       </w:r>
       <w:r>
         <w:rPr>
+          <w:b/>
           <w:sz w:val="22"/>
           <w:szCs w:val="22"/>
+          <w:u w:val="single"/>
           <w:lang w:eastAsia="en-US" w:bidi="ar-SA"/>
         </w:rPr>
         <w:t xml:space="preserve"> CubeSat-Class satellite</w:t>
       </w:r>
       <w:r>
         <w:rPr>
+          <w:b/>
           <w:sz w:val="22"/>
           <w:szCs w:val="22"/>
+          <w:u w:val="single"/>
           <w:lang w:eastAsia="en-US" w:bidi="ar-SA"/>
         </w:rPr>
         <w:t xml:space="preserve"> and that could be used for future on-orbit service/inspection missions.</w:t>
@@ -4529,37 +4547,163 @@
           <w:lang w:eastAsia="en-US" w:bidi="ar-SA"/>
         </w:rPr>
       </w:pPr>
-      <w:bookmarkStart w:id="3" w:name="_GoBack"/>
-      <w:bookmarkEnd w:id="3"/>
-    </w:p>
-    <w:p>
-      <w:pPr>
-        <w:pStyle w:val="BodyText"/>
-        <w:jc w:val="both"/>
+      <w:r>
         <w:rPr>
           <w:sz w:val="22"/>
           <w:szCs w:val="22"/>
           <w:lang w:eastAsia="en-US" w:bidi="ar-SA"/>
         </w:rPr>
-      </w:pPr>
-    </w:p>
-    <w:p>
-      <w:pPr>
-        <w:pStyle w:val="Heading2"/>
-      </w:pPr>
-      <w:r>
-        <w:t>Alternative Mission Comparisons</w:t>
+        <w:t>The success of the Rascal spacecraft in meeting this mission statement will be determined by several mission objectives, four of which are listed below.</w:t>
       </w:r>
     </w:p>
     <w:p>
       <w:pPr>
         <w:pStyle w:val="BodyText"/>
+        <w:jc w:val="both"/>
         <w:rPr>
+          <w:b/>
           <w:sz w:val="22"/>
           <w:szCs w:val="22"/>
+          <w:u w:val="single"/>
           <w:lang w:eastAsia="en-US" w:bidi="ar-SA"/>
         </w:rPr>
       </w:pPr>
+      <w:r>
+        <w:rPr>
+          <w:b/>
+          <w:sz w:val="22"/>
+          <w:szCs w:val="22"/>
+          <w:u w:val="single"/>
+          <w:lang w:eastAsia="en-US" w:bidi="ar-SA"/>
+        </w:rPr>
+        <w:t>Each spacecraft within the Rascal mission shall be able to:</w:t>
+      </w:r>
+    </w:p>
+    <w:p>
+      <w:pPr>
+        <w:pStyle w:val="BodyText"/>
+        <w:numPr>
+          <w:ilvl w:val="0"/>
+          <w:numId w:val="47"/>
+        </w:numPr>
+        <w:jc w:val="both"/>
+        <w:rPr>
+          <w:sz w:val="21"/>
+          <w:szCs w:val="21"/>
+          <w:lang w:eastAsia="en-US" w:bidi="ar-SA"/>
+        </w:rPr>
+      </w:pPr>
+      <w:r>
+        <w:rPr>
+          <w:sz w:val="21"/>
+          <w:szCs w:val="21"/>
+          <w:lang w:eastAsia="en-US" w:bidi="ar-SA"/>
+        </w:rPr>
+        <w:t xml:space="preserve">Capture </w:t>
+      </w:r>
+      <w:r>
+        <w:rPr>
+          <w:sz w:val="21"/>
+          <w:szCs w:val="21"/>
+          <w:lang w:eastAsia="en-US" w:bidi="ar-SA"/>
+        </w:rPr>
+        <w:t>an image of the other and calculate the relative displacement between each.</w:t>
+      </w:r>
+    </w:p>
+    <w:p>
+      <w:pPr>
+        <w:pStyle w:val="BodyText"/>
+        <w:numPr>
+          <w:ilvl w:val="0"/>
+          <w:numId w:val="47"/>
+        </w:numPr>
+        <w:jc w:val="both"/>
+        <w:rPr>
+          <w:sz w:val="21"/>
+          <w:szCs w:val="21"/>
+          <w:lang w:eastAsia="en-US" w:bidi="ar-SA"/>
+        </w:rPr>
+      </w:pPr>
+      <w:r>
+        <w:rPr>
+          <w:sz w:val="21"/>
+          <w:szCs w:val="21"/>
+          <w:lang w:eastAsia="en-US" w:bidi="ar-SA"/>
+        </w:rPr>
+        <w:t>D</w:t>
+      </w:r>
+      <w:r>
+        <w:rPr>
+          <w:sz w:val="21"/>
+          <w:szCs w:val="21"/>
+          <w:lang w:eastAsia="en-US" w:bidi="ar-SA"/>
+        </w:rPr>
+        <w:t xml:space="preserve">emonstrate stationkeeping at a distance between 5 and 20 meters of </w:t>
+      </w:r>
+      <w:r>
+        <w:rPr>
+          <w:sz w:val="21"/>
+          <w:szCs w:val="21"/>
+          <w:lang w:eastAsia="en-US" w:bidi="ar-SA"/>
+        </w:rPr>
+        <w:t>the other</w:t>
+      </w:r>
+      <w:r>
+        <w:rPr>
+          <w:sz w:val="21"/>
+          <w:szCs w:val="21"/>
+          <w:lang w:eastAsia="en-US" w:bidi="ar-SA"/>
+        </w:rPr>
+        <w:t xml:space="preserve"> using image-based navigation.</w:t>
+      </w:r>
+      <w:bookmarkStart w:id="3" w:name="_GoBack"/>
+      <w:bookmarkEnd w:id="3"/>
+    </w:p>
+    <w:p>
+      <w:pPr>
+        <w:pStyle w:val="BodyText"/>
+        <w:numPr>
+          <w:ilvl w:val="0"/>
+          <w:numId w:val="47"/>
+        </w:numPr>
+        <w:jc w:val="both"/>
+        <w:rPr>
+          <w:sz w:val="21"/>
+          <w:szCs w:val="21"/>
+          <w:lang w:eastAsia="en-US" w:bidi="ar-SA"/>
+        </w:rPr>
+      </w:pPr>
+      <w:r>
+        <w:rPr>
+          <w:sz w:val="21"/>
+          <w:szCs w:val="21"/>
+          <w:lang w:eastAsia="en-US" w:bidi="ar-SA"/>
+        </w:rPr>
+        <w:t>Demonstrate collision avoidance by performing an orbital maneuver that intentionally increases the relative displacement between each.</w:t>
+      </w:r>
+    </w:p>
+    <w:p>
+      <w:pPr>
+        <w:pStyle w:val="BodyText"/>
+        <w:numPr>
+          <w:ilvl w:val="0"/>
+          <w:numId w:val="47"/>
+        </w:numPr>
+        <w:jc w:val="both"/>
+        <w:rPr>
+          <w:sz w:val="21"/>
+          <w:szCs w:val="21"/>
+          <w:lang w:eastAsia="en-US" w:bidi="ar-SA"/>
+        </w:rPr>
+      </w:pPr>
+      <w:r>
+        <w:rPr>
+          <w:sz w:val="21"/>
+          <w:szCs w:val="21"/>
+          <w:lang w:eastAsia="en-US" w:bidi="ar-SA"/>
+        </w:rPr>
+        <w:t>Demonstrate rendezvous by performing an orbital maneuver that decreases the relative displacement between each.</w:t>
+      </w:r>
     </w:p>
     <w:p>
       <w:pPr>
@@ -4713,7 +4857,16 @@
           <w:szCs w:val="22"/>
           <w:lang w:eastAsia="en-US" w:bidi="ar-SA"/>
         </w:rPr>
-        <w:t xml:space="preserve">has been attained. This process will likely take 3-4 orbits and will occur autonomously. </w:t>
+        <w:t xml:space="preserve">has been attained. This process will likely take 3-4 orbits and will occur </w:t>
+      </w:r>
+      <w:r>
+        <w:rPr>
+          <w:sz w:val="22"/>
+          <w:szCs w:val="22"/>
+          <w:lang w:eastAsia="en-US" w:bidi="ar-SA"/>
+        </w:rPr>
+        <w:lastRenderedPageBreak/>
+        <w:t xml:space="preserve">autonomously. </w:t>
       </w:r>
       <w:r>
         <w:rPr>
@@ -4801,16 +4954,7 @@
           <w:szCs w:val="22"/>
           <w:lang w:eastAsia="en-US" w:bidi="ar-SA"/>
         </w:rPr>
-        <w:t xml:space="preserve"> of the secured spacecraft. The same processes that took place during separation will also occur during this phase. Once a less than 10 meter separation has been attained </w:t>
-      </w:r>
-      <w:r>
-        <w:rPr>
-          <w:sz w:val="22"/>
-          <w:szCs w:val="22"/>
-          <w:lang w:eastAsia="en-US" w:bidi="ar-SA"/>
-        </w:rPr>
-        <w:lastRenderedPageBreak/>
-        <w:t xml:space="preserve">for at least one orbit, the process will be repeated with the secured spacecraft. As a note, in order to mitigate the risk of one satellite losing the other in orbit, GPS receivers and communications crosslinks </w:t>
+        <w:t xml:space="preserve"> of the secured spacecraft. The same processes that took place during separation will also occur during this phase. Once a less than 10 meter separation has been attained for at least one orbit, the process will be repeated with the secured spacecraft. As a note, in order to mitigate the risk of one satellite losing the other in orbit, GPS receivers and communications crosslinks </w:t>
       </w:r>
       <w:r>
         <w:rPr>
@@ -4883,9 +5027,18 @@
     </w:p>
     <w:p>
       <w:pPr>
+        <w:pStyle w:val="Heading2"/>
+      </w:pPr>
+      <w:r>
+        <w:t>Mission Configuration Rationale</w:t>
+      </w:r>
+    </w:p>
+    <w:p>
+      <w:pPr>
         <w:pStyle w:val="BodyText"/>
-        <w:jc w:val="both"/>
         <w:rPr>
+          <w:sz w:val="22"/>
+          <w:szCs w:val="22"/>
           <w:lang w:eastAsia="en-US" w:bidi="ar-SA"/>
         </w:rPr>
       </w:pPr>
@@ -5478,7 +5631,6 @@
               <w:rPr>
                 <w:color w:val="000000" w:themeColor="text1"/>
               </w:rPr>
-              <w:lastRenderedPageBreak/>
               <w:t xml:space="preserve">Bryant </w:t>
             </w:r>
             <w:proofErr w:type="spellStart"/>
@@ -6449,7 +6601,7 @@
         <w:b/>
         <w:noProof/>
       </w:rPr>
-      <w:t>5</w:t>
+      <w:t>4</w:t>
     </w:r>
     <w:r>
       <w:rPr>
@@ -8112,6 +8264,92 @@
     </w:lvl>
   </w:abstractNum>
   <w:abstractNum w:abstractNumId="15">
+    <w:nsid w:val="02940BE8"/>
+    <w:multiLevelType w:val="hybridMultilevel"/>
+    <w:tmpl w:val="E0AA9B7A"/>
+    <w:lvl w:ilvl="0" w:tplc="FCE68690">
+      <w:start w:val="1"/>
+      <w:numFmt w:val="decimal"/>
+      <w:lvlText w:val="%1."/>
+      <w:lvlJc w:val="left"/>
+      <w:pPr>
+        <w:ind w:left="720" w:hanging="360"/>
+      </w:pPr>
+    </w:lvl>
+    <w:lvl w:ilvl="1" w:tplc="04090019" w:tentative="1">
+      <w:start w:val="1"/>
+      <w:numFmt w:val="lowerLetter"/>
+      <w:lvlText w:val="%2."/>
+      <w:lvlJc w:val="left"/>
+      <w:pPr>
+        <w:ind w:left="1440" w:hanging="360"/>
+      </w:pPr>
+    </w:lvl>
+    <w:lvl w:ilvl="2" w:tplc="0409001B" w:tentative="1">
+      <w:start w:val="1"/>
+      <w:numFmt w:val="lowerRoman"/>
+      <w:lvlText w:val="%3."/>
+      <w:lvlJc w:val="right"/>
+      <w:pPr>
+        <w:ind w:left="2160" w:hanging="180"/>
+      </w:pPr>
+    </w:lvl>
+    <w:lvl w:ilvl="3" w:tplc="0409000F" w:tentative="1">
+      <w:start w:val="1"/>
+      <w:numFmt w:val="decimal"/>
+      <w:lvlText w:val="%4."/>
+      <w:lvlJc w:val="left"/>
+      <w:pPr>
+        <w:ind w:left="2880" w:hanging="360"/>
+      </w:pPr>
+    </w:lvl>
+    <w:lvl w:ilvl="4" w:tplc="04090019" w:tentative="1">
+      <w:start w:val="1"/>
+      <w:numFmt w:val="lowerLetter"/>
+      <w:lvlText w:val="%5."/>
+      <w:lvlJc w:val="left"/>
+      <w:pPr>
+        <w:ind w:left="3600" w:hanging="360"/>
+      </w:pPr>
+    </w:lvl>
+    <w:lvl w:ilvl="5" w:tplc="0409001B" w:tentative="1">
+      <w:start w:val="1"/>
+      <w:numFmt w:val="lowerRoman"/>
+      <w:lvlText w:val="%6."/>
+      <w:lvlJc w:val="right"/>
+      <w:pPr>
+        <w:ind w:left="4320" w:hanging="180"/>
+      </w:pPr>
+    </w:lvl>
+    <w:lvl w:ilvl="6" w:tplc="0409000F" w:tentative="1">
+      <w:start w:val="1"/>
+      <w:numFmt w:val="decimal"/>
+      <w:lvlText w:val="%7."/>
+      <w:lvlJc w:val="left"/>
+      <w:pPr>
+        <w:ind w:left="5040" w:hanging="360"/>
+      </w:pPr>
+    </w:lvl>
+    <w:lvl w:ilvl="7" w:tplc="04090019" w:tentative="1">
+      <w:start w:val="1"/>
+      <w:numFmt w:val="lowerLetter"/>
+      <w:lvlText w:val="%8."/>
+      <w:lvlJc w:val="left"/>
+      <w:pPr>
+        <w:ind w:left="5760" w:hanging="360"/>
+      </w:pPr>
+    </w:lvl>
+    <w:lvl w:ilvl="8" w:tplc="0409001B" w:tentative="1">
+      <w:start w:val="1"/>
+      <w:numFmt w:val="lowerRoman"/>
+      <w:lvlText w:val="%9."/>
+      <w:lvlJc w:val="right"/>
+      <w:pPr>
+        <w:ind w:left="6480" w:hanging="180"/>
+      </w:pPr>
+    </w:lvl>
+  </w:abstractNum>
+  <w:abstractNum w:abstractNumId="16">
     <w:nsid w:val="06FE6426"/>
     <w:multiLevelType w:val="multilevel"/>
     <w:tmpl w:val="18C243E0"/>
@@ -8233,7 +8471,7 @@
       </w:rPr>
     </w:lvl>
   </w:abstractNum>
-  <w:abstractNum w:abstractNumId="16">
+  <w:abstractNum w:abstractNumId="17">
     <w:nsid w:val="07A57DF3"/>
     <w:multiLevelType w:val="multilevel"/>
     <w:tmpl w:val="18C243E0"/>
@@ -8355,7 +8593,7 @@
       </w:rPr>
     </w:lvl>
   </w:abstractNum>
-  <w:abstractNum w:abstractNumId="17">
+  <w:abstractNum w:abstractNumId="18">
     <w:nsid w:val="10BC3367"/>
     <w:multiLevelType w:val="hybridMultilevel"/>
     <w:tmpl w:val="7EEA4C0C"/>
@@ -8441,7 +8679,7 @@
       </w:pPr>
     </w:lvl>
   </w:abstractNum>
-  <w:abstractNum w:abstractNumId="18">
+  <w:abstractNum w:abstractNumId="19">
     <w:nsid w:val="1168656C"/>
     <w:multiLevelType w:val="hybridMultilevel"/>
     <w:tmpl w:val="518AA446"/>
@@ -8531,7 +8769,7 @@
       </w:pPr>
     </w:lvl>
   </w:abstractNum>
-  <w:abstractNum w:abstractNumId="19">
+  <w:abstractNum w:abstractNumId="20">
     <w:nsid w:val="156D20D3"/>
     <w:multiLevelType w:val="hybridMultilevel"/>
     <w:tmpl w:val="CEE4C174"/>
@@ -8646,7 +8884,7 @@
       </w:rPr>
     </w:lvl>
   </w:abstractNum>
-  <w:abstractNum w:abstractNumId="20">
+  <w:abstractNum w:abstractNumId="21">
     <w:nsid w:val="175955F8"/>
     <w:multiLevelType w:val="multilevel"/>
     <w:tmpl w:val="18C243E0"/>
@@ -8768,7 +9006,7 @@
       </w:rPr>
     </w:lvl>
   </w:abstractNum>
-  <w:abstractNum w:abstractNumId="21">
+  <w:abstractNum w:abstractNumId="22">
     <w:nsid w:val="18774905"/>
     <w:multiLevelType w:val="hybridMultilevel"/>
     <w:tmpl w:val="196219BA"/>
@@ -8881,7 +9119,7 @@
       </w:rPr>
     </w:lvl>
   </w:abstractNum>
-  <w:abstractNum w:abstractNumId="22">
+  <w:abstractNum w:abstractNumId="23">
     <w:nsid w:val="1D561945"/>
     <w:multiLevelType w:val="hybridMultilevel"/>
     <w:tmpl w:val="62FA8DF6"/>
@@ -8971,7 +9209,93 @@
       </w:pPr>
     </w:lvl>
   </w:abstractNum>
-  <w:abstractNum w:abstractNumId="23">
+  <w:abstractNum w:abstractNumId="24">
+    <w:nsid w:val="22F12701"/>
+    <w:multiLevelType w:val="hybridMultilevel"/>
+    <w:tmpl w:val="05F62C7E"/>
+    <w:lvl w:ilvl="0" w:tplc="0409000F">
+      <w:start w:val="1"/>
+      <w:numFmt w:val="decimal"/>
+      <w:lvlText w:val="%1."/>
+      <w:lvlJc w:val="left"/>
+      <w:pPr>
+        <w:ind w:left="720" w:hanging="360"/>
+      </w:pPr>
+    </w:lvl>
+    <w:lvl w:ilvl="1" w:tplc="04090019" w:tentative="1">
+      <w:start w:val="1"/>
+      <w:numFmt w:val="lowerLetter"/>
+      <w:lvlText w:val="%2."/>
+      <w:lvlJc w:val="left"/>
+      <w:pPr>
+        <w:ind w:left="1440" w:hanging="360"/>
+      </w:pPr>
+    </w:lvl>
+    <w:lvl w:ilvl="2" w:tplc="0409001B" w:tentative="1">
+      <w:start w:val="1"/>
+      <w:numFmt w:val="lowerRoman"/>
+      <w:lvlText w:val="%3."/>
+      <w:lvlJc w:val="right"/>
+      <w:pPr>
+        <w:ind w:left="2160" w:hanging="180"/>
+      </w:pPr>
+    </w:lvl>
+    <w:lvl w:ilvl="3" w:tplc="0409000F" w:tentative="1">
+      <w:start w:val="1"/>
+      <w:numFmt w:val="decimal"/>
+      <w:lvlText w:val="%4."/>
+      <w:lvlJc w:val="left"/>
+      <w:pPr>
+        <w:ind w:left="2880" w:hanging="360"/>
+      </w:pPr>
+    </w:lvl>
+    <w:lvl w:ilvl="4" w:tplc="04090019" w:tentative="1">
+      <w:start w:val="1"/>
+      <w:numFmt w:val="lowerLetter"/>
+      <w:lvlText w:val="%5."/>
+      <w:lvlJc w:val="left"/>
+      <w:pPr>
+        <w:ind w:left="3600" w:hanging="360"/>
+      </w:pPr>
+    </w:lvl>
+    <w:lvl w:ilvl="5" w:tplc="0409001B" w:tentative="1">
+      <w:start w:val="1"/>
+      <w:numFmt w:val="lowerRoman"/>
+      <w:lvlText w:val="%6."/>
+      <w:lvlJc w:val="right"/>
+      <w:pPr>
+        <w:ind w:left="4320" w:hanging="180"/>
+      </w:pPr>
+    </w:lvl>
+    <w:lvl w:ilvl="6" w:tplc="0409000F" w:tentative="1">
+      <w:start w:val="1"/>
+      <w:numFmt w:val="decimal"/>
+      <w:lvlText w:val="%7."/>
+      <w:lvlJc w:val="left"/>
+      <w:pPr>
+        <w:ind w:left="5040" w:hanging="360"/>
+      </w:pPr>
+    </w:lvl>
+    <w:lvl w:ilvl="7" w:tplc="04090019" w:tentative="1">
+      <w:start w:val="1"/>
+      <w:numFmt w:val="lowerLetter"/>
+      <w:lvlText w:val="%8."/>
+      <w:lvlJc w:val="left"/>
+      <w:pPr>
+        <w:ind w:left="5760" w:hanging="360"/>
+      </w:pPr>
+    </w:lvl>
+    <w:lvl w:ilvl="8" w:tplc="0409001B" w:tentative="1">
+      <w:start w:val="1"/>
+      <w:numFmt w:val="lowerRoman"/>
+      <w:lvlText w:val="%9."/>
+      <w:lvlJc w:val="right"/>
+      <w:pPr>
+        <w:ind w:left="6480" w:hanging="180"/>
+      </w:pPr>
+    </w:lvl>
+  </w:abstractNum>
+  <w:abstractNum w:abstractNumId="25">
     <w:nsid w:val="2FC0072D"/>
     <w:multiLevelType w:val="multilevel"/>
     <w:tmpl w:val="18C243E0"/>
@@ -9093,7 +9417,7 @@
       </w:rPr>
     </w:lvl>
   </w:abstractNum>
-  <w:abstractNum w:abstractNumId="24">
+  <w:abstractNum w:abstractNumId="26">
     <w:nsid w:val="3092156C"/>
     <w:multiLevelType w:val="hybridMultilevel"/>
     <w:tmpl w:val="7E96B682"/>
@@ -9206,7 +9530,7 @@
       </w:rPr>
     </w:lvl>
   </w:abstractNum>
-  <w:abstractNum w:abstractNumId="25">
+  <w:abstractNum w:abstractNumId="27">
     <w:nsid w:val="33BA21F0"/>
     <w:multiLevelType w:val="multilevel"/>
     <w:tmpl w:val="18C243E0"/>
@@ -9328,7 +9652,7 @@
       </w:rPr>
     </w:lvl>
   </w:abstractNum>
-  <w:abstractNum w:abstractNumId="26">
+  <w:abstractNum w:abstractNumId="28">
     <w:nsid w:val="35B11075"/>
     <w:multiLevelType w:val="hybridMultilevel"/>
     <w:tmpl w:val="6B843DFE"/>
@@ -9441,7 +9765,7 @@
       </w:rPr>
     </w:lvl>
   </w:abstractNum>
-  <w:abstractNum w:abstractNumId="27">
+  <w:abstractNum w:abstractNumId="29">
     <w:nsid w:val="433F071B"/>
     <w:multiLevelType w:val="multilevel"/>
     <w:tmpl w:val="8BA0E6D4"/>
@@ -9566,7 +9890,7 @@
       </w:pPr>
     </w:lvl>
   </w:abstractNum>
-  <w:abstractNum w:abstractNumId="28">
+  <w:abstractNum w:abstractNumId="30">
     <w:nsid w:val="453A0B5F"/>
     <w:multiLevelType w:val="hybridMultilevel"/>
     <w:tmpl w:val="FC3E79D4"/>
@@ -9679,7 +10003,7 @@
       </w:rPr>
     </w:lvl>
   </w:abstractNum>
-  <w:abstractNum w:abstractNumId="29">
+  <w:abstractNum w:abstractNumId="31">
     <w:nsid w:val="4DA45030"/>
     <w:multiLevelType w:val="hybridMultilevel"/>
     <w:tmpl w:val="D6867042"/>
@@ -9792,7 +10116,7 @@
       </w:rPr>
     </w:lvl>
   </w:abstractNum>
-  <w:abstractNum w:abstractNumId="30">
+  <w:abstractNum w:abstractNumId="32">
     <w:nsid w:val="4E1F2EBA"/>
     <w:multiLevelType w:val="multilevel"/>
     <w:tmpl w:val="18C243E0"/>
@@ -9915,7 +10239,7 @@
       </w:rPr>
     </w:lvl>
   </w:abstractNum>
-  <w:abstractNum w:abstractNumId="31">
+  <w:abstractNum w:abstractNumId="33">
     <w:nsid w:val="4FC15C31"/>
     <w:multiLevelType w:val="multilevel"/>
     <w:tmpl w:val="98DA929C"/>
@@ -10037,7 +10361,7 @@
       </w:rPr>
     </w:lvl>
   </w:abstractNum>
-  <w:abstractNum w:abstractNumId="32">
+  <w:abstractNum w:abstractNumId="34">
     <w:nsid w:val="50592285"/>
     <w:multiLevelType w:val="hybridMultilevel"/>
     <w:tmpl w:val="245C621A"/>
@@ -10126,7 +10450,7 @@
       </w:pPr>
     </w:lvl>
   </w:abstractNum>
-  <w:abstractNum w:abstractNumId="33">
+  <w:abstractNum w:abstractNumId="35">
     <w:nsid w:val="53121BB7"/>
     <w:multiLevelType w:val="multilevel"/>
     <w:tmpl w:val="18C243E0"/>
@@ -10249,7 +10573,7 @@
       </w:rPr>
     </w:lvl>
   </w:abstractNum>
-  <w:abstractNum w:abstractNumId="34">
+  <w:abstractNum w:abstractNumId="36">
     <w:nsid w:val="5743605F"/>
     <w:multiLevelType w:val="multilevel"/>
     <w:tmpl w:val="BC78F2A0"/>
@@ -10362,7 +10686,7 @@
       </w:rPr>
     </w:lvl>
   </w:abstractNum>
-  <w:abstractNum w:abstractNumId="35">
+  <w:abstractNum w:abstractNumId="37">
     <w:nsid w:val="5DC75C59"/>
     <w:multiLevelType w:val="hybridMultilevel"/>
     <w:tmpl w:val="F55ED17C"/>
@@ -10451,7 +10775,7 @@
       </w:pPr>
     </w:lvl>
   </w:abstractNum>
-  <w:abstractNum w:abstractNumId="36">
+  <w:abstractNum w:abstractNumId="38">
     <w:nsid w:val="5FAD4355"/>
     <w:multiLevelType w:val="multilevel"/>
     <w:tmpl w:val="98DA929C"/>
@@ -10573,7 +10897,7 @@
       </w:rPr>
     </w:lvl>
   </w:abstractNum>
-  <w:abstractNum w:abstractNumId="37">
+  <w:abstractNum w:abstractNumId="39">
     <w:nsid w:val="67711CDB"/>
     <w:multiLevelType w:val="hybridMultilevel"/>
     <w:tmpl w:val="112E9932"/>
@@ -10666,10 +10990,10 @@
       </w:pPr>
     </w:lvl>
   </w:abstractNum>
-  <w:abstractNum w:abstractNumId="38">
+  <w:abstractNum w:abstractNumId="40">
     <w:nsid w:val="68815FB7"/>
     <w:multiLevelType w:val="multilevel"/>
-    <w:tmpl w:val="CBE0ED14"/>
+    <w:tmpl w:val="D8F6006C"/>
     <w:lvl w:ilvl="0">
       <w:start w:val="1"/>
       <w:numFmt w:val="decimal"/>
@@ -10699,6 +11023,7 @@
     <w:lvl w:ilvl="2">
       <w:start w:val="1"/>
       <w:numFmt w:val="decimal"/>
+      <w:pStyle w:val="Heading3"/>
       <w:isLgl/>
       <w:lvlText w:val="%1.%2.%3."/>
       <w:lvlJc w:val="left"/>
@@ -10707,6 +11032,7 @@
       </w:pPr>
       <w:rPr>
         <w:rFonts w:hint="default"/>
+        <w:b/>
       </w:rPr>
     </w:lvl>
     <w:lvl w:ilvl="3">
@@ -10788,7 +11114,7 @@
       </w:rPr>
     </w:lvl>
   </w:abstractNum>
-  <w:abstractNum w:abstractNumId="39">
+  <w:abstractNum w:abstractNumId="41">
     <w:nsid w:val="73C5253D"/>
     <w:multiLevelType w:val="hybridMultilevel"/>
     <w:tmpl w:val="AFFCCF88"/>
@@ -10901,7 +11227,7 @@
       </w:rPr>
     </w:lvl>
   </w:abstractNum>
-  <w:abstractNum w:abstractNumId="40">
+  <w:abstractNum w:abstractNumId="42">
     <w:nsid w:val="77DA2EA5"/>
     <w:multiLevelType w:val="hybridMultilevel"/>
     <w:tmpl w:val="5A447BF2"/>
@@ -10991,7 +11317,7 @@
       </w:pPr>
     </w:lvl>
   </w:abstractNum>
-  <w:abstractNum w:abstractNumId="41">
+  <w:abstractNum w:abstractNumId="43">
     <w:nsid w:val="785779C3"/>
     <w:multiLevelType w:val="multilevel"/>
     <w:tmpl w:val="00D89AA6"/>
@@ -11104,7 +11430,7 @@
       </w:rPr>
     </w:lvl>
   </w:abstractNum>
-  <w:abstractNum w:abstractNumId="42">
+  <w:abstractNum w:abstractNumId="44">
     <w:nsid w:val="793B17D2"/>
     <w:multiLevelType w:val="hybridMultilevel"/>
     <w:tmpl w:val="FDF2F4AC"/>
@@ -11190,7 +11516,7 @@
       </w:pPr>
     </w:lvl>
   </w:abstractNum>
-  <w:abstractNum w:abstractNumId="43">
+  <w:abstractNum w:abstractNumId="45">
     <w:nsid w:val="7B2769A6"/>
     <w:multiLevelType w:val="hybridMultilevel"/>
     <w:tmpl w:val="B830A906"/>
@@ -11276,7 +11602,7 @@
       </w:pPr>
     </w:lvl>
   </w:abstractNum>
-  <w:abstractNum w:abstractNumId="44">
+  <w:abstractNum w:abstractNumId="46">
     <w:nsid w:val="7C953A60"/>
     <w:multiLevelType w:val="multilevel"/>
     <w:tmpl w:val="18C243E0"/>
@@ -11444,94 +11770,100 @@
     <w:abstractNumId w:val="14"/>
   </w:num>
   <w:num w:numId="16">
+    <w:abstractNumId w:val="42"/>
+  </w:num>
+  <w:num w:numId="17">
+    <w:abstractNumId w:val="37"/>
+  </w:num>
+  <w:num w:numId="18">
+    <w:abstractNumId w:val="25"/>
+  </w:num>
+  <w:num w:numId="19">
+    <w:abstractNumId w:val="38"/>
+  </w:num>
+  <w:num w:numId="20">
+    <w:abstractNumId w:val="18"/>
+  </w:num>
+  <w:num w:numId="21">
+    <w:abstractNumId w:val="27"/>
+  </w:num>
+  <w:num w:numId="22">
+    <w:abstractNumId w:val="16"/>
+  </w:num>
+  <w:num w:numId="23">
+    <w:abstractNumId w:val="21"/>
+  </w:num>
+  <w:num w:numId="24">
+    <w:abstractNumId w:val="46"/>
+  </w:num>
+  <w:num w:numId="25">
+    <w:abstractNumId w:val="17"/>
+  </w:num>
+  <w:num w:numId="26">
+    <w:abstractNumId w:val="33"/>
+  </w:num>
+  <w:num w:numId="27">
+    <w:abstractNumId w:val="44"/>
+  </w:num>
+  <w:num w:numId="28">
+    <w:abstractNumId w:val="35"/>
+  </w:num>
+  <w:num w:numId="29">
+    <w:abstractNumId w:val="32"/>
+  </w:num>
+  <w:num w:numId="30">
+    <w:abstractNumId w:val="29"/>
+  </w:num>
+  <w:num w:numId="31">
+    <w:abstractNumId w:val="20"/>
+  </w:num>
+  <w:num w:numId="32">
+    <w:abstractNumId w:val="26"/>
+  </w:num>
+  <w:num w:numId="33">
+    <w:abstractNumId w:val="28"/>
+  </w:num>
+  <w:num w:numId="34">
+    <w:abstractNumId w:val="31"/>
+  </w:num>
+  <w:num w:numId="35">
+    <w:abstractNumId w:val="19"/>
+  </w:num>
+  <w:num w:numId="36">
+    <w:abstractNumId w:val="23"/>
+  </w:num>
+  <w:num w:numId="37">
+    <w:abstractNumId w:val="36"/>
+  </w:num>
+  <w:num w:numId="38">
+    <w:abstractNumId w:val="43"/>
+  </w:num>
+  <w:num w:numId="39">
+    <w:abstractNumId w:val="22"/>
+  </w:num>
+  <w:num w:numId="40">
     <w:abstractNumId w:val="40"/>
   </w:num>
-  <w:num w:numId="17">
-    <w:abstractNumId w:val="35"/>
+  <w:num w:numId="41">
+    <w:abstractNumId w:val="39"/>
   </w:num>
-  <w:num w:numId="18">
-    <w:abstractNumId w:val="23"/>
-  </w:num>
-  <w:num w:numId="19">
-    <w:abstractNumId w:val="36"/>
-  </w:num>
-  <w:num w:numId="20">
-    <w:abstractNumId w:val="17"/>
-  </w:num>
-  <w:num w:numId="21">
-    <w:abstractNumId w:val="25"/>
-  </w:num>
-  <w:num w:numId="22">
-    <w:abstractNumId w:val="15"/>
-  </w:num>
-  <w:num w:numId="23">
-    <w:abstractNumId w:val="20"/>
-  </w:num>
-  <w:num w:numId="24">
-    <w:abstractNumId w:val="44"/>
-  </w:num>
-  <w:num w:numId="25">
-    <w:abstractNumId w:val="16"/>
-  </w:num>
-  <w:num w:numId="26">
-    <w:abstractNumId w:val="31"/>
-  </w:num>
-  <w:num w:numId="27">
-    <w:abstractNumId w:val="42"/>
-  </w:num>
-  <w:num w:numId="28">
-    <w:abstractNumId w:val="33"/>
-  </w:num>
-  <w:num w:numId="29">
+  <w:num w:numId="42">
     <w:abstractNumId w:val="30"/>
   </w:num>
-  <w:num w:numId="30">
-    <w:abstractNumId w:val="27"/>
+  <w:num w:numId="43">
+    <w:abstractNumId w:val="41"/>
   </w:num>
-  <w:num w:numId="31">
-    <w:abstractNumId w:val="19"/>
+  <w:num w:numId="44">
+    <w:abstractNumId w:val="34"/>
   </w:num>
-  <w:num w:numId="32">
+  <w:num w:numId="45">
+    <w:abstractNumId w:val="45"/>
+  </w:num>
+  <w:num w:numId="46">
     <w:abstractNumId w:val="24"/>
   </w:num>
-  <w:num w:numId="33">
-    <w:abstractNumId w:val="26"/>
-  </w:num>
-  <w:num w:numId="34">
-    <w:abstractNumId w:val="29"/>
-  </w:num>
-  <w:num w:numId="35">
-    <w:abstractNumId w:val="18"/>
-  </w:num>
-  <w:num w:numId="36">
-    <w:abstractNumId w:val="22"/>
-  </w:num>
-  <w:num w:numId="37">
-    <w:abstractNumId w:val="34"/>
-  </w:num>
-  <w:num w:numId="38">
-    <w:abstractNumId w:val="41"/>
-  </w:num>
-  <w:num w:numId="39">
-    <w:abstractNumId w:val="21"/>
-  </w:num>
-  <w:num w:numId="40">
-    <w:abstractNumId w:val="38"/>
-  </w:num>
-  <w:num w:numId="41">
-    <w:abstractNumId w:val="37"/>
-  </w:num>
-  <w:num w:numId="42">
-    <w:abstractNumId w:val="28"/>
-  </w:num>
-  <w:num w:numId="43">
-    <w:abstractNumId w:val="39"/>
-  </w:num>
-  <w:num w:numId="44">
-    <w:abstractNumId w:val="32"/>
-  </w:num>
-  <w:num w:numId="45">
-    <w:abstractNumId w:val="43"/>
+  <w:num w:numId="47">
+    <w:abstractNumId w:val="15"/>
   </w:num>
 </w:numbering>
 </file>
@@ -11763,6 +12095,30 @@
       <w:szCs w:val="24"/>
     </w:rPr>
   </w:style>
+  <w:style w:type="paragraph" w:styleId="Heading3">
+    <w:name w:val="heading 3"/>
+    <w:basedOn w:val="BodyText"/>
+    <w:next w:val="Normal"/>
+    <w:link w:val="Heading3Char"/>
+    <w:uiPriority w:val="9"/>
+    <w:unhideWhenUsed/>
+    <w:qFormat/>
+    <w:rsid w:val="007C251F"/>
+    <w:pPr>
+      <w:numPr>
+        <w:ilvl w:val="2"/>
+        <w:numId w:val="40"/>
+      </w:numPr>
+      <w:ind w:left="720"/>
+      <w:jc w:val="both"/>
+      <w:outlineLvl w:val="2"/>
+    </w:pPr>
+    <w:rPr>
+      <w:sz w:val="22"/>
+      <w:szCs w:val="22"/>
+      <w:lang w:eastAsia="en-US" w:bidi="ar-SA"/>
+    </w:rPr>
+  </w:style>
   <w:style w:type="character" w:default="1" w:styleId="DefaultParagraphFont">
     <w:name w:val="Default Paragraph Font"/>
     <w:uiPriority w:val="1"/>
@@ -12391,6 +12747,17 @@
       <w:sz w:val="24"/>
       <w:szCs w:val="21"/>
       <w:lang w:eastAsia="hi-IN" w:bidi="hi-IN"/>
+    </w:rPr>
+  </w:style>
+  <w:style w:type="character" w:customStyle="1" w:styleId="Heading3Char">
+    <w:name w:val="Heading 3 Char"/>
+    <w:basedOn w:val="DefaultParagraphFont"/>
+    <w:link w:val="Heading3"/>
+    <w:uiPriority w:val="9"/>
+    <w:rsid w:val="007C251F"/>
+    <w:rPr>
+      <w:rFonts w:ascii="Times New Roman" w:eastAsia="SimSun" w:hAnsi="Times New Roman" w:cs="Mangal"/>
+      <w:kern w:val="1"/>
     </w:rPr>
   </w:style>
 </w:styles>
@@ -13463,7 +13830,7 @@
     <w:rsid w:val="00383D41"/>
     <w:rsid w:val="00383DB6"/>
     <w:rsid w:val="003C72D6"/>
-    <w:rsid w:val="00425F3F"/>
+    <w:rsid w:val="004022A4"/>
     <w:rsid w:val="005C1E0B"/>
     <w:rsid w:val="006F10D3"/>
     <w:rsid w:val="007C57BD"/>
@@ -38497,7 +38864,7 @@
 </file>
 
 <file path=customXml/itemProps1.xml><?xml version="1.0" encoding="utf-8"?>
-<ds:datastoreItem xmlns:ds="http://schemas.openxmlformats.org/officeDocument/2006/customXml" ds:itemID="{A034E2F6-EF14-47F7-9B75-D0F48478B655}">
+<ds:datastoreItem xmlns:ds="http://schemas.openxmlformats.org/officeDocument/2006/customXml" ds:itemID="{54D2B480-C883-450A-8A8F-46F6FE40E056}">
   <ds:schemaRefs>
     <ds:schemaRef ds:uri="http://schemas.openxmlformats.org/officeDocument/2006/bibliography"/>
   </ds:schemaRefs>

</xml_diff>

<commit_message>
Finished mission overview discussion of configuration rationale
</commit_message>
<xml_diff>
--- a/CMQA/Rascal Proposals/RCL-P-CMQA2-Rascal-RFP.docx
+++ b/CMQA/Rascal Proposals/RCL-P-CMQA2-Rascal-RFP.docx
@@ -2658,7 +2658,7 @@
           <w:r>
             <w:fldChar w:fldCharType="separate"/>
           </w:r>
-          <w:hyperlink w:anchor="_Toc369555375" w:history="1">
+          <w:hyperlink w:anchor="_Toc369561868" w:history="1">
             <w:r>
               <w:rPr>
                 <w:rStyle w:val="Hyperlink"/>
@@ -2703,7 +2703,7 @@
                 <w:noProof/>
                 <w:webHidden/>
               </w:rPr>
-              <w:instrText xml:space="preserve"> PAGEREF _Toc369555375 \h </w:instrText>
+              <w:instrText xml:space="preserve"> PAGEREF _Toc369561868 \h </w:instrText>
             </w:r>
             <w:r>
               <w:rPr>
@@ -2749,7 +2749,7 @@
               <w:lang w:eastAsia="en-US" w:bidi="ar-SA"/>
             </w:rPr>
           </w:pPr>
-          <w:hyperlink w:anchor="_Toc369555376" w:history="1">
+          <w:hyperlink w:anchor="_Toc369561869" w:history="1">
             <w:r>
               <w:rPr>
                 <w:rStyle w:val="Hyperlink"/>
@@ -2794,7 +2794,7 @@
                 <w:noProof/>
                 <w:webHidden/>
               </w:rPr>
-              <w:instrText xml:space="preserve"> PAGEREF _Toc369555376 \h </w:instrText>
+              <w:instrText xml:space="preserve"> PAGEREF _Toc369561869 \h </w:instrText>
             </w:r>
             <w:r>
               <w:rPr>
@@ -2841,7 +2841,7 @@
               <w:lang w:eastAsia="en-US" w:bidi="ar-SA"/>
             </w:rPr>
           </w:pPr>
-          <w:hyperlink w:anchor="_Toc369555377" w:history="1">
+          <w:hyperlink w:anchor="_Toc369561870" w:history="1">
             <w:r>
               <w:rPr>
                 <w:rStyle w:val="Hyperlink"/>
@@ -2865,7 +2865,7 @@
                 <w:rStyle w:val="Hyperlink"/>
                 <w:noProof/>
               </w:rPr>
-              <w:t>Concept of Operations</w:t>
+              <w:t>Mission Statement and Mission Success Requirements</w:t>
             </w:r>
             <w:r>
               <w:rPr>
@@ -2886,7 +2886,7 @@
                 <w:noProof/>
                 <w:webHidden/>
               </w:rPr>
-              <w:instrText xml:space="preserve"> PAGEREF _Toc369555377 \h </w:instrText>
+              <w:instrText xml:space="preserve"> PAGEREF _Toc369561870 \h </w:instrText>
             </w:r>
             <w:r>
               <w:rPr>
@@ -2933,7 +2933,7 @@
               <w:lang w:eastAsia="en-US" w:bidi="ar-SA"/>
             </w:rPr>
           </w:pPr>
-          <w:hyperlink w:anchor="_Toc369555378" w:history="1">
+          <w:hyperlink w:anchor="_Toc369561871" w:history="1">
             <w:r>
               <w:rPr>
                 <w:rStyle w:val="Hyperlink"/>
@@ -2957,7 +2957,7 @@
                 <w:rStyle w:val="Hyperlink"/>
                 <w:noProof/>
               </w:rPr>
-              <w:t>Mission Statement and Mission Success Requirements</w:t>
+              <w:t>Concept of Operations</w:t>
             </w:r>
             <w:r>
               <w:rPr>
@@ -2978,7 +2978,7 @@
                 <w:noProof/>
                 <w:webHidden/>
               </w:rPr>
-              <w:instrText xml:space="preserve"> PAGEREF _Toc369555378 \h </w:instrText>
+              <w:instrText xml:space="preserve"> PAGEREF _Toc369561871 \h </w:instrText>
             </w:r>
             <w:r>
               <w:rPr>
@@ -3025,7 +3025,7 @@
               <w:lang w:eastAsia="en-US" w:bidi="ar-SA"/>
             </w:rPr>
           </w:pPr>
-          <w:hyperlink w:anchor="_Toc369555379" w:history="1">
+          <w:hyperlink w:anchor="_Toc369561872" w:history="1">
             <w:r>
               <w:rPr>
                 <w:rStyle w:val="Hyperlink"/>
@@ -3049,7 +3049,7 @@
                 <w:rStyle w:val="Hyperlink"/>
                 <w:noProof/>
               </w:rPr>
-              <w:t>Spacecraft Components</w:t>
+              <w:t>Mission Configuration Rationale</w:t>
             </w:r>
             <w:r>
               <w:rPr>
@@ -3070,7 +3070,7 @@
                 <w:noProof/>
                 <w:webHidden/>
               </w:rPr>
-              <w:instrText xml:space="preserve"> PAGEREF _Toc369555379 \h </w:instrText>
+              <w:instrText xml:space="preserve"> PAGEREF _Toc369561872 \h </w:instrText>
             </w:r>
             <w:r>
               <w:rPr>
@@ -3116,7 +3116,7 @@
               <w:lang w:eastAsia="en-US" w:bidi="ar-SA"/>
             </w:rPr>
           </w:pPr>
-          <w:hyperlink w:anchor="_Toc369555380" w:history="1">
+          <w:hyperlink w:anchor="_Toc369561873" w:history="1">
             <w:r>
               <w:rPr>
                 <w:rStyle w:val="Hyperlink"/>
@@ -3161,7 +3161,7 @@
                 <w:noProof/>
                 <w:webHidden/>
               </w:rPr>
-              <w:instrText xml:space="preserve"> PAGEREF _Toc369555380 \h </w:instrText>
+              <w:instrText xml:space="preserve"> PAGEREF _Toc369561873 \h </w:instrText>
             </w:r>
             <w:r>
               <w:rPr>
@@ -3181,7 +3181,7 @@
                 <w:noProof/>
                 <w:webHidden/>
               </w:rPr>
-              <w:t>6</w:t>
+              <w:t>7</w:t>
             </w:r>
             <w:r>
               <w:rPr>
@@ -3207,7 +3207,7 @@
               <w:lang w:eastAsia="en-US" w:bidi="ar-SA"/>
             </w:rPr>
           </w:pPr>
-          <w:hyperlink w:anchor="_Toc369555381" w:history="1">
+          <w:hyperlink w:anchor="_Toc369561874" w:history="1">
             <w:r>
               <w:rPr>
                 <w:rStyle w:val="Hyperlink"/>
@@ -3252,7 +3252,7 @@
                 <w:noProof/>
                 <w:webHidden/>
               </w:rPr>
-              <w:instrText xml:space="preserve"> PAGEREF _Toc369555381 \h </w:instrText>
+              <w:instrText xml:space="preserve"> PAGEREF _Toc369561874 \h </w:instrText>
             </w:r>
             <w:r>
               <w:rPr>
@@ -3272,7 +3272,7 @@
                 <w:noProof/>
                 <w:webHidden/>
               </w:rPr>
-              <w:t>7</w:t>
+              <w:t>8</w:t>
             </w:r>
             <w:r>
               <w:rPr>
@@ -3599,7 +3599,7 @@
         </w:numPr>
         <w:ind w:left="360"/>
       </w:pPr>
-      <w:bookmarkStart w:id="1" w:name="_Toc369555375"/>
+      <w:bookmarkStart w:id="1" w:name="_Toc369561868"/>
       <w:r>
         <w:lastRenderedPageBreak/>
         <w:t>I</w:t>
@@ -4238,6 +4238,8 @@
           <w:sz w:val="22"/>
         </w:rPr>
       </w:pPr>
+      <w:bookmarkStart w:id="2" w:name="_GoBack"/>
+      <w:bookmarkEnd w:id="2"/>
     </w:p>
     <w:p>
       <w:pPr>
@@ -4248,20 +4250,22 @@
         </w:numPr>
         <w:ind w:left="360"/>
       </w:pPr>
-      <w:bookmarkStart w:id="2" w:name="_Toc369555376"/>
+      <w:bookmarkStart w:id="3" w:name="_Toc369561869"/>
       <w:r>
         <w:lastRenderedPageBreak/>
         <w:t>Mission Overview</w:t>
       </w:r>
-      <w:bookmarkEnd w:id="2"/>
+      <w:bookmarkEnd w:id="3"/>
     </w:p>
     <w:p>
       <w:pPr>
         <w:pStyle w:val="Heading2"/>
       </w:pPr>
+      <w:bookmarkStart w:id="4" w:name="_Toc369561870"/>
       <w:r>
         <w:t>Mission Statement and Mission Success Requirements</w:t>
       </w:r>
+      <w:bookmarkEnd w:id="4"/>
     </w:p>
     <w:p>
       <w:pPr>
@@ -4656,8 +4660,6 @@
         </w:rPr>
         <w:t xml:space="preserve"> using image-based navigation.</w:t>
       </w:r>
-      <w:bookmarkStart w:id="3" w:name="_GoBack"/>
-      <w:bookmarkEnd w:id="3"/>
     </w:p>
     <w:p>
       <w:pPr>
@@ -4679,7 +4681,23 @@
           <w:szCs w:val="21"/>
           <w:lang w:eastAsia="en-US" w:bidi="ar-SA"/>
         </w:rPr>
-        <w:t>Demonstrate collision avoidance by performing an orbital maneuver that intentionally increases the relative displacement between each.</w:t>
+        <w:t xml:space="preserve">Demonstrate collision avoidance by performing an orbital maneuver that intentionally increases the </w:t>
+      </w:r>
+      <w:r>
+        <w:rPr>
+          <w:sz w:val="21"/>
+          <w:szCs w:val="21"/>
+          <w:lang w:eastAsia="en-US" w:bidi="ar-SA"/>
+        </w:rPr>
+        <w:t xml:space="preserve">final </w:t>
+      </w:r>
+      <w:r>
+        <w:rPr>
+          <w:sz w:val="21"/>
+          <w:szCs w:val="21"/>
+          <w:lang w:eastAsia="en-US" w:bidi="ar-SA"/>
+        </w:rPr>
+        <w:t>relative displacement between each.</w:t>
       </w:r>
     </w:p>
     <w:p>
@@ -4702,7 +4720,23 @@
           <w:szCs w:val="21"/>
           <w:lang w:eastAsia="en-US" w:bidi="ar-SA"/>
         </w:rPr>
-        <w:t>Demonstrate rendezvous by performing an orbital maneuver that decreases the relative displacement between each.</w:t>
+        <w:t>Demonstrate rendezvous by performing an orbital maneuver that decreases the</w:t>
+      </w:r>
+      <w:r>
+        <w:rPr>
+          <w:sz w:val="21"/>
+          <w:szCs w:val="21"/>
+          <w:lang w:eastAsia="en-US" w:bidi="ar-SA"/>
+        </w:rPr>
+        <w:t xml:space="preserve"> final</w:t>
+      </w:r>
+      <w:r>
+        <w:rPr>
+          <w:sz w:val="21"/>
+          <w:szCs w:val="21"/>
+          <w:lang w:eastAsia="en-US" w:bidi="ar-SA"/>
+        </w:rPr>
+        <w:t xml:space="preserve"> relative displacement between each.</w:t>
       </w:r>
     </w:p>
     <w:p>
@@ -4721,11 +4755,11 @@
       <w:pPr>
         <w:pStyle w:val="Heading2"/>
       </w:pPr>
-      <w:bookmarkStart w:id="4" w:name="_Toc369555377"/>
+      <w:bookmarkStart w:id="5" w:name="_Toc369561871"/>
       <w:r>
         <w:t>Concept of Operations</w:t>
       </w:r>
-      <w:bookmarkEnd w:id="4"/>
+      <w:bookmarkEnd w:id="5"/>
     </w:p>
     <w:p>
       <w:pPr>
@@ -4775,7 +4809,19 @@
         <w:t xml:space="preserve">This </w:t>
       </w:r>
       <w:r>
-        <w:t>phase will commence upon ejection of Rascal from its rocket. After forty-five minutes has passed, any deployables that rocket has on board (such as antennas, solar panels, etc.) will be deployed, and radio beacons down to the ground will commence. Once radio communication has been made with Rascal, a ground crew will perform a full checkout of each subsystem of the spacecraft, as to ensure that Rascal survived launch and ejection. This process will likely take 2 to 4 weeks, depending on how long it takes to initially make contact with the spacecraft. Once this full functional checkout has been completed, Phase 2 can commence.</w:t>
+        <w:t xml:space="preserve">phase will commence upon ejection of Rascal from its rocket. After forty-five minutes has passed, any </w:t>
+      </w:r>
+      <w:r>
+        <w:t>deployables the</w:t>
+      </w:r>
+      <w:r>
+        <w:t xml:space="preserve"> </w:t>
+      </w:r>
+      <w:r>
+        <w:t>spacecraf</w:t>
+      </w:r>
+      <w:r>
+        <w:t>t has on board (such as antennas, solar panels, etc.) will be deployed, and radio beacons down to the ground will commence. Once radio communication has been made with Rascal, a ground crew will perform a full checkout of each subsystem of the spacecraft, as to ensure that Rascal survived launch and ejection. This process will likely take 2 to 4 weeks, depending on how long it takes to initially make contact with the spacecraft. Once this full functional checkout has been completed, Phase 2 can commence.</w:t>
       </w:r>
     </w:p>
     <w:p>
@@ -5001,11 +5047,15 @@
         <w:pStyle w:val="BodyText"/>
         <w:jc w:val="both"/>
         <w:rPr>
+          <w:sz w:val="22"/>
+          <w:szCs w:val="22"/>
           <w:lang w:eastAsia="en-US" w:bidi="ar-SA"/>
         </w:rPr>
       </w:pPr>
       <w:r>
         <w:rPr>
+          <w:sz w:val="22"/>
+          <w:szCs w:val="22"/>
           <w:lang w:eastAsia="en-US" w:bidi="ar-SA"/>
         </w:rPr>
         <w:t xml:space="preserve">After the completion of Phase 3, the secured spacecraft will be released from the common baseplate. After achieving stability, it will begin to drift away from the other spacecraft and the baseplate itself. After achieving a distance of 10-50 meters, each spacecraft will attempt to rendezvous with each other, as well as the baseplate. If possible, each satellite will dock with the other, by means of Velcro, electromagnets, or some other means, as determined by analyses that will be conducted in the upcoming semesters. This phase of the mission is not the ultimate focus of this project, but merely an objective to be attempted after the successful completion of the mission parameters, as </w:t>
@@ -5013,6 +5063,8 @@
       <w:proofErr w:type="gramStart"/>
       <w:r>
         <w:rPr>
+          <w:sz w:val="22"/>
+          <w:szCs w:val="22"/>
           <w:lang w:eastAsia="en-US" w:bidi="ar-SA"/>
         </w:rPr>
         <w:t>laid</w:t>
@@ -5020,6 +5072,8 @@
       <w:proofErr w:type="gramEnd"/>
       <w:r>
         <w:rPr>
+          <w:sz w:val="22"/>
+          <w:szCs w:val="22"/>
           <w:lang w:eastAsia="en-US" w:bidi="ar-SA"/>
         </w:rPr>
         <w:t xml:space="preserve"> out in the previous 3 phases.</w:t>
@@ -5029,28 +5083,203 @@
       <w:pPr>
         <w:pStyle w:val="Heading2"/>
       </w:pPr>
+      <w:bookmarkStart w:id="6" w:name="_Toc369561872"/>
       <w:r>
         <w:t>Mission Configuration Rationale</w:t>
       </w:r>
+      <w:bookmarkEnd w:id="6"/>
     </w:p>
     <w:p>
       <w:pPr>
         <w:pStyle w:val="BodyText"/>
+        <w:jc w:val="both"/>
         <w:rPr>
           <w:sz w:val="22"/>
           <w:szCs w:val="22"/>
           <w:lang w:eastAsia="en-US" w:bidi="ar-SA"/>
         </w:rPr>
       </w:pPr>
+      <w:r>
+        <w:rPr>
+          <w:sz w:val="22"/>
+          <w:szCs w:val="22"/>
+          <w:lang w:eastAsia="en-US" w:bidi="ar-SA"/>
+        </w:rPr>
+        <w:t>When researching other missions that have attempted to demonstrate proximity operations, it became quite apparent that the Rascal mission is a difficult one to manage. Of the many missions that have already been launched, only a handful has seen success. The way in which each of these missions failed were many and for a variety of reasons, but could essentially be placed into two categories:</w:t>
+      </w:r>
+    </w:p>
+    <w:p>
+      <w:pPr>
+        <w:pStyle w:val="BodyText"/>
+        <w:numPr>
+          <w:ilvl w:val="0"/>
+          <w:numId w:val="48"/>
+        </w:numPr>
+        <w:jc w:val="both"/>
+        <w:rPr>
+          <w:sz w:val="22"/>
+          <w:szCs w:val="22"/>
+          <w:lang w:eastAsia="en-US" w:bidi="ar-SA"/>
+        </w:rPr>
+      </w:pPr>
+      <w:r>
+        <w:rPr>
+          <w:sz w:val="22"/>
+          <w:szCs w:val="22"/>
+          <w:lang w:eastAsia="en-US" w:bidi="ar-SA"/>
+        </w:rPr>
+        <w:t>Achieving relative separations that were too large to overcome.</w:t>
+      </w:r>
+    </w:p>
+    <w:p>
+      <w:pPr>
+        <w:pStyle w:val="BodyText"/>
+        <w:numPr>
+          <w:ilvl w:val="0"/>
+          <w:numId w:val="48"/>
+        </w:numPr>
+        <w:jc w:val="both"/>
+        <w:rPr>
+          <w:sz w:val="22"/>
+          <w:szCs w:val="22"/>
+          <w:lang w:eastAsia="en-US" w:bidi="ar-SA"/>
+        </w:rPr>
+      </w:pPr>
+      <w:r>
+        <w:rPr>
+          <w:sz w:val="22"/>
+          <w:szCs w:val="22"/>
+          <w:lang w:eastAsia="en-US" w:bidi="ar-SA"/>
+        </w:rPr>
+        <w:t>Encountering navigation control bugs that could not be tested on the ground.</w:t>
+      </w:r>
     </w:p>
     <w:p>
       <w:pPr>
         <w:pStyle w:val="BodyText"/>
         <w:jc w:val="both"/>
         <w:rPr>
+          <w:sz w:val="22"/>
+          <w:szCs w:val="22"/>
           <w:lang w:eastAsia="en-US" w:bidi="ar-SA"/>
         </w:rPr>
       </w:pPr>
+      <w:r>
+        <w:rPr>
+          <w:sz w:val="22"/>
+          <w:szCs w:val="22"/>
+          <w:lang w:eastAsia="en-US" w:bidi="ar-SA"/>
+        </w:rPr>
+        <w:t>The former problem occurred due to a simple reason: small initial relative velocities between each satellite that led to large changes in relative displacement over a small period of time. However, each mission expected each of their satellites to stay relatively close together, considering the fact that they each launched at the same time in the same orbit. These missions took for granted the chaotic nature of relative satellite motion problems, resulting in one satellite losing the location of the other, thus ending each of these missions in failure. The only exceptions to this particular mission failure that can be found are those of the Orbital Express, XSS10, and XSS11 missions, each of which cost over 100 million dollars</w:t>
+      </w:r>
+      <w:r>
+        <w:rPr>
+          <w:sz w:val="22"/>
+          <w:szCs w:val="22"/>
+          <w:lang w:eastAsia="en-US" w:bidi="ar-SA"/>
+        </w:rPr>
+        <w:t xml:space="preserve"> and i</w:t>
+      </w:r>
+      <w:r>
+        <w:rPr>
+          <w:sz w:val="22"/>
+          <w:szCs w:val="22"/>
+          <w:lang w:eastAsia="en-US" w:bidi="ar-SA"/>
+        </w:rPr>
+        <w:t xml:space="preserve">nvolved real time ground based tracking and the most advanced navigation sensors available at their times of launch. </w:t>
+      </w:r>
+      <w:r>
+        <w:rPr>
+          <w:sz w:val="22"/>
+          <w:szCs w:val="22"/>
+          <w:lang w:eastAsia="en-US" w:bidi="ar-SA"/>
+        </w:rPr>
+        <w:t>None of these missions were attempted on the CubeSat-Class satellite scale.</w:t>
+      </w:r>
+    </w:p>
+    <w:p>
+      <w:pPr>
+        <w:pStyle w:val="BodyText"/>
+        <w:jc w:val="both"/>
+        <w:rPr>
+          <w:sz w:val="22"/>
+          <w:szCs w:val="22"/>
+          <w:lang w:eastAsia="en-US" w:bidi="ar-SA"/>
+        </w:rPr>
+      </w:pPr>
+      <w:r>
+        <w:rPr>
+          <w:sz w:val="22"/>
+          <w:szCs w:val="22"/>
+          <w:lang w:eastAsia="en-US" w:bidi="ar-SA"/>
+        </w:rPr>
+        <w:t>It is this particular risk that has led the decision to begin the Rascal mission with each satellite attached to a common baseplate. This allows for direct control over time at which each satellite is released relative to the other, thus allowing for mission progress to be tracked more directly from the ground, thus alleviating the risk of one satellite losing the other.</w:t>
+      </w:r>
+    </w:p>
+    <w:p>
+      <w:pPr>
+        <w:pStyle w:val="BodyText"/>
+        <w:jc w:val="both"/>
+        <w:rPr>
+          <w:sz w:val="22"/>
+          <w:szCs w:val="22"/>
+          <w:lang w:eastAsia="en-US" w:bidi="ar-SA"/>
+        </w:rPr>
+      </w:pPr>
+      <w:r>
+        <w:rPr>
+          <w:sz w:val="22"/>
+          <w:szCs w:val="22"/>
+          <w:lang w:eastAsia="en-US" w:bidi="ar-SA"/>
+        </w:rPr>
+        <w:t xml:space="preserve">The latter problem usually arose during the transition between the </w:t>
+      </w:r>
+      <w:proofErr w:type="gramStart"/>
+      <w:r>
+        <w:rPr>
+          <w:sz w:val="22"/>
+          <w:szCs w:val="22"/>
+          <w:lang w:eastAsia="en-US" w:bidi="ar-SA"/>
+        </w:rPr>
+        <w:t>use</w:t>
+      </w:r>
+      <w:proofErr w:type="gramEnd"/>
+      <w:r>
+        <w:rPr>
+          <w:sz w:val="22"/>
+          <w:szCs w:val="22"/>
+          <w:lang w:eastAsia="en-US" w:bidi="ar-SA"/>
+        </w:rPr>
+        <w:t xml:space="preserve"> of two separate image sensors for different relative distance values. Doing this helps increase attitude adjustment accuracy at close distances, but adds the risk of not accounting for any give approach path that one satellite could take </w:t>
+      </w:r>
+      <w:r>
+        <w:rPr>
+          <w:sz w:val="22"/>
+          <w:szCs w:val="22"/>
+          <w:lang w:eastAsia="en-US" w:bidi="ar-SA"/>
+        </w:rPr>
+        <w:lastRenderedPageBreak/>
+        <w:t xml:space="preserve">relative to the other. Thus, if the satellite were to take one of these unaccounted for paths, it could risk passing up or even crashing into the target satellite, the latter case actually taking place on during NASA’s DART mission. </w:t>
+      </w:r>
+    </w:p>
+    <w:p>
+      <w:pPr>
+        <w:pStyle w:val="BodyText"/>
+        <w:jc w:val="both"/>
+        <w:rPr>
+          <w:sz w:val="22"/>
+          <w:szCs w:val="22"/>
+          <w:lang w:eastAsia="en-US" w:bidi="ar-SA"/>
+        </w:rPr>
+      </w:pPr>
+      <w:r>
+        <w:rPr>
+          <w:sz w:val="22"/>
+          <w:szCs w:val="22"/>
+          <w:lang w:eastAsia="en-US" w:bidi="ar-SA"/>
+        </w:rPr>
+        <w:t>This risk led to the design decision of using only one type of imager for image processing and navigation control. This reduces the risk associated with incorporating more complicated code into the navigation control software to account for the use of separate imagers at varying distances, thus reducing the risk of satellite collision or flyby. This risk could further be reduced through the use of differential GPS measurements that would help increase in the relative displacement values calculated by the on-board imager.</w:t>
+      </w:r>
     </w:p>
     <w:p>
       <w:pPr>
@@ -5061,18 +5290,21 @@
         </w:numPr>
         <w:ind w:left="360"/>
       </w:pPr>
-      <w:bookmarkStart w:id="5" w:name="_Toc369555380"/>
+      <w:bookmarkStart w:id="7" w:name="_Toc369561873"/>
       <w:r>
         <w:t>Team Organization</w:t>
       </w:r>
-      <w:bookmarkEnd w:id="5"/>
+      <w:bookmarkEnd w:id="7"/>
     </w:p>
     <w:p>
       <w:pPr>
         <w:jc w:val="both"/>
       </w:pPr>
       <w:r>
-        <w:t xml:space="preserve">Work on the mission will be separated between two specific teams: one focusing on the development of the propulsion system for each spacecraft, and one focusing on the development of the external structures associated with each satellite. This strict dividing line will help prevent the overspreading of human resources and speed along the development of each separate system. </w:t>
+        <w:t xml:space="preserve">Work on the mission will be separated between two specific teams: one focusing on the development of the propulsion system for each spacecraft, and one focusing on the development of the external structures associated with each satellite. </w:t>
+      </w:r>
+      <w:r>
+        <w:t>However, until the beginning of the second semester, most of the work associated with this project will be related to defining the mission as a whole, as opposed to designing any of its subsystems. Thus, for the first semester, it is likely that each team member will aid in the process of determining Rascal’s mission, rather than work on any separate component of its development.</w:t>
       </w:r>
     </w:p>
     <w:p>
@@ -5124,10 +5356,13 @@
         <w:t>Table</w:t>
       </w:r>
       <w:r>
-        <w:t xml:space="preserve"> 2-2</w:t>
+        <w:t xml:space="preserve"> </w:t>
       </w:r>
       <w:r>
-        <w:t xml:space="preserve"> on the following page lists out the names of each person on the project and the teams that he or she is associated with.</w:t>
+        <w:t xml:space="preserve">3-1 below </w:t>
+      </w:r>
+      <w:r>
+        <w:t>lists out the names of each person on the project and the teams that he or she is associated with.</w:t>
       </w:r>
       <w:proofErr w:type="gramEnd"/>
     </w:p>
@@ -5154,7 +5389,13 @@
         <w:rPr>
           <w:b/>
         </w:rPr>
-        <w:t xml:space="preserve"> 2-2</w:t>
+        <w:t xml:space="preserve"> </w:t>
+      </w:r>
+      <w:r>
+        <w:rPr>
+          <w:b/>
+        </w:rPr>
+        <w:t>3-1</w:t>
       </w:r>
       <w:r>
         <w:rPr>
@@ -5827,6 +6068,21 @@
     </w:p>
     <w:p>
       <w:pPr>
+        <w:jc w:val="both"/>
+      </w:pPr>
+    </w:p>
+    <w:p>
+      <w:pPr>
+        <w:jc w:val="both"/>
+      </w:pPr>
+    </w:p>
+    <w:p>
+      <w:pPr>
+        <w:jc w:val="both"/>
+      </w:pPr>
+    </w:p>
+    <w:p>
+      <w:pPr>
         <w:pStyle w:val="Heading1"/>
         <w:numPr>
           <w:ilvl w:val="0"/>
@@ -5834,13 +6090,14 @@
         </w:numPr>
         <w:ind w:left="360"/>
       </w:pPr>
-      <w:bookmarkStart w:id="6" w:name="Fig_C1"/>
-      <w:bookmarkStart w:id="7" w:name="_Toc369555381"/>
-      <w:bookmarkEnd w:id="6"/>
+      <w:bookmarkStart w:id="8" w:name="Fig_C1"/>
+      <w:bookmarkStart w:id="9" w:name="_Toc369561874"/>
+      <w:bookmarkEnd w:id="8"/>
       <w:r>
+        <w:lastRenderedPageBreak/>
         <w:t>Schedule</w:t>
       </w:r>
-      <w:bookmarkEnd w:id="7"/>
+      <w:bookmarkEnd w:id="9"/>
     </w:p>
     <w:p>
       <w:pPr>
@@ -6601,7 +6858,7 @@
         <w:b/>
         <w:noProof/>
       </w:rPr>
-      <w:t>4</w:t>
+      <w:t>8</w:t>
     </w:r>
     <w:r>
       <w:rPr>
@@ -6638,7 +6895,7 @@
         <w:b/>
         <w:noProof/>
       </w:rPr>
-      <w:t>7</w:t>
+      <w:t>8</w:t>
     </w:r>
     <w:r>
       <w:rPr>
@@ -9766,6 +10023,95 @@
     </w:lvl>
   </w:abstractNum>
   <w:abstractNum w:abstractNumId="29">
+    <w:nsid w:val="3A7549C7"/>
+    <w:multiLevelType w:val="hybridMultilevel"/>
+    <w:tmpl w:val="559CB894"/>
+    <w:lvl w:ilvl="0" w:tplc="FCE68690">
+      <w:start w:val="1"/>
+      <w:numFmt w:val="decimal"/>
+      <w:lvlText w:val="%1."/>
+      <w:lvlJc w:val="left"/>
+      <w:pPr>
+        <w:ind w:left="720" w:hanging="360"/>
+      </w:pPr>
+      <w:rPr>
+        <w:rFonts w:hint="default"/>
+      </w:rPr>
+    </w:lvl>
+    <w:lvl w:ilvl="1" w:tplc="04090019" w:tentative="1">
+      <w:start w:val="1"/>
+      <w:numFmt w:val="lowerLetter"/>
+      <w:lvlText w:val="%2."/>
+      <w:lvlJc w:val="left"/>
+      <w:pPr>
+        <w:ind w:left="1440" w:hanging="360"/>
+      </w:pPr>
+    </w:lvl>
+    <w:lvl w:ilvl="2" w:tplc="0409001B" w:tentative="1">
+      <w:start w:val="1"/>
+      <w:numFmt w:val="lowerRoman"/>
+      <w:lvlText w:val="%3."/>
+      <w:lvlJc w:val="right"/>
+      <w:pPr>
+        <w:ind w:left="2160" w:hanging="180"/>
+      </w:pPr>
+    </w:lvl>
+    <w:lvl w:ilvl="3" w:tplc="0409000F" w:tentative="1">
+      <w:start w:val="1"/>
+      <w:numFmt w:val="decimal"/>
+      <w:lvlText w:val="%4."/>
+      <w:lvlJc w:val="left"/>
+      <w:pPr>
+        <w:ind w:left="2880" w:hanging="360"/>
+      </w:pPr>
+    </w:lvl>
+    <w:lvl w:ilvl="4" w:tplc="04090019" w:tentative="1">
+      <w:start w:val="1"/>
+      <w:numFmt w:val="lowerLetter"/>
+      <w:lvlText w:val="%5."/>
+      <w:lvlJc w:val="left"/>
+      <w:pPr>
+        <w:ind w:left="3600" w:hanging="360"/>
+      </w:pPr>
+    </w:lvl>
+    <w:lvl w:ilvl="5" w:tplc="0409001B" w:tentative="1">
+      <w:start w:val="1"/>
+      <w:numFmt w:val="lowerRoman"/>
+      <w:lvlText w:val="%6."/>
+      <w:lvlJc w:val="right"/>
+      <w:pPr>
+        <w:ind w:left="4320" w:hanging="180"/>
+      </w:pPr>
+    </w:lvl>
+    <w:lvl w:ilvl="6" w:tplc="0409000F" w:tentative="1">
+      <w:start w:val="1"/>
+      <w:numFmt w:val="decimal"/>
+      <w:lvlText w:val="%7."/>
+      <w:lvlJc w:val="left"/>
+      <w:pPr>
+        <w:ind w:left="5040" w:hanging="360"/>
+      </w:pPr>
+    </w:lvl>
+    <w:lvl w:ilvl="7" w:tplc="04090019" w:tentative="1">
+      <w:start w:val="1"/>
+      <w:numFmt w:val="lowerLetter"/>
+      <w:lvlText w:val="%8."/>
+      <w:lvlJc w:val="left"/>
+      <w:pPr>
+        <w:ind w:left="5760" w:hanging="360"/>
+      </w:pPr>
+    </w:lvl>
+    <w:lvl w:ilvl="8" w:tplc="0409001B" w:tentative="1">
+      <w:start w:val="1"/>
+      <w:numFmt w:val="lowerRoman"/>
+      <w:lvlText w:val="%9."/>
+      <w:lvlJc w:val="right"/>
+      <w:pPr>
+        <w:ind w:left="6480" w:hanging="180"/>
+      </w:pPr>
+    </w:lvl>
+  </w:abstractNum>
+  <w:abstractNum w:abstractNumId="30">
     <w:nsid w:val="433F071B"/>
     <w:multiLevelType w:val="multilevel"/>
     <w:tmpl w:val="8BA0E6D4"/>
@@ -9890,7 +10236,7 @@
       </w:pPr>
     </w:lvl>
   </w:abstractNum>
-  <w:abstractNum w:abstractNumId="30">
+  <w:abstractNum w:abstractNumId="31">
     <w:nsid w:val="453A0B5F"/>
     <w:multiLevelType w:val="hybridMultilevel"/>
     <w:tmpl w:val="FC3E79D4"/>
@@ -10003,7 +10349,7 @@
       </w:rPr>
     </w:lvl>
   </w:abstractNum>
-  <w:abstractNum w:abstractNumId="31">
+  <w:abstractNum w:abstractNumId="32">
     <w:nsid w:val="4DA45030"/>
     <w:multiLevelType w:val="hybridMultilevel"/>
     <w:tmpl w:val="D6867042"/>
@@ -10116,7 +10462,7 @@
       </w:rPr>
     </w:lvl>
   </w:abstractNum>
-  <w:abstractNum w:abstractNumId="32">
+  <w:abstractNum w:abstractNumId="33">
     <w:nsid w:val="4E1F2EBA"/>
     <w:multiLevelType w:val="multilevel"/>
     <w:tmpl w:val="18C243E0"/>
@@ -10239,7 +10585,7 @@
       </w:rPr>
     </w:lvl>
   </w:abstractNum>
-  <w:abstractNum w:abstractNumId="33">
+  <w:abstractNum w:abstractNumId="34">
     <w:nsid w:val="4FC15C31"/>
     <w:multiLevelType w:val="multilevel"/>
     <w:tmpl w:val="98DA929C"/>
@@ -10361,7 +10707,7 @@
       </w:rPr>
     </w:lvl>
   </w:abstractNum>
-  <w:abstractNum w:abstractNumId="34">
+  <w:abstractNum w:abstractNumId="35">
     <w:nsid w:val="50592285"/>
     <w:multiLevelType w:val="hybridMultilevel"/>
     <w:tmpl w:val="245C621A"/>
@@ -10450,7 +10796,7 @@
       </w:pPr>
     </w:lvl>
   </w:abstractNum>
-  <w:abstractNum w:abstractNumId="35">
+  <w:abstractNum w:abstractNumId="36">
     <w:nsid w:val="53121BB7"/>
     <w:multiLevelType w:val="multilevel"/>
     <w:tmpl w:val="18C243E0"/>
@@ -10573,7 +10919,7 @@
       </w:rPr>
     </w:lvl>
   </w:abstractNum>
-  <w:abstractNum w:abstractNumId="36">
+  <w:abstractNum w:abstractNumId="37">
     <w:nsid w:val="5743605F"/>
     <w:multiLevelType w:val="multilevel"/>
     <w:tmpl w:val="BC78F2A0"/>
@@ -10686,7 +11032,7 @@
       </w:rPr>
     </w:lvl>
   </w:abstractNum>
-  <w:abstractNum w:abstractNumId="37">
+  <w:abstractNum w:abstractNumId="38">
     <w:nsid w:val="5DC75C59"/>
     <w:multiLevelType w:val="hybridMultilevel"/>
     <w:tmpl w:val="F55ED17C"/>
@@ -10775,7 +11121,7 @@
       </w:pPr>
     </w:lvl>
   </w:abstractNum>
-  <w:abstractNum w:abstractNumId="38">
+  <w:abstractNum w:abstractNumId="39">
     <w:nsid w:val="5FAD4355"/>
     <w:multiLevelType w:val="multilevel"/>
     <w:tmpl w:val="98DA929C"/>
@@ -10897,7 +11243,7 @@
       </w:rPr>
     </w:lvl>
   </w:abstractNum>
-  <w:abstractNum w:abstractNumId="39">
+  <w:abstractNum w:abstractNumId="40">
     <w:nsid w:val="67711CDB"/>
     <w:multiLevelType w:val="hybridMultilevel"/>
     <w:tmpl w:val="112E9932"/>
@@ -10990,7 +11336,7 @@
       </w:pPr>
     </w:lvl>
   </w:abstractNum>
-  <w:abstractNum w:abstractNumId="40">
+  <w:abstractNum w:abstractNumId="41">
     <w:nsid w:val="68815FB7"/>
     <w:multiLevelType w:val="multilevel"/>
     <w:tmpl w:val="D8F6006C"/>
@@ -11114,7 +11460,7 @@
       </w:rPr>
     </w:lvl>
   </w:abstractNum>
-  <w:abstractNum w:abstractNumId="41">
+  <w:abstractNum w:abstractNumId="42">
     <w:nsid w:val="73C5253D"/>
     <w:multiLevelType w:val="hybridMultilevel"/>
     <w:tmpl w:val="AFFCCF88"/>
@@ -11227,7 +11573,7 @@
       </w:rPr>
     </w:lvl>
   </w:abstractNum>
-  <w:abstractNum w:abstractNumId="42">
+  <w:abstractNum w:abstractNumId="43">
     <w:nsid w:val="77DA2EA5"/>
     <w:multiLevelType w:val="hybridMultilevel"/>
     <w:tmpl w:val="5A447BF2"/>
@@ -11317,7 +11663,7 @@
       </w:pPr>
     </w:lvl>
   </w:abstractNum>
-  <w:abstractNum w:abstractNumId="43">
+  <w:abstractNum w:abstractNumId="44">
     <w:nsid w:val="785779C3"/>
     <w:multiLevelType w:val="multilevel"/>
     <w:tmpl w:val="00D89AA6"/>
@@ -11430,7 +11776,7 @@
       </w:rPr>
     </w:lvl>
   </w:abstractNum>
-  <w:abstractNum w:abstractNumId="44">
+  <w:abstractNum w:abstractNumId="45">
     <w:nsid w:val="793B17D2"/>
     <w:multiLevelType w:val="hybridMultilevel"/>
     <w:tmpl w:val="FDF2F4AC"/>
@@ -11516,7 +11862,7 @@
       </w:pPr>
     </w:lvl>
   </w:abstractNum>
-  <w:abstractNum w:abstractNumId="45">
+  <w:abstractNum w:abstractNumId="46">
     <w:nsid w:val="7B2769A6"/>
     <w:multiLevelType w:val="hybridMultilevel"/>
     <w:tmpl w:val="B830A906"/>
@@ -11602,7 +11948,7 @@
       </w:pPr>
     </w:lvl>
   </w:abstractNum>
-  <w:abstractNum w:abstractNumId="46">
+  <w:abstractNum w:abstractNumId="47">
     <w:nsid w:val="7C953A60"/>
     <w:multiLevelType w:val="multilevel"/>
     <w:tmpl w:val="18C243E0"/>
@@ -11770,16 +12116,16 @@
     <w:abstractNumId w:val="14"/>
   </w:num>
   <w:num w:numId="16">
-    <w:abstractNumId w:val="42"/>
+    <w:abstractNumId w:val="43"/>
   </w:num>
   <w:num w:numId="17">
-    <w:abstractNumId w:val="37"/>
+    <w:abstractNumId w:val="38"/>
   </w:num>
   <w:num w:numId="18">
     <w:abstractNumId w:val="25"/>
   </w:num>
   <w:num w:numId="19">
-    <w:abstractNumId w:val="38"/>
+    <w:abstractNumId w:val="39"/>
   </w:num>
   <w:num w:numId="20">
     <w:abstractNumId w:val="18"/>
@@ -11794,25 +12140,25 @@
     <w:abstractNumId w:val="21"/>
   </w:num>
   <w:num w:numId="24">
-    <w:abstractNumId w:val="46"/>
+    <w:abstractNumId w:val="47"/>
   </w:num>
   <w:num w:numId="25">
     <w:abstractNumId w:val="17"/>
   </w:num>
   <w:num w:numId="26">
+    <w:abstractNumId w:val="34"/>
+  </w:num>
+  <w:num w:numId="27">
+    <w:abstractNumId w:val="45"/>
+  </w:num>
+  <w:num w:numId="28">
+    <w:abstractNumId w:val="36"/>
+  </w:num>
+  <w:num w:numId="29">
     <w:abstractNumId w:val="33"/>
   </w:num>
-  <w:num w:numId="27">
-    <w:abstractNumId w:val="44"/>
-  </w:num>
-  <w:num w:numId="28">
-    <w:abstractNumId w:val="35"/>
-  </w:num>
-  <w:num w:numId="29">
-    <w:abstractNumId w:val="32"/>
-  </w:num>
   <w:num w:numId="30">
-    <w:abstractNumId w:val="29"/>
+    <w:abstractNumId w:val="30"/>
   </w:num>
   <w:num w:numId="31">
     <w:abstractNumId w:val="20"/>
@@ -11824,7 +12170,7 @@
     <w:abstractNumId w:val="28"/>
   </w:num>
   <w:num w:numId="34">
-    <w:abstractNumId w:val="31"/>
+    <w:abstractNumId w:val="32"/>
   </w:num>
   <w:num w:numId="35">
     <w:abstractNumId w:val="19"/>
@@ -11833,37 +12179,40 @@
     <w:abstractNumId w:val="23"/>
   </w:num>
   <w:num w:numId="37">
-    <w:abstractNumId w:val="36"/>
+    <w:abstractNumId w:val="37"/>
   </w:num>
   <w:num w:numId="38">
-    <w:abstractNumId w:val="43"/>
+    <w:abstractNumId w:val="44"/>
   </w:num>
   <w:num w:numId="39">
     <w:abstractNumId w:val="22"/>
   </w:num>
   <w:num w:numId="40">
+    <w:abstractNumId w:val="41"/>
+  </w:num>
+  <w:num w:numId="41">
     <w:abstractNumId w:val="40"/>
   </w:num>
-  <w:num w:numId="41">
-    <w:abstractNumId w:val="39"/>
-  </w:num>
   <w:num w:numId="42">
-    <w:abstractNumId w:val="30"/>
+    <w:abstractNumId w:val="31"/>
   </w:num>
   <w:num w:numId="43">
-    <w:abstractNumId w:val="41"/>
+    <w:abstractNumId w:val="42"/>
   </w:num>
   <w:num w:numId="44">
-    <w:abstractNumId w:val="34"/>
+    <w:abstractNumId w:val="35"/>
   </w:num>
   <w:num w:numId="45">
-    <w:abstractNumId w:val="45"/>
+    <w:abstractNumId w:val="46"/>
   </w:num>
   <w:num w:numId="46">
     <w:abstractNumId w:val="24"/>
   </w:num>
   <w:num w:numId="47">
     <w:abstractNumId w:val="15"/>
+  </w:num>
+  <w:num w:numId="48">
+    <w:abstractNumId w:val="29"/>
   </w:num>
 </w:numbering>
 </file>
@@ -13830,9 +14179,9 @@
     <w:rsid w:val="00383D41"/>
     <w:rsid w:val="00383DB6"/>
     <w:rsid w:val="003C72D6"/>
-    <w:rsid w:val="004022A4"/>
     <w:rsid w:val="005C1E0B"/>
     <w:rsid w:val="006F10D3"/>
+    <w:rsid w:val="007744C7"/>
     <w:rsid w:val="007C57BD"/>
     <w:rsid w:val="008C7B43"/>
     <w:rsid w:val="008D3E82"/>
@@ -38864,7 +39213,7 @@
 </file>
 
 <file path=customXml/itemProps1.xml><?xml version="1.0" encoding="utf-8"?>
-<ds:datastoreItem xmlns:ds="http://schemas.openxmlformats.org/officeDocument/2006/customXml" ds:itemID="{54D2B480-C883-450A-8A8F-46F6FE40E056}">
+<ds:datastoreItem xmlns:ds="http://schemas.openxmlformats.org/officeDocument/2006/customXml" ds:itemID="{0456C45D-E38F-4FDA-93DF-E9AEA9571E6B}">
   <ds:schemaRefs>
     <ds:schemaRef ds:uri="http://schemas.openxmlformats.org/officeDocument/2006/bibliography"/>
   </ds:schemaRefs>

</xml_diff>

<commit_message>
Added delta V assesment to introduction
</commit_message>
<xml_diff>
--- a/CMQA/Rascal Proposals/RCL-P-CMQA2-Rascal-RFP.docx
+++ b/CMQA/Rascal Proposals/RCL-P-CMQA2-Rascal-RFP.docx
@@ -116,7 +116,6 @@
                     <w:id w:val="442658929"/>
                     <w:text/>
                   </w:sdtPr>
-                  <w:sdtEndPr/>
                   <w:sdtContent>
                     <w:p>
                       <w:pPr>
@@ -174,7 +173,6 @@
                     <w:id w:val="-210656509"/>
                     <w:text/>
                   </w:sdtPr>
-                  <w:sdtEndPr/>
                   <w:sdtContent>
                     <w:p>
                       <w:pPr>
@@ -201,7 +199,6 @@
                     <w:id w:val="-1992858161"/>
                     <w:picture/>
                   </w:sdtPr>
-                  <w:sdtEndPr/>
                   <w:sdtContent>
                     <w:p>
                       <w:pPr>
@@ -312,16 +309,9 @@
                       <w:id w:val="1880516279"/>
                       <w:text/>
                     </w:sdtPr>
-                    <w:sdtEndPr/>
                     <w:sdtContent>
                       <w:r>
-                        <w:t>RCL</w:t>
-                      </w:r>
-                      <w:r>
-                        <w:t>-P-</w:t>
-                      </w:r>
-                      <w:r>
-                        <w:t>CMQA2</w:t>
+                        <w:t>RCL-P-CMQA2</w:t>
                       </w:r>
                     </w:sdtContent>
                   </w:sdt>
@@ -1580,7 +1570,6 @@
             </w:placeholder>
             <w:text/>
           </w:sdtPr>
-          <w:sdtEndPr/>
           <w:sdtContent>
             <w:tc>
               <w:tcPr>
@@ -1631,7 +1620,6 @@
               <w:calendar w:val="gregorian"/>
             </w:date>
           </w:sdtPr>
-          <w:sdtEndPr/>
           <w:sdtContent>
             <w:tc>
               <w:tcPr>
@@ -1676,7 +1664,6 @@
             </w:placeholder>
             <w:text/>
           </w:sdtPr>
-          <w:sdtEndPr/>
           <w:sdtContent>
             <w:tc>
               <w:tcPr>
@@ -4203,6 +4190,254 @@
         <w:rPr>
           <w:sz w:val="22"/>
         </w:rPr>
+        <w:t xml:space="preserve">An initial study has been conducted into the maximum relative separation between each satellite that can be achieved </w:t>
+      </w:r>
+      <w:r>
+        <w:rPr>
+          <w:sz w:val="22"/>
+        </w:rPr>
+        <w:t xml:space="preserve">in-orbit, provided a propulsion unit that can provide a </w:t>
+      </w:r>
+      <w:r>
+        <w:rPr>
+          <w:rFonts w:cs="Times New Roman"/>
+          <w:sz w:val="22"/>
+        </w:rPr>
+        <w:t>Δ</w:t>
+      </w:r>
+      <w:r>
+        <w:rPr>
+          <w:sz w:val="22"/>
+        </w:rPr>
+        <w:t>V of 12 m/s. This was accomplished through the use linear orbit theory</w:t>
+      </w:r>
+      <w:r>
+        <w:rPr>
+          <w:rStyle w:val="FootnoteReference"/>
+          <w:sz w:val="22"/>
+        </w:rPr>
+        <w:footnoteReference w:id="1"/>
+      </w:r>
+      <w:r>
+        <w:rPr>
+          <w:sz w:val="22"/>
+        </w:rPr>
+        <w:t>, and assumes that the initial relative displacement and velocity vectors between each satellite are known. For the case of an initial displacement vector of [0.1</w:t>
+      </w:r>
+      <w:proofErr w:type="gramStart"/>
+      <w:r>
+        <w:rPr>
+          <w:sz w:val="22"/>
+        </w:rPr>
+        <w:t>,0.1,0.1</w:t>
+      </w:r>
+      <w:proofErr w:type="gramEnd"/>
+      <w:r>
+        <w:rPr>
+          <w:sz w:val="22"/>
+        </w:rPr>
+        <w:t xml:space="preserve">] meters and an initial velocity vector ranging linearly between [0.001, 0.001, 0.001] and [0.01,0.01,0.01] km/s, the following plot of Total </w:t>
+      </w:r>
+      <w:r>
+        <w:rPr>
+          <w:rFonts w:cs="Times New Roman"/>
+          <w:sz w:val="22"/>
+        </w:rPr>
+        <w:t>Δ</w:t>
+      </w:r>
+      <w:r>
+        <w:rPr>
+          <w:sz w:val="22"/>
+        </w:rPr>
+        <w:t>V vs. Number of Orbits until Rendezvous is obtained:</w:t>
+      </w:r>
+    </w:p>
+    <w:p>
+      <w:pPr>
+        <w:spacing w:after="120"/>
+        <w:jc w:val="both"/>
+        <w:rPr>
+          <w:sz w:val="22"/>
+        </w:rPr>
+      </w:pPr>
+    </w:p>
+    <w:p>
+      <w:pPr>
+        <w:spacing w:after="120"/>
+        <w:jc w:val="center"/>
+        <w:rPr>
+          <w:sz w:val="22"/>
+        </w:rPr>
+      </w:pPr>
+      <w:r>
+        <w:rPr>
+          <w:noProof/>
+          <w:sz w:val="22"/>
+          <w:lang w:eastAsia="en-US" w:bidi="ar-SA"/>
+        </w:rPr>
+        <w:lastRenderedPageBreak/>
+        <w:drawing>
+          <wp:inline distT="0" distB="0" distL="0" distR="0">
+            <wp:extent cx="6044541" cy="3934985"/>
+            <wp:effectExtent l="19050" t="19050" r="0" b="8890"/>
+            <wp:docPr id="4" name="Picture 4"/>
+            <wp:cNvGraphicFramePr>
+              <a:graphicFrameLocks xmlns:a="http://schemas.openxmlformats.org/drawingml/2006/main" noChangeAspect="1"/>
+            </wp:cNvGraphicFramePr>
+            <a:graphic xmlns:a="http://schemas.openxmlformats.org/drawingml/2006/main">
+              <a:graphicData uri="http://schemas.openxmlformats.org/drawingml/2006/picture">
+                <pic:pic xmlns:pic="http://schemas.openxmlformats.org/drawingml/2006/picture">
+                  <pic:nvPicPr>
+                    <pic:cNvPr id="0" name="Total Delta V for Several Intial Velocity Vectors.tif"/>
+                    <pic:cNvPicPr/>
+                  </pic:nvPicPr>
+                  <pic:blipFill rotWithShape="1">
+                    <a:blip r:embed="rId15">
+                      <a:extLst>
+                        <a:ext uri="{28A0092B-C50C-407E-A947-70E740481C1C}">
+                          <a14:useLocalDpi xmlns:a14="http://schemas.microsoft.com/office/drawing/2010/main" val="0"/>
+                        </a:ext>
+                      </a:extLst>
+                    </a:blip>
+                    <a:srcRect l="8800" t="2414" r="9200" b="5517"/>
+                    <a:stretch/>
+                  </pic:blipFill>
+                  <pic:spPr bwMode="auto">
+                    <a:xfrm>
+                      <a:off x="0" y="0"/>
+                      <a:ext cx="6051274" cy="3939368"/>
+                    </a:xfrm>
+                    <a:prstGeom prst="rect">
+                      <a:avLst/>
+                    </a:prstGeom>
+                    <a:ln>
+                      <a:solidFill>
+                        <a:schemeClr val="tx1"/>
+                      </a:solidFill>
+                    </a:ln>
+                    <a:extLst>
+                      <a:ext uri="{53640926-AAD7-44D8-BBD7-CCE9431645EC}">
+                        <a14:shadowObscured xmlns:a14="http://schemas.microsoft.com/office/drawing/2010/main"/>
+                      </a:ext>
+                    </a:extLst>
+                  </pic:spPr>
+                </pic:pic>
+              </a:graphicData>
+            </a:graphic>
+          </wp:inline>
+        </w:drawing>
+      </w:r>
+    </w:p>
+    <w:p>
+      <w:pPr>
+        <w:spacing w:after="120"/>
+        <w:jc w:val="center"/>
+        <w:rPr>
+          <w:b/>
+          <w:sz w:val="22"/>
+        </w:rPr>
+      </w:pPr>
+      <w:proofErr w:type="gramStart"/>
+      <w:r>
+        <w:rPr>
+          <w:b/>
+          <w:sz w:val="22"/>
+        </w:rPr>
+        <w:t>Figure 1-1.</w:t>
+      </w:r>
+      <w:proofErr w:type="gramEnd"/>
+      <w:r>
+        <w:rPr>
+          <w:b/>
+          <w:sz w:val="22"/>
+        </w:rPr>
+        <w:t xml:space="preserve"> Total </w:t>
+      </w:r>
+      <w:r>
+        <w:rPr>
+          <w:rFonts w:cs="Times New Roman"/>
+          <w:b/>
+          <w:sz w:val="22"/>
+        </w:rPr>
+        <w:t>Δ</w:t>
+      </w:r>
+      <w:r>
+        <w:rPr>
+          <w:b/>
+          <w:sz w:val="22"/>
+        </w:rPr>
+        <w:t xml:space="preserve">V vs. Number of Orbits </w:t>
+      </w:r>
+      <w:proofErr w:type="gramStart"/>
+      <w:r>
+        <w:rPr>
+          <w:b/>
+          <w:sz w:val="22"/>
+        </w:rPr>
+        <w:t>Until</w:t>
+      </w:r>
+      <w:proofErr w:type="gramEnd"/>
+      <w:r>
+        <w:rPr>
+          <w:b/>
+          <w:sz w:val="22"/>
+        </w:rPr>
+        <w:t xml:space="preserve"> Rendezvous for Initial Separation of 0.17321 km and Various Initial Relative Velocity Values in km/s</w:t>
+      </w:r>
+    </w:p>
+    <w:p>
+      <w:pPr>
+        <w:spacing w:after="120"/>
+        <w:jc w:val="both"/>
+        <w:rPr>
+          <w:sz w:val="22"/>
+        </w:rPr>
+      </w:pPr>
+      <w:r>
+        <w:rPr>
+          <w:sz w:val="22"/>
+        </w:rPr>
+        <w:t xml:space="preserve">When looking at the above graph in detail that is not shown, one fins that the minimum </w:t>
+      </w:r>
+      <w:r>
+        <w:rPr>
+          <w:rFonts w:cs="Times New Roman"/>
+          <w:sz w:val="22"/>
+        </w:rPr>
+        <w:t>Δ</w:t>
+      </w:r>
+      <w:r>
+        <w:rPr>
+          <w:sz w:val="22"/>
+        </w:rPr>
+        <w:t xml:space="preserve">V associated with the maximum relative velocity case is on the order of 17.5 km/s for just half of the total orbital maneuver, assuming no corrections and impulsive thrusting. This clearly is not possible for a 12 km/s propulsion unit to attain, thus a smaller initial relative velocity would be required for a return journey from this particular initial distance to be achievable (with further analysis, this value ends up being 0.0025 km/s in each axial direction, which gives a total </w:t>
+      </w:r>
+      <w:r>
+        <w:rPr>
+          <w:rFonts w:cs="Times New Roman"/>
+          <w:sz w:val="22"/>
+        </w:rPr>
+        <w:t>Δ</w:t>
+      </w:r>
+      <w:r>
+        <w:rPr>
+          <w:sz w:val="22"/>
+        </w:rPr>
+        <w:t>V of around 5 km/s, if each thrust maneuver is executed at the correct time in each satellites’ orbit). With this analysis in mind, it is unlikely that rendezvous would be able to occur at a starting relative distance of more than 100 m, putting another constraint on the execution of the mission as a whole.</w:t>
+      </w:r>
+    </w:p>
+    <w:p>
+      <w:pPr>
+        <w:spacing w:after="120"/>
+        <w:jc w:val="both"/>
+        <w:rPr>
+          <w:sz w:val="22"/>
+        </w:rPr>
+      </w:pPr>
+      <w:r>
+        <w:rPr>
+          <w:sz w:val="22"/>
+        </w:rPr>
         <w:t xml:space="preserve">Based on these parameters, and the time that has been allotted for work to be done on this mission, the focus of this senior design project will rest in two key areas: </w:t>
       </w:r>
       <w:r>
@@ -4229,6 +4464,15 @@
         </w:rPr>
         <w:t xml:space="preserve"> electrical engineering or computer science design project.</w:t>
       </w:r>
+    </w:p>
+    <w:p>
+      <w:pPr>
+        <w:spacing w:after="120"/>
+        <w:jc w:val="both"/>
+        <w:rPr>
+          <w:sz w:val="22"/>
+        </w:rPr>
+      </w:pPr>
     </w:p>
     <w:p>
       <w:pPr>
@@ -4776,7 +5020,23 @@
           <w:szCs w:val="22"/>
           <w:lang w:eastAsia="en-US" w:bidi="ar-SA"/>
         </w:rPr>
-        <w:t>The Rascal mission can be broken down into four discrete stages, as discussed in the following paragraphs.</w:t>
+        <w:t>The Rascal mission can be broken down into four discrete stages, as discussed in the following paragraphs</w:t>
+      </w:r>
+      <w:r>
+        <w:rPr>
+          <w:sz w:val="22"/>
+          <w:szCs w:val="22"/>
+          <w:lang w:eastAsia="en-US" w:bidi="ar-SA"/>
+        </w:rPr>
+        <w:t xml:space="preserve"> and shown in Figure 2-1</w:t>
+      </w:r>
+      <w:r>
+        <w:rPr>
+          <w:sz w:val="22"/>
+          <w:szCs w:val="22"/>
+          <w:lang w:eastAsia="en-US" w:bidi="ar-SA"/>
+        </w:rPr>
+        <w:t>.</w:t>
       </w:r>
     </w:p>
     <w:p>
@@ -5081,6 +5341,108 @@
     </w:p>
     <w:p>
       <w:pPr>
+        <w:pStyle w:val="BodyText"/>
+        <w:jc w:val="center"/>
+        <w:rPr>
+          <w:sz w:val="22"/>
+          <w:szCs w:val="22"/>
+          <w:lang w:eastAsia="en-US" w:bidi="ar-SA"/>
+        </w:rPr>
+      </w:pPr>
+      <w:r>
+        <w:rPr>
+          <w:noProof/>
+          <w:lang w:eastAsia="en-US" w:bidi="ar-SA"/>
+        </w:rPr>
+        <w:drawing>
+          <wp:inline distT="0" distB="0" distL="0" distR="0" wp14:anchorId="4F218B1A" wp14:editId="05D86F91">
+            <wp:extent cx="5462649" cy="3660655"/>
+            <wp:effectExtent l="0" t="0" r="0" b="0"/>
+            <wp:docPr id="1" name="Picture 1"/>
+            <wp:cNvGraphicFramePr>
+              <a:graphicFrameLocks xmlns:a="http://schemas.openxmlformats.org/drawingml/2006/main" noChangeAspect="1"/>
+            </wp:cNvGraphicFramePr>
+            <a:graphic xmlns:a="http://schemas.openxmlformats.org/drawingml/2006/main">
+              <a:graphicData uri="http://schemas.openxmlformats.org/drawingml/2006/picture">
+                <pic:pic xmlns:pic="http://schemas.openxmlformats.org/drawingml/2006/picture">
+                  <pic:nvPicPr>
+                    <pic:cNvPr id="0" name=""/>
+                    <pic:cNvPicPr/>
+                  </pic:nvPicPr>
+                  <pic:blipFill rotWithShape="1">
+                    <a:blip r:embed="rId16"/>
+                    <a:srcRect l="1801" t="1205" r="1799" b="1443"/>
+                    <a:stretch/>
+                  </pic:blipFill>
+                  <pic:spPr bwMode="auto">
+                    <a:xfrm>
+                      <a:off x="0" y="0"/>
+                      <a:ext cx="5468112" cy="3664316"/>
+                    </a:xfrm>
+                    <a:prstGeom prst="rect">
+                      <a:avLst/>
+                    </a:prstGeom>
+                    <a:ln>
+                      <a:noFill/>
+                    </a:ln>
+                    <a:extLst>
+                      <a:ext uri="{53640926-AAD7-44D8-BBD7-CCE9431645EC}">
+                        <a14:shadowObscured xmlns:a14="http://schemas.microsoft.com/office/drawing/2010/main"/>
+                      </a:ext>
+                    </a:extLst>
+                  </pic:spPr>
+                </pic:pic>
+              </a:graphicData>
+            </a:graphic>
+          </wp:inline>
+        </w:drawing>
+      </w:r>
+    </w:p>
+    <w:p>
+      <w:pPr>
+        <w:pStyle w:val="BodyText"/>
+        <w:jc w:val="center"/>
+        <w:rPr>
+          <w:b/>
+          <w:sz w:val="22"/>
+          <w:szCs w:val="22"/>
+          <w:lang w:eastAsia="en-US" w:bidi="ar-SA"/>
+        </w:rPr>
+      </w:pPr>
+      <w:proofErr w:type="gramStart"/>
+      <w:r>
+        <w:rPr>
+          <w:b/>
+          <w:sz w:val="22"/>
+          <w:szCs w:val="22"/>
+          <w:lang w:eastAsia="en-US" w:bidi="ar-SA"/>
+        </w:rPr>
+        <w:t>Figure 2-1.</w:t>
+      </w:r>
+      <w:proofErr w:type="gramEnd"/>
+      <w:r>
+        <w:rPr>
+          <w:b/>
+          <w:sz w:val="22"/>
+          <w:szCs w:val="22"/>
+          <w:lang w:eastAsia="en-US" w:bidi="ar-SA"/>
+        </w:rPr>
+        <w:t xml:space="preserve"> Visual Representation of Rascal’s Concept of </w:t>
+      </w:r>
+      <w:proofErr w:type="spellStart"/>
+      <w:r>
+        <w:rPr>
+          <w:b/>
+          <w:sz w:val="22"/>
+          <w:szCs w:val="22"/>
+          <w:lang w:eastAsia="en-US" w:bidi="ar-SA"/>
+        </w:rPr>
+        <w:t>Oeprations</w:t>
+      </w:r>
+      <w:proofErr w:type="spellEnd"/>
+    </w:p>
+    <w:p>
+      <w:pPr>
         <w:pStyle w:val="Heading2"/>
       </w:pPr>
       <w:bookmarkStart w:id="6" w:name="_Toc369561872"/>
@@ -5105,6 +5467,7 @@
           <w:szCs w:val="22"/>
           <w:lang w:eastAsia="en-US" w:bidi="ar-SA"/>
         </w:rPr>
+        <w:lastRenderedPageBreak/>
         <w:t>When researching other missions that have attempted to demonstrate proximity operations, it became quite apparent that the Rascal mission is a difficult one to manage. Of the many missions that have already been launched, only a handful has seen success. The way in which each of these missions failed were many and for a variety of reasons, but could essentially be placed into two categories:</w:t>
       </w:r>
     </w:p>
@@ -5250,16 +5613,7 @@
           <w:szCs w:val="22"/>
           <w:lang w:eastAsia="en-US" w:bidi="ar-SA"/>
         </w:rPr>
-        <w:t xml:space="preserve"> of two separate image sensors for different relative distance values. Doing this helps increase attitude adjustment accuracy at close distances, but adds the risk of not accounting for any give approach path that one satellite could take </w:t>
-      </w:r>
-      <w:r>
-        <w:rPr>
-          <w:sz w:val="22"/>
-          <w:szCs w:val="22"/>
-          <w:lang w:eastAsia="en-US" w:bidi="ar-SA"/>
-        </w:rPr>
-        <w:lastRenderedPageBreak/>
-        <w:t xml:space="preserve">relative to the other. Thus, if the satellite were to take one of these unaccounted for paths, it could risk passing up or even crashing into the target satellite, the latter case actually taking place on during NASA’s DART mission. </w:t>
+        <w:t xml:space="preserve"> of two separate image sensors for different relative distance values. Doing this helps increase attitude adjustment accuracy at close distances, but adds the risk of not accounting for any give approach path that one satellite could take relative to the other. Thus, if the satellite were to take one of these unaccounted for paths, it could risk passing up or even crashing into the target satellite, the latter case actually taking place on during NASA’s DART mission. </w:t>
       </w:r>
     </w:p>
     <w:p>
@@ -5316,8 +5670,17 @@
       <w:pPr>
         <w:jc w:val="both"/>
       </w:pPr>
+    </w:p>
+    <w:p>
+      <w:pPr>
+        <w:jc w:val="both"/>
+      </w:pPr>
       <w:r>
-        <w:t xml:space="preserve">Of the five members of this particular team, one will be designated as project manager, whose job it will be to oversee and participate in the development of both such systems, as well as determine the placement of all components within each satellite. The project manager will also </w:t>
+        <w:t xml:space="preserve">Of the five members of this particular team, one will be designated as project manager, whose </w:t>
+      </w:r>
+      <w:r>
+        <w:lastRenderedPageBreak/>
+        <w:t xml:space="preserve">job it will be to oversee and participate in the development of both such systems, as well as determine the placement of all components within each satellite. The project manager will also </w:t>
       </w:r>
       <w:proofErr w:type="gramStart"/>
       <w:r>
@@ -5596,7 +5959,7 @@
                 <w:color w:val="000000" w:themeColor="text1"/>
               </w:rPr>
             </w:pPr>
-            <w:hyperlink r:id="rId15" w:history="1">
+            <w:hyperlink r:id="rId17" w:history="1">
               <w:r>
                 <w:rPr>
                   <w:rStyle w:val="Hyperlink"/>
@@ -5703,7 +6066,7 @@
                 <w:color w:val="000000" w:themeColor="text1"/>
               </w:rPr>
             </w:pPr>
-            <w:hyperlink r:id="rId16" w:history="1">
+            <w:hyperlink r:id="rId18" w:history="1">
               <w:r>
                 <w:rPr>
                   <w:rStyle w:val="Hyperlink"/>
@@ -5811,7 +6174,7 @@
                 <w:color w:val="000000" w:themeColor="text1"/>
               </w:rPr>
             </w:pPr>
-            <w:hyperlink r:id="rId17" w:history="1">
+            <w:hyperlink r:id="rId19" w:history="1">
               <w:r>
                 <w:rPr>
                   <w:rStyle w:val="Hyperlink"/>
@@ -5924,7 +6287,7 @@
                 <w:color w:val="000000" w:themeColor="text1"/>
               </w:rPr>
             </w:pPr>
-            <w:hyperlink r:id="rId18" w:history="1">
+            <w:hyperlink r:id="rId20" w:history="1">
               <w:r>
                 <w:rPr>
                   <w:rStyle w:val="Hyperlink"/>
@@ -6025,7 +6388,7 @@
                 <w:color w:val="000000" w:themeColor="text1"/>
               </w:rPr>
             </w:pPr>
-            <w:hyperlink r:id="rId19" w:history="1">
+            <w:hyperlink r:id="rId21" w:history="1">
               <w:r>
                 <w:rPr>
                   <w:rStyle w:val="Hyperlink"/>
@@ -6068,21 +6431,6 @@
     </w:p>
     <w:p>
       <w:pPr>
-        <w:jc w:val="both"/>
-      </w:pPr>
-    </w:p>
-    <w:p>
-      <w:pPr>
-        <w:jc w:val="both"/>
-      </w:pPr>
-    </w:p>
-    <w:p>
-      <w:pPr>
-        <w:jc w:val="both"/>
-      </w:pPr>
-    </w:p>
-    <w:p>
-      <w:pPr>
         <w:pStyle w:val="Heading1"/>
         <w:numPr>
           <w:ilvl w:val="0"/>
@@ -6094,7 +6442,6 @@
       <w:bookmarkStart w:id="9" w:name="_Toc369561874"/>
       <w:bookmarkEnd w:id="8"/>
       <w:r>
-        <w:lastRenderedPageBreak/>
         <w:t>Schedule</w:t>
       </w:r>
       <w:bookmarkEnd w:id="9"/>
@@ -6675,6 +7022,15 @@
           <w:szCs w:val="22"/>
         </w:rPr>
       </w:pPr>
+    </w:p>
+    <w:p>
+      <w:pPr>
+        <w:jc w:val="both"/>
+        <w:rPr>
+          <w:sz w:val="22"/>
+          <w:szCs w:val="22"/>
+        </w:rPr>
+      </w:pPr>
       <w:r>
         <w:rPr>
           <w:sz w:val="22"/>
@@ -6694,7 +7050,15 @@
           <w:sz w:val="22"/>
           <w:szCs w:val="22"/>
         </w:rPr>
-        <w:t xml:space="preserve"> focus of the first semester will be on initial trade studies associated with additive manufacturing processes (as related to propulsion units), as well as the affordability/usefulness of commercially available propulsion options. Other trade studies will also be </w:t>
+        <w:t xml:space="preserve"> focus of the first semester will be on initial trade studies associated with additive </w:t>
+      </w:r>
+      <w:r>
+        <w:rPr>
+          <w:sz w:val="22"/>
+          <w:szCs w:val="22"/>
+        </w:rPr>
+        <w:lastRenderedPageBreak/>
+        <w:t xml:space="preserve">manufacturing processes (as related to propulsion units), as well as the affordability/usefulness of commercially available propulsion options. Other trade studies will also be </w:t>
       </w:r>
       <w:r>
         <w:rPr>
@@ -6751,8 +7115,8 @@
       </w:r>
     </w:p>
     <w:sectPr>
-      <w:headerReference w:type="default" r:id="rId20"/>
-      <w:footerReference w:type="default" r:id="rId21"/>
+      <w:headerReference w:type="default" r:id="rId22"/>
+      <w:footerReference w:type="default" r:id="rId23"/>
       <w:pgSz w:w="12240" w:h="15840"/>
       <w:pgMar w:top="1440" w:right="1440" w:bottom="1440" w:left="1440" w:header="996" w:footer="996" w:gutter="0"/>
       <w:cols w:space="720"/>
@@ -6800,25 +7164,12 @@
         <w:id w:val="-2134693748"/>
         <w:text/>
       </w:sdtPr>
-      <w:sdtEndPr/>
       <w:sdtContent>
         <w:r>
           <w:rPr>
             <w:b/>
           </w:rPr>
-          <w:t>RCL-P</w:t>
-        </w:r>
-        <w:r>
-          <w:rPr>
-            <w:b/>
-          </w:rPr>
-          <w:t>-</w:t>
-        </w:r>
-        <w:r>
-          <w:rPr>
-            <w:b/>
-          </w:rPr>
-          <w:t>CMQA2</w:t>
+          <w:t>RCL-P-CMQA2</w:t>
         </w:r>
       </w:sdtContent>
     </w:sdt>
@@ -6858,7 +7209,7 @@
         <w:b/>
         <w:noProof/>
       </w:rPr>
-      <w:t>8</w:t>
+      <w:t>3</w:t>
     </w:r>
     <w:r>
       <w:rPr>
@@ -6895,7 +7246,7 @@
         <w:b/>
         <w:noProof/>
       </w:rPr>
-      <w:t>8</w:t>
+      <w:t>10</w:t>
     </w:r>
     <w:r>
       <w:rPr>
@@ -6970,6 +7321,45 @@
       </w:r>
     </w:p>
     <w:p/>
+  </w:footnote>
+  <w:footnote w:id="1">
+    <w:p>
+      <w:pPr>
+        <w:pStyle w:val="FootnoteText"/>
+        <w:rPr>
+          <w:i/>
+        </w:rPr>
+      </w:pPr>
+      <w:r>
+        <w:rPr>
+          <w:rStyle w:val="FootnoteReference"/>
+        </w:rPr>
+        <w:footnoteRef/>
+      </w:r>
+      <w:r>
+        <w:t xml:space="preserve"> As discussed in Chapter 8 of </w:t>
+      </w:r>
+      <w:r>
+        <w:rPr>
+          <w:i/>
+        </w:rPr>
+        <w:t xml:space="preserve">Orbital Mechanics, </w:t>
+      </w:r>
+      <w:proofErr w:type="spellStart"/>
+      <w:r>
+        <w:rPr>
+          <w:i/>
+        </w:rPr>
+        <w:t>Prussing</w:t>
+      </w:r>
+      <w:proofErr w:type="spellEnd"/>
+      <w:r>
+        <w:rPr>
+          <w:i/>
+        </w:rPr>
+        <w:t>, Conway</w:t>
+      </w:r>
+    </w:p>
   </w:footnote>
 </w:footnotes>
 </file>
@@ -13107,6 +13497,45 @@
     <w:rPr>
       <w:rFonts w:ascii="Times New Roman" w:eastAsia="SimSun" w:hAnsi="Times New Roman" w:cs="Mangal"/>
       <w:kern w:val="1"/>
+    </w:rPr>
+  </w:style>
+  <w:style w:type="paragraph" w:styleId="FootnoteText">
+    <w:name w:val="footnote text"/>
+    <w:basedOn w:val="Normal"/>
+    <w:link w:val="FootnoteTextChar"/>
+    <w:uiPriority w:val="99"/>
+    <w:semiHidden/>
+    <w:unhideWhenUsed/>
+    <w:rsid w:val="00FC0B59"/>
+    <w:rPr>
+      <w:sz w:val="20"/>
+      <w:szCs w:val="18"/>
+    </w:rPr>
+  </w:style>
+  <w:style w:type="character" w:customStyle="1" w:styleId="FootnoteTextChar">
+    <w:name w:val="Footnote Text Char"/>
+    <w:basedOn w:val="DefaultParagraphFont"/>
+    <w:link w:val="FootnoteText"/>
+    <w:uiPriority w:val="99"/>
+    <w:semiHidden/>
+    <w:rsid w:val="00FC0B59"/>
+    <w:rPr>
+      <w:rFonts w:ascii="Times New Roman" w:eastAsia="SimSun" w:hAnsi="Times New Roman" w:cs="Mangal"/>
+      <w:kern w:val="1"/>
+      <w:sz w:val="20"/>
+      <w:szCs w:val="18"/>
+      <w:lang w:eastAsia="hi-IN" w:bidi="hi-IN"/>
+    </w:rPr>
+  </w:style>
+  <w:style w:type="character" w:styleId="FootnoteReference">
+    <w:name w:val="footnote reference"/>
+    <w:basedOn w:val="DefaultParagraphFont"/>
+    <w:uiPriority w:val="99"/>
+    <w:semiHidden/>
+    <w:unhideWhenUsed/>
+    <w:rsid w:val="00FC0B59"/>
+    <w:rPr>
+      <w:vertAlign w:val="superscript"/>
     </w:rPr>
   </w:style>
 </w:styles>
@@ -14181,7 +14610,6 @@
     <w:rsid w:val="003C72D6"/>
     <w:rsid w:val="005C1E0B"/>
     <w:rsid w:val="006F10D3"/>
-    <w:rsid w:val="007744C7"/>
     <w:rsid w:val="007C57BD"/>
     <w:rsid w:val="008C7B43"/>
     <w:rsid w:val="008D3E82"/>
@@ -14192,6 +14620,7 @@
     <w:rsid w:val="00B77624"/>
     <w:rsid w:val="00CD5544"/>
     <w:rsid w:val="00DE0155"/>
+    <w:rsid w:val="00DF5CD4"/>
     <w:rsid w:val="00FB5770"/>
     <w:rsid w:val="00FE5C4C"/>
     <w:rsid w:val="00FF481B"/>
@@ -39213,7 +39642,7 @@
 </file>
 
 <file path=customXml/itemProps1.xml><?xml version="1.0" encoding="utf-8"?>
-<ds:datastoreItem xmlns:ds="http://schemas.openxmlformats.org/officeDocument/2006/customXml" ds:itemID="{0456C45D-E38F-4FDA-93DF-E9AEA9571E6B}">
+<ds:datastoreItem xmlns:ds="http://schemas.openxmlformats.org/officeDocument/2006/customXml" ds:itemID="{EA3C0CB5-21F8-4B1B-8662-5449BC33726C}">
   <ds:schemaRefs>
     <ds:schemaRef ds:uri="http://schemas.openxmlformats.org/officeDocument/2006/bibliography"/>
   </ds:schemaRefs>

</xml_diff>

<commit_message>
Final error corrections for 10-15-2013
</commit_message>
<xml_diff>
--- a/CMQA/Rascal Proposals/RCL-P-CMQA2-Rascal-RFP.docx
+++ b/CMQA/Rascal Proposals/RCL-P-CMQA2-Rascal-RFP.docx
@@ -2645,7 +2645,7 @@
           <w:r>
             <w:fldChar w:fldCharType="separate"/>
           </w:r>
-          <w:hyperlink w:anchor="_Toc369561868" w:history="1">
+          <w:hyperlink w:anchor="_Toc369563424" w:history="1">
             <w:r>
               <w:rPr>
                 <w:rStyle w:val="Hyperlink"/>
@@ -2690,7 +2690,7 @@
                 <w:noProof/>
                 <w:webHidden/>
               </w:rPr>
-              <w:instrText xml:space="preserve"> PAGEREF _Toc369561868 \h </w:instrText>
+              <w:instrText xml:space="preserve"> PAGEREF _Toc369563424 \h </w:instrText>
             </w:r>
             <w:r>
               <w:rPr>
@@ -2736,7 +2736,7 @@
               <w:lang w:eastAsia="en-US" w:bidi="ar-SA"/>
             </w:rPr>
           </w:pPr>
-          <w:hyperlink w:anchor="_Toc369561869" w:history="1">
+          <w:hyperlink w:anchor="_Toc369563425" w:history="1">
             <w:r>
               <w:rPr>
                 <w:rStyle w:val="Hyperlink"/>
@@ -2781,7 +2781,7 @@
                 <w:noProof/>
                 <w:webHidden/>
               </w:rPr>
-              <w:instrText xml:space="preserve"> PAGEREF _Toc369561869 \h </w:instrText>
+              <w:instrText xml:space="preserve"> PAGEREF _Toc369563425 \h </w:instrText>
             </w:r>
             <w:r>
               <w:rPr>
@@ -2801,7 +2801,7 @@
                 <w:noProof/>
                 <w:webHidden/>
               </w:rPr>
-              <w:t>5</w:t>
+              <w:t>6</w:t>
             </w:r>
             <w:r>
               <w:rPr>
@@ -2828,7 +2828,7 @@
               <w:lang w:eastAsia="en-US" w:bidi="ar-SA"/>
             </w:rPr>
           </w:pPr>
-          <w:hyperlink w:anchor="_Toc369561870" w:history="1">
+          <w:hyperlink w:anchor="_Toc369563426" w:history="1">
             <w:r>
               <w:rPr>
                 <w:rStyle w:val="Hyperlink"/>
@@ -2873,7 +2873,7 @@
                 <w:noProof/>
                 <w:webHidden/>
               </w:rPr>
-              <w:instrText xml:space="preserve"> PAGEREF _Toc369561870 \h </w:instrText>
+              <w:instrText xml:space="preserve"> PAGEREF _Toc369563426 \h </w:instrText>
             </w:r>
             <w:r>
               <w:rPr>
@@ -2893,7 +2893,7 @@
                 <w:noProof/>
                 <w:webHidden/>
               </w:rPr>
-              <w:t>5</w:t>
+              <w:t>6</w:t>
             </w:r>
             <w:r>
               <w:rPr>
@@ -2920,7 +2920,7 @@
               <w:lang w:eastAsia="en-US" w:bidi="ar-SA"/>
             </w:rPr>
           </w:pPr>
-          <w:hyperlink w:anchor="_Toc369561871" w:history="1">
+          <w:hyperlink w:anchor="_Toc369563427" w:history="1">
             <w:r>
               <w:rPr>
                 <w:rStyle w:val="Hyperlink"/>
@@ -2965,7 +2965,7 @@
                 <w:noProof/>
                 <w:webHidden/>
               </w:rPr>
-              <w:instrText xml:space="preserve"> PAGEREF _Toc369561871 \h </w:instrText>
+              <w:instrText xml:space="preserve"> PAGEREF _Toc369563427 \h </w:instrText>
             </w:r>
             <w:r>
               <w:rPr>
@@ -2985,7 +2985,7 @@
                 <w:noProof/>
                 <w:webHidden/>
               </w:rPr>
-              <w:t>5</w:t>
+              <w:t>6</w:t>
             </w:r>
             <w:r>
               <w:rPr>
@@ -3012,7 +3012,7 @@
               <w:lang w:eastAsia="en-US" w:bidi="ar-SA"/>
             </w:rPr>
           </w:pPr>
-          <w:hyperlink w:anchor="_Toc369561872" w:history="1">
+          <w:hyperlink w:anchor="_Toc369563428" w:history="1">
             <w:r>
               <w:rPr>
                 <w:rStyle w:val="Hyperlink"/>
@@ -3057,7 +3057,7 @@
                 <w:noProof/>
                 <w:webHidden/>
               </w:rPr>
-              <w:instrText xml:space="preserve"> PAGEREF _Toc369561872 \h </w:instrText>
+              <w:instrText xml:space="preserve"> PAGEREF _Toc369563428 \h </w:instrText>
             </w:r>
             <w:r>
               <w:rPr>
@@ -3077,7 +3077,7 @@
                 <w:noProof/>
                 <w:webHidden/>
               </w:rPr>
-              <w:t>6</w:t>
+              <w:t>8</w:t>
             </w:r>
             <w:r>
               <w:rPr>
@@ -3103,7 +3103,7 @@
               <w:lang w:eastAsia="en-US" w:bidi="ar-SA"/>
             </w:rPr>
           </w:pPr>
-          <w:hyperlink w:anchor="_Toc369561873" w:history="1">
+          <w:hyperlink w:anchor="_Toc369563429" w:history="1">
             <w:r>
               <w:rPr>
                 <w:rStyle w:val="Hyperlink"/>
@@ -3148,7 +3148,7 @@
                 <w:noProof/>
                 <w:webHidden/>
               </w:rPr>
-              <w:instrText xml:space="preserve"> PAGEREF _Toc369561873 \h </w:instrText>
+              <w:instrText xml:space="preserve"> PAGEREF _Toc369563429 \h </w:instrText>
             </w:r>
             <w:r>
               <w:rPr>
@@ -3168,7 +3168,7 @@
                 <w:noProof/>
                 <w:webHidden/>
               </w:rPr>
-              <w:t>7</w:t>
+              <w:t>8</w:t>
             </w:r>
             <w:r>
               <w:rPr>
@@ -3194,7 +3194,7 @@
               <w:lang w:eastAsia="en-US" w:bidi="ar-SA"/>
             </w:rPr>
           </w:pPr>
-          <w:hyperlink w:anchor="_Toc369561874" w:history="1">
+          <w:hyperlink w:anchor="_Toc369563430" w:history="1">
             <w:r>
               <w:rPr>
                 <w:rStyle w:val="Hyperlink"/>
@@ -3239,7 +3239,7 @@
                 <w:noProof/>
                 <w:webHidden/>
               </w:rPr>
-              <w:instrText xml:space="preserve"> PAGEREF _Toc369561874 \h </w:instrText>
+              <w:instrText xml:space="preserve"> PAGEREF _Toc369563430 \h </w:instrText>
             </w:r>
             <w:r>
               <w:rPr>
@@ -3259,7 +3259,7 @@
                 <w:noProof/>
                 <w:webHidden/>
               </w:rPr>
-              <w:t>8</w:t>
+              <w:t>9</w:t>
             </w:r>
             <w:r>
               <w:rPr>
@@ -3586,7 +3586,7 @@
         </w:numPr>
         <w:ind w:left="360"/>
       </w:pPr>
-      <w:bookmarkStart w:id="1" w:name="_Toc369561868"/>
+      <w:bookmarkStart w:id="1" w:name="_Toc369563424"/>
       <w:r>
         <w:lastRenderedPageBreak/>
         <w:t>I</w:t>
@@ -3608,26 +3608,31 @@
         <w:rPr>
           <w:sz w:val="22"/>
         </w:rPr>
-        <w:t>The Rascal mission consists of a 6U CubeSat-Class satellite that is to operate at any altitude above 300 km and inclination above 40</w:t>
-      </w:r>
-      <w:r>
-        <w:rPr>
-          <w:rFonts w:ascii="Calibri" w:hAnsi="Calibri"/>
-          <w:sz w:val="22"/>
-        </w:rPr>
-        <w:t>⁰</w:t>
+        <w:t xml:space="preserve">Before describing the </w:t>
       </w:r>
       <w:r>
         <w:rPr>
           <w:sz w:val="22"/>
         </w:rPr>
-        <w:t xml:space="preserve">. </w:t>
+        <w:t xml:space="preserve">Rascal </w:t>
       </w:r>
       <w:r>
         <w:rPr>
           <w:sz w:val="22"/>
         </w:rPr>
-        <w:t xml:space="preserve">Before describing the mission in further detail, it is important to establish the meanings of various terms that are associated with any given CubeSat mission, since most of such terms are not used outside of the small-satellite industry. Firstly, </w:t>
+        <w:t>mission in detail, it is important to establish the meanings of various terms that are associated with any given CubeSat mission</w:t>
+      </w:r>
+      <w:r>
+        <w:rPr>
+          <w:sz w:val="22"/>
+        </w:rPr>
+        <w:t>, such as Rascal</w:t>
+      </w:r>
+      <w:r>
+        <w:rPr>
+          <w:sz w:val="22"/>
+        </w:rPr>
+        <w:t xml:space="preserve">, since most of such terms are not used outside of the small-satellite industry. Firstly, </w:t>
       </w:r>
       <w:r>
         <w:rPr>
@@ -4190,7 +4195,13 @@
         <w:rPr>
           <w:sz w:val="22"/>
         </w:rPr>
-        <w:t xml:space="preserve">An initial study has been conducted into the maximum relative separation between each satellite that can be achieved </w:t>
+        <w:t>Along with the listed parameters, a</w:t>
+      </w:r>
+      <w:r>
+        <w:rPr>
+          <w:sz w:val="22"/>
+        </w:rPr>
+        <w:t xml:space="preserve">n initial study has been conducted into the maximum relative separation between each satellite that can be achieved </w:t>
       </w:r>
       <w:r>
         <w:rPr>
@@ -4397,7 +4408,19 @@
         <w:rPr>
           <w:sz w:val="22"/>
         </w:rPr>
-        <w:t xml:space="preserve">When looking at the above graph in detail that is not shown, one fins that the minimum </w:t>
+        <w:t>When looking at the above graph in detail that is not shown, one fin</w:t>
+      </w:r>
+      <w:r>
+        <w:rPr>
+          <w:sz w:val="22"/>
+        </w:rPr>
+        <w:t>d</w:t>
+      </w:r>
+      <w:r>
+        <w:rPr>
+          <w:sz w:val="22"/>
+        </w:rPr>
+        <w:t xml:space="preserve">s that the minimum </w:t>
       </w:r>
       <w:r>
         <w:rPr>
@@ -4410,7 +4433,21 @@
         <w:rPr>
           <w:sz w:val="22"/>
         </w:rPr>
-        <w:t xml:space="preserve">V associated with the maximum relative velocity case is on the order of 17.5 km/s for just half of the total orbital maneuver, assuming no corrections and impulsive thrusting. This clearly is not possible for a 12 km/s propulsion unit to attain, thus a smaller initial relative velocity would be required for a return journey from this particular initial distance to be achievable (with further analysis, this value ends up being 0.0025 km/s in each axial direction, which gives a total </w:t>
+        <w:t xml:space="preserve">V associated with the maximum </w:t>
+      </w:r>
+      <w:r>
+        <w:rPr>
+          <w:sz w:val="22"/>
+        </w:rPr>
+        <w:t xml:space="preserve">initial </w:t>
+      </w:r>
+      <w:bookmarkStart w:id="2" w:name="_GoBack"/>
+      <w:bookmarkEnd w:id="2"/>
+      <w:r>
+        <w:rPr>
+          <w:sz w:val="22"/>
+        </w:rPr>
+        <w:t xml:space="preserve">relative velocity case is on the order of 17.5 km/s for just half of the total orbital maneuver, assuming no corrections and impulsive thrusting. This clearly is not possible for a 12 km/s propulsion unit to attain, thus a smaller initial relative velocity would be required for a return journey from this particular initial distance to be achievable (with further analysis, this value ends up being 0.0025 km/s in each axial direction, which gives a total </w:t>
       </w:r>
       <w:r>
         <w:rPr>
@@ -4482,8 +4519,6 @@
           <w:sz w:val="22"/>
         </w:rPr>
       </w:pPr>
-      <w:bookmarkStart w:id="2" w:name="_GoBack"/>
-      <w:bookmarkEnd w:id="2"/>
     </w:p>
     <w:p>
       <w:pPr>
@@ -4494,7 +4529,7 @@
         </w:numPr>
         <w:ind w:left="360"/>
       </w:pPr>
-      <w:bookmarkStart w:id="3" w:name="_Toc369561869"/>
+      <w:bookmarkStart w:id="3" w:name="_Toc369563425"/>
       <w:r>
         <w:lastRenderedPageBreak/>
         <w:t>Mission Overview</w:t>
@@ -4505,7 +4540,7 @@
       <w:pPr>
         <w:pStyle w:val="Heading2"/>
       </w:pPr>
-      <w:bookmarkStart w:id="4" w:name="_Toc369561870"/>
+      <w:bookmarkStart w:id="4" w:name="_Toc369563426"/>
       <w:r>
         <w:t>Mission Statement and Mission Success Requirements</w:t>
       </w:r>
@@ -4999,7 +5034,7 @@
       <w:pPr>
         <w:pStyle w:val="Heading2"/>
       </w:pPr>
-      <w:bookmarkStart w:id="5" w:name="_Toc369561871"/>
+      <w:bookmarkStart w:id="5" w:name="_Toc369563427"/>
       <w:r>
         <w:t>Concept of Operations</w:t>
       </w:r>
@@ -5429,7 +5464,6 @@
         </w:rPr>
         <w:t xml:space="preserve"> Visual Representation of Rascal’s Concept of </w:t>
       </w:r>
-      <w:proofErr w:type="spellStart"/>
       <w:r>
         <w:rPr>
           <w:b/>
@@ -5437,16 +5471,28 @@
           <w:szCs w:val="22"/>
           <w:lang w:eastAsia="en-US" w:bidi="ar-SA"/>
         </w:rPr>
-        <w:t>Oeprations</w:t>
+        <w:t>Operations</w:t>
       </w:r>
-      <w:proofErr w:type="spellEnd"/>
     </w:p>
     <w:p>
       <w:pPr>
+        <w:pStyle w:val="BodyText"/>
+        <w:jc w:val="center"/>
+        <w:rPr>
+          <w:b/>
+          <w:sz w:val="22"/>
+          <w:szCs w:val="22"/>
+          <w:lang w:eastAsia="en-US" w:bidi="ar-SA"/>
+        </w:rPr>
+      </w:pPr>
+    </w:p>
+    <w:p>
+      <w:pPr>
         <w:pStyle w:val="Heading2"/>
       </w:pPr>
-      <w:bookmarkStart w:id="6" w:name="_Toc369561872"/>
+      <w:bookmarkStart w:id="6" w:name="_Toc369563428"/>
       <w:r>
+        <w:lastRenderedPageBreak/>
         <w:t>Mission Configuration Rationale</w:t>
       </w:r>
       <w:bookmarkEnd w:id="6"/>
@@ -5467,7 +5513,6 @@
           <w:szCs w:val="22"/>
           <w:lang w:eastAsia="en-US" w:bidi="ar-SA"/>
         </w:rPr>
-        <w:lastRenderedPageBreak/>
         <w:t>When researching other missions that have attempted to demonstrate proximity operations, it became quite apparent that the Rascal mission is a difficult one to manage. Of the many missions that have already been launched, only a handful has seen success. The way in which each of these missions failed were many and for a variety of reasons, but could essentially be placed into two categories:</w:t>
       </w:r>
     </w:p>
@@ -5644,7 +5689,7 @@
         </w:numPr>
         <w:ind w:left="360"/>
       </w:pPr>
-      <w:bookmarkStart w:id="7" w:name="_Toc369561873"/>
+      <w:bookmarkStart w:id="7" w:name="_Toc369563429"/>
       <w:r>
         <w:t>Team Organization</w:t>
       </w:r>
@@ -5676,11 +5721,8 @@
         <w:jc w:val="both"/>
       </w:pPr>
       <w:r>
-        <w:t xml:space="preserve">Of the five members of this particular team, one will be designated as project manager, whose </w:t>
-      </w:r>
-      <w:r>
         <w:lastRenderedPageBreak/>
-        <w:t xml:space="preserve">job it will be to oversee and participate in the development of both such systems, as well as determine the placement of all components within each satellite. The project manager will also </w:t>
+        <w:t xml:space="preserve">Of the five members of this particular team, one will be designated as project manager, whose job it will be to oversee and participate in the development of both such systems, as well as determine the placement of all components within each satellite. The project manager will also </w:t>
       </w:r>
       <w:proofErr w:type="gramStart"/>
       <w:r>
@@ -6439,7 +6481,7 @@
         <w:ind w:left="360"/>
       </w:pPr>
       <w:bookmarkStart w:id="8" w:name="Fig_C1"/>
-      <w:bookmarkStart w:id="9" w:name="_Toc369561874"/>
+      <w:bookmarkStart w:id="9" w:name="_Toc369563430"/>
       <w:bookmarkEnd w:id="8"/>
       <w:r>
         <w:t>Schedule</w:t>
@@ -7036,6 +7078,7 @@
           <w:sz w:val="22"/>
           <w:szCs w:val="22"/>
         </w:rPr>
+        <w:lastRenderedPageBreak/>
         <w:t xml:space="preserve">The </w:t>
       </w:r>
       <w:r>
@@ -7050,15 +7093,7 @@
           <w:sz w:val="22"/>
           <w:szCs w:val="22"/>
         </w:rPr>
-        <w:t xml:space="preserve"> focus of the first semester will be on initial trade studies associated with additive </w:t>
-      </w:r>
-      <w:r>
-        <w:rPr>
-          <w:sz w:val="22"/>
-          <w:szCs w:val="22"/>
-        </w:rPr>
-        <w:lastRenderedPageBreak/>
-        <w:t xml:space="preserve">manufacturing processes (as related to propulsion units), as well as the affordability/usefulness of commercially available propulsion options. Other trade studies will also be </w:t>
+        <w:t xml:space="preserve"> focus of the first semester will be on initial trade studies associated with additive manufacturing processes (as related to propulsion units), as well as the affordability/usefulness of commercially available propulsion options. Other trade studies will also be </w:t>
       </w:r>
       <w:r>
         <w:rPr>
@@ -7209,7 +7244,7 @@
         <w:b/>
         <w:noProof/>
       </w:rPr>
-      <w:t>3</w:t>
+      <w:t>9</w:t>
     </w:r>
     <w:r>
       <w:rPr>
@@ -39642,7 +39677,7 @@
 </file>
 
 <file path=customXml/itemProps1.xml><?xml version="1.0" encoding="utf-8"?>
-<ds:datastoreItem xmlns:ds="http://schemas.openxmlformats.org/officeDocument/2006/customXml" ds:itemID="{EA3C0CB5-21F8-4B1B-8662-5449BC33726C}">
+<ds:datastoreItem xmlns:ds="http://schemas.openxmlformats.org/officeDocument/2006/customXml" ds:itemID="{8E163551-0014-4549-B442-48F8F7BF7B01}">
   <ds:schemaRefs>
     <ds:schemaRef ds:uri="http://schemas.openxmlformats.org/officeDocument/2006/bibliography"/>
   </ds:schemaRefs>

</xml_diff>

<commit_message>
It is done, it is over
</commit_message>
<xml_diff>
--- a/CMQA/Rascal Proposals/RCL-P-CMQA2-Rascal-RFP.docx
+++ b/CMQA/Rascal Proposals/RCL-P-CMQA2-Rascal-RFP.docx
@@ -696,9 +696,13 @@
           <w:pPr>
             <w:pStyle w:val="TOCHeading"/>
             <w:jc w:val="center"/>
+            <w:rPr>
+              <w:rFonts w:ascii="Times New Roman" w:hAnsi="Times New Roman" w:cs="Times New Roman"/>
+            </w:rPr>
           </w:pPr>
           <w:r>
             <w:rPr>
+              <w:rFonts w:ascii="Times New Roman" w:hAnsi="Times New Roman" w:cs="Times New Roman"/>
               <w:color w:val="auto"/>
             </w:rPr>
             <w:t>Table of Contents</w:t>
@@ -711,7 +715,7 @@
               <w:tab w:val="left" w:pos="475"/>
             </w:tabs>
             <w:rPr>
-              <w:rFonts w:asciiTheme="minorHAnsi" w:eastAsiaTheme="minorEastAsia" w:hAnsiTheme="minorHAnsi" w:cstheme="minorBidi"/>
+              <w:rFonts w:eastAsiaTheme="minorEastAsia" w:cs="Times New Roman"/>
               <w:noProof/>
               <w:kern w:val="0"/>
               <w:sz w:val="22"/>
@@ -720,25 +724,35 @@
             </w:rPr>
           </w:pPr>
           <w:r>
+            <w:rPr>
+              <w:rFonts w:cs="Times New Roman"/>
+            </w:rPr>
             <w:fldChar w:fldCharType="begin"/>
           </w:r>
           <w:r>
+            <w:rPr>
+              <w:rFonts w:cs="Times New Roman"/>
+            </w:rPr>
             <w:instrText xml:space="preserve"> TOC \o "1-3" \h \z \u </w:instrText>
           </w:r>
           <w:r>
+            <w:rPr>
+              <w:rFonts w:cs="Times New Roman"/>
+            </w:rPr>
             <w:fldChar w:fldCharType="separate"/>
           </w:r>
-          <w:hyperlink w:anchor="_Toc370326609" w:history="1">
+          <w:hyperlink w:anchor="_Toc370331034" w:history="1">
             <w:r>
               <w:rPr>
                 <w:rStyle w:val="Hyperlink"/>
+                <w:rFonts w:cs="Times New Roman"/>
                 <w:noProof/>
               </w:rPr>
               <w:t>1.</w:t>
             </w:r>
             <w:r>
               <w:rPr>
-                <w:rFonts w:asciiTheme="minorHAnsi" w:eastAsiaTheme="minorEastAsia" w:hAnsiTheme="minorHAnsi" w:cstheme="minorBidi"/>
+                <w:rFonts w:eastAsiaTheme="minorEastAsia" w:cs="Times New Roman"/>
                 <w:noProof/>
                 <w:kern w:val="0"/>
                 <w:sz w:val="22"/>
@@ -750,12 +764,14 @@
             <w:r>
               <w:rPr>
                 <w:rStyle w:val="Hyperlink"/>
+                <w:rFonts w:cs="Times New Roman"/>
                 <w:noProof/>
               </w:rPr>
               <w:t>Introduction</w:t>
             </w:r>
             <w:r>
               <w:rPr>
+                <w:rFonts w:cs="Times New Roman"/>
                 <w:noProof/>
                 <w:webHidden/>
               </w:rPr>
@@ -763,6 +779,7 @@
             </w:r>
             <w:r>
               <w:rPr>
+                <w:rFonts w:cs="Times New Roman"/>
                 <w:noProof/>
                 <w:webHidden/>
               </w:rPr>
@@ -770,19 +787,22 @@
             </w:r>
             <w:r>
               <w:rPr>
+                <w:rFonts w:cs="Times New Roman"/>
                 <w:noProof/>
                 <w:webHidden/>
               </w:rPr>
-              <w:instrText xml:space="preserve"> PAGEREF _Toc370326609 \h </w:instrText>
+              <w:instrText xml:space="preserve"> PAGEREF _Toc370331034 \h </w:instrText>
             </w:r>
             <w:r>
               <w:rPr>
+                <w:rFonts w:cs="Times New Roman"/>
                 <w:noProof/>
                 <w:webHidden/>
               </w:rPr>
             </w:r>
             <w:r>
               <w:rPr>
+                <w:rFonts w:cs="Times New Roman"/>
                 <w:noProof/>
                 <w:webHidden/>
               </w:rPr>
@@ -790,13 +810,15 @@
             </w:r>
             <w:r>
               <w:rPr>
+                <w:rFonts w:cs="Times New Roman"/>
                 <w:noProof/>
                 <w:webHidden/>
               </w:rPr>
-              <w:t>2</w:t>
+              <w:t>3</w:t>
             </w:r>
             <w:r>
               <w:rPr>
+                <w:rFonts w:cs="Times New Roman"/>
                 <w:noProof/>
                 <w:webHidden/>
               </w:rPr>
@@ -811,7 +833,7 @@
               <w:tab w:val="left" w:pos="475"/>
             </w:tabs>
             <w:rPr>
-              <w:rFonts w:asciiTheme="minorHAnsi" w:eastAsiaTheme="minorEastAsia" w:hAnsiTheme="minorHAnsi" w:cstheme="minorBidi"/>
+              <w:rFonts w:eastAsiaTheme="minorEastAsia" w:cs="Times New Roman"/>
               <w:noProof/>
               <w:kern w:val="0"/>
               <w:sz w:val="22"/>
@@ -819,17 +841,18 @@
               <w:lang w:eastAsia="en-US" w:bidi="ar-SA"/>
             </w:rPr>
           </w:pPr>
-          <w:hyperlink w:anchor="_Toc370326610" w:history="1">
+          <w:hyperlink w:anchor="_Toc370331035" w:history="1">
             <w:r>
               <w:rPr>
                 <w:rStyle w:val="Hyperlink"/>
+                <w:rFonts w:cs="Times New Roman"/>
                 <w:noProof/>
               </w:rPr>
               <w:t>2.</w:t>
             </w:r>
             <w:r>
               <w:rPr>
-                <w:rFonts w:asciiTheme="minorHAnsi" w:eastAsiaTheme="minorEastAsia" w:hAnsiTheme="minorHAnsi" w:cstheme="minorBidi"/>
+                <w:rFonts w:eastAsiaTheme="minorEastAsia" w:cs="Times New Roman"/>
                 <w:noProof/>
                 <w:kern w:val="0"/>
                 <w:sz w:val="22"/>
@@ -841,12 +864,14 @@
             <w:r>
               <w:rPr>
                 <w:rStyle w:val="Hyperlink"/>
+                <w:rFonts w:cs="Times New Roman"/>
                 <w:noProof/>
               </w:rPr>
               <w:t>Mission Overview</w:t>
             </w:r>
             <w:r>
               <w:rPr>
+                <w:rFonts w:cs="Times New Roman"/>
                 <w:noProof/>
                 <w:webHidden/>
               </w:rPr>
@@ -854,6 +879,7 @@
             </w:r>
             <w:r>
               <w:rPr>
+                <w:rFonts w:cs="Times New Roman"/>
                 <w:noProof/>
                 <w:webHidden/>
               </w:rPr>
@@ -861,19 +887,22 @@
             </w:r>
             <w:r>
               <w:rPr>
+                <w:rFonts w:cs="Times New Roman"/>
                 <w:noProof/>
                 <w:webHidden/>
               </w:rPr>
-              <w:instrText xml:space="preserve"> PAGEREF _Toc370326610 \h </w:instrText>
+              <w:instrText xml:space="preserve"> PAGEREF _Toc370331035 \h </w:instrText>
             </w:r>
             <w:r>
               <w:rPr>
+                <w:rFonts w:cs="Times New Roman"/>
                 <w:noProof/>
                 <w:webHidden/>
               </w:rPr>
             </w:r>
             <w:r>
               <w:rPr>
+                <w:rFonts w:cs="Times New Roman"/>
                 <w:noProof/>
                 <w:webHidden/>
               </w:rPr>
@@ -881,13 +910,15 @@
             </w:r>
             <w:r>
               <w:rPr>
+                <w:rFonts w:cs="Times New Roman"/>
                 <w:noProof/>
                 <w:webHidden/>
               </w:rPr>
-              <w:t>5</w:t>
+              <w:t>4</w:t>
             </w:r>
             <w:r>
               <w:rPr>
+                <w:rFonts w:cs="Times New Roman"/>
                 <w:noProof/>
                 <w:webHidden/>
               </w:rPr>
@@ -903,7 +934,7 @@
               <w:tab w:val="right" w:leader="dot" w:pos="9350"/>
             </w:tabs>
             <w:rPr>
-              <w:rFonts w:asciiTheme="minorHAnsi" w:eastAsiaTheme="minorEastAsia" w:hAnsiTheme="minorHAnsi" w:cstheme="minorBidi"/>
+              <w:rFonts w:eastAsiaTheme="minorEastAsia" w:cs="Times New Roman"/>
               <w:noProof/>
               <w:kern w:val="0"/>
               <w:sz w:val="22"/>
@@ -911,17 +942,18 @@
               <w:lang w:eastAsia="en-US" w:bidi="ar-SA"/>
             </w:rPr>
           </w:pPr>
-          <w:hyperlink w:anchor="_Toc370326611" w:history="1">
+          <w:hyperlink w:anchor="_Toc370331036" w:history="1">
             <w:r>
               <w:rPr>
                 <w:rStyle w:val="Hyperlink"/>
+                <w:rFonts w:cs="Times New Roman"/>
                 <w:noProof/>
               </w:rPr>
               <w:t>2.1.</w:t>
             </w:r>
             <w:r>
               <w:rPr>
-                <w:rFonts w:asciiTheme="minorHAnsi" w:eastAsiaTheme="minorEastAsia" w:hAnsiTheme="minorHAnsi" w:cstheme="minorBidi"/>
+                <w:rFonts w:eastAsiaTheme="minorEastAsia" w:cs="Times New Roman"/>
                 <w:noProof/>
                 <w:kern w:val="0"/>
                 <w:sz w:val="22"/>
@@ -933,12 +965,14 @@
             <w:r>
               <w:rPr>
                 <w:rStyle w:val="Hyperlink"/>
+                <w:rFonts w:cs="Times New Roman"/>
                 <w:noProof/>
               </w:rPr>
               <w:t>Mission Objective</w:t>
             </w:r>
             <w:r>
               <w:rPr>
+                <w:rFonts w:cs="Times New Roman"/>
                 <w:noProof/>
                 <w:webHidden/>
               </w:rPr>
@@ -946,6 +980,7 @@
             </w:r>
             <w:r>
               <w:rPr>
+                <w:rFonts w:cs="Times New Roman"/>
                 <w:noProof/>
                 <w:webHidden/>
               </w:rPr>
@@ -953,19 +988,22 @@
             </w:r>
             <w:r>
               <w:rPr>
+                <w:rFonts w:cs="Times New Roman"/>
                 <w:noProof/>
                 <w:webHidden/>
               </w:rPr>
-              <w:instrText xml:space="preserve"> PAGEREF _Toc370326611 \h </w:instrText>
+              <w:instrText xml:space="preserve"> PAGEREF _Toc370331036 \h </w:instrText>
             </w:r>
             <w:r>
               <w:rPr>
+                <w:rFonts w:cs="Times New Roman"/>
                 <w:noProof/>
                 <w:webHidden/>
               </w:rPr>
             </w:r>
             <w:r>
               <w:rPr>
+                <w:rFonts w:cs="Times New Roman"/>
                 <w:noProof/>
                 <w:webHidden/>
               </w:rPr>
@@ -973,13 +1011,15 @@
             </w:r>
             <w:r>
               <w:rPr>
+                <w:rFonts w:cs="Times New Roman"/>
                 <w:noProof/>
                 <w:webHidden/>
               </w:rPr>
-              <w:t>5</w:t>
+              <w:t>4</w:t>
             </w:r>
             <w:r>
               <w:rPr>
+                <w:rFonts w:cs="Times New Roman"/>
                 <w:noProof/>
                 <w:webHidden/>
               </w:rPr>
@@ -995,7 +1035,7 @@
               <w:tab w:val="right" w:leader="dot" w:pos="9350"/>
             </w:tabs>
             <w:rPr>
-              <w:rFonts w:asciiTheme="minorHAnsi" w:eastAsiaTheme="minorEastAsia" w:hAnsiTheme="minorHAnsi" w:cstheme="minorBidi"/>
+              <w:rFonts w:eastAsiaTheme="minorEastAsia" w:cs="Times New Roman"/>
               <w:noProof/>
               <w:kern w:val="0"/>
               <w:sz w:val="22"/>
@@ -1003,17 +1043,18 @@
               <w:lang w:eastAsia="en-US" w:bidi="ar-SA"/>
             </w:rPr>
           </w:pPr>
-          <w:hyperlink w:anchor="_Toc370326612" w:history="1">
+          <w:hyperlink w:anchor="_Toc370331037" w:history="1">
             <w:r>
               <w:rPr>
                 <w:rStyle w:val="Hyperlink"/>
+                <w:rFonts w:cs="Times New Roman"/>
                 <w:noProof/>
               </w:rPr>
               <w:t>2.2.</w:t>
             </w:r>
             <w:r>
               <w:rPr>
-                <w:rFonts w:asciiTheme="minorHAnsi" w:eastAsiaTheme="minorEastAsia" w:hAnsiTheme="minorHAnsi" w:cstheme="minorBidi"/>
+                <w:rFonts w:eastAsiaTheme="minorEastAsia" w:cs="Times New Roman"/>
                 <w:noProof/>
                 <w:kern w:val="0"/>
                 <w:sz w:val="22"/>
@@ -1025,12 +1066,14 @@
             <w:r>
               <w:rPr>
                 <w:rStyle w:val="Hyperlink"/>
+                <w:rFonts w:cs="Times New Roman"/>
                 <w:noProof/>
               </w:rPr>
               <w:t>Mission Success Criteria</w:t>
             </w:r>
             <w:r>
               <w:rPr>
+                <w:rFonts w:cs="Times New Roman"/>
                 <w:noProof/>
                 <w:webHidden/>
               </w:rPr>
@@ -1038,6 +1081,7 @@
             </w:r>
             <w:r>
               <w:rPr>
+                <w:rFonts w:cs="Times New Roman"/>
                 <w:noProof/>
                 <w:webHidden/>
               </w:rPr>
@@ -1045,19 +1089,22 @@
             </w:r>
             <w:r>
               <w:rPr>
+                <w:rFonts w:cs="Times New Roman"/>
                 <w:noProof/>
                 <w:webHidden/>
               </w:rPr>
-              <w:instrText xml:space="preserve"> PAGEREF _Toc370326612 \h </w:instrText>
+              <w:instrText xml:space="preserve"> PAGEREF _Toc370331037 \h </w:instrText>
             </w:r>
             <w:r>
               <w:rPr>
+                <w:rFonts w:cs="Times New Roman"/>
                 <w:noProof/>
                 <w:webHidden/>
               </w:rPr>
             </w:r>
             <w:r>
               <w:rPr>
+                <w:rFonts w:cs="Times New Roman"/>
                 <w:noProof/>
                 <w:webHidden/>
               </w:rPr>
@@ -1065,13 +1112,15 @@
             </w:r>
             <w:r>
               <w:rPr>
+                <w:rFonts w:cs="Times New Roman"/>
                 <w:noProof/>
                 <w:webHidden/>
               </w:rPr>
-              <w:t>5</w:t>
+              <w:t>4</w:t>
             </w:r>
             <w:r>
               <w:rPr>
+                <w:rFonts w:cs="Times New Roman"/>
                 <w:noProof/>
                 <w:webHidden/>
               </w:rPr>
@@ -1082,6 +1131,7 @@
         <w:p>
           <w:r>
             <w:rPr>
+              <w:rFonts w:cs="Times New Roman"/>
               <w:b/>
               <w:bCs/>
               <w:noProof/>
@@ -1427,7 +1477,7 @@
         </w:numPr>
         <w:ind w:left="360"/>
       </w:pPr>
-      <w:bookmarkStart w:id="1" w:name="_Toc370326609"/>
+      <w:bookmarkStart w:id="1" w:name="_Toc370331034"/>
       <w:r>
         <w:lastRenderedPageBreak/>
         <w:t>I</w:t>
@@ -1529,7 +1579,19 @@
         <w:rPr>
           <w:sz w:val="22"/>
         </w:rPr>
-        <w:t xml:space="preserve">units. </w:t>
+        <w:t>units.</w:t>
+      </w:r>
+      <w:r>
+        <w:rPr>
+          <w:sz w:val="22"/>
+        </w:rPr>
+        <w:t xml:space="preserve"> An example of a 3U sized spacecraft is shown in Figure 1-1 below.</w:t>
+      </w:r>
+      <w:r>
+        <w:rPr>
+          <w:sz w:val="22"/>
+        </w:rPr>
+        <w:t xml:space="preserve"> </w:t>
       </w:r>
       <w:r>
         <w:rPr>
@@ -1578,6 +1640,109 @@
           <w:sz w:val="22"/>
         </w:rPr>
         <w:t xml:space="preserve">rgest-volume deployer currently being manufactured can accommodate a 6U spacecraft configuration. </w:t>
+      </w:r>
+    </w:p>
+    <w:p>
+      <w:pPr>
+        <w:spacing w:after="120"/>
+        <w:jc w:val="center"/>
+        <w:rPr>
+          <w:sz w:val="22"/>
+        </w:rPr>
+      </w:pPr>
+      <w:r>
+        <w:rPr>
+          <w:noProof/>
+          <w:sz w:val="22"/>
+          <w:lang w:eastAsia="en-US" w:bidi="ar-SA"/>
+        </w:rPr>
+        <w:drawing>
+          <wp:inline distT="0" distB="0" distL="0" distR="0">
+            <wp:extent cx="5943600" cy="3843466"/>
+            <wp:effectExtent l="19050" t="0" r="0" b="0"/>
+            <wp:docPr id="6" name="Picture 5"/>
+            <wp:cNvGraphicFramePr>
+              <a:graphicFrameLocks xmlns:a="http://schemas.openxmlformats.org/drawingml/2006/main" noChangeAspect="1"/>
+            </wp:cNvGraphicFramePr>
+            <a:graphic xmlns:a="http://schemas.openxmlformats.org/drawingml/2006/main">
+              <a:graphicData uri="http://schemas.openxmlformats.org/drawingml/2006/picture">
+                <pic:pic xmlns:pic="http://schemas.openxmlformats.org/drawingml/2006/picture">
+                  <pic:nvPicPr>
+                    <pic:cNvPr id="0" name="Picture 5"/>
+                    <pic:cNvPicPr>
+                      <a:picLocks noChangeAspect="1" noChangeArrowheads="1"/>
+                    </pic:cNvPicPr>
+                  </pic:nvPicPr>
+                  <pic:blipFill>
+                    <a:blip r:embed="rId9" cstate="print"/>
+                    <a:srcRect/>
+                    <a:stretch>
+                      <a:fillRect/>
+                    </a:stretch>
+                  </pic:blipFill>
+                  <pic:spPr bwMode="auto">
+                    <a:xfrm>
+                      <a:off x="0" y="0"/>
+                      <a:ext cx="5943600" cy="3843466"/>
+                    </a:xfrm>
+                    <a:prstGeom prst="rect">
+                      <a:avLst/>
+                    </a:prstGeom>
+                    <a:noFill/>
+                    <a:ln w="9525">
+                      <a:noFill/>
+                      <a:miter lim="800000"/>
+                      <a:headEnd/>
+                      <a:tailEnd/>
+                    </a:ln>
+                  </pic:spPr>
+                </pic:pic>
+              </a:graphicData>
+            </a:graphic>
+          </wp:inline>
+        </w:drawing>
+      </w:r>
+    </w:p>
+    <w:p>
+      <w:pPr>
+        <w:spacing w:after="120"/>
+        <w:jc w:val="center"/>
+        <w:rPr>
+          <w:b/>
+          <w:sz w:val="22"/>
+        </w:rPr>
+      </w:pPr>
+      <w:proofErr w:type="gramStart"/>
+      <w:r>
+        <w:rPr>
+          <w:b/>
+          <w:sz w:val="22"/>
+        </w:rPr>
+        <w:t>Figure 1-1.</w:t>
+      </w:r>
+      <w:proofErr w:type="gramEnd"/>
+      <w:r>
+        <w:rPr>
+          <w:b/>
+          <w:sz w:val="22"/>
+        </w:rPr>
+        <w:t xml:space="preserve"> Example 3U </w:t>
+      </w:r>
+      <w:proofErr w:type="spellStart"/>
+      <w:r>
+        <w:rPr>
+          <w:b/>
+          <w:sz w:val="22"/>
+        </w:rPr>
+        <w:t>CubeSat</w:t>
+      </w:r>
+      <w:proofErr w:type="spellEnd"/>
+      <w:r>
+        <w:rPr>
+          <w:b/>
+          <w:sz w:val="22"/>
+        </w:rPr>
+        <w:t xml:space="preserve"> Architecture</w:t>
       </w:r>
     </w:p>
     <w:p>
@@ -1648,26 +1813,84 @@
         <w:rPr>
           <w:sz w:val="22"/>
         </w:rPr>
-        <w:t xml:space="preserve"> maneuvers, and rendezvous, the definitions of which are described in Table 1-1 below. </w:t>
+        <w:t xml:space="preserve"> maneuvers, and rendezvous,</w:t>
       </w:r>
-    </w:p>
-    <w:p>
-      <w:pPr>
-        <w:jc w:val="center"/>
-        <w:rPr>
-          <w:sz w:val="22"/>
-        </w:rPr>
-      </w:pPr>
-      <w:proofErr w:type="gramStart"/>
       <w:r>
         <w:rPr>
           <w:sz w:val="22"/>
         </w:rPr>
+        <w:t xml:space="preserve"> relative to a resident space object,</w:t>
+      </w:r>
+      <w:r>
+        <w:rPr>
+          <w:sz w:val="22"/>
+        </w:rPr>
+        <w:t xml:space="preserve"> the definitions of which are described </w:t>
+      </w:r>
+      <w:r>
+        <w:rPr>
+          <w:sz w:val="22"/>
+        </w:rPr>
+        <w:t>in Table 1-1 on the following page.</w:t>
+      </w:r>
+    </w:p>
+    <w:p>
+      <w:pPr>
+        <w:spacing w:after="120"/>
+        <w:jc w:val="both"/>
+        <w:rPr>
+          <w:sz w:val="22"/>
+        </w:rPr>
+      </w:pPr>
+    </w:p>
+    <w:p>
+      <w:pPr>
+        <w:spacing w:after="120"/>
+        <w:jc w:val="both"/>
+        <w:rPr>
+          <w:sz w:val="22"/>
+        </w:rPr>
+      </w:pPr>
+    </w:p>
+    <w:p>
+      <w:pPr>
+        <w:spacing w:after="120"/>
+        <w:jc w:val="both"/>
+        <w:rPr>
+          <w:sz w:val="22"/>
+        </w:rPr>
+      </w:pPr>
+    </w:p>
+    <w:p>
+      <w:pPr>
+        <w:spacing w:after="120"/>
+        <w:jc w:val="both"/>
+        <w:rPr>
+          <w:sz w:val="22"/>
+        </w:rPr>
+      </w:pPr>
+    </w:p>
+    <w:p>
+      <w:pPr>
+        <w:jc w:val="center"/>
+        <w:rPr>
+          <w:b/>
+          <w:sz w:val="22"/>
+        </w:rPr>
+      </w:pPr>
+      <w:proofErr w:type="gramStart"/>
+      <w:r>
+        <w:rPr>
+          <w:b/>
+          <w:sz w:val="22"/>
+        </w:rPr>
+        <w:lastRenderedPageBreak/>
         <w:t>Table 1-1.</w:t>
       </w:r>
       <w:proofErr w:type="gramEnd"/>
       <w:r>
         <w:rPr>
+          <w:b/>
           <w:sz w:val="22"/>
         </w:rPr>
         <w:t xml:space="preserve"> Key Proximity Operations Definitions</w:t>
@@ -1691,6 +1914,7 @@
           </w:tcPr>
           <w:p>
             <w:pPr>
+              <w:spacing w:before="120" w:after="120"/>
               <w:jc w:val="center"/>
               <w:rPr>
                 <w:b/>
@@ -1704,6 +1928,13 @@
               </w:rPr>
               <w:t>Proximity Operation</w:t>
             </w:r>
+            <w:r>
+              <w:rPr>
+                <w:b/>
+                <w:color w:val="FFFFFF" w:themeColor="background1"/>
+              </w:rPr>
+              <w:t xml:space="preserve"> Terms</w:t>
+            </w:r>
           </w:p>
         </w:tc>
         <w:tc>
@@ -1713,6 +1944,7 @@
           </w:tcPr>
           <w:p>
             <w:pPr>
+              <w:spacing w:before="120" w:after="120"/>
               <w:jc w:val="center"/>
               <w:rPr>
                 <w:b/>
@@ -1822,6 +2054,36 @@
           </w:p>
         </w:tc>
       </w:tr>
+      <w:tr>
+        <w:tc>
+          <w:tcPr>
+            <w:tcW w:w="3168" w:type="dxa"/>
+            <w:vAlign w:val="center"/>
+          </w:tcPr>
+          <w:p>
+            <w:pPr>
+              <w:jc w:val="center"/>
+            </w:pPr>
+            <w:r>
+              <w:t>Resident Space Object</w:t>
+            </w:r>
+          </w:p>
+        </w:tc>
+        <w:tc>
+          <w:tcPr>
+            <w:tcW w:w="6408" w:type="dxa"/>
+            <w:vAlign w:val="center"/>
+          </w:tcPr>
+          <w:p>
+            <w:pPr>
+              <w:spacing w:before="120" w:after="120"/>
+            </w:pPr>
+            <w:r>
+              <w:t>Any satellite or space debris residing in an orbit around the Earth.</w:t>
+            </w:r>
+          </w:p>
+        </w:tc>
+      </w:tr>
     </w:tbl>
     <w:p>
       <w:pPr>
@@ -1835,7 +2097,34 @@
         <w:rPr>
           <w:sz w:val="22"/>
         </w:rPr>
-        <w:t>Along with having to demonstrate these key proximity operations, the proposed mission also has several constraints on its successful execution. One such constraint is mission lifetime, and thus, the range of orbits over which the mission can take place and still allow for the completion of all mission requirements, as described in the next section. Assuming a mission lifetime of at least 6 months, the minimum orbit at which the mission can be placed</w:t>
+        <w:t xml:space="preserve">Along with having to demonstrate these key proximity operations, the proposed mission also has several constraints on its successful execution. One such constraint is mission lifetime, and thus, the range of orbits over which the mission can take place and still allow for the completion of all mission requirements, as described in the </w:t>
+      </w:r>
+      <w:r>
+        <w:rPr>
+          <w:sz w:val="22"/>
+        </w:rPr>
+        <w:t>mission summary section</w:t>
+      </w:r>
+      <w:r>
+        <w:rPr>
+          <w:sz w:val="22"/>
+        </w:rPr>
+        <w:t xml:space="preserve">. </w:t>
+      </w:r>
+    </w:p>
+    <w:p>
+      <w:pPr>
+        <w:spacing w:before="120" w:after="120"/>
+        <w:jc w:val="both"/>
+        <w:rPr>
+          <w:sz w:val="22"/>
+        </w:rPr>
+      </w:pPr>
+      <w:r>
+        <w:rPr>
+          <w:sz w:val="22"/>
+        </w:rPr>
+        <w:t>Assuming a mission lifetime of at least 6 months, the minimum orbit at which the mission can be placed</w:t>
       </w:r>
       <w:r>
         <w:rPr>
@@ -1847,7 +2136,7 @@
         <w:rPr>
           <w:sz w:val="22"/>
         </w:rPr>
-        <w:t xml:space="preserve"> is 300 km, which is easily reachable with launch providers that have taken missions such as this to low earth orbit (LEO) in the past</w:t>
+        <w:t xml:space="preserve"> is 300 km, which is easily reachable with launch providers that have taken missions such as this to low earth orbit in the past</w:t>
       </w:r>
       <w:r>
         <w:rPr>
@@ -1882,7 +2171,31 @@
         <w:rPr>
           <w:sz w:val="22"/>
         </w:rPr>
-        <w:t xml:space="preserve"> mission beyond this point in recent memory. </w:t>
+        <w:t xml:space="preserve"> mission</w:t>
+      </w:r>
+      <w:r>
+        <w:rPr>
+          <w:sz w:val="22"/>
+        </w:rPr>
+        <w:t>s</w:t>
+      </w:r>
+      <w:r>
+        <w:rPr>
+          <w:sz w:val="22"/>
+        </w:rPr>
+        <w:t xml:space="preserve"> beyond this point</w:t>
+      </w:r>
+      <w:r>
+        <w:rPr>
+          <w:sz w:val="22"/>
+        </w:rPr>
+        <w:t>.</w:t>
+      </w:r>
+      <w:r>
+        <w:rPr>
+          <w:sz w:val="22"/>
+        </w:rPr>
+        <w:t xml:space="preserve"> </w:t>
       </w:r>
     </w:p>
     <w:p>
@@ -1897,7 +2210,43 @@
         <w:rPr>
           <w:sz w:val="22"/>
         </w:rPr>
-        <w:t xml:space="preserve">Finally, a maximum mission mass of 8 kg can be set, as defined by the standard 6U </w:t>
+        <w:t>Finally, a maximum mission mass of 8 kg can be set, as defined by</w:t>
+      </w:r>
+      <w:r>
+        <w:rPr>
+          <w:sz w:val="22"/>
+        </w:rPr>
+        <w:t xml:space="preserve"> doubling the</w:t>
+      </w:r>
+      <w:r>
+        <w:rPr>
+          <w:sz w:val="22"/>
+        </w:rPr>
+        <w:t xml:space="preserve"> </w:t>
+      </w:r>
+      <w:r>
+        <w:rPr>
+          <w:sz w:val="22"/>
+        </w:rPr>
+        <w:t xml:space="preserve">mass dictated by the </w:t>
+      </w:r>
+      <w:r>
+        <w:rPr>
+          <w:sz w:val="22"/>
+        </w:rPr>
+        <w:t>standard</w:t>
+      </w:r>
+      <w:r>
+        <w:rPr>
+          <w:sz w:val="22"/>
+        </w:rPr>
+        <w:t xml:space="preserve"> 3U</w:t>
+      </w:r>
+      <w:r>
+        <w:rPr>
+          <w:sz w:val="22"/>
+        </w:rPr>
+        <w:t xml:space="preserve"> </w:t>
       </w:r>
       <w:proofErr w:type="spellStart"/>
       <w:r>
@@ -1911,7 +2260,67 @@
         <w:rPr>
           <w:sz w:val="22"/>
         </w:rPr>
-        <w:t xml:space="preserve"> specification.</w:t>
+        <w:t xml:space="preserve"> </w:t>
+      </w:r>
+      <w:r>
+        <w:rPr>
+          <w:sz w:val="22"/>
+        </w:rPr>
+        <w:t xml:space="preserve">design specification, as described in </w:t>
+      </w:r>
+      <w:proofErr w:type="spellStart"/>
+      <w:r>
+        <w:rPr>
+          <w:i/>
+          <w:sz w:val="22"/>
+        </w:rPr>
+        <w:t>CubeSat</w:t>
+      </w:r>
+      <w:proofErr w:type="spellEnd"/>
+      <w:r>
+        <w:rPr>
+          <w:i/>
+          <w:sz w:val="22"/>
+        </w:rPr>
+        <w:t xml:space="preserve"> Design Specification, Rev 13, </w:t>
+      </w:r>
+      <w:proofErr w:type="gramStart"/>
+      <w:r>
+        <w:rPr>
+          <w:i/>
+          <w:sz w:val="22"/>
+        </w:rPr>
+        <w:t>California</w:t>
+      </w:r>
+      <w:proofErr w:type="gramEnd"/>
+      <w:r>
+        <w:rPr>
+          <w:i/>
+          <w:sz w:val="22"/>
+        </w:rPr>
+        <w:t xml:space="preserve"> Polytechnic State University </w:t>
+      </w:r>
+      <w:proofErr w:type="spellStart"/>
+      <w:r>
+        <w:rPr>
+          <w:i/>
+          <w:sz w:val="22"/>
+        </w:rPr>
+        <w:t>CubeSat</w:t>
+      </w:r>
+      <w:proofErr w:type="spellEnd"/>
+      <w:r>
+        <w:rPr>
+          <w:i/>
+          <w:sz w:val="22"/>
+        </w:rPr>
+        <w:t xml:space="preserve"> Program</w:t>
+      </w:r>
+      <w:r>
+        <w:rPr>
+          <w:sz w:val="22"/>
+        </w:rPr>
+        <w:t>.</w:t>
       </w:r>
     </w:p>
     <w:p>
@@ -1926,7 +2335,13 @@
         <w:rPr>
           <w:sz w:val="22"/>
         </w:rPr>
-        <w:t xml:space="preserve">The </w:t>
+        <w:t>The</w:t>
+      </w:r>
+      <w:r>
+        <w:rPr>
+          <w:sz w:val="22"/>
+        </w:rPr>
+        <w:t xml:space="preserve"> </w:t>
       </w:r>
       <w:r>
         <w:rPr>
@@ -1938,13 +2353,31 @@
         <w:rPr>
           <w:sz w:val="22"/>
         </w:rPr>
+        <w:t>s</w:t>
+      </w:r>
+      <w:r>
+        <w:rPr>
+          <w:sz w:val="22"/>
+        </w:rPr>
         <w:t xml:space="preserve"> </w:t>
       </w:r>
       <w:r>
         <w:rPr>
           <w:sz w:val="22"/>
         </w:rPr>
-        <w:t>are listed in Table 1-2</w:t>
+        <w:t xml:space="preserve">are </w:t>
+      </w:r>
+      <w:r>
+        <w:rPr>
+          <w:sz w:val="22"/>
+        </w:rPr>
+        <w:t>summarized</w:t>
+      </w:r>
+      <w:r>
+        <w:rPr>
+          <w:sz w:val="22"/>
+        </w:rPr>
+        <w:t xml:space="preserve"> in Table 1-2</w:t>
       </w:r>
       <w:r>
         <w:rPr>
@@ -1957,23 +2390,27 @@
       <w:pPr>
         <w:jc w:val="center"/>
         <w:rPr>
+          <w:b/>
           <w:sz w:val="22"/>
         </w:rPr>
       </w:pPr>
       <w:r>
         <w:rPr>
+          <w:b/>
           <w:sz w:val="22"/>
         </w:rPr>
         <w:t>Table 1-2</w:t>
       </w:r>
       <w:r>
         <w:rPr>
+          <w:b/>
           <w:sz w:val="22"/>
         </w:rPr>
         <w:t xml:space="preserve">. </w:t>
       </w:r>
       <w:r>
         <w:rPr>
+          <w:b/>
           <w:sz w:val="22"/>
         </w:rPr>
         <w:t>Proposed Mission Constraints</w:t>
@@ -2005,6 +2442,7 @@
           </w:tcPr>
           <w:p>
             <w:pPr>
+              <w:spacing w:before="120" w:after="120"/>
               <w:jc w:val="center"/>
               <w:rPr>
                 <w:b/>
@@ -2031,6 +2469,7 @@
           </w:tcPr>
           <w:p>
             <w:pPr>
+              <w:spacing w:before="120" w:after="120"/>
               <w:jc w:val="center"/>
               <w:rPr>
                 <w:b/>
@@ -2058,6 +2497,7 @@
           </w:tcPr>
           <w:p>
             <w:pPr>
+              <w:spacing w:before="120" w:after="120"/>
               <w:jc w:val="center"/>
               <w:rPr>
                 <w:b/>
@@ -2084,6 +2524,7 @@
           </w:tcPr>
           <w:p>
             <w:pPr>
+              <w:spacing w:before="120" w:after="120"/>
               <w:jc w:val="center"/>
               <w:rPr>
                 <w:b/>
@@ -2110,6 +2551,7 @@
           </w:tcPr>
           <w:p>
             <w:pPr>
+              <w:spacing w:before="120" w:after="120"/>
               <w:jc w:val="center"/>
               <w:rPr>
                 <w:b/>
@@ -2141,6 +2583,7 @@
           </w:tcPr>
           <w:p>
             <w:pPr>
+              <w:spacing w:before="120" w:after="120"/>
               <w:jc w:val="center"/>
             </w:pPr>
             <w:r>
@@ -2159,6 +2602,7 @@
           </w:tcPr>
           <w:p>
             <w:pPr>
+              <w:spacing w:before="120" w:after="120"/>
               <w:jc w:val="center"/>
             </w:pPr>
             <w:r>
@@ -2176,6 +2620,7 @@
           </w:tcPr>
           <w:p>
             <w:pPr>
+              <w:spacing w:before="120" w:after="120"/>
               <w:jc w:val="center"/>
             </w:pPr>
             <w:r>
@@ -2193,6 +2638,7 @@
           </w:tcPr>
           <w:p>
             <w:pPr>
+              <w:spacing w:before="120" w:after="120"/>
               <w:jc w:val="center"/>
             </w:pPr>
             <w:r>
@@ -2217,6 +2663,7 @@
           </w:tcPr>
           <w:p>
             <w:pPr>
+              <w:spacing w:before="120" w:after="120"/>
               <w:jc w:val="center"/>
             </w:pPr>
             <w:r>
@@ -2225,6 +2672,7 @@
           </w:p>
           <w:p>
             <w:pPr>
+              <w:spacing w:before="120" w:after="120"/>
               <w:jc w:val="center"/>
             </w:pPr>
             <w:r>
@@ -2258,6 +2706,7 @@
           </w:tcPr>
           <w:p>
             <w:pPr>
+              <w:spacing w:before="120" w:after="120"/>
               <w:jc w:val="center"/>
             </w:pPr>
             <w:r>
@@ -2298,6 +2747,7 @@
           </w:tcPr>
           <w:p>
             <w:pPr>
+              <w:spacing w:before="120" w:after="120"/>
               <w:jc w:val="center"/>
             </w:pPr>
             <w:r>
@@ -2311,6 +2761,7 @@
           </w:tcPr>
           <w:p>
             <w:pPr>
+              <w:spacing w:before="120" w:after="120"/>
               <w:jc w:val="center"/>
             </w:pPr>
             <w:r>
@@ -2351,13 +2802,26 @@
     <w:p>
       <w:pPr>
         <w:pStyle w:val="Heading1"/>
+        <w:tabs>
+          <w:tab w:val="clear" w:pos="0"/>
+        </w:tabs>
+      </w:pPr>
+      <w:bookmarkStart w:id="2" w:name="_Toc370331035"/>
+    </w:p>
+    <w:p/>
+    <w:p/>
+    <w:p/>
+    <w:p/>
+    <w:p/>
+    <w:p>
+      <w:pPr>
+        <w:pStyle w:val="Heading1"/>
         <w:numPr>
           <w:ilvl w:val="0"/>
           <w:numId w:val="40"/>
         </w:numPr>
         <w:ind w:left="360"/>
       </w:pPr>
-      <w:bookmarkStart w:id="2" w:name="_Toc370326610"/>
       <w:r>
         <w:lastRenderedPageBreak/>
         <w:t>Mission Overview</w:t>
@@ -2366,9 +2830,26 @@
     </w:p>
     <w:p>
       <w:pPr>
+        <w:spacing w:after="120"/>
+        <w:jc w:val="both"/>
+        <w:rPr>
+          <w:sz w:val="22"/>
+          <w:szCs w:val="22"/>
+        </w:rPr>
+      </w:pPr>
+      <w:r>
+        <w:rPr>
+          <w:sz w:val="22"/>
+          <w:szCs w:val="22"/>
+        </w:rPr>
+        <w:t>With the constraints discussed in the previous section in mind, the objective and success criteria of the proposed mission are defined as follows:</w:t>
+      </w:r>
+    </w:p>
+    <w:p>
+      <w:pPr>
         <w:pStyle w:val="Heading2"/>
       </w:pPr>
-      <w:bookmarkStart w:id="3" w:name="_Toc370326611"/>
+      <w:bookmarkStart w:id="3" w:name="_Toc370331036"/>
       <w:r>
         <w:t xml:space="preserve">Mission </w:t>
       </w:r>
@@ -2385,15 +2866,19 @@
         <w:pStyle w:val="BodyText"/>
         <w:jc w:val="both"/>
         <w:rPr>
+          <w:b/>
           <w:sz w:val="22"/>
           <w:szCs w:val="22"/>
+          <w:u w:val="single"/>
           <w:lang w:eastAsia="en-US" w:bidi="ar-SA"/>
         </w:rPr>
       </w:pPr>
       <w:r>
         <w:rPr>
+          <w:b/>
           <w:sz w:val="22"/>
           <w:szCs w:val="22"/>
+          <w:u w:val="single"/>
           <w:lang w:eastAsia="en-US" w:bidi="ar-SA"/>
         </w:rPr>
         <w:t xml:space="preserve">The proposed mission shall demonstrate proximity operations and rendezvous within </w:t>
@@ -2401,8 +2886,10 @@
       <w:proofErr w:type="gramStart"/>
       <w:r>
         <w:rPr>
+          <w:b/>
           <w:sz w:val="22"/>
           <w:szCs w:val="22"/>
+          <w:u w:val="single"/>
           <w:lang w:eastAsia="en-US" w:bidi="ar-SA"/>
         </w:rPr>
         <w:t>a 6U</w:t>
@@ -2410,8 +2897,10 @@
       <w:proofErr w:type="gramEnd"/>
       <w:r>
         <w:rPr>
+          <w:b/>
           <w:sz w:val="22"/>
           <w:szCs w:val="22"/>
+          <w:u w:val="single"/>
           <w:lang w:eastAsia="en-US" w:bidi="ar-SA"/>
         </w:rPr>
         <w:t xml:space="preserve"> spacecraft architecture.</w:t>
@@ -2421,7 +2910,7 @@
       <w:pPr>
         <w:pStyle w:val="Heading2"/>
       </w:pPr>
-      <w:bookmarkStart w:id="4" w:name="_Toc370326612"/>
+      <w:bookmarkStart w:id="4" w:name="_Toc370331037"/>
       <w:r>
         <w:t>Mission Success Criteria</w:t>
       </w:r>
@@ -2443,55 +2932,7 @@
           <w:szCs w:val="22"/>
           <w:lang w:eastAsia="en-US" w:bidi="ar-SA"/>
         </w:rPr>
-        <w:t xml:space="preserve">The success of the </w:t>
-      </w:r>
-      <w:r>
-        <w:rPr>
-          <w:sz w:val="22"/>
-          <w:szCs w:val="22"/>
-          <w:lang w:eastAsia="en-US" w:bidi="ar-SA"/>
-        </w:rPr>
-        <w:t>proposed mission</w:t>
-      </w:r>
-      <w:r>
-        <w:rPr>
-          <w:sz w:val="22"/>
-          <w:szCs w:val="22"/>
-          <w:lang w:eastAsia="en-US" w:bidi="ar-SA"/>
-        </w:rPr>
-        <w:t xml:space="preserve"> in meeting this mission </w:t>
-      </w:r>
-      <w:r>
-        <w:rPr>
-          <w:sz w:val="22"/>
-          <w:szCs w:val="22"/>
-          <w:lang w:eastAsia="en-US" w:bidi="ar-SA"/>
-        </w:rPr>
-        <w:t xml:space="preserve">objective </w:t>
-      </w:r>
-      <w:r>
-        <w:rPr>
-          <w:sz w:val="22"/>
-          <w:szCs w:val="22"/>
-          <w:lang w:eastAsia="en-US" w:bidi="ar-SA"/>
-        </w:rPr>
-        <w:t xml:space="preserve">will be determined by several mission objectives, </w:t>
-      </w:r>
-      <w:r>
-        <w:rPr>
-          <w:sz w:val="22"/>
-          <w:szCs w:val="22"/>
-          <w:lang w:eastAsia="en-US" w:bidi="ar-SA"/>
-        </w:rPr>
-        <w:t>three</w:t>
-      </w:r>
-      <w:r>
-        <w:rPr>
-          <w:sz w:val="22"/>
-          <w:szCs w:val="22"/>
-          <w:lang w:eastAsia="en-US" w:bidi="ar-SA"/>
-        </w:rPr>
-        <w:t xml:space="preserve"> of which are listed below.</w:t>
+        <w:t>The success criteria for the proposed mission are as follows:</w:t>
       </w:r>
     </w:p>
     <w:p>
@@ -2568,7 +3009,23 @@
           <w:szCs w:val="21"/>
           <w:lang w:eastAsia="en-US" w:bidi="ar-SA"/>
         </w:rPr>
-        <w:t>An “Escape Maneuver”</w:t>
+        <w:t>An “Escape</w:t>
+      </w:r>
+      <w:r>
+        <w:rPr>
+          <w:sz w:val="21"/>
+          <w:szCs w:val="21"/>
+          <w:lang w:eastAsia="en-US" w:bidi="ar-SA"/>
+        </w:rPr>
+        <w:t>”</w:t>
+      </w:r>
+      <w:r>
+        <w:rPr>
+          <w:sz w:val="21"/>
+          <w:szCs w:val="21"/>
+          <w:lang w:eastAsia="en-US" w:bidi="ar-SA"/>
+        </w:rPr>
+        <w:t xml:space="preserve"> Maneuver</w:t>
       </w:r>
       <w:r>
         <w:rPr>
@@ -2687,8 +3144,8 @@
       </w:r>
     </w:p>
     <w:sectPr>
-      <w:headerReference w:type="default" r:id="rId9"/>
-      <w:footerReference w:type="default" r:id="rId10"/>
+      <w:headerReference w:type="default" r:id="rId10"/>
+      <w:footerReference w:type="default" r:id="rId11"/>
       <w:pgSz w:w="12240" w:h="15840"/>
       <w:pgMar w:top="1440" w:right="1440" w:bottom="1440" w:left="1440" w:header="996" w:footer="996" w:gutter="0"/>
       <w:cols w:space="720"/>
@@ -2764,7 +3221,7 @@
         <w:b/>
         <w:noProof/>
       </w:rPr>
-      <w:t>4</w:t>
+      <w:t>5</w:t>
     </w:r>
     <w:r>
       <w:rPr>
@@ -2801,7 +3258,7 @@
         <w:b/>
         <w:noProof/>
       </w:rPr>
-      <w:t>4</w:t>
+      <w:t>5</w:t>
     </w:r>
     <w:r>
       <w:rPr>
@@ -10012,9 +10469,8 @@
     <w:panose1 w:val="020B0604030504040204"/>
     <w:charset w:val="00"/>
     <w:family w:val="swiss"/>
-    <w:notTrueType/>
     <w:pitch w:val="variable"/>
-    <w:sig w:usb0="00000003" w:usb1="00000000" w:usb2="00000000" w:usb3="00000000" w:csb0="00000001" w:csb1="00000000"/>
+    <w:sig w:usb0="E1002EFF" w:usb1="C000605B" w:usb2="00000029" w:usb3="00000000" w:csb0="000101FF" w:csb1="00000000"/>
   </w:font>
 </w:fonts>
 </file>
@@ -34882,7 +35338,7 @@
 </file>
 
 <file path=customXml/itemProps1.xml><?xml version="1.0" encoding="utf-8"?>
-<ds:datastoreItem xmlns:ds="http://schemas.openxmlformats.org/officeDocument/2006/customXml" ds:itemID="{C508A569-106B-4421-BBC6-94E2F63DE956}">
+<ds:datastoreItem xmlns:ds="http://schemas.openxmlformats.org/officeDocument/2006/customXml" ds:itemID="{3A4556E9-B4FD-443E-9716-9A70E95DE808}">
   <ds:schemaRefs>
     <ds:schemaRef ds:uri="http://schemas.openxmlformats.org/officeDocument/2006/bibliography"/>
   </ds:schemaRefs>

</xml_diff>

<commit_message>
Rearranged Introduction and moved terminology to Appendix
</commit_message>
<xml_diff>
--- a/CMQA/Rascal Proposals/RCL-P-CMQA2-Rascal-RFP.docx
+++ b/CMQA/Rascal Proposals/RCL-P-CMQA2-Rascal-RFP.docx
@@ -667,800 +667,6 @@
         <w:rPr>
           <w:b/>
           <w:bCs/>
-          <w:sz w:val="28"/>
-          <w:szCs w:val="28"/>
-        </w:rPr>
-      </w:pPr>
-    </w:p>
-    <w:sdt>
-      <w:sdtPr>
-        <w:rPr>
-          <w:rFonts w:ascii="Times New Roman" w:eastAsia="SimSun" w:hAnsi="Times New Roman" w:cs="Mangal"/>
-          <w:b w:val="0"/>
-          <w:bCs w:val="0"/>
-          <w:color w:val="auto"/>
-          <w:kern w:val="1"/>
-          <w:sz w:val="24"/>
-          <w:szCs w:val="24"/>
-          <w:lang w:eastAsia="hi-IN" w:bidi="hi-IN"/>
-        </w:rPr>
-        <w:id w:val="-2085286827"/>
-        <w:docPartObj>
-          <w:docPartGallery w:val="Table of Contents"/>
-          <w:docPartUnique/>
-        </w:docPartObj>
-      </w:sdtPr>
-      <w:sdtEndPr>
-        <w:rPr>
-          <w:noProof/>
-        </w:rPr>
-      </w:sdtEndPr>
-      <w:sdtContent>
-        <w:p>
-          <w:pPr>
-            <w:pStyle w:val="TOCHeading"/>
-            <w:jc w:val="center"/>
-            <w:rPr>
-              <w:rFonts w:ascii="Times New Roman" w:hAnsi="Times New Roman" w:cs="Times New Roman"/>
-            </w:rPr>
-          </w:pPr>
-          <w:r>
-            <w:rPr>
-              <w:rFonts w:ascii="Times New Roman" w:hAnsi="Times New Roman" w:cs="Times New Roman"/>
-              <w:color w:val="auto"/>
-            </w:rPr>
-            <w:t>Table of Contents</w:t>
-          </w:r>
-        </w:p>
-        <w:p>
-          <w:pPr>
-            <w:pStyle w:val="TOC1"/>
-            <w:tabs>
-              <w:tab w:val="left" w:pos="475"/>
-            </w:tabs>
-            <w:rPr>
-              <w:rFonts w:eastAsiaTheme="minorEastAsia" w:cs="Times New Roman"/>
-              <w:noProof/>
-              <w:kern w:val="0"/>
-              <w:sz w:val="22"/>
-              <w:szCs w:val="22"/>
-              <w:lang w:eastAsia="en-US" w:bidi="ar-SA"/>
-            </w:rPr>
-          </w:pPr>
-          <w:r>
-            <w:rPr>
-              <w:rFonts w:cs="Times New Roman"/>
-            </w:rPr>
-            <w:fldChar w:fldCharType="begin"/>
-          </w:r>
-          <w:r>
-            <w:rPr>
-              <w:rFonts w:cs="Times New Roman"/>
-            </w:rPr>
-            <w:instrText xml:space="preserve"> TOC \o "1-3" \h \z \u </w:instrText>
-          </w:r>
-          <w:r>
-            <w:rPr>
-              <w:rFonts w:cs="Times New Roman"/>
-            </w:rPr>
-            <w:fldChar w:fldCharType="separate"/>
-          </w:r>
-          <w:hyperlink w:anchor="_Toc370331034" w:history="1">
-            <w:r>
-              <w:rPr>
-                <w:rStyle w:val="Hyperlink"/>
-                <w:rFonts w:cs="Times New Roman"/>
-                <w:noProof/>
-              </w:rPr>
-              <w:t>1.</w:t>
-            </w:r>
-            <w:r>
-              <w:rPr>
-                <w:rFonts w:eastAsiaTheme="minorEastAsia" w:cs="Times New Roman"/>
-                <w:noProof/>
-                <w:kern w:val="0"/>
-                <w:sz w:val="22"/>
-                <w:szCs w:val="22"/>
-                <w:lang w:eastAsia="en-US" w:bidi="ar-SA"/>
-              </w:rPr>
-              <w:tab/>
-            </w:r>
-            <w:r>
-              <w:rPr>
-                <w:rStyle w:val="Hyperlink"/>
-                <w:rFonts w:cs="Times New Roman"/>
-                <w:noProof/>
-              </w:rPr>
-              <w:t>Introduction</w:t>
-            </w:r>
-            <w:r>
-              <w:rPr>
-                <w:rFonts w:cs="Times New Roman"/>
-                <w:noProof/>
-                <w:webHidden/>
-              </w:rPr>
-              <w:tab/>
-            </w:r>
-            <w:r>
-              <w:rPr>
-                <w:rFonts w:cs="Times New Roman"/>
-                <w:noProof/>
-                <w:webHidden/>
-              </w:rPr>
-              <w:fldChar w:fldCharType="begin"/>
-            </w:r>
-            <w:r>
-              <w:rPr>
-                <w:rFonts w:cs="Times New Roman"/>
-                <w:noProof/>
-                <w:webHidden/>
-              </w:rPr>
-              <w:instrText xml:space="preserve"> PAGEREF _Toc370331034 \h </w:instrText>
-            </w:r>
-            <w:r>
-              <w:rPr>
-                <w:rFonts w:cs="Times New Roman"/>
-                <w:noProof/>
-                <w:webHidden/>
-              </w:rPr>
-            </w:r>
-            <w:r>
-              <w:rPr>
-                <w:rFonts w:cs="Times New Roman"/>
-                <w:noProof/>
-                <w:webHidden/>
-              </w:rPr>
-              <w:fldChar w:fldCharType="separate"/>
-            </w:r>
-            <w:r>
-              <w:rPr>
-                <w:rFonts w:cs="Times New Roman"/>
-                <w:noProof/>
-                <w:webHidden/>
-              </w:rPr>
-              <w:t>3</w:t>
-            </w:r>
-            <w:r>
-              <w:rPr>
-                <w:rFonts w:cs="Times New Roman"/>
-                <w:noProof/>
-                <w:webHidden/>
-              </w:rPr>
-              <w:fldChar w:fldCharType="end"/>
-            </w:r>
-          </w:hyperlink>
-        </w:p>
-        <w:p>
-          <w:pPr>
-            <w:pStyle w:val="TOC1"/>
-            <w:tabs>
-              <w:tab w:val="left" w:pos="475"/>
-            </w:tabs>
-            <w:rPr>
-              <w:rFonts w:eastAsiaTheme="minorEastAsia" w:cs="Times New Roman"/>
-              <w:noProof/>
-              <w:kern w:val="0"/>
-              <w:sz w:val="22"/>
-              <w:szCs w:val="22"/>
-              <w:lang w:eastAsia="en-US" w:bidi="ar-SA"/>
-            </w:rPr>
-          </w:pPr>
-          <w:hyperlink w:anchor="_Toc370331035" w:history="1">
-            <w:r>
-              <w:rPr>
-                <w:rStyle w:val="Hyperlink"/>
-                <w:rFonts w:cs="Times New Roman"/>
-                <w:noProof/>
-              </w:rPr>
-              <w:t>2.</w:t>
-            </w:r>
-            <w:r>
-              <w:rPr>
-                <w:rFonts w:eastAsiaTheme="minorEastAsia" w:cs="Times New Roman"/>
-                <w:noProof/>
-                <w:kern w:val="0"/>
-                <w:sz w:val="22"/>
-                <w:szCs w:val="22"/>
-                <w:lang w:eastAsia="en-US" w:bidi="ar-SA"/>
-              </w:rPr>
-              <w:tab/>
-            </w:r>
-            <w:r>
-              <w:rPr>
-                <w:rStyle w:val="Hyperlink"/>
-                <w:rFonts w:cs="Times New Roman"/>
-                <w:noProof/>
-              </w:rPr>
-              <w:t>Mission Overview</w:t>
-            </w:r>
-            <w:r>
-              <w:rPr>
-                <w:rFonts w:cs="Times New Roman"/>
-                <w:noProof/>
-                <w:webHidden/>
-              </w:rPr>
-              <w:tab/>
-            </w:r>
-            <w:r>
-              <w:rPr>
-                <w:rFonts w:cs="Times New Roman"/>
-                <w:noProof/>
-                <w:webHidden/>
-              </w:rPr>
-              <w:fldChar w:fldCharType="begin"/>
-            </w:r>
-            <w:r>
-              <w:rPr>
-                <w:rFonts w:cs="Times New Roman"/>
-                <w:noProof/>
-                <w:webHidden/>
-              </w:rPr>
-              <w:instrText xml:space="preserve"> PAGEREF _Toc370331035 \h </w:instrText>
-            </w:r>
-            <w:r>
-              <w:rPr>
-                <w:rFonts w:cs="Times New Roman"/>
-                <w:noProof/>
-                <w:webHidden/>
-              </w:rPr>
-            </w:r>
-            <w:r>
-              <w:rPr>
-                <w:rFonts w:cs="Times New Roman"/>
-                <w:noProof/>
-                <w:webHidden/>
-              </w:rPr>
-              <w:fldChar w:fldCharType="separate"/>
-            </w:r>
-            <w:r>
-              <w:rPr>
-                <w:rFonts w:cs="Times New Roman"/>
-                <w:noProof/>
-                <w:webHidden/>
-              </w:rPr>
-              <w:t>4</w:t>
-            </w:r>
-            <w:r>
-              <w:rPr>
-                <w:rFonts w:cs="Times New Roman"/>
-                <w:noProof/>
-                <w:webHidden/>
-              </w:rPr>
-              <w:fldChar w:fldCharType="end"/>
-            </w:r>
-          </w:hyperlink>
-        </w:p>
-        <w:p>
-          <w:pPr>
-            <w:pStyle w:val="TOC2"/>
-            <w:tabs>
-              <w:tab w:val="left" w:pos="880"/>
-              <w:tab w:val="right" w:leader="dot" w:pos="9350"/>
-            </w:tabs>
-            <w:rPr>
-              <w:rFonts w:eastAsiaTheme="minorEastAsia" w:cs="Times New Roman"/>
-              <w:noProof/>
-              <w:kern w:val="0"/>
-              <w:sz w:val="22"/>
-              <w:szCs w:val="22"/>
-              <w:lang w:eastAsia="en-US" w:bidi="ar-SA"/>
-            </w:rPr>
-          </w:pPr>
-          <w:hyperlink w:anchor="_Toc370331036" w:history="1">
-            <w:r>
-              <w:rPr>
-                <w:rStyle w:val="Hyperlink"/>
-                <w:rFonts w:cs="Times New Roman"/>
-                <w:noProof/>
-              </w:rPr>
-              <w:t>2.1.</w:t>
-            </w:r>
-            <w:r>
-              <w:rPr>
-                <w:rFonts w:eastAsiaTheme="minorEastAsia" w:cs="Times New Roman"/>
-                <w:noProof/>
-                <w:kern w:val="0"/>
-                <w:sz w:val="22"/>
-                <w:szCs w:val="22"/>
-                <w:lang w:eastAsia="en-US" w:bidi="ar-SA"/>
-              </w:rPr>
-              <w:tab/>
-            </w:r>
-            <w:r>
-              <w:rPr>
-                <w:rStyle w:val="Hyperlink"/>
-                <w:rFonts w:cs="Times New Roman"/>
-                <w:noProof/>
-              </w:rPr>
-              <w:t>Mission Objective</w:t>
-            </w:r>
-            <w:r>
-              <w:rPr>
-                <w:rFonts w:cs="Times New Roman"/>
-                <w:noProof/>
-                <w:webHidden/>
-              </w:rPr>
-              <w:tab/>
-            </w:r>
-            <w:r>
-              <w:rPr>
-                <w:rFonts w:cs="Times New Roman"/>
-                <w:noProof/>
-                <w:webHidden/>
-              </w:rPr>
-              <w:fldChar w:fldCharType="begin"/>
-            </w:r>
-            <w:r>
-              <w:rPr>
-                <w:rFonts w:cs="Times New Roman"/>
-                <w:noProof/>
-                <w:webHidden/>
-              </w:rPr>
-              <w:instrText xml:space="preserve"> PAGEREF _Toc370331036 \h </w:instrText>
-            </w:r>
-            <w:r>
-              <w:rPr>
-                <w:rFonts w:cs="Times New Roman"/>
-                <w:noProof/>
-                <w:webHidden/>
-              </w:rPr>
-            </w:r>
-            <w:r>
-              <w:rPr>
-                <w:rFonts w:cs="Times New Roman"/>
-                <w:noProof/>
-                <w:webHidden/>
-              </w:rPr>
-              <w:fldChar w:fldCharType="separate"/>
-            </w:r>
-            <w:r>
-              <w:rPr>
-                <w:rFonts w:cs="Times New Roman"/>
-                <w:noProof/>
-                <w:webHidden/>
-              </w:rPr>
-              <w:t>4</w:t>
-            </w:r>
-            <w:r>
-              <w:rPr>
-                <w:rFonts w:cs="Times New Roman"/>
-                <w:noProof/>
-                <w:webHidden/>
-              </w:rPr>
-              <w:fldChar w:fldCharType="end"/>
-            </w:r>
-          </w:hyperlink>
-        </w:p>
-        <w:p>
-          <w:pPr>
-            <w:pStyle w:val="TOC2"/>
-            <w:tabs>
-              <w:tab w:val="left" w:pos="880"/>
-              <w:tab w:val="right" w:leader="dot" w:pos="9350"/>
-            </w:tabs>
-            <w:rPr>
-              <w:rFonts w:eastAsiaTheme="minorEastAsia" w:cs="Times New Roman"/>
-              <w:noProof/>
-              <w:kern w:val="0"/>
-              <w:sz w:val="22"/>
-              <w:szCs w:val="22"/>
-              <w:lang w:eastAsia="en-US" w:bidi="ar-SA"/>
-            </w:rPr>
-          </w:pPr>
-          <w:hyperlink w:anchor="_Toc370331037" w:history="1">
-            <w:r>
-              <w:rPr>
-                <w:rStyle w:val="Hyperlink"/>
-                <w:rFonts w:cs="Times New Roman"/>
-                <w:noProof/>
-              </w:rPr>
-              <w:t>2.2.</w:t>
-            </w:r>
-            <w:r>
-              <w:rPr>
-                <w:rFonts w:eastAsiaTheme="minorEastAsia" w:cs="Times New Roman"/>
-                <w:noProof/>
-                <w:kern w:val="0"/>
-                <w:sz w:val="22"/>
-                <w:szCs w:val="22"/>
-                <w:lang w:eastAsia="en-US" w:bidi="ar-SA"/>
-              </w:rPr>
-              <w:tab/>
-            </w:r>
-            <w:r>
-              <w:rPr>
-                <w:rStyle w:val="Hyperlink"/>
-                <w:rFonts w:cs="Times New Roman"/>
-                <w:noProof/>
-              </w:rPr>
-              <w:t>Mission Success Criteria</w:t>
-            </w:r>
-            <w:r>
-              <w:rPr>
-                <w:rFonts w:cs="Times New Roman"/>
-                <w:noProof/>
-                <w:webHidden/>
-              </w:rPr>
-              <w:tab/>
-            </w:r>
-            <w:r>
-              <w:rPr>
-                <w:rFonts w:cs="Times New Roman"/>
-                <w:noProof/>
-                <w:webHidden/>
-              </w:rPr>
-              <w:fldChar w:fldCharType="begin"/>
-            </w:r>
-            <w:r>
-              <w:rPr>
-                <w:rFonts w:cs="Times New Roman"/>
-                <w:noProof/>
-                <w:webHidden/>
-              </w:rPr>
-              <w:instrText xml:space="preserve"> PAGEREF _Toc370331037 \h </w:instrText>
-            </w:r>
-            <w:r>
-              <w:rPr>
-                <w:rFonts w:cs="Times New Roman"/>
-                <w:noProof/>
-                <w:webHidden/>
-              </w:rPr>
-            </w:r>
-            <w:r>
-              <w:rPr>
-                <w:rFonts w:cs="Times New Roman"/>
-                <w:noProof/>
-                <w:webHidden/>
-              </w:rPr>
-              <w:fldChar w:fldCharType="separate"/>
-            </w:r>
-            <w:r>
-              <w:rPr>
-                <w:rFonts w:cs="Times New Roman"/>
-                <w:noProof/>
-                <w:webHidden/>
-              </w:rPr>
-              <w:t>4</w:t>
-            </w:r>
-            <w:r>
-              <w:rPr>
-                <w:rFonts w:cs="Times New Roman"/>
-                <w:noProof/>
-                <w:webHidden/>
-              </w:rPr>
-              <w:fldChar w:fldCharType="end"/>
-            </w:r>
-          </w:hyperlink>
-        </w:p>
-        <w:p>
-          <w:r>
-            <w:rPr>
-              <w:rFonts w:cs="Times New Roman"/>
-              <w:b/>
-              <w:bCs/>
-              <w:noProof/>
-            </w:rPr>
-            <w:fldChar w:fldCharType="end"/>
-          </w:r>
-        </w:p>
-      </w:sdtContent>
-    </w:sdt>
-    <w:p>
-      <w:pPr>
-        <w:rPr>
-          <w:b/>
-          <w:bCs/>
-        </w:rPr>
-      </w:pPr>
-    </w:p>
-    <w:p>
-      <w:pPr>
-        <w:rPr>
-          <w:b/>
-          <w:bCs/>
-        </w:rPr>
-      </w:pPr>
-    </w:p>
-    <w:p>
-      <w:pPr>
-        <w:rPr>
-          <w:b/>
-          <w:bCs/>
-        </w:rPr>
-      </w:pPr>
-    </w:p>
-    <w:p>
-      <w:pPr>
-        <w:rPr>
-          <w:b/>
-          <w:bCs/>
-        </w:rPr>
-      </w:pPr>
-    </w:p>
-    <w:p>
-      <w:pPr>
-        <w:rPr>
-          <w:b/>
-          <w:bCs/>
-        </w:rPr>
-      </w:pPr>
-    </w:p>
-    <w:p>
-      <w:pPr>
-        <w:rPr>
-          <w:b/>
-          <w:bCs/>
-        </w:rPr>
-      </w:pPr>
-    </w:p>
-    <w:p>
-      <w:pPr>
-        <w:rPr>
-          <w:b/>
-          <w:bCs/>
-        </w:rPr>
-      </w:pPr>
-    </w:p>
-    <w:p>
-      <w:pPr>
-        <w:rPr>
-          <w:b/>
-          <w:bCs/>
-        </w:rPr>
-      </w:pPr>
-    </w:p>
-    <w:p>
-      <w:pPr>
-        <w:rPr>
-          <w:b/>
-          <w:bCs/>
-        </w:rPr>
-      </w:pPr>
-    </w:p>
-    <w:p>
-      <w:pPr>
-        <w:rPr>
-          <w:b/>
-          <w:bCs/>
-        </w:rPr>
-      </w:pPr>
-    </w:p>
-    <w:p>
-      <w:pPr>
-        <w:tabs>
-          <w:tab w:val="left" w:pos="2113"/>
-        </w:tabs>
-        <w:rPr>
-          <w:b/>
-          <w:bCs/>
-        </w:rPr>
-      </w:pPr>
-      <w:r>
-        <w:rPr>
-          <w:b/>
-          <w:bCs/>
-        </w:rPr>
-        <w:tab/>
-      </w:r>
-    </w:p>
-    <w:p>
-      <w:pPr>
-        <w:tabs>
-          <w:tab w:val="left" w:pos="2113"/>
-        </w:tabs>
-        <w:rPr>
-          <w:b/>
-          <w:bCs/>
-        </w:rPr>
-      </w:pPr>
-    </w:p>
-    <w:p>
-      <w:pPr>
-        <w:tabs>
-          <w:tab w:val="left" w:pos="2113"/>
-        </w:tabs>
-        <w:rPr>
-          <w:b/>
-          <w:bCs/>
-        </w:rPr>
-      </w:pPr>
-    </w:p>
-    <w:p>
-      <w:pPr>
-        <w:tabs>
-          <w:tab w:val="left" w:pos="2113"/>
-        </w:tabs>
-        <w:rPr>
-          <w:b/>
-          <w:bCs/>
-        </w:rPr>
-      </w:pPr>
-    </w:p>
-    <w:p>
-      <w:pPr>
-        <w:tabs>
-          <w:tab w:val="left" w:pos="2113"/>
-        </w:tabs>
-        <w:rPr>
-          <w:b/>
-          <w:bCs/>
-        </w:rPr>
-      </w:pPr>
-    </w:p>
-    <w:p>
-      <w:pPr>
-        <w:tabs>
-          <w:tab w:val="left" w:pos="2113"/>
-        </w:tabs>
-        <w:rPr>
-          <w:b/>
-          <w:bCs/>
-        </w:rPr>
-      </w:pPr>
-    </w:p>
-    <w:p>
-      <w:pPr>
-        <w:tabs>
-          <w:tab w:val="left" w:pos="2113"/>
-        </w:tabs>
-        <w:rPr>
-          <w:b/>
-          <w:bCs/>
-        </w:rPr>
-      </w:pPr>
-    </w:p>
-    <w:p>
-      <w:pPr>
-        <w:tabs>
-          <w:tab w:val="left" w:pos="2113"/>
-        </w:tabs>
-        <w:rPr>
-          <w:b/>
-          <w:bCs/>
-        </w:rPr>
-      </w:pPr>
-    </w:p>
-    <w:p>
-      <w:pPr>
-        <w:tabs>
-          <w:tab w:val="left" w:pos="2113"/>
-        </w:tabs>
-        <w:rPr>
-          <w:b/>
-          <w:bCs/>
-        </w:rPr>
-      </w:pPr>
-    </w:p>
-    <w:p>
-      <w:pPr>
-        <w:tabs>
-          <w:tab w:val="left" w:pos="2113"/>
-        </w:tabs>
-        <w:rPr>
-          <w:b/>
-          <w:bCs/>
-        </w:rPr>
-      </w:pPr>
-    </w:p>
-    <w:p>
-      <w:pPr>
-        <w:tabs>
-          <w:tab w:val="left" w:pos="2113"/>
-        </w:tabs>
-        <w:rPr>
-          <w:b/>
-          <w:bCs/>
-        </w:rPr>
-      </w:pPr>
-    </w:p>
-    <w:p>
-      <w:pPr>
-        <w:tabs>
-          <w:tab w:val="left" w:pos="2113"/>
-        </w:tabs>
-        <w:rPr>
-          <w:b/>
-          <w:bCs/>
-        </w:rPr>
-      </w:pPr>
-    </w:p>
-    <w:p>
-      <w:pPr>
-        <w:tabs>
-          <w:tab w:val="left" w:pos="2113"/>
-        </w:tabs>
-        <w:rPr>
-          <w:b/>
-          <w:bCs/>
-        </w:rPr>
-      </w:pPr>
-    </w:p>
-    <w:p>
-      <w:pPr>
-        <w:tabs>
-          <w:tab w:val="left" w:pos="2113"/>
-        </w:tabs>
-        <w:rPr>
-          <w:b/>
-          <w:bCs/>
-        </w:rPr>
-      </w:pPr>
-    </w:p>
-    <w:p>
-      <w:pPr>
-        <w:tabs>
-          <w:tab w:val="left" w:pos="2113"/>
-        </w:tabs>
-        <w:rPr>
-          <w:b/>
-          <w:bCs/>
-        </w:rPr>
-      </w:pPr>
-    </w:p>
-    <w:p>
-      <w:pPr>
-        <w:tabs>
-          <w:tab w:val="left" w:pos="2113"/>
-        </w:tabs>
-        <w:rPr>
-          <w:b/>
-          <w:bCs/>
-        </w:rPr>
-      </w:pPr>
-    </w:p>
-    <w:p>
-      <w:pPr>
-        <w:rPr>
-          <w:b/>
-          <w:bCs/>
-        </w:rPr>
-      </w:pPr>
-    </w:p>
-    <w:p>
-      <w:pPr>
-        <w:rPr>
-          <w:b/>
-          <w:bCs/>
-        </w:rPr>
-      </w:pPr>
-    </w:p>
-    <w:p>
-      <w:pPr>
-        <w:rPr>
-          <w:b/>
-          <w:bCs/>
-        </w:rPr>
-      </w:pPr>
-    </w:p>
-    <w:p>
-      <w:pPr>
-        <w:rPr>
-          <w:b/>
-          <w:bCs/>
-        </w:rPr>
-      </w:pPr>
-    </w:p>
-    <w:p>
-      <w:pPr>
-        <w:rPr>
-          <w:b/>
-          <w:bCs/>
-        </w:rPr>
-      </w:pPr>
-    </w:p>
-    <w:p>
-      <w:pPr>
-        <w:rPr>
-          <w:b/>
-          <w:bCs/>
-        </w:rPr>
-      </w:pPr>
-    </w:p>
-    <w:p>
-      <w:pPr>
-        <w:rPr>
-          <w:b/>
-          <w:bCs/>
         </w:rPr>
       </w:pPr>
     </w:p>
@@ -1484,6 +690,9 @@
       <w:bookmarkStart w:id="1" w:name="_Toc370331034"/>
       <w:r>
         <w:lastRenderedPageBreak/>
+        <w:t xml:space="preserve">Mission </w:t>
+      </w:r>
+      <w:r>
         <w:t>I</w:t>
       </w:r>
       <w:r>
@@ -1503,25 +712,7 @@
         <w:rPr>
           <w:sz w:val="22"/>
         </w:rPr>
-        <w:t xml:space="preserve">Before describing the </w:t>
-      </w:r>
-      <w:r>
-        <w:rPr>
-          <w:sz w:val="22"/>
-        </w:rPr>
-        <w:t>proposed</w:t>
-      </w:r>
-      <w:r>
-        <w:rPr>
-          <w:sz w:val="22"/>
-        </w:rPr>
-        <w:t xml:space="preserve"> </w:t>
-      </w:r>
-      <w:r>
-        <w:rPr>
-          <w:sz w:val="22"/>
-        </w:rPr>
-        <w:t xml:space="preserve">mission in detail, it is important to establish the meanings of various terms that are associated with any given </w:t>
+        <w:t xml:space="preserve">The team Bravo mission consists of a </w:t>
       </w:r>
       <w:proofErr w:type="spellStart"/>
       <w:r>
@@ -1535,181 +726,144 @@
         <w:rPr>
           <w:sz w:val="22"/>
         </w:rPr>
-        <w:t xml:space="preserve"> mission</w:t>
-      </w:r>
-      <w:r>
-        <w:rPr>
-          <w:sz w:val="22"/>
-        </w:rPr>
-        <w:t xml:space="preserve">. </w:t>
-      </w:r>
-      <w:r>
-        <w:rPr>
-          <w:sz w:val="22"/>
-        </w:rPr>
-        <w:t xml:space="preserve">Firstly, </w:t>
-      </w:r>
-      <w:r>
-        <w:rPr>
-          <w:sz w:val="22"/>
-        </w:rPr>
-        <w:t>1U</w:t>
-      </w:r>
-      <w:r>
-        <w:rPr>
-          <w:sz w:val="22"/>
-        </w:rPr>
-        <w:t>, or one standard unit,</w:t>
-      </w:r>
-      <w:r>
-        <w:rPr>
-          <w:sz w:val="22"/>
-        </w:rPr>
-        <w:t xml:space="preserve"> is defined as a cube of a uniform edge length of 10 cm. A CubeSat-Class satellite (aka a “nanosatellite”) is a satellite whose dimensions derive from </w:t>
-      </w:r>
-      <w:r>
-        <w:rPr>
-          <w:sz w:val="22"/>
-        </w:rPr>
-        <w:t xml:space="preserve">1 or more of these </w:t>
-      </w:r>
-      <w:r>
-        <w:rPr>
-          <w:sz w:val="22"/>
-        </w:rPr>
-        <w:t xml:space="preserve">standard </w:t>
-      </w:r>
-      <w:r>
-        <w:rPr>
-          <w:sz w:val="22"/>
-        </w:rPr>
-        <w:t>units.</w:t>
-      </w:r>
-      <w:r>
-        <w:rPr>
-          <w:sz w:val="22"/>
-        </w:rPr>
-        <w:t xml:space="preserve"> An example of a 3U sized spacecraft is shown in Figure 1-1 below.</w:t>
-      </w:r>
-      <w:r>
-        <w:rPr>
-          <w:sz w:val="22"/>
-        </w:rPr>
-        <w:t xml:space="preserve"> </w:t>
-      </w:r>
-      <w:r>
-        <w:rPr>
-          <w:sz w:val="22"/>
-        </w:rPr>
-        <w:t>The reason for creating such satellites is twofold: it greatly reduces the time and monetary investment associated with developing custom satellite shapes and structures, while</w:t>
-      </w:r>
-      <w:r>
-        <w:rPr>
-          <w:sz w:val="22"/>
-        </w:rPr>
-        <w:t xml:space="preserve"> also</w:t>
-      </w:r>
-      <w:r>
-        <w:rPr>
-          <w:sz w:val="22"/>
-        </w:rPr>
-        <w:t xml:space="preserve"> allowing the development of standard satellite deployers (such as the P-POD</w:t>
-      </w:r>
-      <w:r>
-        <w:rPr>
-          <w:sz w:val="22"/>
-        </w:rPr>
-        <w:t xml:space="preserve"> or NLAS deployer</w:t>
-      </w:r>
-      <w:r>
-        <w:rPr>
-          <w:sz w:val="22"/>
-        </w:rPr>
-        <w:t>) for integration into any rocket configuration, thus allowing greater access to launch opportunities f</w:t>
-      </w:r>
-      <w:r>
-        <w:rPr>
-          <w:sz w:val="22"/>
-        </w:rPr>
-        <w:t>or university missions</w:t>
-      </w:r>
-      <w:r>
-        <w:rPr>
-          <w:sz w:val="22"/>
-        </w:rPr>
-        <w:t>. The la</w:t>
-      </w:r>
-      <w:r>
-        <w:rPr>
-          <w:sz w:val="22"/>
-        </w:rPr>
-        <w:t xml:space="preserve">rgest-volume deployer currently being manufactured can accommodate a 6U spacecraft configuration. </w:t>
+        <w:t xml:space="preserve">-Class </w:t>
+      </w:r>
+      <w:r>
+        <w:rPr>
+          <w:sz w:val="22"/>
+        </w:rPr>
+        <w:t>satellite system that is capable of demonstrating three</w:t>
+      </w:r>
+      <w:r>
+        <w:rPr>
+          <w:sz w:val="22"/>
+        </w:rPr>
+        <w:t xml:space="preserve"> key proximity</w:t>
+      </w:r>
+      <w:r>
+        <w:rPr>
+          <w:sz w:val="22"/>
+        </w:rPr>
+        <w:t xml:space="preserve"> operations</w:t>
+      </w:r>
+      <w:r>
+        <w:rPr>
+          <w:sz w:val="22"/>
+        </w:rPr>
+        <w:t xml:space="preserve"> relative to a resident space object</w:t>
+      </w:r>
+      <w:r>
+        <w:rPr>
+          <w:sz w:val="22"/>
+        </w:rPr>
+        <w:t xml:space="preserve">: stationkeeping, </w:t>
+      </w:r>
+      <w:r>
+        <w:rPr>
+          <w:sz w:val="22"/>
+        </w:rPr>
+        <w:t>“</w:t>
+      </w:r>
+      <w:r>
+        <w:rPr>
+          <w:sz w:val="22"/>
+        </w:rPr>
+        <w:t>escape</w:t>
+      </w:r>
+      <w:r>
+        <w:rPr>
+          <w:sz w:val="22"/>
+        </w:rPr>
+        <w:t>”</w:t>
+      </w:r>
+      <w:r>
+        <w:rPr>
+          <w:sz w:val="22"/>
+        </w:rPr>
+        <w:t xml:space="preserve"> maneuvers, and rendezvous.</w:t>
+      </w:r>
+      <w:r>
+        <w:rPr>
+          <w:sz w:val="22"/>
+        </w:rPr>
+        <w:t xml:space="preserve">  Table 1-1 lists the definition of each of </w:t>
+      </w:r>
+      <w:r>
+        <w:rPr>
+          <w:sz w:val="22"/>
+        </w:rPr>
+        <w:t xml:space="preserve">these proximity operation terms, while the Appendix discusses in detail general terms associated with any </w:t>
+      </w:r>
+      <w:proofErr w:type="spellStart"/>
+      <w:r>
+        <w:rPr>
+          <w:sz w:val="22"/>
+        </w:rPr>
+        <w:t>CubeSat</w:t>
+      </w:r>
+      <w:proofErr w:type="spellEnd"/>
+      <w:r>
+        <w:rPr>
+          <w:sz w:val="22"/>
+        </w:rPr>
+        <w:t xml:space="preserve"> mission.</w:t>
       </w:r>
     </w:p>
     <w:p>
       <w:pPr>
         <w:spacing w:after="120"/>
-        <w:jc w:val="center"/>
-        <w:rPr>
-          <w:sz w:val="22"/>
-        </w:rPr>
-      </w:pPr>
-      <w:r>
-        <w:rPr>
-          <w:noProof/>
-          <w:sz w:val="22"/>
-          <w:lang w:eastAsia="en-US" w:bidi="ar-SA"/>
-        </w:rPr>
-        <w:drawing>
-          <wp:inline distT="0" distB="0" distL="0" distR="0">
-            <wp:extent cx="5943600" cy="3843466"/>
-            <wp:effectExtent l="19050" t="0" r="0" b="0"/>
-            <wp:docPr id="6" name="Picture 5"/>
-            <wp:cNvGraphicFramePr>
-              <a:graphicFrameLocks xmlns:a="http://schemas.openxmlformats.org/drawingml/2006/main" noChangeAspect="1"/>
-            </wp:cNvGraphicFramePr>
-            <a:graphic xmlns:a="http://schemas.openxmlformats.org/drawingml/2006/main">
-              <a:graphicData uri="http://schemas.openxmlformats.org/drawingml/2006/picture">
-                <pic:pic xmlns:pic="http://schemas.openxmlformats.org/drawingml/2006/picture">
-                  <pic:nvPicPr>
-                    <pic:cNvPr id="0" name="Picture 5"/>
-                    <pic:cNvPicPr>
-                      <a:picLocks noChangeAspect="1" noChangeArrowheads="1"/>
-                    </pic:cNvPicPr>
-                  </pic:nvPicPr>
-                  <pic:blipFill>
-                    <a:blip r:embed="rId9" cstate="print"/>
-                    <a:srcRect/>
-                    <a:stretch>
-                      <a:fillRect/>
-                    </a:stretch>
-                  </pic:blipFill>
-                  <pic:spPr bwMode="auto">
-                    <a:xfrm>
-                      <a:off x="0" y="0"/>
-                      <a:ext cx="5943600" cy="3843466"/>
-                    </a:xfrm>
-                    <a:prstGeom prst="rect">
-                      <a:avLst/>
-                    </a:prstGeom>
-                    <a:noFill/>
-                    <a:ln w="9525">
-                      <a:noFill/>
-                      <a:miter lim="800000"/>
-                      <a:headEnd/>
-                      <a:tailEnd/>
-                    </a:ln>
-                  </pic:spPr>
-                </pic:pic>
-              </a:graphicData>
-            </a:graphic>
-          </wp:inline>
-        </w:drawing>
+        <w:jc w:val="both"/>
+        <w:rPr>
+          <w:sz w:val="22"/>
+        </w:rPr>
+      </w:pPr>
+      <w:r>
+        <w:rPr>
+          <w:sz w:val="22"/>
+        </w:rPr>
+        <w:t xml:space="preserve">The entirety of this proposed mission </w:t>
+      </w:r>
+      <w:r>
+        <w:rPr>
+          <w:sz w:val="22"/>
+        </w:rPr>
+        <w:t>shall</w:t>
+      </w:r>
+      <w:r>
+        <w:rPr>
+          <w:sz w:val="22"/>
+        </w:rPr>
+        <w:t xml:space="preserve"> be executed through the use of </w:t>
+      </w:r>
+      <w:proofErr w:type="gramStart"/>
+      <w:r>
+        <w:rPr>
+          <w:sz w:val="22"/>
+        </w:rPr>
+        <w:t>a 6U</w:t>
+      </w:r>
+      <w:proofErr w:type="gramEnd"/>
+      <w:r>
+        <w:rPr>
+          <w:sz w:val="22"/>
+        </w:rPr>
+        <w:t xml:space="preserve"> satellite architecture. Thus, in order to achieve mission success, both the satellite conducting each proximity operation</w:t>
+      </w:r>
+      <w:r>
+        <w:rPr>
+          <w:sz w:val="22"/>
+        </w:rPr>
+        <w:t xml:space="preserve"> discussed in the previous paragraph</w:t>
+      </w:r>
+      <w:r>
+        <w:rPr>
+          <w:sz w:val="22"/>
+        </w:rPr>
+        <w:t xml:space="preserve"> and the resident space object it is conducting said operations relative to must be contained within only 6U’s of space. </w:t>
       </w:r>
     </w:p>
     <w:p>
       <w:pPr>
-        <w:spacing w:after="120"/>
         <w:jc w:val="center"/>
         <w:rPr>
           <w:b/>
@@ -1722,173 +876,6 @@
           <w:b/>
           <w:sz w:val="22"/>
         </w:rPr>
-        <w:t>Figure 1-1.</w:t>
-      </w:r>
-      <w:proofErr w:type="gramEnd"/>
-      <w:r>
-        <w:rPr>
-          <w:b/>
-          <w:sz w:val="22"/>
-        </w:rPr>
-        <w:t xml:space="preserve"> Example 3U </w:t>
-      </w:r>
-      <w:proofErr w:type="spellStart"/>
-      <w:r>
-        <w:rPr>
-          <w:b/>
-          <w:sz w:val="22"/>
-        </w:rPr>
-        <w:t>CubeSat</w:t>
-      </w:r>
-      <w:proofErr w:type="spellEnd"/>
-      <w:r>
-        <w:rPr>
-          <w:b/>
-          <w:sz w:val="22"/>
-        </w:rPr>
-        <w:t xml:space="preserve"> Architecture</w:t>
-      </w:r>
-    </w:p>
-    <w:p>
-      <w:pPr>
-        <w:spacing w:after="120"/>
-        <w:jc w:val="both"/>
-        <w:rPr>
-          <w:sz w:val="22"/>
-        </w:rPr>
-      </w:pPr>
-      <w:r>
-        <w:rPr>
-          <w:sz w:val="22"/>
-        </w:rPr>
-        <w:t xml:space="preserve">Thus, the proposed mission shall have to fit within the 6U architecture dictated by these available </w:t>
-      </w:r>
-      <w:proofErr w:type="spellStart"/>
-      <w:r>
-        <w:rPr>
-          <w:sz w:val="22"/>
-        </w:rPr>
-        <w:t>deployers</w:t>
-      </w:r>
-      <w:proofErr w:type="spellEnd"/>
-      <w:r>
-        <w:rPr>
-          <w:sz w:val="22"/>
-        </w:rPr>
-        <w:t xml:space="preserve">. </w:t>
-      </w:r>
-      <w:r>
-        <w:rPr>
-          <w:sz w:val="22"/>
-        </w:rPr>
-        <w:t>Beyond th</w:t>
-      </w:r>
-      <w:r>
-        <w:rPr>
-          <w:sz w:val="22"/>
-        </w:rPr>
-        <w:t>is requirement</w:t>
-      </w:r>
-      <w:r>
-        <w:rPr>
-          <w:sz w:val="22"/>
-        </w:rPr>
-        <w:t xml:space="preserve">, the requirements for the proposed mission consist of demonstrations of key proximity operations, such as stationkeeping, </w:t>
-      </w:r>
-      <w:r>
-        <w:rPr>
-          <w:sz w:val="22"/>
-        </w:rPr>
-        <w:t>“</w:t>
-      </w:r>
-      <w:r>
-        <w:rPr>
-          <w:sz w:val="22"/>
-        </w:rPr>
-        <w:t>escape</w:t>
-      </w:r>
-      <w:r>
-        <w:rPr>
-          <w:sz w:val="22"/>
-        </w:rPr>
-        <w:t>”</w:t>
-      </w:r>
-      <w:r>
-        <w:rPr>
-          <w:sz w:val="22"/>
-        </w:rPr>
-        <w:t xml:space="preserve"> maneuvers, and rendezvous,</w:t>
-      </w:r>
-      <w:r>
-        <w:rPr>
-          <w:sz w:val="22"/>
-        </w:rPr>
-        <w:t xml:space="preserve"> relative to a resident space object,</w:t>
-      </w:r>
-      <w:r>
-        <w:rPr>
-          <w:sz w:val="22"/>
-        </w:rPr>
-        <w:t xml:space="preserve"> the definitions of which are described </w:t>
-      </w:r>
-      <w:r>
-        <w:rPr>
-          <w:sz w:val="22"/>
-        </w:rPr>
-        <w:t>in Table 1-1 on the following page.</w:t>
-      </w:r>
-    </w:p>
-    <w:p>
-      <w:pPr>
-        <w:spacing w:after="120"/>
-        <w:jc w:val="both"/>
-        <w:rPr>
-          <w:sz w:val="22"/>
-        </w:rPr>
-      </w:pPr>
-    </w:p>
-    <w:p>
-      <w:pPr>
-        <w:spacing w:after="120"/>
-        <w:jc w:val="both"/>
-        <w:rPr>
-          <w:sz w:val="22"/>
-        </w:rPr>
-      </w:pPr>
-    </w:p>
-    <w:p>
-      <w:pPr>
-        <w:spacing w:after="120"/>
-        <w:jc w:val="both"/>
-        <w:rPr>
-          <w:sz w:val="22"/>
-        </w:rPr>
-      </w:pPr>
-    </w:p>
-    <w:p>
-      <w:pPr>
-        <w:spacing w:after="120"/>
-        <w:jc w:val="both"/>
-        <w:rPr>
-          <w:sz w:val="22"/>
-        </w:rPr>
-      </w:pPr>
-    </w:p>
-    <w:p>
-      <w:pPr>
-        <w:jc w:val="center"/>
-        <w:rPr>
-          <w:b/>
-          <w:sz w:val="22"/>
-        </w:rPr>
-      </w:pPr>
-      <w:proofErr w:type="gramStart"/>
-      <w:r>
-        <w:rPr>
-          <w:b/>
-          <w:sz w:val="22"/>
-        </w:rPr>
-        <w:lastRenderedPageBreak/>
         <w:t>Table 1-1.</w:t>
       </w:r>
       <w:proofErr w:type="gramEnd"/>
@@ -2680,6 +1667,7 @@
               <w:jc w:val="center"/>
             </w:pPr>
             <w:r>
+              <w:lastRenderedPageBreak/>
               <w:t>40</w:t>
             </w:r>
             <w:r>
@@ -2714,6 +1702,7 @@
               <w:jc w:val="center"/>
             </w:pPr>
             <w:r>
+              <w:lastRenderedPageBreak/>
               <w:t>6 Months</w:t>
             </w:r>
           </w:p>
@@ -2804,19 +1793,8 @@
       </w:tr>
     </w:tbl>
     <w:p>
-      <w:pPr>
-        <w:pStyle w:val="Heading1"/>
-        <w:tabs>
-          <w:tab w:val="clear" w:pos="0"/>
-        </w:tabs>
-      </w:pPr>
       <w:bookmarkStart w:id="2" w:name="_Toc370331035"/>
     </w:p>
-    <w:p/>
-    <w:p/>
-    <w:p/>
-    <w:p/>
-    <w:p/>
     <w:p>
       <w:pPr>
         <w:pStyle w:val="Heading1"/>
@@ -2827,7 +1805,6 @@
         <w:ind w:left="360"/>
       </w:pPr>
       <w:r>
-        <w:lastRenderedPageBreak/>
         <w:t>Mission Overview</w:t>
       </w:r>
       <w:bookmarkEnd w:id="2"/>
@@ -3160,6 +2137,278 @@
         <w:t>.</w:t>
       </w:r>
     </w:p>
+    <w:p>
+      <w:pPr>
+        <w:widowControl/>
+        <w:suppressAutoHyphens w:val="0"/>
+        <w:spacing w:after="200" w:line="276" w:lineRule="auto"/>
+        <w:rPr>
+          <w:sz w:val="22"/>
+          <w:szCs w:val="22"/>
+        </w:rPr>
+      </w:pPr>
+      <w:r>
+        <w:rPr>
+          <w:sz w:val="22"/>
+          <w:szCs w:val="22"/>
+        </w:rPr>
+        <w:br w:type="page"/>
+      </w:r>
+    </w:p>
+    <w:p>
+      <w:pPr>
+        <w:pStyle w:val="Heading1"/>
+        <w:numPr>
+          <w:ilvl w:val="0"/>
+          <w:numId w:val="49"/>
+        </w:numPr>
+        <w:ind w:left="360"/>
+        <w:rPr>
+          <w:szCs w:val="22"/>
+        </w:rPr>
+      </w:pPr>
+      <w:r>
+        <w:rPr>
+          <w:szCs w:val="22"/>
+        </w:rPr>
+        <w:lastRenderedPageBreak/>
+        <w:t>Appendix</w:t>
+      </w:r>
+    </w:p>
+    <w:p>
+      <w:pPr>
+        <w:spacing w:after="120"/>
+        <w:jc w:val="both"/>
+        <w:rPr>
+          <w:sz w:val="22"/>
+          <w:szCs w:val="22"/>
+        </w:rPr>
+      </w:pPr>
+      <w:r>
+        <w:rPr>
+          <w:sz w:val="22"/>
+          <w:szCs w:val="22"/>
+        </w:rPr>
+        <w:t>It</w:t>
+      </w:r>
+      <w:r>
+        <w:rPr>
+          <w:sz w:val="22"/>
+          <w:szCs w:val="22"/>
+        </w:rPr>
+        <w:t xml:space="preserve"> is important to establish the meanings of various terms that are associated with any given </w:t>
+      </w:r>
+      <w:proofErr w:type="spellStart"/>
+      <w:r>
+        <w:rPr>
+          <w:sz w:val="22"/>
+          <w:szCs w:val="22"/>
+        </w:rPr>
+        <w:t>CubeSat</w:t>
+      </w:r>
+      <w:proofErr w:type="spellEnd"/>
+      <w:r>
+        <w:rPr>
+          <w:sz w:val="22"/>
+          <w:szCs w:val="22"/>
+        </w:rPr>
+        <w:t xml:space="preserve"> mission</w:t>
+      </w:r>
+      <w:r>
+        <w:rPr>
+          <w:sz w:val="22"/>
+          <w:szCs w:val="22"/>
+        </w:rPr>
+        <w:t>, such as the one proposed in this document</w:t>
+      </w:r>
+      <w:r>
+        <w:rPr>
+          <w:sz w:val="22"/>
+          <w:szCs w:val="22"/>
+        </w:rPr>
+        <w:t xml:space="preserve">. Firstly, 1U, or one standard unit, is defined as a cube of a uniform edge length of 10 cm. A </w:t>
+      </w:r>
+      <w:proofErr w:type="spellStart"/>
+      <w:r>
+        <w:rPr>
+          <w:sz w:val="22"/>
+          <w:szCs w:val="22"/>
+        </w:rPr>
+        <w:t>CubeSat</w:t>
+      </w:r>
+      <w:proofErr w:type="spellEnd"/>
+      <w:r>
+        <w:rPr>
+          <w:sz w:val="22"/>
+          <w:szCs w:val="22"/>
+        </w:rPr>
+        <w:t>-Class satellite (aka a “</w:t>
+      </w:r>
+      <w:proofErr w:type="spellStart"/>
+      <w:r>
+        <w:rPr>
+          <w:sz w:val="22"/>
+          <w:szCs w:val="22"/>
+        </w:rPr>
+        <w:t>nanosatellite</w:t>
+      </w:r>
+      <w:proofErr w:type="spellEnd"/>
+      <w:r>
+        <w:rPr>
+          <w:sz w:val="22"/>
+          <w:szCs w:val="22"/>
+        </w:rPr>
+        <w:t xml:space="preserve">”) is a satellite whose dimensions derive from 1 or more of these standard units. An example of a 3U sized spacecraft is shown in Figure 1-1 below. The reason for creating such satellites is twofold: it greatly reduces the time and monetary investment associated with developing custom satellite shapes and structures, while also allowing the development of standard satellite deployers for integration into any rocket configuration, thus allowing greater access to launch opportunities for university missions. </w:t>
+      </w:r>
+      <w:r>
+        <w:rPr>
+          <w:sz w:val="22"/>
+          <w:szCs w:val="22"/>
+        </w:rPr>
+        <w:t xml:space="preserve">Currently, the largest volume </w:t>
+      </w:r>
+      <w:proofErr w:type="spellStart"/>
+      <w:r>
+        <w:rPr>
+          <w:sz w:val="22"/>
+          <w:szCs w:val="22"/>
+        </w:rPr>
+        <w:t>CubeSat</w:t>
+      </w:r>
+      <w:proofErr w:type="spellEnd"/>
+      <w:r>
+        <w:rPr>
+          <w:sz w:val="22"/>
+          <w:szCs w:val="22"/>
+        </w:rPr>
+        <w:t xml:space="preserve"> deployer is the NLAS (</w:t>
+      </w:r>
+      <w:proofErr w:type="spellStart"/>
+      <w:r>
+        <w:rPr>
+          <w:sz w:val="22"/>
+          <w:szCs w:val="22"/>
+        </w:rPr>
+        <w:t>Nanosatellite</w:t>
+      </w:r>
+      <w:proofErr w:type="spellEnd"/>
+      <w:r>
+        <w:rPr>
+          <w:sz w:val="22"/>
+          <w:szCs w:val="22"/>
+        </w:rPr>
+        <w:t xml:space="preserve"> Launch Adapter System) deployer, which has space for a 6U satellite configuration.</w:t>
+      </w:r>
+    </w:p>
+    <w:p>
+      <w:pPr>
+        <w:spacing w:after="120"/>
+        <w:rPr>
+          <w:sz w:val="22"/>
+        </w:rPr>
+      </w:pPr>
+      <w:r>
+        <w:rPr>
+          <w:noProof/>
+        </w:rPr>
+        <w:drawing>
+          <wp:inline distT="0" distB="0" distL="0" distR="0">
+            <wp:extent cx="5943600" cy="3843466"/>
+            <wp:effectExtent l="19050" t="0" r="0" b="0"/>
+            <wp:docPr id="1" name="Picture 5"/>
+            <wp:cNvGraphicFramePr>
+              <a:graphicFrameLocks xmlns:a="http://schemas.openxmlformats.org/drawingml/2006/main" noChangeAspect="1"/>
+            </wp:cNvGraphicFramePr>
+            <a:graphic xmlns:a="http://schemas.openxmlformats.org/drawingml/2006/main">
+              <a:graphicData uri="http://schemas.openxmlformats.org/drawingml/2006/picture">
+                <pic:pic xmlns:pic="http://schemas.openxmlformats.org/drawingml/2006/picture">
+                  <pic:nvPicPr>
+                    <pic:cNvPr id="0" name="Picture 5"/>
+                    <pic:cNvPicPr>
+                      <a:picLocks noChangeAspect="1" noChangeArrowheads="1"/>
+                    </pic:cNvPicPr>
+                  </pic:nvPicPr>
+                  <pic:blipFill>
+                    <a:blip r:embed="rId9" cstate="print"/>
+                    <a:srcRect/>
+                    <a:stretch>
+                      <a:fillRect/>
+                    </a:stretch>
+                  </pic:blipFill>
+                  <pic:spPr bwMode="auto">
+                    <a:xfrm>
+                      <a:off x="0" y="0"/>
+                      <a:ext cx="5943600" cy="3843466"/>
+                    </a:xfrm>
+                    <a:prstGeom prst="rect">
+                      <a:avLst/>
+                    </a:prstGeom>
+                    <a:noFill/>
+                    <a:ln w="9525">
+                      <a:noFill/>
+                      <a:miter lim="800000"/>
+                      <a:headEnd/>
+                      <a:tailEnd/>
+                    </a:ln>
+                  </pic:spPr>
+                </pic:pic>
+              </a:graphicData>
+            </a:graphic>
+          </wp:inline>
+        </w:drawing>
+      </w:r>
+    </w:p>
+    <w:p>
+      <w:pPr>
+        <w:pStyle w:val="ListParagraph"/>
+        <w:spacing w:after="120"/>
+        <w:jc w:val="center"/>
+        <w:rPr>
+          <w:rFonts w:ascii="Times New Roman" w:hAnsi="Times New Roman" w:cs="Times New Roman"/>
+          <w:b/>
+        </w:rPr>
+      </w:pPr>
+      <w:proofErr w:type="gramStart"/>
+      <w:r>
+        <w:rPr>
+          <w:rFonts w:ascii="Times New Roman" w:hAnsi="Times New Roman" w:cs="Times New Roman"/>
+          <w:b/>
+        </w:rPr>
+        <w:t>Figure 3</w:t>
+      </w:r>
+      <w:r>
+        <w:rPr>
+          <w:rFonts w:ascii="Times New Roman" w:hAnsi="Times New Roman" w:cs="Times New Roman"/>
+          <w:b/>
+        </w:rPr>
+        <w:t>-1.</w:t>
+      </w:r>
+      <w:proofErr w:type="gramEnd"/>
+      <w:r>
+        <w:rPr>
+          <w:rFonts w:ascii="Times New Roman" w:hAnsi="Times New Roman" w:cs="Times New Roman"/>
+          <w:b/>
+        </w:rPr>
+        <w:t xml:space="preserve"> Example 3U </w:t>
+      </w:r>
+      <w:proofErr w:type="spellStart"/>
+      <w:r>
+        <w:rPr>
+          <w:rFonts w:ascii="Times New Roman" w:hAnsi="Times New Roman" w:cs="Times New Roman"/>
+          <w:b/>
+        </w:rPr>
+        <w:t>CubeSat</w:t>
+      </w:r>
+      <w:proofErr w:type="spellEnd"/>
+      <w:r>
+        <w:rPr>
+          <w:rFonts w:ascii="Times New Roman" w:hAnsi="Times New Roman" w:cs="Times New Roman"/>
+          <w:b/>
+        </w:rPr>
+        <w:t xml:space="preserve"> Architecture</w:t>
+      </w:r>
+    </w:p>
+    <w:p/>
     <w:sectPr>
       <w:headerReference w:type="default" r:id="rId10"/>
       <w:footerReference w:type="default" r:id="rId11"/>
@@ -3238,7 +2487,7 @@
         <w:b/>
         <w:noProof/>
       </w:rPr>
-      <w:t>3</w:t>
+      <w:t>2</w:t>
     </w:r>
     <w:r>
       <w:rPr>
@@ -3275,7 +2524,7 @@
         <w:b/>
         <w:noProof/>
       </w:rPr>
-      <w:t>5</w:t>
+      <w:t>4</w:t>
     </w:r>
     <w:r>
       <w:rPr>
@@ -3320,7 +2569,7 @@
         <w:b/>
         <w:noProof/>
       </w:rPr>
-      <w:t>24 October 2013</w:t>
+      <w:t>28 October 2013</w:t>
     </w:r>
     <w:r>
       <w:rPr>
@@ -5853,6 +5102,95 @@
     </w:lvl>
   </w:abstractNum>
   <w:abstractNum w:abstractNumId="24">
+    <w:nsid w:val="1F8262D5"/>
+    <w:multiLevelType w:val="hybridMultilevel"/>
+    <w:tmpl w:val="B8D8B99A"/>
+    <w:lvl w:ilvl="0" w:tplc="078E172C">
+      <w:start w:val="3"/>
+      <w:numFmt w:val="decimal"/>
+      <w:lvlText w:val="%1."/>
+      <w:lvlJc w:val="left"/>
+      <w:pPr>
+        <w:ind w:left="720" w:hanging="360"/>
+      </w:pPr>
+      <w:rPr>
+        <w:rFonts w:hint="default"/>
+      </w:rPr>
+    </w:lvl>
+    <w:lvl w:ilvl="1" w:tplc="04090019" w:tentative="1">
+      <w:start w:val="1"/>
+      <w:numFmt w:val="lowerLetter"/>
+      <w:lvlText w:val="%2."/>
+      <w:lvlJc w:val="left"/>
+      <w:pPr>
+        <w:ind w:left="1440" w:hanging="360"/>
+      </w:pPr>
+    </w:lvl>
+    <w:lvl w:ilvl="2" w:tplc="0409001B" w:tentative="1">
+      <w:start w:val="1"/>
+      <w:numFmt w:val="lowerRoman"/>
+      <w:lvlText w:val="%3."/>
+      <w:lvlJc w:val="right"/>
+      <w:pPr>
+        <w:ind w:left="2160" w:hanging="180"/>
+      </w:pPr>
+    </w:lvl>
+    <w:lvl w:ilvl="3" w:tplc="0409000F" w:tentative="1">
+      <w:start w:val="1"/>
+      <w:numFmt w:val="decimal"/>
+      <w:lvlText w:val="%4."/>
+      <w:lvlJc w:val="left"/>
+      <w:pPr>
+        <w:ind w:left="2880" w:hanging="360"/>
+      </w:pPr>
+    </w:lvl>
+    <w:lvl w:ilvl="4" w:tplc="04090019" w:tentative="1">
+      <w:start w:val="1"/>
+      <w:numFmt w:val="lowerLetter"/>
+      <w:lvlText w:val="%5."/>
+      <w:lvlJc w:val="left"/>
+      <w:pPr>
+        <w:ind w:left="3600" w:hanging="360"/>
+      </w:pPr>
+    </w:lvl>
+    <w:lvl w:ilvl="5" w:tplc="0409001B" w:tentative="1">
+      <w:start w:val="1"/>
+      <w:numFmt w:val="lowerRoman"/>
+      <w:lvlText w:val="%6."/>
+      <w:lvlJc w:val="right"/>
+      <w:pPr>
+        <w:ind w:left="4320" w:hanging="180"/>
+      </w:pPr>
+    </w:lvl>
+    <w:lvl w:ilvl="6" w:tplc="0409000F" w:tentative="1">
+      <w:start w:val="1"/>
+      <w:numFmt w:val="decimal"/>
+      <w:lvlText w:val="%7."/>
+      <w:lvlJc w:val="left"/>
+      <w:pPr>
+        <w:ind w:left="5040" w:hanging="360"/>
+      </w:pPr>
+    </w:lvl>
+    <w:lvl w:ilvl="7" w:tplc="04090019" w:tentative="1">
+      <w:start w:val="1"/>
+      <w:numFmt w:val="lowerLetter"/>
+      <w:lvlText w:val="%8."/>
+      <w:lvlJc w:val="left"/>
+      <w:pPr>
+        <w:ind w:left="5760" w:hanging="360"/>
+      </w:pPr>
+    </w:lvl>
+    <w:lvl w:ilvl="8" w:tplc="0409001B" w:tentative="1">
+      <w:start w:val="1"/>
+      <w:numFmt w:val="lowerRoman"/>
+      <w:lvlText w:val="%9."/>
+      <w:lvlJc w:val="right"/>
+      <w:pPr>
+        <w:ind w:left="6480" w:hanging="180"/>
+      </w:pPr>
+    </w:lvl>
+  </w:abstractNum>
+  <w:abstractNum w:abstractNumId="25">
     <w:nsid w:val="22F12701"/>
     <w:multiLevelType w:val="hybridMultilevel"/>
     <w:tmpl w:val="05F62C7E"/>
@@ -5938,7 +5276,7 @@
       </w:pPr>
     </w:lvl>
   </w:abstractNum>
-  <w:abstractNum w:abstractNumId="25">
+  <w:abstractNum w:abstractNumId="26">
     <w:nsid w:val="2FC0072D"/>
     <w:multiLevelType w:val="multilevel"/>
     <w:tmpl w:val="18C243E0"/>
@@ -6060,7 +5398,7 @@
       </w:rPr>
     </w:lvl>
   </w:abstractNum>
-  <w:abstractNum w:abstractNumId="26">
+  <w:abstractNum w:abstractNumId="27">
     <w:nsid w:val="3092156C"/>
     <w:multiLevelType w:val="hybridMultilevel"/>
     <w:tmpl w:val="7E96B682"/>
@@ -6173,7 +5511,7 @@
       </w:rPr>
     </w:lvl>
   </w:abstractNum>
-  <w:abstractNum w:abstractNumId="27">
+  <w:abstractNum w:abstractNumId="28">
     <w:nsid w:val="33BA21F0"/>
     <w:multiLevelType w:val="multilevel"/>
     <w:tmpl w:val="18C243E0"/>
@@ -6295,7 +5633,7 @@
       </w:rPr>
     </w:lvl>
   </w:abstractNum>
-  <w:abstractNum w:abstractNumId="28">
+  <w:abstractNum w:abstractNumId="29">
     <w:nsid w:val="35B11075"/>
     <w:multiLevelType w:val="hybridMultilevel"/>
     <w:tmpl w:val="6B843DFE"/>
@@ -6408,7 +5746,7 @@
       </w:rPr>
     </w:lvl>
   </w:abstractNum>
-  <w:abstractNum w:abstractNumId="29">
+  <w:abstractNum w:abstractNumId="30">
     <w:nsid w:val="3A7549C7"/>
     <w:multiLevelType w:val="hybridMultilevel"/>
     <w:tmpl w:val="559CB894"/>
@@ -6497,7 +5835,7 @@
       </w:pPr>
     </w:lvl>
   </w:abstractNum>
-  <w:abstractNum w:abstractNumId="30">
+  <w:abstractNum w:abstractNumId="31">
     <w:nsid w:val="433F071B"/>
     <w:multiLevelType w:val="multilevel"/>
     <w:tmpl w:val="8BA0E6D4"/>
@@ -6622,7 +5960,7 @@
       </w:pPr>
     </w:lvl>
   </w:abstractNum>
-  <w:abstractNum w:abstractNumId="31">
+  <w:abstractNum w:abstractNumId="32">
     <w:nsid w:val="453A0B5F"/>
     <w:multiLevelType w:val="hybridMultilevel"/>
     <w:tmpl w:val="FC3E79D4"/>
@@ -6735,7 +6073,7 @@
       </w:rPr>
     </w:lvl>
   </w:abstractNum>
-  <w:abstractNum w:abstractNumId="32">
+  <w:abstractNum w:abstractNumId="33">
     <w:nsid w:val="4DA45030"/>
     <w:multiLevelType w:val="hybridMultilevel"/>
     <w:tmpl w:val="D6867042"/>
@@ -6848,7 +6186,7 @@
       </w:rPr>
     </w:lvl>
   </w:abstractNum>
-  <w:abstractNum w:abstractNumId="33">
+  <w:abstractNum w:abstractNumId="34">
     <w:nsid w:val="4E1F2EBA"/>
     <w:multiLevelType w:val="multilevel"/>
     <w:tmpl w:val="18C243E0"/>
@@ -6971,7 +6309,7 @@
       </w:rPr>
     </w:lvl>
   </w:abstractNum>
-  <w:abstractNum w:abstractNumId="34">
+  <w:abstractNum w:abstractNumId="35">
     <w:nsid w:val="4FC15C31"/>
     <w:multiLevelType w:val="multilevel"/>
     <w:tmpl w:val="98DA929C"/>
@@ -7093,7 +6431,7 @@
       </w:rPr>
     </w:lvl>
   </w:abstractNum>
-  <w:abstractNum w:abstractNumId="35">
+  <w:abstractNum w:abstractNumId="36">
     <w:nsid w:val="50592285"/>
     <w:multiLevelType w:val="hybridMultilevel"/>
     <w:tmpl w:val="245C621A"/>
@@ -7182,7 +6520,7 @@
       </w:pPr>
     </w:lvl>
   </w:abstractNum>
-  <w:abstractNum w:abstractNumId="36">
+  <w:abstractNum w:abstractNumId="37">
     <w:nsid w:val="53121BB7"/>
     <w:multiLevelType w:val="multilevel"/>
     <w:tmpl w:val="18C243E0"/>
@@ -7305,7 +6643,7 @@
       </w:rPr>
     </w:lvl>
   </w:abstractNum>
-  <w:abstractNum w:abstractNumId="37">
+  <w:abstractNum w:abstractNumId="38">
     <w:nsid w:val="5743605F"/>
     <w:multiLevelType w:val="multilevel"/>
     <w:tmpl w:val="BC78F2A0"/>
@@ -7418,7 +6756,7 @@
       </w:rPr>
     </w:lvl>
   </w:abstractNum>
-  <w:abstractNum w:abstractNumId="38">
+  <w:abstractNum w:abstractNumId="39">
     <w:nsid w:val="5DC75C59"/>
     <w:multiLevelType w:val="hybridMultilevel"/>
     <w:tmpl w:val="F55ED17C"/>
@@ -7507,7 +6845,7 @@
       </w:pPr>
     </w:lvl>
   </w:abstractNum>
-  <w:abstractNum w:abstractNumId="39">
+  <w:abstractNum w:abstractNumId="40">
     <w:nsid w:val="5FAD4355"/>
     <w:multiLevelType w:val="multilevel"/>
     <w:tmpl w:val="98DA929C"/>
@@ -7629,7 +6967,7 @@
       </w:rPr>
     </w:lvl>
   </w:abstractNum>
-  <w:abstractNum w:abstractNumId="40">
+  <w:abstractNum w:abstractNumId="41">
     <w:nsid w:val="67711CDB"/>
     <w:multiLevelType w:val="hybridMultilevel"/>
     <w:tmpl w:val="112E9932"/>
@@ -7722,7 +7060,7 @@
       </w:pPr>
     </w:lvl>
   </w:abstractNum>
-  <w:abstractNum w:abstractNumId="41">
+  <w:abstractNum w:abstractNumId="42">
     <w:nsid w:val="68815FB7"/>
     <w:multiLevelType w:val="multilevel"/>
     <w:tmpl w:val="D8F6006C"/>
@@ -7846,7 +7184,7 @@
       </w:rPr>
     </w:lvl>
   </w:abstractNum>
-  <w:abstractNum w:abstractNumId="42">
+  <w:abstractNum w:abstractNumId="43">
     <w:nsid w:val="73C5253D"/>
     <w:multiLevelType w:val="hybridMultilevel"/>
     <w:tmpl w:val="AFFCCF88"/>
@@ -7959,7 +7297,7 @@
       </w:rPr>
     </w:lvl>
   </w:abstractNum>
-  <w:abstractNum w:abstractNumId="43">
+  <w:abstractNum w:abstractNumId="44">
     <w:nsid w:val="77DA2EA5"/>
     <w:multiLevelType w:val="hybridMultilevel"/>
     <w:tmpl w:val="5A447BF2"/>
@@ -8049,7 +7387,7 @@
       </w:pPr>
     </w:lvl>
   </w:abstractNum>
-  <w:abstractNum w:abstractNumId="44">
+  <w:abstractNum w:abstractNumId="45">
     <w:nsid w:val="785779C3"/>
     <w:multiLevelType w:val="multilevel"/>
     <w:tmpl w:val="00D89AA6"/>
@@ -8162,7 +7500,7 @@
       </w:rPr>
     </w:lvl>
   </w:abstractNum>
-  <w:abstractNum w:abstractNumId="45">
+  <w:abstractNum w:abstractNumId="46">
     <w:nsid w:val="793B17D2"/>
     <w:multiLevelType w:val="hybridMultilevel"/>
     <w:tmpl w:val="FDF2F4AC"/>
@@ -8248,7 +7586,7 @@
       </w:pPr>
     </w:lvl>
   </w:abstractNum>
-  <w:abstractNum w:abstractNumId="46">
+  <w:abstractNum w:abstractNumId="47">
     <w:nsid w:val="7B2769A6"/>
     <w:multiLevelType w:val="hybridMultilevel"/>
     <w:tmpl w:val="B830A906"/>
@@ -8334,7 +7672,7 @@
       </w:pPr>
     </w:lvl>
   </w:abstractNum>
-  <w:abstractNum w:abstractNumId="47">
+  <w:abstractNum w:abstractNumId="48">
     <w:nsid w:val="7C953A60"/>
     <w:multiLevelType w:val="multilevel"/>
     <w:tmpl w:val="18C243E0"/>
@@ -8502,22 +7840,22 @@
     <w:abstractNumId w:val="14"/>
   </w:num>
   <w:num w:numId="16">
-    <w:abstractNumId w:val="43"/>
+    <w:abstractNumId w:val="44"/>
   </w:num>
   <w:num w:numId="17">
-    <w:abstractNumId w:val="38"/>
+    <w:abstractNumId w:val="39"/>
   </w:num>
   <w:num w:numId="18">
-    <w:abstractNumId w:val="25"/>
+    <w:abstractNumId w:val="26"/>
   </w:num>
   <w:num w:numId="19">
-    <w:abstractNumId w:val="39"/>
+    <w:abstractNumId w:val="40"/>
   </w:num>
   <w:num w:numId="20">
     <w:abstractNumId w:val="18"/>
   </w:num>
   <w:num w:numId="21">
-    <w:abstractNumId w:val="27"/>
+    <w:abstractNumId w:val="28"/>
   </w:num>
   <w:num w:numId="22">
     <w:abstractNumId w:val="16"/>
@@ -8526,37 +7864,37 @@
     <w:abstractNumId w:val="21"/>
   </w:num>
   <w:num w:numId="24">
-    <w:abstractNumId w:val="47"/>
+    <w:abstractNumId w:val="48"/>
   </w:num>
   <w:num w:numId="25">
     <w:abstractNumId w:val="17"/>
   </w:num>
   <w:num w:numId="26">
+    <w:abstractNumId w:val="35"/>
+  </w:num>
+  <w:num w:numId="27">
+    <w:abstractNumId w:val="46"/>
+  </w:num>
+  <w:num w:numId="28">
+    <w:abstractNumId w:val="37"/>
+  </w:num>
+  <w:num w:numId="29">
     <w:abstractNumId w:val="34"/>
   </w:num>
-  <w:num w:numId="27">
-    <w:abstractNumId w:val="45"/>
-  </w:num>
-  <w:num w:numId="28">
-    <w:abstractNumId w:val="36"/>
-  </w:num>
-  <w:num w:numId="29">
-    <w:abstractNumId w:val="33"/>
-  </w:num>
   <w:num w:numId="30">
-    <w:abstractNumId w:val="30"/>
+    <w:abstractNumId w:val="31"/>
   </w:num>
   <w:num w:numId="31">
     <w:abstractNumId w:val="20"/>
   </w:num>
   <w:num w:numId="32">
-    <w:abstractNumId w:val="26"/>
+    <w:abstractNumId w:val="27"/>
   </w:num>
   <w:num w:numId="33">
-    <w:abstractNumId w:val="28"/>
+    <w:abstractNumId w:val="29"/>
   </w:num>
   <w:num w:numId="34">
-    <w:abstractNumId w:val="32"/>
+    <w:abstractNumId w:val="33"/>
   </w:num>
   <w:num w:numId="35">
     <w:abstractNumId w:val="19"/>
@@ -8565,40 +7903,43 @@
     <w:abstractNumId w:val="23"/>
   </w:num>
   <w:num w:numId="37">
-    <w:abstractNumId w:val="37"/>
+    <w:abstractNumId w:val="38"/>
   </w:num>
   <w:num w:numId="38">
-    <w:abstractNumId w:val="44"/>
+    <w:abstractNumId w:val="45"/>
   </w:num>
   <w:num w:numId="39">
     <w:abstractNumId w:val="22"/>
   </w:num>
   <w:num w:numId="40">
+    <w:abstractNumId w:val="42"/>
+  </w:num>
+  <w:num w:numId="41">
     <w:abstractNumId w:val="41"/>
   </w:num>
-  <w:num w:numId="41">
-    <w:abstractNumId w:val="40"/>
-  </w:num>
   <w:num w:numId="42">
-    <w:abstractNumId w:val="31"/>
+    <w:abstractNumId w:val="32"/>
   </w:num>
   <w:num w:numId="43">
-    <w:abstractNumId w:val="42"/>
+    <w:abstractNumId w:val="43"/>
   </w:num>
   <w:num w:numId="44">
-    <w:abstractNumId w:val="35"/>
+    <w:abstractNumId w:val="36"/>
   </w:num>
   <w:num w:numId="45">
-    <w:abstractNumId w:val="46"/>
+    <w:abstractNumId w:val="47"/>
   </w:num>
   <w:num w:numId="46">
-    <w:abstractNumId w:val="24"/>
+    <w:abstractNumId w:val="25"/>
   </w:num>
   <w:num w:numId="47">
     <w:abstractNumId w:val="15"/>
   </w:num>
   <w:num w:numId="48">
-    <w:abstractNumId w:val="29"/>
+    <w:abstractNumId w:val="30"/>
+  </w:num>
+  <w:num w:numId="49">
+    <w:abstractNumId w:val="24"/>
   </w:num>
 </w:numbering>
 </file>
@@ -10691,7 +10032,7 @@
 </file>
 
 <file path=customXml/itemProps1.xml><?xml version="1.0" encoding="utf-8"?>
-<ds:datastoreItem xmlns:ds="http://schemas.openxmlformats.org/officeDocument/2006/customXml" ds:itemID="{CBF69D71-0CEC-4158-BE68-CE15F1B75104}">
+<ds:datastoreItem xmlns:ds="http://schemas.openxmlformats.org/officeDocument/2006/customXml" ds:itemID="{08D0DB7C-BFA8-4F23-BA2C-3047C6194B84}">
   <ds:schemaRefs>
     <ds:schemaRef ds:uri="http://schemas.openxmlformats.org/officeDocument/2006/bibliography"/>
   </ds:schemaRefs>

</xml_diff>

<commit_message>
Added misison constraint table
</commit_message>
<xml_diff>
--- a/CMQA/Rascal Proposals/RCL-P-CMQA2-Rascal-RFP.docx
+++ b/CMQA/Rascal Proposals/RCL-P-CMQA2-Rascal-RFP.docx
@@ -1088,49 +1088,247 @@
         <w:rPr>
           <w:sz w:val="22"/>
         </w:rPr>
-        <w:t xml:space="preserve">Along with having to demonstrate these key proximity operations, the proposed mission also has several constraints on its successful execution. One such constraint is mission lifetime, and thus, the range of orbits over which the mission can take place and still allow for the completion of all mission requirements, as described in the </w:t>
-      </w:r>
-      <w:r>
-        <w:rPr>
-          <w:sz w:val="22"/>
-        </w:rPr>
-        <w:t>mission summary section</w:t>
-      </w:r>
-      <w:r>
-        <w:rPr>
-          <w:sz w:val="22"/>
-        </w:rPr>
-        <w:t xml:space="preserve">. </w:t>
-      </w:r>
+        <w:t>Along with performing each of the above proximity operations, the proposed mission has several other limits on its successful imp</w:t>
+      </w:r>
+      <w:r>
+        <w:rPr>
+          <w:sz w:val="22"/>
+        </w:rPr>
+        <w:t>lementation, as listed in Table 1-2 below.</w:t>
+      </w:r>
+    </w:p>
+    <w:tbl>
+      <w:tblPr>
+        <w:tblStyle w:val="TableGrid"/>
+        <w:tblW w:w="0" w:type="auto"/>
+        <w:tblLook w:val="04A0"/>
+      </w:tblPr>
+      <w:tblGrid>
+        <w:gridCol w:w="2129"/>
+        <w:gridCol w:w="7429"/>
+      </w:tblGrid>
+      <w:tr>
+        <w:tc>
+          <w:tcPr>
+            <w:tcW w:w="2129" w:type="dxa"/>
+            <w:shd w:val="clear" w:color="auto" w:fill="17365D" w:themeFill="text2" w:themeFillShade="BF"/>
+          </w:tcPr>
+          <w:p>
+            <w:pPr>
+              <w:spacing w:before="120" w:after="120"/>
+              <w:jc w:val="center"/>
+              <w:rPr>
+                <w:b/>
+                <w:color w:val="FFFFFF" w:themeColor="background1"/>
+              </w:rPr>
+            </w:pPr>
+            <w:r>
+              <w:rPr>
+                <w:b/>
+                <w:color w:val="FFFFFF" w:themeColor="background1"/>
+              </w:rPr>
+              <w:t>Mission Constraint</w:t>
+            </w:r>
+          </w:p>
+        </w:tc>
+        <w:tc>
+          <w:tcPr>
+            <w:tcW w:w="7429" w:type="dxa"/>
+            <w:shd w:val="clear" w:color="auto" w:fill="17365D" w:themeFill="text2" w:themeFillShade="BF"/>
+          </w:tcPr>
+          <w:p>
+            <w:pPr>
+              <w:spacing w:before="120" w:after="120"/>
+              <w:jc w:val="center"/>
+              <w:rPr>
+                <w:b/>
+                <w:color w:val="FFFFFF" w:themeColor="background1"/>
+              </w:rPr>
+            </w:pPr>
+            <w:r>
+              <w:rPr>
+                <w:b/>
+                <w:color w:val="FFFFFF" w:themeColor="background1"/>
+              </w:rPr>
+              <w:t>Definition</w:t>
+            </w:r>
+          </w:p>
+        </w:tc>
+      </w:tr>
+      <w:tr>
+        <w:tc>
+          <w:tcPr>
+            <w:tcW w:w="2129" w:type="dxa"/>
+            <w:vAlign w:val="center"/>
+          </w:tcPr>
+          <w:p>
+            <w:pPr>
+              <w:jc w:val="center"/>
+            </w:pPr>
+            <w:r>
+              <w:t>Lifetime</w:t>
+            </w:r>
+          </w:p>
+        </w:tc>
+        <w:tc>
+          <w:tcPr>
+            <w:tcW w:w="7429" w:type="dxa"/>
+            <w:vAlign w:val="center"/>
+          </w:tcPr>
+          <w:p>
+            <w:pPr>
+              <w:spacing w:before="120" w:after="120"/>
+            </w:pPr>
+            <w:r>
+              <w:t>The amount of time required to successfully execute each of the proposed mission’s goals.</w:t>
+            </w:r>
+          </w:p>
+        </w:tc>
+      </w:tr>
+      <w:tr>
+        <w:tc>
+          <w:tcPr>
+            <w:tcW w:w="2129" w:type="dxa"/>
+            <w:vAlign w:val="center"/>
+          </w:tcPr>
+          <w:p>
+            <w:pPr>
+              <w:jc w:val="center"/>
+            </w:pPr>
+            <w:r>
+              <w:t>Orbit Range</w:t>
+            </w:r>
+          </w:p>
+        </w:tc>
+        <w:tc>
+          <w:tcPr>
+            <w:tcW w:w="7429" w:type="dxa"/>
+            <w:vAlign w:val="center"/>
+          </w:tcPr>
+          <w:p>
+            <w:pPr>
+              <w:spacing w:before="120" w:after="120"/>
+            </w:pPr>
+            <w:r>
+              <w:t>The range of orbits over which the mission can be accomplished/placed in.</w:t>
+            </w:r>
+          </w:p>
+        </w:tc>
+      </w:tr>
+      <w:tr>
+        <w:tc>
+          <w:tcPr>
+            <w:tcW w:w="2129" w:type="dxa"/>
+            <w:vAlign w:val="center"/>
+          </w:tcPr>
+          <w:p>
+            <w:pPr>
+              <w:jc w:val="center"/>
+            </w:pPr>
+            <w:r>
+              <w:t>Mass</w:t>
+            </w:r>
+          </w:p>
+        </w:tc>
+        <w:tc>
+          <w:tcPr>
+            <w:tcW w:w="7429" w:type="dxa"/>
+            <w:vAlign w:val="center"/>
+          </w:tcPr>
+          <w:p>
+            <w:pPr>
+              <w:spacing w:before="120" w:after="120"/>
+            </w:pPr>
+            <w:r>
+              <w:t>Performing an orbital maneuver that decreases the relative displacement between two space objects within a set distance for a period of several orbits.</w:t>
+            </w:r>
+          </w:p>
+        </w:tc>
+      </w:tr>
+    </w:tbl>
+    <w:p>
+      <w:pPr>
+        <w:spacing w:before="120" w:after="120"/>
+        <w:jc w:val="both"/>
+        <w:rPr>
+          <w:sz w:val="22"/>
+        </w:rPr>
+      </w:pPr>
     </w:p>
     <w:p>
       <w:pPr>
+        <w:pStyle w:val="ListParagraph"/>
+        <w:numPr>
+          <w:ilvl w:val="0"/>
+          <w:numId w:val="50"/>
+        </w:numPr>
+        <w:spacing w:before="120" w:after="120"/>
+        <w:ind w:left="360"/>
+        <w:jc w:val="both"/>
+        <w:rPr>
+          <w:rFonts w:ascii="Times New Roman" w:hAnsi="Times New Roman" w:cs="Times New Roman"/>
+        </w:rPr>
+      </w:pPr>
+      <w:r>
+        <w:rPr>
+          <w:rFonts w:ascii="Times New Roman" w:hAnsi="Times New Roman" w:cs="Times New Roman"/>
+          <w:b/>
+          <w:u w:val="single"/>
+        </w:rPr>
+        <w:t>Mission Lifetime:</w:t>
+      </w:r>
+      <w:r>
+        <w:rPr>
+          <w:rFonts w:ascii="Times New Roman" w:hAnsi="Times New Roman" w:cs="Times New Roman"/>
+        </w:rPr>
+        <w:t xml:space="preserve"> the range of orbits over which the mission can take place and still allow for the completion of all mission requirements, as described in the </w:t>
+      </w:r>
+      <w:r>
+        <w:rPr>
+          <w:rFonts w:ascii="Times New Roman" w:hAnsi="Times New Roman" w:cs="Times New Roman"/>
+        </w:rPr>
+        <w:t>mission summary section</w:t>
+      </w:r>
+      <w:r>
+        <w:rPr>
+          <w:rFonts w:ascii="Times New Roman" w:hAnsi="Times New Roman" w:cs="Times New Roman"/>
+        </w:rPr>
+        <w:t xml:space="preserve">. </w:t>
+      </w:r>
+    </w:p>
+    <w:p>
+      <w:pPr>
         <w:spacing w:before="120" w:after="120"/>
         <w:jc w:val="both"/>
         <w:rPr>
-          <w:sz w:val="22"/>
-        </w:rPr>
-      </w:pPr>
-      <w:r>
-        <w:rPr>
+          <w:rFonts w:cs="Times New Roman"/>
+          <w:sz w:val="22"/>
+        </w:rPr>
+      </w:pPr>
+      <w:r>
+        <w:rPr>
+          <w:rFonts w:cs="Times New Roman"/>
           <w:sz w:val="22"/>
         </w:rPr>
         <w:t>Assuming a mission lifetime of at least 6 months, the minimum orbit at which the mission can be placed</w:t>
       </w:r>
       <w:r>
         <w:rPr>
+          <w:rFonts w:cs="Times New Roman"/>
           <w:sz w:val="22"/>
         </w:rPr>
         <w:t xml:space="preserve"> and still be able to complete said mission objectives</w:t>
       </w:r>
       <w:r>
         <w:rPr>
+          <w:rFonts w:cs="Times New Roman"/>
           <w:sz w:val="22"/>
         </w:rPr>
         <w:t xml:space="preserve"> is 300 km, which is easily reachable with launch providers that have taken missions such as this to low earth orbit in the past</w:t>
       </w:r>
       <w:r>
         <w:rPr>
+          <w:rFonts w:cs="Times New Roman"/>
           <w:sz w:val="22"/>
         </w:rPr>
         <w:t xml:space="preserve">. </w:t>
@@ -1148,6 +1346,7 @@
         <w:rPr>
           <w:sz w:val="22"/>
         </w:rPr>
+        <w:lastRenderedPageBreak/>
         <w:t xml:space="preserve">Along with this lower orbit bound, an upper orbit bound of 900 km can be set, since very few, if any, launch providers have transported past </w:t>
       </w:r>
       <w:proofErr w:type="spellStart"/>
@@ -1667,7 +1866,6 @@
               <w:jc w:val="center"/>
             </w:pPr>
             <w:r>
-              <w:lastRenderedPageBreak/>
               <w:t>40</w:t>
             </w:r>
             <w:r>
@@ -1702,7 +1900,6 @@
               <w:jc w:val="center"/>
             </w:pPr>
             <w:r>
-              <w:lastRenderedPageBreak/>
               <w:t>6 Months</w:t>
             </w:r>
           </w:p>
@@ -2487,7 +2684,7 @@
         <w:b/>
         <w:noProof/>
       </w:rPr>
-      <w:t>2</w:t>
+      <w:t>3</w:t>
     </w:r>
     <w:r>
       <w:rPr>
@@ -6644,6 +6841,119 @@
     </w:lvl>
   </w:abstractNum>
   <w:abstractNum w:abstractNumId="38">
+    <w:nsid w:val="547B2AA2"/>
+    <w:multiLevelType w:val="hybridMultilevel"/>
+    <w:tmpl w:val="9EF6B226"/>
+    <w:lvl w:ilvl="0" w:tplc="04090005">
+      <w:start w:val="1"/>
+      <w:numFmt w:val="bullet"/>
+      <w:lvlText w:val=""/>
+      <w:lvlJc w:val="left"/>
+      <w:pPr>
+        <w:ind w:left="720" w:hanging="360"/>
+      </w:pPr>
+      <w:rPr>
+        <w:rFonts w:ascii="Wingdings" w:hAnsi="Wingdings" w:hint="default"/>
+      </w:rPr>
+    </w:lvl>
+    <w:lvl w:ilvl="1" w:tplc="04090003" w:tentative="1">
+      <w:start w:val="1"/>
+      <w:numFmt w:val="bullet"/>
+      <w:lvlText w:val="o"/>
+      <w:lvlJc w:val="left"/>
+      <w:pPr>
+        <w:ind w:left="1440" w:hanging="360"/>
+      </w:pPr>
+      <w:rPr>
+        <w:rFonts w:ascii="Courier New" w:hAnsi="Courier New" w:cs="Courier New" w:hint="default"/>
+      </w:rPr>
+    </w:lvl>
+    <w:lvl w:ilvl="2" w:tplc="04090005" w:tentative="1">
+      <w:start w:val="1"/>
+      <w:numFmt w:val="bullet"/>
+      <w:lvlText w:val=""/>
+      <w:lvlJc w:val="left"/>
+      <w:pPr>
+        <w:ind w:left="2160" w:hanging="360"/>
+      </w:pPr>
+      <w:rPr>
+        <w:rFonts w:ascii="Wingdings" w:hAnsi="Wingdings" w:hint="default"/>
+      </w:rPr>
+    </w:lvl>
+    <w:lvl w:ilvl="3" w:tplc="04090001" w:tentative="1">
+      <w:start w:val="1"/>
+      <w:numFmt w:val="bullet"/>
+      <w:lvlText w:val=""/>
+      <w:lvlJc w:val="left"/>
+      <w:pPr>
+        <w:ind w:left="2880" w:hanging="360"/>
+      </w:pPr>
+      <w:rPr>
+        <w:rFonts w:ascii="Symbol" w:hAnsi="Symbol" w:hint="default"/>
+      </w:rPr>
+    </w:lvl>
+    <w:lvl w:ilvl="4" w:tplc="04090003" w:tentative="1">
+      <w:start w:val="1"/>
+      <w:numFmt w:val="bullet"/>
+      <w:lvlText w:val="o"/>
+      <w:lvlJc w:val="left"/>
+      <w:pPr>
+        <w:ind w:left="3600" w:hanging="360"/>
+      </w:pPr>
+      <w:rPr>
+        <w:rFonts w:ascii="Courier New" w:hAnsi="Courier New" w:cs="Courier New" w:hint="default"/>
+      </w:rPr>
+    </w:lvl>
+    <w:lvl w:ilvl="5" w:tplc="04090005" w:tentative="1">
+      <w:start w:val="1"/>
+      <w:numFmt w:val="bullet"/>
+      <w:lvlText w:val=""/>
+      <w:lvlJc w:val="left"/>
+      <w:pPr>
+        <w:ind w:left="4320" w:hanging="360"/>
+      </w:pPr>
+      <w:rPr>
+        <w:rFonts w:ascii="Wingdings" w:hAnsi="Wingdings" w:hint="default"/>
+      </w:rPr>
+    </w:lvl>
+    <w:lvl w:ilvl="6" w:tplc="04090001" w:tentative="1">
+      <w:start w:val="1"/>
+      <w:numFmt w:val="bullet"/>
+      <w:lvlText w:val=""/>
+      <w:lvlJc w:val="left"/>
+      <w:pPr>
+        <w:ind w:left="5040" w:hanging="360"/>
+      </w:pPr>
+      <w:rPr>
+        <w:rFonts w:ascii="Symbol" w:hAnsi="Symbol" w:hint="default"/>
+      </w:rPr>
+    </w:lvl>
+    <w:lvl w:ilvl="7" w:tplc="04090003" w:tentative="1">
+      <w:start w:val="1"/>
+      <w:numFmt w:val="bullet"/>
+      <w:lvlText w:val="o"/>
+      <w:lvlJc w:val="left"/>
+      <w:pPr>
+        <w:ind w:left="5760" w:hanging="360"/>
+      </w:pPr>
+      <w:rPr>
+        <w:rFonts w:ascii="Courier New" w:hAnsi="Courier New" w:cs="Courier New" w:hint="default"/>
+      </w:rPr>
+    </w:lvl>
+    <w:lvl w:ilvl="8" w:tplc="04090005" w:tentative="1">
+      <w:start w:val="1"/>
+      <w:numFmt w:val="bullet"/>
+      <w:lvlText w:val=""/>
+      <w:lvlJc w:val="left"/>
+      <w:pPr>
+        <w:ind w:left="6480" w:hanging="360"/>
+      </w:pPr>
+      <w:rPr>
+        <w:rFonts w:ascii="Wingdings" w:hAnsi="Wingdings" w:hint="default"/>
+      </w:rPr>
+    </w:lvl>
+  </w:abstractNum>
+  <w:abstractNum w:abstractNumId="39">
     <w:nsid w:val="5743605F"/>
     <w:multiLevelType w:val="multilevel"/>
     <w:tmpl w:val="BC78F2A0"/>
@@ -6756,7 +7066,7 @@
       </w:rPr>
     </w:lvl>
   </w:abstractNum>
-  <w:abstractNum w:abstractNumId="39">
+  <w:abstractNum w:abstractNumId="40">
     <w:nsid w:val="5DC75C59"/>
     <w:multiLevelType w:val="hybridMultilevel"/>
     <w:tmpl w:val="F55ED17C"/>
@@ -6845,7 +7155,7 @@
       </w:pPr>
     </w:lvl>
   </w:abstractNum>
-  <w:abstractNum w:abstractNumId="40">
+  <w:abstractNum w:abstractNumId="41">
     <w:nsid w:val="5FAD4355"/>
     <w:multiLevelType w:val="multilevel"/>
     <w:tmpl w:val="98DA929C"/>
@@ -6967,7 +7277,7 @@
       </w:rPr>
     </w:lvl>
   </w:abstractNum>
-  <w:abstractNum w:abstractNumId="41">
+  <w:abstractNum w:abstractNumId="42">
     <w:nsid w:val="67711CDB"/>
     <w:multiLevelType w:val="hybridMultilevel"/>
     <w:tmpl w:val="112E9932"/>
@@ -7060,7 +7370,7 @@
       </w:pPr>
     </w:lvl>
   </w:abstractNum>
-  <w:abstractNum w:abstractNumId="42">
+  <w:abstractNum w:abstractNumId="43">
     <w:nsid w:val="68815FB7"/>
     <w:multiLevelType w:val="multilevel"/>
     <w:tmpl w:val="D8F6006C"/>
@@ -7184,7 +7494,7 @@
       </w:rPr>
     </w:lvl>
   </w:abstractNum>
-  <w:abstractNum w:abstractNumId="43">
+  <w:abstractNum w:abstractNumId="44">
     <w:nsid w:val="73C5253D"/>
     <w:multiLevelType w:val="hybridMultilevel"/>
     <w:tmpl w:val="AFFCCF88"/>
@@ -7297,7 +7607,7 @@
       </w:rPr>
     </w:lvl>
   </w:abstractNum>
-  <w:abstractNum w:abstractNumId="44">
+  <w:abstractNum w:abstractNumId="45">
     <w:nsid w:val="77DA2EA5"/>
     <w:multiLevelType w:val="hybridMultilevel"/>
     <w:tmpl w:val="5A447BF2"/>
@@ -7387,7 +7697,7 @@
       </w:pPr>
     </w:lvl>
   </w:abstractNum>
-  <w:abstractNum w:abstractNumId="45">
+  <w:abstractNum w:abstractNumId="46">
     <w:nsid w:val="785779C3"/>
     <w:multiLevelType w:val="multilevel"/>
     <w:tmpl w:val="00D89AA6"/>
@@ -7500,7 +7810,7 @@
       </w:rPr>
     </w:lvl>
   </w:abstractNum>
-  <w:abstractNum w:abstractNumId="46">
+  <w:abstractNum w:abstractNumId="47">
     <w:nsid w:val="793B17D2"/>
     <w:multiLevelType w:val="hybridMultilevel"/>
     <w:tmpl w:val="FDF2F4AC"/>
@@ -7586,7 +7896,7 @@
       </w:pPr>
     </w:lvl>
   </w:abstractNum>
-  <w:abstractNum w:abstractNumId="47">
+  <w:abstractNum w:abstractNumId="48">
     <w:nsid w:val="7B2769A6"/>
     <w:multiLevelType w:val="hybridMultilevel"/>
     <w:tmpl w:val="B830A906"/>
@@ -7672,7 +7982,7 @@
       </w:pPr>
     </w:lvl>
   </w:abstractNum>
-  <w:abstractNum w:abstractNumId="48">
+  <w:abstractNum w:abstractNumId="49">
     <w:nsid w:val="7C953A60"/>
     <w:multiLevelType w:val="multilevel"/>
     <w:tmpl w:val="18C243E0"/>
@@ -7840,16 +8150,16 @@
     <w:abstractNumId w:val="14"/>
   </w:num>
   <w:num w:numId="16">
-    <w:abstractNumId w:val="44"/>
+    <w:abstractNumId w:val="45"/>
   </w:num>
   <w:num w:numId="17">
-    <w:abstractNumId w:val="39"/>
+    <w:abstractNumId w:val="40"/>
   </w:num>
   <w:num w:numId="18">
     <w:abstractNumId w:val="26"/>
   </w:num>
   <w:num w:numId="19">
-    <w:abstractNumId w:val="40"/>
+    <w:abstractNumId w:val="41"/>
   </w:num>
   <w:num w:numId="20">
     <w:abstractNumId w:val="18"/>
@@ -7864,7 +8174,7 @@
     <w:abstractNumId w:val="21"/>
   </w:num>
   <w:num w:numId="24">
-    <w:abstractNumId w:val="48"/>
+    <w:abstractNumId w:val="49"/>
   </w:num>
   <w:num w:numId="25">
     <w:abstractNumId w:val="17"/>
@@ -7873,7 +8183,7 @@
     <w:abstractNumId w:val="35"/>
   </w:num>
   <w:num w:numId="27">
-    <w:abstractNumId w:val="46"/>
+    <w:abstractNumId w:val="47"/>
   </w:num>
   <w:num w:numId="28">
     <w:abstractNumId w:val="37"/>
@@ -7903,31 +8213,31 @@
     <w:abstractNumId w:val="23"/>
   </w:num>
   <w:num w:numId="37">
-    <w:abstractNumId w:val="38"/>
+    <w:abstractNumId w:val="39"/>
   </w:num>
   <w:num w:numId="38">
-    <w:abstractNumId w:val="45"/>
+    <w:abstractNumId w:val="46"/>
   </w:num>
   <w:num w:numId="39">
     <w:abstractNumId w:val="22"/>
   </w:num>
   <w:num w:numId="40">
-    <w:abstractNumId w:val="42"/>
+    <w:abstractNumId w:val="43"/>
   </w:num>
   <w:num w:numId="41">
-    <w:abstractNumId w:val="41"/>
+    <w:abstractNumId w:val="42"/>
   </w:num>
   <w:num w:numId="42">
     <w:abstractNumId w:val="32"/>
   </w:num>
   <w:num w:numId="43">
-    <w:abstractNumId w:val="43"/>
+    <w:abstractNumId w:val="44"/>
   </w:num>
   <w:num w:numId="44">
     <w:abstractNumId w:val="36"/>
   </w:num>
   <w:num w:numId="45">
-    <w:abstractNumId w:val="47"/>
+    <w:abstractNumId w:val="48"/>
   </w:num>
   <w:num w:numId="46">
     <w:abstractNumId w:val="25"/>
@@ -7940,6 +8250,9 @@
   </w:num>
   <w:num w:numId="49">
     <w:abstractNumId w:val="24"/>
+  </w:num>
+  <w:num w:numId="50">
+    <w:abstractNumId w:val="38"/>
   </w:num>
 </w:numbering>
 </file>
@@ -10032,7 +10345,7 @@
 </file>
 
 <file path=customXml/itemProps1.xml><?xml version="1.0" encoding="utf-8"?>
-<ds:datastoreItem xmlns:ds="http://schemas.openxmlformats.org/officeDocument/2006/customXml" ds:itemID="{08D0DB7C-BFA8-4F23-BA2C-3047C6194B84}">
+<ds:datastoreItem xmlns:ds="http://schemas.openxmlformats.org/officeDocument/2006/customXml" ds:itemID="{BBDDC4A4-5D1A-4A7A-B1F3-D733B1D0574D}">
   <ds:schemaRefs>
     <ds:schemaRef ds:uri="http://schemas.openxmlformats.org/officeDocument/2006/bibliography"/>
   </ds:schemaRefs>

</xml_diff>

<commit_message>
Everything is updated, hopefully final revision
</commit_message>
<xml_diff>
--- a/CMQA/Rascal Proposals/RCL-P-CMQA2-Rascal-RFP.docx
+++ b/CMQA/Rascal Proposals/RCL-P-CMQA2-Rascal-RFP.docx
@@ -1034,7 +1034,32 @@
         <w:rPr>
           <w:sz w:val="22"/>
         </w:rPr>
-        <w:t xml:space="preserve"> These constraints are associated with the launch capabilities of current launch providers (Such as Space X, Orbital Science, United Launch Alliance, etc.), past CubeSat launch history, and standard specifications laid out in Revision 12 of the </w:t>
+        <w:t xml:space="preserve"> These constraints are associated with the launch capabilities of current launch providers (Such as Space X, Orbital Science, United Launch Alliance, etc.), past CubeSat launch history,</w:t>
+      </w:r>
+      <w:r>
+        <w:rPr>
+          <w:sz w:val="22"/>
+        </w:rPr>
+        <w:t xml:space="preserve"> a required 25 year mission deorbit time (As specified in the </w:t>
+      </w:r>
+      <w:r>
+        <w:rPr>
+          <w:i/>
+          <w:sz w:val="22"/>
+        </w:rPr>
+        <w:t xml:space="preserve">NASA-STD-8719.14A </w:t>
+      </w:r>
+      <w:r>
+        <w:rPr>
+          <w:sz w:val="22"/>
+        </w:rPr>
+        <w:t xml:space="preserve">Document) </w:t>
+      </w:r>
+      <w:r>
+        <w:rPr>
+          <w:sz w:val="22"/>
+        </w:rPr>
+        <w:t xml:space="preserve"> and standard specifications laid out in Revision 12 of the </w:t>
       </w:r>
       <w:r>
         <w:rPr>
@@ -1217,7 +1242,10 @@
               <w:spacing w:before="120" w:after="120"/>
             </w:pPr>
             <w:r>
-              <w:t>The orbit range over which the mission goals can be met and that launch providers can provide launches to.</w:t>
+              <w:t>The orbit range ove</w:t>
+            </w:r>
+            <w:r>
+              <w:t>r which the mission goals can be met while the mission is able to De-Orbit within a 25 year time period.</w:t>
             </w:r>
           </w:p>
         </w:tc>
@@ -1321,7 +1349,6 @@
           <w:sz w:val="22"/>
           <w:u w:val="single"/>
         </w:rPr>
-        <w:lastRenderedPageBreak/>
         <w:t>Based on the</w:t>
       </w:r>
       <w:r>
@@ -1442,31 +1469,13 @@
         <w:rPr>
           <w:rFonts w:ascii="Times New Roman" w:hAnsi="Times New Roman" w:cs="Times New Roman"/>
         </w:rPr>
-        <w:t>ith this lower orbit bound, an upper orbit bound of 900 km can be set, since very few, if any, launch providers have transported past CubeSat mission</w:t>
+        <w:t>ith this lower orbit bound, an upper or</w:t>
       </w:r>
       <w:r>
         <w:rPr>
           <w:rFonts w:ascii="Times New Roman" w:hAnsi="Times New Roman" w:cs="Times New Roman"/>
         </w:rPr>
-        <w:t>s</w:t>
-      </w:r>
-      <w:r>
-        <w:rPr>
-          <w:rFonts w:ascii="Times New Roman" w:hAnsi="Times New Roman" w:cs="Times New Roman"/>
-        </w:rPr>
-        <w:t xml:space="preserve"> beyond this point</w:t>
-      </w:r>
-      <w:r>
-        <w:rPr>
-          <w:rFonts w:ascii="Times New Roman" w:hAnsi="Times New Roman" w:cs="Times New Roman"/>
-        </w:rPr>
-        <w:t>.</w:t>
-      </w:r>
-      <w:r>
-        <w:rPr>
-          <w:rFonts w:ascii="Times New Roman" w:hAnsi="Times New Roman" w:cs="Times New Roman"/>
-        </w:rPr>
-        <w:t xml:space="preserve"> </w:t>
+        <w:t xml:space="preserve">bit bound of 900 km can be set based on meeting the 25 year deorbit requirement. </w:t>
       </w:r>
     </w:p>
     <w:p>
@@ -2055,7 +2064,23 @@
           <w:szCs w:val="21"/>
           <w:lang w:eastAsia="en-US" w:bidi="ar-SA"/>
         </w:rPr>
-        <w:t>for at least 3 orbits.</w:t>
+        <w:t xml:space="preserve">for at least </w:t>
+      </w:r>
+      <w:r>
+        <w:rPr>
+          <w:sz w:val="21"/>
+          <w:szCs w:val="21"/>
+          <w:lang w:eastAsia="en-US" w:bidi="ar-SA"/>
+        </w:rPr>
+        <w:t>5</w:t>
+      </w:r>
+      <w:r>
+        <w:rPr>
+          <w:sz w:val="21"/>
+          <w:szCs w:val="21"/>
+          <w:lang w:eastAsia="en-US" w:bidi="ar-SA"/>
+        </w:rPr>
+        <w:t xml:space="preserve"> orbits.</w:t>
       </w:r>
     </w:p>
     <w:p>
@@ -2229,10 +2254,24 @@
           <w:szCs w:val="21"/>
           <w:lang w:eastAsia="en-US" w:bidi="ar-SA"/>
         </w:rPr>
-        <w:t>aft and a resident space object to within at least 50 m for a period of time of at least 3 orbits.</w:t>
-      </w:r>
-      <w:bookmarkStart w:id="5" w:name="_GoBack"/>
-      <w:bookmarkEnd w:id="5"/>
+        <w:t xml:space="preserve">aft and a resident space object to within 50 m for a period of time of at least </w:t>
+      </w:r>
+      <w:r>
+        <w:rPr>
+          <w:sz w:val="21"/>
+          <w:szCs w:val="21"/>
+          <w:lang w:eastAsia="en-US" w:bidi="ar-SA"/>
+        </w:rPr>
+        <w:t>5</w:t>
+      </w:r>
+      <w:r>
+        <w:rPr>
+          <w:sz w:val="21"/>
+          <w:szCs w:val="21"/>
+          <w:lang w:eastAsia="en-US" w:bidi="ar-SA"/>
+        </w:rPr>
+        <w:t xml:space="preserve"> orbits.</w:t>
+      </w:r>
     </w:p>
     <w:p>
       <w:pPr>
@@ -2263,6 +2302,32 @@
           <w:szCs w:val="22"/>
         </w:rPr>
         <w:t>Appendix</w:t>
+      </w:r>
+    </w:p>
+    <w:p>
+      <w:pPr>
+        <w:pStyle w:val="ListParagraph"/>
+        <w:numPr>
+          <w:ilvl w:val="0"/>
+          <w:numId w:val="2"/>
+        </w:numPr>
+        <w:spacing w:after="120"/>
+        <w:outlineLvl w:val="1"/>
+        <w:rPr>
+          <w:b/>
+          <w:i/>
+          <w:vanish/>
+          <w:sz w:val="24"/>
+          <w:szCs w:val="24"/>
+        </w:rPr>
+      </w:pPr>
+    </w:p>
+    <w:p>
+      <w:pPr>
+        <w:pStyle w:val="Heading2"/>
+      </w:pPr>
+      <w:r>
+        <w:t>Cube Sat Mission Terminology</w:t>
       </w:r>
     </w:p>
     <w:p>
@@ -2404,9 +2469,76 @@
       </w:r>
     </w:p>
     <w:p/>
+    <w:p/>
+    <w:p/>
+    <w:p/>
+    <w:p/>
+    <w:p/>
+    <w:p/>
+    <w:p>
+      <w:pPr>
+        <w:pStyle w:val="Heading2"/>
+      </w:pPr>
+      <w:r>
+        <w:lastRenderedPageBreak/>
+        <w:t>NASA GEVS Qualification Vibration Profile</w:t>
+      </w:r>
+    </w:p>
+    <w:p>
+      <w:pPr>
+        <w:pStyle w:val="BodyText"/>
+        <w:jc w:val="center"/>
+        <w:rPr>
+          <w:lang w:eastAsia="en-US" w:bidi="ar-SA"/>
+        </w:rPr>
+      </w:pPr>
+      <w:r>
+        <w:rPr>
+          <w:noProof/>
+          <w:lang w:eastAsia="en-US" w:bidi="ar-SA"/>
+        </w:rPr>
+        <w:drawing>
+          <wp:inline distT="0" distB="0" distL="0" distR="0" wp14:anchorId="42765B50" wp14:editId="221AD909">
+            <wp:extent cx="4281298" cy="6616460"/>
+            <wp:effectExtent l="0" t="0" r="0" b="0"/>
+            <wp:docPr id="2" name="Picture 2"/>
+            <wp:cNvGraphicFramePr>
+              <a:graphicFrameLocks xmlns:a="http://schemas.openxmlformats.org/drawingml/2006/main" noChangeAspect="1"/>
+            </wp:cNvGraphicFramePr>
+            <a:graphic xmlns:a="http://schemas.openxmlformats.org/drawingml/2006/main">
+              <a:graphicData uri="http://schemas.openxmlformats.org/drawingml/2006/picture">
+                <pic:pic xmlns:pic="http://schemas.openxmlformats.org/drawingml/2006/picture">
+                  <pic:nvPicPr>
+                    <pic:cNvPr id="0" name=""/>
+                    <pic:cNvPicPr/>
+                  </pic:nvPicPr>
+                  <pic:blipFill>
+                    <a:blip r:embed="rId11"/>
+                    <a:stretch>
+                      <a:fillRect/>
+                    </a:stretch>
+                  </pic:blipFill>
+                  <pic:spPr>
+                    <a:xfrm>
+                      <a:off x="0" y="0"/>
+                      <a:ext cx="4286269" cy="6624143"/>
+                    </a:xfrm>
+                    <a:prstGeom prst="rect">
+                      <a:avLst/>
+                    </a:prstGeom>
+                  </pic:spPr>
+                </pic:pic>
+              </a:graphicData>
+            </a:graphic>
+          </wp:inline>
+        </w:drawing>
+      </w:r>
+      <w:bookmarkStart w:id="5" w:name="_GoBack"/>
+      <w:bookmarkEnd w:id="5"/>
+    </w:p>
     <w:sectPr>
-      <w:headerReference w:type="default" r:id="rId11"/>
-      <w:footerReference w:type="default" r:id="rId12"/>
+      <w:headerReference w:type="default" r:id="rId12"/>
+      <w:footerReference w:type="default" r:id="rId13"/>
       <w:pgSz w:w="12240" w:h="15840"/>
       <w:pgMar w:top="1440" w:right="1440" w:bottom="1440" w:left="1440" w:header="996" w:footer="996" w:gutter="0"/>
       <w:cols w:space="720"/>
@@ -2482,7 +2614,7 @@
         <w:b/>
         <w:noProof/>
       </w:rPr>
-      <w:t>4</w:t>
+      <w:t>2</w:t>
     </w:r>
     <w:r>
       <w:rPr>
@@ -2519,7 +2651,7 @@
         <w:b/>
         <w:noProof/>
       </w:rPr>
-      <w:t>4</w:t>
+      <w:t>5</w:t>
     </w:r>
     <w:r>
       <w:rPr>
@@ -6937,7 +7069,7 @@
 </file>
 
 <file path=customXml/itemProps1.xml><?xml version="1.0" encoding="utf-8"?>
-<ds:datastoreItem xmlns:ds="http://schemas.openxmlformats.org/officeDocument/2006/customXml" ds:itemID="{8C95B95E-AEB0-483C-8C67-7AE0D99A901E}">
+<ds:datastoreItem xmlns:ds="http://schemas.openxmlformats.org/officeDocument/2006/customXml" ds:itemID="{883F0F9F-6A30-4387-A88F-B371E82C8A67}">
   <ds:schemaRefs>
     <ds:schemaRef ds:uri="http://schemas.openxmlformats.org/officeDocument/2006/bibliography"/>
   </ds:schemaRefs>

</xml_diff>

<commit_message>
Edited the second mission constraint to be less wordy
</commit_message>
<xml_diff>
--- a/CMQA/Rascal Proposals/RCL-P-CMQA2-Rascal-RFP.docx
+++ b/CMQA/Rascal Proposals/RCL-P-CMQA2-Rascal-RFP.docx
@@ -469,6 +469,14 @@
           <w:lang w:bidi="en-US"/>
         </w:rPr>
       </w:pPr>
+      <w:r>
+        <w:rPr>
+          <w:bCs/>
+          <w:szCs w:val="32"/>
+          <w:lang w:bidi="en-US"/>
+        </w:rPr>
+        <w:t xml:space="preserve">  </w:t>
+      </w:r>
     </w:p>
     <w:p>
       <w:pPr>
@@ -1433,43 +1441,31 @@
         <w:rPr>
           <w:rFonts w:ascii="Times New Roman" w:hAnsi="Times New Roman" w:cs="Times New Roman"/>
         </w:rPr>
-        <w:t xml:space="preserve">Based on this minimum mission lifetime, </w:t>
+        <w:t>A minimum orbit of 300 km can be set based on a 6 month mission lifetime.</w:t>
       </w:r>
       <w:r>
         <w:rPr>
           <w:rFonts w:ascii="Times New Roman" w:hAnsi="Times New Roman" w:cs="Times New Roman"/>
         </w:rPr>
-        <w:t xml:space="preserve">the minimum orbit at which the mission can be placed and still be able to complete </w:t>
+        <w:t xml:space="preserve"> </w:t>
       </w:r>
       <w:r>
         <w:rPr>
           <w:rFonts w:ascii="Times New Roman" w:hAnsi="Times New Roman" w:cs="Times New Roman"/>
         </w:rPr>
-        <w:t>each mission goal</w:t>
+        <w:t xml:space="preserve"> </w:t>
       </w:r>
       <w:r>
         <w:rPr>
           <w:rFonts w:ascii="Times New Roman" w:hAnsi="Times New Roman" w:cs="Times New Roman"/>
         </w:rPr>
-        <w:t xml:space="preserve"> is 300 km, which is easily reachable with launch providers that have taken missions such as this to low earth orbit in the past. </w:t>
+        <w:t>An</w:t>
       </w:r>
       <w:r>
         <w:rPr>
           <w:rFonts w:ascii="Times New Roman" w:hAnsi="Times New Roman" w:cs="Times New Roman"/>
         </w:rPr>
-        <w:t xml:space="preserve"> </w:t>
-      </w:r>
-      <w:r>
-        <w:rPr>
-          <w:rFonts w:ascii="Times New Roman" w:hAnsi="Times New Roman" w:cs="Times New Roman"/>
-        </w:rPr>
-        <w:t>W</w:t>
-      </w:r>
-      <w:r>
-        <w:rPr>
-          <w:rFonts w:ascii="Times New Roman" w:hAnsi="Times New Roman" w:cs="Times New Roman"/>
-        </w:rPr>
-        <w:t>ith this lower orbit bound, an upper or</w:t>
+        <w:t xml:space="preserve"> upper or</w:t>
       </w:r>
       <w:r>
         <w:rPr>
@@ -1850,14 +1846,35 @@
             <w:tcBorders>
               <w:top w:val="threeDEngrave" w:sz="24" w:space="0" w:color="auto"/>
             </w:tcBorders>
+            <w:vAlign w:val="center"/>
           </w:tcPr>
           <w:p>
             <w:pPr>
               <w:spacing w:after="120"/>
               <w:jc w:val="center"/>
+              <w:rPr>
+                <w:lang w:val="fr-FR"/>
+              </w:rPr>
             </w:pPr>
             <w:r>
-              <w:t>NASA GEVS Qualification Random Vibration Profile (Profile in Appendix)</w:t>
+              <w:rPr>
+                <w:lang w:val="fr-FR"/>
+              </w:rPr>
+              <w:t xml:space="preserve">NASA GEVS Qualification </w:t>
+            </w:r>
+            <w:proofErr w:type="spellStart"/>
+            <w:r>
+              <w:rPr>
+                <w:lang w:val="fr-FR"/>
+              </w:rPr>
+              <w:t>Random</w:t>
+            </w:r>
+            <w:proofErr w:type="spellEnd"/>
+            <w:r>
+              <w:rPr>
+                <w:lang w:val="fr-FR"/>
+              </w:rPr>
+              <w:t xml:space="preserve"> Vibration Profile</w:t>
             </w:r>
           </w:p>
         </w:tc>
@@ -1915,21 +1932,30 @@
           <w:sz w:val="22"/>
           <w:szCs w:val="22"/>
         </w:rPr>
-        <w:t>With the constraints discussed in the previous section in mind, the objective and success criteria of the proposed mission are defined as follows:</w:t>
-      </w:r>
+        <w:t>With the constraints discussed in the previous section in mind, the objective and success criteria of the proposed</w:t>
+      </w:r>
+      <w:r>
+        <w:rPr>
+          <w:sz w:val="22"/>
+          <w:szCs w:val="22"/>
+        </w:rPr>
+        <w:t xml:space="preserve"> mission can be defined as follows:</w:t>
+      </w:r>
+      <w:bookmarkStart w:id="3" w:name="_GoBack"/>
+      <w:bookmarkEnd w:id="3"/>
     </w:p>
     <w:p>
       <w:pPr>
         <w:pStyle w:val="Heading2"/>
       </w:pPr>
-      <w:bookmarkStart w:id="3" w:name="_Toc370331036"/>
+      <w:bookmarkStart w:id="4" w:name="_Toc370331036"/>
       <w:r>
         <w:t xml:space="preserve">Mission </w:t>
       </w:r>
       <w:r>
         <w:t>Objective</w:t>
       </w:r>
-      <w:bookmarkEnd w:id="3"/>
+      <w:bookmarkEnd w:id="4"/>
       <w:r>
         <w:t xml:space="preserve"> </w:t>
       </w:r>
@@ -1983,11 +2009,11 @@
       <w:pPr>
         <w:pStyle w:val="Heading2"/>
       </w:pPr>
-      <w:bookmarkStart w:id="4" w:name="_Toc370331037"/>
+      <w:bookmarkStart w:id="5" w:name="_Toc370331037"/>
       <w:r>
         <w:t>Mission Success Criteria</w:t>
       </w:r>
-      <w:bookmarkEnd w:id="4"/>
+      <w:bookmarkEnd w:id="5"/>
     </w:p>
     <w:p>
       <w:pPr>
@@ -2321,14 +2347,6 @@
           <w:szCs w:val="24"/>
         </w:rPr>
       </w:pPr>
-    </w:p>
-    <w:p>
-      <w:pPr>
-        <w:pStyle w:val="Heading2"/>
-      </w:pPr>
-      <w:r>
-        <w:t>Cube Sat Mission Terminology</w:t>
-      </w:r>
     </w:p>
     <w:p>
       <w:pPr>
@@ -2477,68 +2495,16 @@
     <w:p/>
     <w:p>
       <w:pPr>
-        <w:pStyle w:val="Heading2"/>
-      </w:pPr>
-      <w:r>
-        <w:lastRenderedPageBreak/>
-        <w:t>NASA GEVS Qualification Vibration Profile</w:t>
-      </w:r>
-    </w:p>
-    <w:p>
-      <w:pPr>
         <w:pStyle w:val="BodyText"/>
         <w:jc w:val="center"/>
         <w:rPr>
           <w:lang w:eastAsia="en-US" w:bidi="ar-SA"/>
         </w:rPr>
       </w:pPr>
-      <w:r>
-        <w:rPr>
-          <w:noProof/>
-          <w:lang w:eastAsia="en-US" w:bidi="ar-SA"/>
-        </w:rPr>
-        <w:drawing>
-          <wp:inline distT="0" distB="0" distL="0" distR="0" wp14:anchorId="42765B50" wp14:editId="221AD909">
-            <wp:extent cx="4281298" cy="6616460"/>
-            <wp:effectExtent l="0" t="0" r="0" b="0"/>
-            <wp:docPr id="2" name="Picture 2"/>
-            <wp:cNvGraphicFramePr>
-              <a:graphicFrameLocks xmlns:a="http://schemas.openxmlformats.org/drawingml/2006/main" noChangeAspect="1"/>
-            </wp:cNvGraphicFramePr>
-            <a:graphic xmlns:a="http://schemas.openxmlformats.org/drawingml/2006/main">
-              <a:graphicData uri="http://schemas.openxmlformats.org/drawingml/2006/picture">
-                <pic:pic xmlns:pic="http://schemas.openxmlformats.org/drawingml/2006/picture">
-                  <pic:nvPicPr>
-                    <pic:cNvPr id="0" name=""/>
-                    <pic:cNvPicPr/>
-                  </pic:nvPicPr>
-                  <pic:blipFill>
-                    <a:blip r:embed="rId11"/>
-                    <a:stretch>
-                      <a:fillRect/>
-                    </a:stretch>
-                  </pic:blipFill>
-                  <pic:spPr>
-                    <a:xfrm>
-                      <a:off x="0" y="0"/>
-                      <a:ext cx="4286269" cy="6624143"/>
-                    </a:xfrm>
-                    <a:prstGeom prst="rect">
-                      <a:avLst/>
-                    </a:prstGeom>
-                  </pic:spPr>
-                </pic:pic>
-              </a:graphicData>
-            </a:graphic>
-          </wp:inline>
-        </w:drawing>
-      </w:r>
-      <w:bookmarkStart w:id="5" w:name="_GoBack"/>
-      <w:bookmarkEnd w:id="5"/>
     </w:p>
     <w:sectPr>
-      <w:headerReference w:type="default" r:id="rId12"/>
-      <w:footerReference w:type="default" r:id="rId13"/>
+      <w:headerReference w:type="default" r:id="rId11"/>
+      <w:footerReference w:type="default" r:id="rId12"/>
       <w:pgSz w:w="12240" w:h="15840"/>
       <w:pgMar w:top="1440" w:right="1440" w:bottom="1440" w:left="1440" w:header="996" w:footer="996" w:gutter="0"/>
       <w:cols w:space="720"/>
@@ -2614,7 +2580,7 @@
         <w:b/>
         <w:noProof/>
       </w:rPr>
-      <w:t>2</w:t>
+      <w:t>1</w:t>
     </w:r>
     <w:r>
       <w:rPr>
@@ -2651,7 +2617,7 @@
         <w:b/>
         <w:noProof/>
       </w:rPr>
-      <w:t>5</w:t>
+      <w:t>4</w:t>
     </w:r>
     <w:r>
       <w:rPr>
@@ -7069,7 +7035,7 @@
 </file>
 
 <file path=customXml/itemProps1.xml><?xml version="1.0" encoding="utf-8"?>
-<ds:datastoreItem xmlns:ds="http://schemas.openxmlformats.org/officeDocument/2006/customXml" ds:itemID="{883F0F9F-6A30-4387-A88F-B371E82C8A67}">
+<ds:datastoreItem xmlns:ds="http://schemas.openxmlformats.org/officeDocument/2006/customXml" ds:itemID="{B0A900C7-341C-4D2E-AC65-EBD2A6F4A57E}">
   <ds:schemaRefs>
     <ds:schemaRef ds:uri="http://schemas.openxmlformats.org/officeDocument/2006/bibliography"/>
   </ds:schemaRefs>

</xml_diff>

<commit_message>
Fianl RFP Revision with correct Orbital Range
</commit_message>
<xml_diff>
--- a/CMQA/Rascal Proposals/RCL-P-CMQA2-Rascal-RFP.docx
+++ b/CMQA/Rascal Proposals/RCL-P-CMQA2-Rascal-RFP.docx
@@ -1149,7 +1149,7 @@
           </w:tcPr>
           <w:p>
             <w:pPr>
-              <w:spacing w:before="120" w:after="120"/>
+              <w:spacing w:after="120"/>
               <w:jc w:val="center"/>
               <w:rPr>
                 <w:b/>
@@ -1172,7 +1172,7 @@
           </w:tcPr>
           <w:p>
             <w:pPr>
-              <w:spacing w:before="120" w:after="120"/>
+              <w:spacing w:after="120"/>
               <w:jc w:val="center"/>
               <w:rPr>
                 <w:b/>
@@ -1299,6 +1299,36 @@
               <w:jc w:val="center"/>
             </w:pPr>
             <w:r>
+              <w:t>Thermal Operational Range</w:t>
+            </w:r>
+          </w:p>
+        </w:tc>
+        <w:tc>
+          <w:tcPr>
+            <w:tcW w:w="7429" w:type="dxa"/>
+            <w:vAlign w:val="center"/>
+          </w:tcPr>
+          <w:p>
+            <w:pPr>
+              <w:spacing w:before="120" w:after="120"/>
+            </w:pPr>
+            <w:r>
+              <w:t>The successful operation of the mission between maximum and minimum temperature values.</w:t>
+            </w:r>
+          </w:p>
+        </w:tc>
+      </w:tr>
+      <w:tr>
+        <w:tc>
+          <w:tcPr>
+            <w:tcW w:w="2129" w:type="dxa"/>
+            <w:vAlign w:val="center"/>
+          </w:tcPr>
+          <w:p>
+            <w:pPr>
+              <w:jc w:val="center"/>
+            </w:pPr>
+            <w:r>
               <w:t>Mass</w:t>
             </w:r>
           </w:p>
@@ -1335,16 +1365,6 @@
         <w:jc w:val="both"/>
         <w:rPr>
           <w:rFonts w:cs="Times New Roman"/>
-          <w:sz w:val="22"/>
-        </w:rPr>
-      </w:pPr>
-    </w:p>
-    <w:p>
-      <w:pPr>
-        <w:spacing w:before="120" w:after="120"/>
-        <w:jc w:val="both"/>
-        <w:rPr>
-          <w:rFonts w:cs="Times New Roman"/>
           <w:b/>
           <w:sz w:val="22"/>
           <w:u w:val="single"/>
@@ -1441,12 +1461,24 @@
         <w:rPr>
           <w:rFonts w:ascii="Times New Roman" w:hAnsi="Times New Roman" w:cs="Times New Roman"/>
         </w:rPr>
-        <w:t>A minimum orbit of 300 km can be set based on a 6 month mission lifetime.</w:t>
+        <w:t xml:space="preserve">A minimum orbit of </w:t>
       </w:r>
       <w:r>
         <w:rPr>
           <w:rFonts w:ascii="Times New Roman" w:hAnsi="Times New Roman" w:cs="Times New Roman"/>
         </w:rPr>
+        <w:t>400</w:t>
+      </w:r>
+      <w:r>
+        <w:rPr>
+          <w:rFonts w:ascii="Times New Roman" w:hAnsi="Times New Roman" w:cs="Times New Roman"/>
+        </w:rPr>
+        <w:t xml:space="preserve"> km can be set based on a 6 month mission lifetime.</w:t>
+      </w:r>
+      <w:r>
+        <w:rPr>
+          <w:rFonts w:ascii="Times New Roman" w:hAnsi="Times New Roman" w:cs="Times New Roman"/>
+        </w:rPr>
         <w:t xml:space="preserve"> </w:t>
       </w:r>
       <w:r>
@@ -1471,7 +1503,19 @@
         <w:rPr>
           <w:rFonts w:ascii="Times New Roman" w:hAnsi="Times New Roman" w:cs="Times New Roman"/>
         </w:rPr>
-        <w:t xml:space="preserve">bit bound of 900 km can be set based on meeting the 25 year deorbit requirement. </w:t>
+        <w:t xml:space="preserve">bit bound of </w:t>
+      </w:r>
+      <w:r>
+        <w:rPr>
+          <w:rFonts w:ascii="Times New Roman" w:hAnsi="Times New Roman" w:cs="Times New Roman"/>
+        </w:rPr>
+        <w:t>575</w:t>
+      </w:r>
+      <w:r>
+        <w:rPr>
+          <w:rFonts w:ascii="Times New Roman" w:hAnsi="Times New Roman" w:cs="Times New Roman"/>
+        </w:rPr>
+        <w:t xml:space="preserve"> km can be set based on meeting the 25 year deorbit requirement. </w:t>
       </w:r>
     </w:p>
     <w:p>
@@ -1526,6 +1570,51 @@
         <w:rPr>
           <w:rFonts w:ascii="Times New Roman" w:hAnsi="Times New Roman" w:cs="Times New Roman"/>
         </w:rPr>
+        <w:t xml:space="preserve">Based on previous spacecraft mission on-orbit temperature data, the operational temperature range over which the proposed mission can be set as -20 </w:t>
+      </w:r>
+      <w:r>
+        <w:rPr>
+          <w:rFonts w:cs="Times New Roman"/>
+        </w:rPr>
+        <w:t>⁰</w:t>
+      </w:r>
+      <w:r>
+        <w:rPr>
+          <w:rFonts w:ascii="Times New Roman" w:hAnsi="Times New Roman" w:cs="Times New Roman"/>
+        </w:rPr>
+        <w:t xml:space="preserve">C to 70 </w:t>
+      </w:r>
+      <w:r>
+        <w:rPr>
+          <w:rFonts w:cs="Times New Roman"/>
+        </w:rPr>
+        <w:t>⁰</w:t>
+      </w:r>
+      <w:r>
+        <w:rPr>
+          <w:rFonts w:ascii="Times New Roman" w:hAnsi="Times New Roman" w:cs="Times New Roman"/>
+        </w:rPr>
+        <w:t xml:space="preserve">C. </w:t>
+      </w:r>
+    </w:p>
+    <w:p>
+      <w:pPr>
+        <w:pStyle w:val="ListParagraph"/>
+        <w:numPr>
+          <w:ilvl w:val="0"/>
+          <w:numId w:val="6"/>
+        </w:numPr>
+        <w:spacing w:after="120"/>
+        <w:ind w:left="360"/>
+        <w:jc w:val="both"/>
+        <w:rPr>
+          <w:rFonts w:ascii="Times New Roman" w:hAnsi="Times New Roman" w:cs="Times New Roman"/>
+        </w:rPr>
+      </w:pPr>
+      <w:r>
+        <w:rPr>
+          <w:rFonts w:ascii="Times New Roman" w:hAnsi="Times New Roman" w:cs="Times New Roman"/>
+        </w:rPr>
         <w:t xml:space="preserve">Finally, a maximum mission mass of 8 kg can be set, as defined </w:t>
       </w:r>
       <w:r>
@@ -1618,16 +1707,17 @@
         <w:tblLook w:val="04A0" w:firstRow="1" w:lastRow="0" w:firstColumn="1" w:lastColumn="0" w:noHBand="0" w:noVBand="1"/>
       </w:tblPr>
       <w:tblGrid>
-        <w:gridCol w:w="1818"/>
-        <w:gridCol w:w="1440"/>
-        <w:gridCol w:w="1350"/>
-        <w:gridCol w:w="3150"/>
-        <w:gridCol w:w="1818"/>
+        <w:gridCol w:w="1566"/>
+        <w:gridCol w:w="1062"/>
+        <w:gridCol w:w="900"/>
+        <w:gridCol w:w="2340"/>
+        <w:gridCol w:w="2181"/>
+        <w:gridCol w:w="1527"/>
       </w:tblGrid>
       <w:tr>
         <w:tc>
           <w:tcPr>
-            <w:tcW w:w="1818" w:type="dxa"/>
+            <w:tcW w:w="1566" w:type="dxa"/>
             <w:tcBorders>
               <w:bottom w:val="threeDEngrave" w:sz="24" w:space="0" w:color="auto"/>
             </w:tcBorders>
@@ -1660,7 +1750,7 @@
         </w:tc>
         <w:tc>
           <w:tcPr>
-            <w:tcW w:w="1440" w:type="dxa"/>
+            <w:tcW w:w="1062" w:type="dxa"/>
             <w:tcBorders>
               <w:bottom w:val="threeDEngrave" w:sz="24" w:space="0" w:color="auto"/>
             </w:tcBorders>
@@ -1693,7 +1783,7 @@
         </w:tc>
         <w:tc>
           <w:tcPr>
-            <w:tcW w:w="1350" w:type="dxa"/>
+            <w:tcW w:w="900" w:type="dxa"/>
             <w:tcBorders>
               <w:bottom w:val="threeDEngrave" w:sz="24" w:space="0" w:color="auto"/>
             </w:tcBorders>
@@ -1726,7 +1816,7 @@
         </w:tc>
         <w:tc>
           <w:tcPr>
-            <w:tcW w:w="3150" w:type="dxa"/>
+            <w:tcW w:w="2340" w:type="dxa"/>
             <w:tcBorders>
               <w:bottom w:val="threeDEngrave" w:sz="24" w:space="0" w:color="auto"/>
             </w:tcBorders>
@@ -1751,7 +1841,32 @@
         </w:tc>
         <w:tc>
           <w:tcPr>
-            <w:tcW w:w="1818" w:type="dxa"/>
+            <w:tcW w:w="2181" w:type="dxa"/>
+            <w:tcBorders>
+              <w:bottom w:val="threeDEngrave" w:sz="24" w:space="0" w:color="auto"/>
+            </w:tcBorders>
+            <w:shd w:val="clear" w:color="auto" w:fill="17365D" w:themeFill="text2" w:themeFillShade="BF"/>
+          </w:tcPr>
+          <w:p>
+            <w:pPr>
+              <w:jc w:val="center"/>
+              <w:rPr>
+                <w:b/>
+                <w:color w:val="FFFFFF" w:themeColor="background1"/>
+              </w:rPr>
+            </w:pPr>
+            <w:r>
+              <w:rPr>
+                <w:b/>
+                <w:color w:val="FFFFFF" w:themeColor="background1"/>
+              </w:rPr>
+              <w:t>Operational Temperature Range</w:t>
+            </w:r>
+          </w:p>
+        </w:tc>
+        <w:tc>
+          <w:tcPr>
+            <w:tcW w:w="1527" w:type="dxa"/>
             <w:tcBorders>
               <w:bottom w:val="threeDEngrave" w:sz="24" w:space="0" w:color="auto"/>
             </w:tcBorders>
@@ -1788,7 +1903,7 @@
         </w:trPr>
         <w:tc>
           <w:tcPr>
-            <w:tcW w:w="1818" w:type="dxa"/>
+            <w:tcW w:w="1566" w:type="dxa"/>
             <w:tcBorders>
               <w:top w:val="threeDEngrave" w:sz="24" w:space="0" w:color="auto"/>
             </w:tcBorders>
@@ -1796,7 +1911,6 @@
           </w:tcPr>
           <w:p>
             <w:pPr>
-              <w:spacing w:after="120"/>
               <w:jc w:val="center"/>
             </w:pPr>
             <w:r>
@@ -1806,7 +1920,7 @@
         </w:tc>
         <w:tc>
           <w:tcPr>
-            <w:tcW w:w="1440" w:type="dxa"/>
+            <w:tcW w:w="1062" w:type="dxa"/>
             <w:tcBorders>
               <w:top w:val="threeDEngrave" w:sz="24" w:space="0" w:color="auto"/>
             </w:tcBorders>
@@ -1814,17 +1928,19 @@
           </w:tcPr>
           <w:p>
             <w:pPr>
-              <w:spacing w:after="120"/>
               <w:jc w:val="center"/>
             </w:pPr>
             <w:r>
-              <w:t>300-900 km</w:t>
+              <w:t>400-575</w:t>
+            </w:r>
+            <w:r>
+              <w:t xml:space="preserve"> km</w:t>
             </w:r>
           </w:p>
         </w:tc>
         <w:tc>
           <w:tcPr>
-            <w:tcW w:w="1350" w:type="dxa"/>
+            <w:tcW w:w="900" w:type="dxa"/>
             <w:tcBorders>
               <w:top w:val="threeDEngrave" w:sz="24" w:space="0" w:color="auto"/>
             </w:tcBorders>
@@ -1832,7 +1948,6 @@
           </w:tcPr>
           <w:p>
             <w:pPr>
-              <w:spacing w:after="120"/>
               <w:jc w:val="center"/>
             </w:pPr>
             <w:r>
@@ -1842,7 +1957,7 @@
         </w:tc>
         <w:tc>
           <w:tcPr>
-            <w:tcW w:w="3150" w:type="dxa"/>
+            <w:tcW w:w="2340" w:type="dxa"/>
             <w:tcBorders>
               <w:top w:val="threeDEngrave" w:sz="24" w:space="0" w:color="auto"/>
             </w:tcBorders>
@@ -1850,7 +1965,6 @@
           </w:tcPr>
           <w:p>
             <w:pPr>
-              <w:spacing w:after="120"/>
               <w:jc w:val="center"/>
               <w:rPr>
                 <w:lang w:val="fr-FR"/>
@@ -1880,7 +1994,7 @@
         </w:tc>
         <w:tc>
           <w:tcPr>
-            <w:tcW w:w="1818" w:type="dxa"/>
+            <w:tcW w:w="2181" w:type="dxa"/>
             <w:tcBorders>
               <w:top w:val="threeDEngrave" w:sz="24" w:space="0" w:color="auto"/>
             </w:tcBorders>
@@ -1888,7 +2002,41 @@
           </w:tcPr>
           <w:p>
             <w:pPr>
-              <w:spacing w:after="120"/>
+              <w:jc w:val="center"/>
+            </w:pPr>
+            <w:r>
+              <w:t xml:space="preserve">-20 </w:t>
+            </w:r>
+            <w:r>
+              <w:rPr>
+                <w:rFonts w:ascii="Calibri" w:hAnsi="Calibri"/>
+              </w:rPr>
+              <w:t>⁰</w:t>
+            </w:r>
+            <w:r>
+              <w:t xml:space="preserve">C to 70 </w:t>
+            </w:r>
+            <w:r>
+              <w:rPr>
+                <w:rFonts w:ascii="Calibri" w:hAnsi="Calibri"/>
+              </w:rPr>
+              <w:t>⁰</w:t>
+            </w:r>
+            <w:r>
+              <w:t>C</w:t>
+            </w:r>
+          </w:p>
+        </w:tc>
+        <w:tc>
+          <w:tcPr>
+            <w:tcW w:w="1527" w:type="dxa"/>
+            <w:tcBorders>
+              <w:top w:val="threeDEngrave" w:sz="24" w:space="0" w:color="auto"/>
+            </w:tcBorders>
+            <w:vAlign w:val="center"/>
+          </w:tcPr>
+          <w:p>
+            <w:pPr>
               <w:jc w:val="center"/>
             </w:pPr>
             <w:r>
@@ -1902,9 +2050,6 @@
       </w:tr>
     </w:tbl>
     <w:p>
-      <w:bookmarkStart w:id="2" w:name="_Toc370331035"/>
-    </w:p>
-    <w:p>
       <w:pPr>
         <w:pStyle w:val="Heading1"/>
         <w:numPr>
@@ -1913,6 +2058,7 @@
         </w:numPr>
         <w:ind w:left="360"/>
       </w:pPr>
+      <w:bookmarkStart w:id="2" w:name="_Toc370331035"/>
       <w:r>
         <w:t>Mission Overview</w:t>
       </w:r>
@@ -1939,10 +2085,17 @@
           <w:sz w:val="22"/>
           <w:szCs w:val="22"/>
         </w:rPr>
-        <w:t xml:space="preserve"> mission can be defined as follows:</w:t>
+        <w:t xml:space="preserve"> mission can be defined as follo</w:t>
       </w:r>
       <w:bookmarkStart w:id="3" w:name="_GoBack"/>
       <w:bookmarkEnd w:id="3"/>
+      <w:r>
+        <w:rPr>
+          <w:sz w:val="22"/>
+          <w:szCs w:val="22"/>
+        </w:rPr>
+        <w:t>ws:</w:t>
+      </w:r>
     </w:p>
     <w:p>
       <w:pPr>
@@ -7035,7 +7188,7 @@
 </file>
 
 <file path=customXml/itemProps1.xml><?xml version="1.0" encoding="utf-8"?>
-<ds:datastoreItem xmlns:ds="http://schemas.openxmlformats.org/officeDocument/2006/customXml" ds:itemID="{B0A900C7-341C-4D2E-AC65-EBD2A6F4A57E}">
+<ds:datastoreItem xmlns:ds="http://schemas.openxmlformats.org/officeDocument/2006/customXml" ds:itemID="{249B9D20-9647-455A-BBE9-3DB47FCDCB9D}">
   <ds:schemaRefs>
     <ds:schemaRef ds:uri="http://schemas.openxmlformats.org/officeDocument/2006/bibliography"/>
   </ds:schemaRefs>

</xml_diff>

<commit_message>
Removed table 1-2 and numbers associated with orbit constraints
</commit_message>
<xml_diff>
--- a/CMQA/Rascal Proposals/RCL-P-CMQA2-Rascal-RFP.docx
+++ b/CMQA/Rascal Proposals/RCL-P-CMQA2-Rascal-RFP.docx
@@ -1,6 +1,6 @@
 
 <file path=word/document.xml><?xml version="1.0" encoding="utf-8"?>
-<w:document xmlns:wpc="http://schemas.microsoft.com/office/word/2010/wordprocessingCanvas" xmlns:mc="http://schemas.openxmlformats.org/markup-compatibility/2006" xmlns:o="urn:schemas-microsoft-com:office:office" xmlns:r="http://schemas.openxmlformats.org/officeDocument/2006/relationships" xmlns:m="http://schemas.openxmlformats.org/officeDocument/2006/math" xmlns:v="urn:schemas-microsoft-com:vml" xmlns:wp14="http://schemas.microsoft.com/office/word/2010/wordprocessingDrawing" xmlns:wp="http://schemas.openxmlformats.org/drawingml/2006/wordprocessingDrawing" xmlns:w10="urn:schemas-microsoft-com:office:word" xmlns:w="http://schemas.openxmlformats.org/wordprocessingml/2006/main" xmlns:w14="http://schemas.microsoft.com/office/word/2010/wordml" xmlns:wpg="http://schemas.microsoft.com/office/word/2010/wordprocessingGroup" xmlns:wpi="http://schemas.microsoft.com/office/word/2010/wordprocessingInk" xmlns:wne="http://schemas.microsoft.com/office/word/2006/wordml" xmlns:wps="http://schemas.microsoft.com/office/word/2010/wordprocessingShape" mc:Ignorable="w14 wp14">
+<w:document xmlns:ve="http://schemas.openxmlformats.org/markup-compatibility/2006" xmlns:o="urn:schemas-microsoft-com:office:office" xmlns:r="http://schemas.openxmlformats.org/officeDocument/2006/relationships" xmlns:m="http://schemas.openxmlformats.org/officeDocument/2006/math" xmlns:v="urn:schemas-microsoft-com:vml" xmlns:wp="http://schemas.openxmlformats.org/drawingml/2006/wordprocessingDrawing" xmlns:w10="urn:schemas-microsoft-com:office:word" xmlns:w="http://schemas.openxmlformats.org/wordprocessingml/2006/main" xmlns:wne="http://schemas.microsoft.com/office/word/2006/wordml">
   <w:body>
     <w:p>
       <w:pPr>
@@ -116,7 +116,6 @@
                     <w:id w:val="442658929"/>
                     <w:text/>
                   </w:sdtPr>
-                  <w:sdtEndPr/>
                   <w:sdtContent>
                     <w:p>
                       <w:pPr>
@@ -159,7 +158,6 @@
                     <w:showingPlcHdr/>
                     <w:text/>
                   </w:sdtPr>
-                  <w:sdtEndPr/>
                   <w:sdtContent>
                     <w:p>
                       <w:pPr>
@@ -182,7 +180,6 @@
                     <w:id w:val="-1992858161"/>
                     <w:picture/>
                   </w:sdtPr>
-                  <w:sdtEndPr/>
                   <w:sdtContent>
                     <w:p>
                       <w:pPr>
@@ -214,7 +211,7 @@
                                     </pic:cNvPicPr>
                                   </pic:nvPicPr>
                                   <pic:blipFill>
-                                    <a:blip r:embed="rId9"/>
+                                    <a:blip r:embed="rId8"/>
                                     <a:srcRect/>
                                     <a:stretch>
                                       <a:fillRect/>
@@ -833,7 +830,7 @@
       <w:tblPr>
         <w:tblStyle w:val="TableGrid"/>
         <w:tblW w:w="0" w:type="auto"/>
-        <w:tblLook w:val="04A0" w:firstRow="1" w:lastRow="0" w:firstColumn="1" w:lastColumn="0" w:noHBand="0" w:noVBand="1"/>
+        <w:tblLook w:val="04A0"/>
       </w:tblPr>
       <w:tblGrid>
         <w:gridCol w:w="3168"/>
@@ -1036,7 +1033,7 @@
         <w:rPr>
           <w:sz w:val="22"/>
         </w:rPr>
-        <w:t>lementation, as listed in Table 1-2 below.</w:t>
+        <w:t>lementation.</w:t>
       </w:r>
       <w:r>
         <w:rPr>
@@ -1111,265 +1108,43 @@
         <w:rPr>
           <w:sz w:val="22"/>
         </w:rPr>
-        <w:t>, the current authority on CubeSat mission launch integration.</w:t>
-      </w:r>
-    </w:p>
-    <w:p>
-      <w:pPr>
-        <w:spacing w:before="120" w:after="120"/>
-        <w:jc w:val="center"/>
-        <w:rPr>
-          <w:b/>
-          <w:sz w:val="22"/>
-        </w:rPr>
-      </w:pPr>
-      <w:r>
-        <w:rPr>
-          <w:b/>
-          <w:sz w:val="22"/>
-        </w:rPr>
-        <w:t>Table 1-2. Mission Constraint Definitions</w:t>
-      </w:r>
-    </w:p>
-    <w:tbl>
-      <w:tblPr>
-        <w:tblStyle w:val="TableGrid"/>
-        <w:tblW w:w="0" w:type="auto"/>
-        <w:tblLook w:val="04A0" w:firstRow="1" w:lastRow="0" w:firstColumn="1" w:lastColumn="0" w:noHBand="0" w:noVBand="1"/>
-      </w:tblPr>
-      <w:tblGrid>
-        <w:gridCol w:w="2129"/>
-        <w:gridCol w:w="7429"/>
-      </w:tblGrid>
-      <w:tr>
-        <w:tc>
-          <w:tcPr>
-            <w:tcW w:w="2129" w:type="dxa"/>
-            <w:shd w:val="clear" w:color="auto" w:fill="17365D" w:themeFill="text2" w:themeFillShade="BF"/>
-          </w:tcPr>
-          <w:p>
-            <w:pPr>
-              <w:spacing w:after="120"/>
-              <w:jc w:val="center"/>
-              <w:rPr>
-                <w:b/>
-                <w:color w:val="FFFFFF" w:themeColor="background1"/>
-              </w:rPr>
-            </w:pPr>
-            <w:r>
-              <w:rPr>
-                <w:b/>
-                <w:color w:val="FFFFFF" w:themeColor="background1"/>
-              </w:rPr>
-              <w:t>Mission Constraint</w:t>
-            </w:r>
-          </w:p>
-        </w:tc>
-        <w:tc>
-          <w:tcPr>
-            <w:tcW w:w="7429" w:type="dxa"/>
-            <w:shd w:val="clear" w:color="auto" w:fill="17365D" w:themeFill="text2" w:themeFillShade="BF"/>
-          </w:tcPr>
-          <w:p>
-            <w:pPr>
-              <w:spacing w:after="120"/>
-              <w:jc w:val="center"/>
-              <w:rPr>
-                <w:b/>
-                <w:color w:val="FFFFFF" w:themeColor="background1"/>
-              </w:rPr>
-            </w:pPr>
-            <w:r>
-              <w:rPr>
-                <w:b/>
-                <w:color w:val="FFFFFF" w:themeColor="background1"/>
-              </w:rPr>
-              <w:t>Definition</w:t>
-            </w:r>
-          </w:p>
-        </w:tc>
-      </w:tr>
-      <w:tr>
-        <w:tc>
-          <w:tcPr>
-            <w:tcW w:w="2129" w:type="dxa"/>
-            <w:vAlign w:val="center"/>
-          </w:tcPr>
-          <w:p>
-            <w:pPr>
-              <w:jc w:val="center"/>
-            </w:pPr>
-            <w:r>
-              <w:t>Lifetime</w:t>
-            </w:r>
-          </w:p>
-        </w:tc>
-        <w:tc>
-          <w:tcPr>
-            <w:tcW w:w="7429" w:type="dxa"/>
-            <w:vAlign w:val="center"/>
-          </w:tcPr>
-          <w:p>
-            <w:pPr>
-              <w:spacing w:before="120" w:after="120"/>
-            </w:pPr>
-            <w:r>
-              <w:t>The amount of time required to successfully execut</w:t>
-            </w:r>
-            <w:r>
-              <w:t>e each of the proposed mission</w:t>
-            </w:r>
-            <w:r>
-              <w:t xml:space="preserve"> goals.</w:t>
-            </w:r>
-          </w:p>
-        </w:tc>
-      </w:tr>
-      <w:tr>
-        <w:tc>
-          <w:tcPr>
-            <w:tcW w:w="2129" w:type="dxa"/>
-            <w:vAlign w:val="center"/>
-          </w:tcPr>
-          <w:p>
-            <w:pPr>
-              <w:jc w:val="center"/>
-            </w:pPr>
-            <w:r>
-              <w:t>Orbit Range</w:t>
-            </w:r>
-          </w:p>
-        </w:tc>
-        <w:tc>
-          <w:tcPr>
-            <w:tcW w:w="7429" w:type="dxa"/>
-            <w:vAlign w:val="center"/>
-          </w:tcPr>
-          <w:p>
-            <w:pPr>
-              <w:spacing w:before="120" w:after="120"/>
-            </w:pPr>
-            <w:r>
-              <w:t>The orbit range ove</w:t>
-            </w:r>
-            <w:r>
-              <w:t>r which the mission goals can be met while the mission is able to De-Orbit within a 25 year time period.</w:t>
-            </w:r>
-          </w:p>
-        </w:tc>
-      </w:tr>
-      <w:tr>
-        <w:tc>
-          <w:tcPr>
-            <w:tcW w:w="2129" w:type="dxa"/>
-            <w:vAlign w:val="center"/>
-          </w:tcPr>
-          <w:p>
-            <w:pPr>
-              <w:jc w:val="center"/>
-            </w:pPr>
-            <w:r>
-              <w:t>Launch Survival</w:t>
-            </w:r>
-          </w:p>
-        </w:tc>
-        <w:tc>
-          <w:tcPr>
-            <w:tcW w:w="7429" w:type="dxa"/>
-            <w:vAlign w:val="center"/>
-          </w:tcPr>
-          <w:p>
-            <w:pPr>
-              <w:spacing w:before="120" w:after="120"/>
-            </w:pPr>
-            <w:r>
-              <w:t>The successful survival of the mission in a given launch environment.</w:t>
-            </w:r>
-          </w:p>
-        </w:tc>
-      </w:tr>
-      <w:tr>
-        <w:tc>
-          <w:tcPr>
-            <w:tcW w:w="2129" w:type="dxa"/>
-            <w:vAlign w:val="center"/>
-          </w:tcPr>
-          <w:p>
-            <w:pPr>
-              <w:jc w:val="center"/>
-            </w:pPr>
-            <w:r>
-              <w:t>Thermal Operational Range</w:t>
-            </w:r>
-          </w:p>
-        </w:tc>
-        <w:tc>
-          <w:tcPr>
-            <w:tcW w:w="7429" w:type="dxa"/>
-            <w:vAlign w:val="center"/>
-          </w:tcPr>
-          <w:p>
-            <w:pPr>
-              <w:spacing w:before="120" w:after="120"/>
-            </w:pPr>
-            <w:r>
-              <w:t>The successful operation of the mission between maximum and minimum temperature values.</w:t>
-            </w:r>
-          </w:p>
-        </w:tc>
-      </w:tr>
-      <w:tr>
-        <w:tc>
-          <w:tcPr>
-            <w:tcW w:w="2129" w:type="dxa"/>
-            <w:vAlign w:val="center"/>
-          </w:tcPr>
-          <w:p>
-            <w:pPr>
-              <w:jc w:val="center"/>
-            </w:pPr>
-            <w:r>
-              <w:t>Mass</w:t>
-            </w:r>
-          </w:p>
-        </w:tc>
-        <w:tc>
-          <w:tcPr>
-            <w:tcW w:w="7429" w:type="dxa"/>
-            <w:vAlign w:val="center"/>
-          </w:tcPr>
-          <w:p>
-            <w:pPr>
-              <w:spacing w:before="120" w:after="120"/>
-            </w:pPr>
-            <w:r>
-              <w:t>The maximum mass that the mission can have, as specified in the CDS document.</w:t>
-            </w:r>
-          </w:p>
-        </w:tc>
-      </w:tr>
-    </w:tbl>
+        <w:t xml:space="preserve">, the current authority on </w:t>
+      </w:r>
+      <w:proofErr w:type="spellStart"/>
+      <w:r>
+        <w:rPr>
+          <w:sz w:val="22"/>
+        </w:rPr>
+        <w:t>CubeSat</w:t>
+      </w:r>
+      <w:proofErr w:type="spellEnd"/>
+      <w:r>
+        <w:rPr>
+          <w:sz w:val="22"/>
+        </w:rPr>
+        <w:t xml:space="preserve"> mission launch integration.</w:t>
+      </w:r>
+    </w:p>
     <w:p>
       <w:pPr>
         <w:spacing w:before="120" w:after="120"/>
         <w:jc w:val="both"/>
         <w:rPr>
           <w:rFonts w:cs="Times New Roman"/>
-          <w:sz w:val="22"/>
-        </w:rPr>
-      </w:pPr>
-    </w:p>
-    <w:p>
-      <w:pPr>
-        <w:spacing w:before="120" w:after="120"/>
-        <w:jc w:val="both"/>
+          <w:b/>
+          <w:sz w:val="22"/>
+          <w:u w:val="single"/>
+        </w:rPr>
+      </w:pPr>
+      <w:r>
         <w:rPr>
           <w:rFonts w:cs="Times New Roman"/>
           <w:b/>
           <w:sz w:val="22"/>
           <w:u w:val="single"/>
         </w:rPr>
-      </w:pPr>
+        <w:t xml:space="preserve">Based on </w:t>
+      </w:r>
       <w:r>
         <w:rPr>
           <w:rFonts w:cs="Times New Roman"/>
@@ -1377,7 +1152,7 @@
           <w:sz w:val="22"/>
           <w:u w:val="single"/>
         </w:rPr>
-        <w:t>Based on the</w:t>
+        <w:t>these design considerations</w:t>
       </w:r>
       <w:r>
         <w:rPr>
@@ -1386,16 +1161,7 @@
           <w:sz w:val="22"/>
           <w:u w:val="single"/>
         </w:rPr>
-        <w:t xml:space="preserve">se </w:t>
-      </w:r>
-      <w:r>
-        <w:rPr>
-          <w:rFonts w:cs="Times New Roman"/>
-          <w:b/>
-          <w:sz w:val="22"/>
-          <w:u w:val="single"/>
-        </w:rPr>
-        <w:t>definitions, each particular constrain</w:t>
+        <w:t>, each particular constrain</w:t>
       </w:r>
       <w:r>
         <w:rPr>
@@ -1433,6 +1199,21 @@
       <w:r>
         <w:rPr>
           <w:rFonts w:ascii="Times New Roman" w:hAnsi="Times New Roman" w:cs="Times New Roman"/>
+          <w:b/>
+          <w:u w:val="single"/>
+        </w:rPr>
+        <w:t>Lifetime:</w:t>
+      </w:r>
+      <w:r>
+        <w:rPr>
+          <w:rFonts w:ascii="Times New Roman" w:hAnsi="Times New Roman" w:cs="Times New Roman"/>
+          <w:b/>
+        </w:rPr>
+        <w:t xml:space="preserve"> </w:t>
+      </w:r>
+      <w:r>
+        <w:rPr>
+          <w:rFonts w:ascii="Times New Roman" w:hAnsi="Times New Roman" w:cs="Times New Roman"/>
         </w:rPr>
         <w:t>To accomplish all of the mission goals, it is reasonable to set a minimum mission lifetime of six months.</w:t>
       </w:r>
@@ -1460,62 +1241,23 @@
       <w:r>
         <w:rPr>
           <w:rFonts w:ascii="Times New Roman" w:hAnsi="Times New Roman" w:cs="Times New Roman"/>
-        </w:rPr>
-        <w:t xml:space="preserve">A minimum orbit of </w:t>
+          <w:b/>
+          <w:u w:val="single"/>
+        </w:rPr>
+        <w:t>Deorbit Time:</w:t>
       </w:r>
       <w:r>
         <w:rPr>
           <w:rFonts w:ascii="Times New Roman" w:hAnsi="Times New Roman" w:cs="Times New Roman"/>
-        </w:rPr>
-        <w:t>400</w:t>
+          <w:b/>
+        </w:rPr>
+        <w:t xml:space="preserve"> </w:t>
       </w:r>
       <w:r>
         <w:rPr>
           <w:rFonts w:ascii="Times New Roman" w:hAnsi="Times New Roman" w:cs="Times New Roman"/>
         </w:rPr>
-        <w:t xml:space="preserve"> km can be set based on a 6 month mission lifetime.</w:t>
-      </w:r>
-      <w:r>
-        <w:rPr>
-          <w:rFonts w:ascii="Times New Roman" w:hAnsi="Times New Roman" w:cs="Times New Roman"/>
-        </w:rPr>
-        <w:t xml:space="preserve"> </w:t>
-      </w:r>
-      <w:r>
-        <w:rPr>
-          <w:rFonts w:ascii="Times New Roman" w:hAnsi="Times New Roman" w:cs="Times New Roman"/>
-        </w:rPr>
-        <w:t xml:space="preserve"> </w:t>
-      </w:r>
-      <w:r>
-        <w:rPr>
-          <w:rFonts w:ascii="Times New Roman" w:hAnsi="Times New Roman" w:cs="Times New Roman"/>
-        </w:rPr>
-        <w:t>An</w:t>
-      </w:r>
-      <w:r>
-        <w:rPr>
-          <w:rFonts w:ascii="Times New Roman" w:hAnsi="Times New Roman" w:cs="Times New Roman"/>
-        </w:rPr>
-        <w:t xml:space="preserve"> upper or</w:t>
-      </w:r>
-      <w:r>
-        <w:rPr>
-          <w:rFonts w:ascii="Times New Roman" w:hAnsi="Times New Roman" w:cs="Times New Roman"/>
-        </w:rPr>
-        <w:t xml:space="preserve">bit bound of </w:t>
-      </w:r>
-      <w:r>
-        <w:rPr>
-          <w:rFonts w:ascii="Times New Roman" w:hAnsi="Times New Roman" w:cs="Times New Roman"/>
-        </w:rPr>
-        <w:t>575</w:t>
-      </w:r>
-      <w:r>
-        <w:rPr>
-          <w:rFonts w:ascii="Times New Roman" w:hAnsi="Times New Roman" w:cs="Times New Roman"/>
-        </w:rPr>
-        <w:t xml:space="preserve"> km can be set based on meeting the 25 year deorbit requirement. </w:t>
+        <w:t>Along with this, the proposed mission must also be capable of deorbiting within 25 years of its launch.</w:t>
       </w:r>
     </w:p>
     <w:p>
@@ -1535,6 +1277,21 @@
       <w:r>
         <w:rPr>
           <w:rFonts w:ascii="Times New Roman" w:hAnsi="Times New Roman" w:cs="Times New Roman"/>
+          <w:b/>
+          <w:u w:val="single"/>
+        </w:rPr>
+        <w:t>Launch Survival:</w:t>
+      </w:r>
+      <w:r>
+        <w:rPr>
+          <w:rFonts w:ascii="Times New Roman" w:hAnsi="Times New Roman" w:cs="Times New Roman"/>
+          <w:b/>
+        </w:rPr>
+        <w:t xml:space="preserve"> </w:t>
+      </w:r>
+      <w:r>
+        <w:rPr>
+          <w:rFonts w:ascii="Times New Roman" w:hAnsi="Times New Roman" w:cs="Times New Roman"/>
         </w:rPr>
         <w:t xml:space="preserve">The standard method of verifying that a particular satellite can survive its launch environment is to subject it to random vibration testing. Since the final launch provider for the proposed mission is unknown, a standard vibration profiles must be used that accounts for any current launcher, such as the NASA GEVS (General Environmental Verification Standard) qualification profile, as defined in Revision A of the </w:t>
       </w:r>
@@ -1569,32 +1326,29 @@
       <w:r>
         <w:rPr>
           <w:rFonts w:ascii="Times New Roman" w:hAnsi="Times New Roman" w:cs="Times New Roman"/>
-        </w:rPr>
-        <w:t xml:space="preserve">Based on previous spacecraft mission on-orbit temperature data, the operational temperature range over which the proposed mission can be set as -20 </w:t>
-      </w:r>
-      <w:r>
-        <w:rPr>
-          <w:rFonts w:cs="Times New Roman"/>
-        </w:rPr>
-        <w:t>⁰</w:t>
+          <w:b/>
+          <w:u w:val="single"/>
+        </w:rPr>
+        <w:t>Thermal Operational Range:</w:t>
       </w:r>
       <w:r>
         <w:rPr>
           <w:rFonts w:ascii="Times New Roman" w:hAnsi="Times New Roman" w:cs="Times New Roman"/>
-        </w:rPr>
-        <w:t xml:space="preserve">C to 70 </w:t>
-      </w:r>
-      <w:r>
-        <w:rPr>
-          <w:rFonts w:cs="Times New Roman"/>
-        </w:rPr>
-        <w:t>⁰</w:t>
+          <w:b/>
+        </w:rPr>
+        <w:t xml:space="preserve"> </w:t>
       </w:r>
       <w:r>
         <w:rPr>
           <w:rFonts w:ascii="Times New Roman" w:hAnsi="Times New Roman" w:cs="Times New Roman"/>
         </w:rPr>
-        <w:t xml:space="preserve">C. </w:t>
+        <w:t>The proposed mission must be able to function in any temperature range it may experience over the course of its lifetime.</w:t>
+      </w:r>
+      <w:r>
+        <w:rPr>
+          <w:rFonts w:ascii="Times New Roman" w:hAnsi="Times New Roman" w:cs="Times New Roman"/>
+        </w:rPr>
+        <w:t xml:space="preserve"> </w:t>
       </w:r>
     </w:p>
     <w:p>
@@ -1614,20 +1368,41 @@
       <w:r>
         <w:rPr>
           <w:rFonts w:ascii="Times New Roman" w:hAnsi="Times New Roman" w:cs="Times New Roman"/>
-        </w:rPr>
-        <w:t xml:space="preserve">Finally, a maximum mission mass of 8 kg can be set, as defined </w:t>
+          <w:b/>
+          <w:u w:val="single"/>
+        </w:rPr>
+        <w:t>System Mass:</w:t>
       </w:r>
       <w:r>
         <w:rPr>
           <w:rFonts w:ascii="Times New Roman" w:hAnsi="Times New Roman" w:cs="Times New Roman"/>
-        </w:rPr>
-        <w:t>within the CDS document.</w:t>
+          <w:b/>
+        </w:rPr>
+        <w:t xml:space="preserve"> </w:t>
       </w:r>
       <w:r>
         <w:rPr>
           <w:rFonts w:ascii="Times New Roman" w:hAnsi="Times New Roman" w:cs="Times New Roman"/>
         </w:rPr>
-        <w:t xml:space="preserve"> </w:t>
+        <w:t xml:space="preserve">Finally, a maximum </w:t>
+      </w:r>
+      <w:r>
+        <w:rPr>
+          <w:rFonts w:ascii="Times New Roman" w:hAnsi="Times New Roman" w:cs="Times New Roman"/>
+        </w:rPr>
+        <w:t>system</w:t>
+      </w:r>
+      <w:r>
+        <w:rPr>
+          <w:rFonts w:ascii="Times New Roman" w:hAnsi="Times New Roman" w:cs="Times New Roman"/>
+        </w:rPr>
+        <w:t xml:space="preserve"> mass of 8 kg can be set, as defined </w:t>
+      </w:r>
+      <w:r>
+        <w:rPr>
+          <w:rFonts w:ascii="Times New Roman" w:hAnsi="Times New Roman" w:cs="Times New Roman"/>
+        </w:rPr>
+        <w:t>by the CDS.</w:t>
       </w:r>
     </w:p>
     <w:p>
@@ -1642,6 +1417,7 @@
         <w:rPr>
           <w:sz w:val="22"/>
         </w:rPr>
+        <w:lastRenderedPageBreak/>
         <w:t>These mission constraints are summarized in</w:t>
       </w:r>
       <w:r>
@@ -1654,7 +1430,7 @@
         <w:rPr>
           <w:sz w:val="22"/>
         </w:rPr>
-        <w:t>3</w:t>
+        <w:t>2</w:t>
       </w:r>
       <w:r>
         <w:rPr>
@@ -1683,7 +1459,7 @@
           <w:b/>
           <w:sz w:val="22"/>
         </w:rPr>
-        <w:t>3</w:t>
+        <w:t>2</w:t>
       </w:r>
       <w:r>
         <w:rPr>
@@ -1704,20 +1480,19 @@
       <w:tblPr>
         <w:tblStyle w:val="TableGrid"/>
         <w:tblW w:w="0" w:type="auto"/>
-        <w:tblLook w:val="04A0" w:firstRow="1" w:lastRow="0" w:firstColumn="1" w:lastColumn="0" w:noHBand="0" w:noVBand="1"/>
+        <w:tblLook w:val="04A0"/>
       </w:tblPr>
       <w:tblGrid>
-        <w:gridCol w:w="1566"/>
-        <w:gridCol w:w="1062"/>
-        <w:gridCol w:w="900"/>
-        <w:gridCol w:w="2340"/>
-        <w:gridCol w:w="2181"/>
-        <w:gridCol w:w="1527"/>
+        <w:gridCol w:w="1716"/>
+        <w:gridCol w:w="1178"/>
+        <w:gridCol w:w="1321"/>
+        <w:gridCol w:w="3192"/>
+        <w:gridCol w:w="2169"/>
       </w:tblGrid>
       <w:tr>
         <w:tc>
           <w:tcPr>
-            <w:tcW w:w="1566" w:type="dxa"/>
+            <w:tcW w:w="1716" w:type="dxa"/>
             <w:tcBorders>
               <w:bottom w:val="threeDEngrave" w:sz="24" w:space="0" w:color="auto"/>
             </w:tcBorders>
@@ -1750,7 +1525,7 @@
         </w:tc>
         <w:tc>
           <w:tcPr>
-            <w:tcW w:w="1062" w:type="dxa"/>
+            <w:tcW w:w="1178" w:type="dxa"/>
             <w:tcBorders>
               <w:bottom w:val="threeDEngrave" w:sz="24" w:space="0" w:color="auto"/>
             </w:tcBorders>
@@ -1770,20 +1545,13 @@
                 <w:b/>
                 <w:color w:val="FFFFFF" w:themeColor="background1"/>
               </w:rPr>
-              <w:t xml:space="preserve">Orbit </w:t>
-            </w:r>
-            <w:r>
-              <w:rPr>
-                <w:b/>
-                <w:color w:val="FFFFFF" w:themeColor="background1"/>
-              </w:rPr>
-              <w:t>Range</w:t>
+              <w:t>Deorbit Time</w:t>
             </w:r>
           </w:p>
         </w:tc>
         <w:tc>
           <w:tcPr>
-            <w:tcW w:w="900" w:type="dxa"/>
+            <w:tcW w:w="1321" w:type="dxa"/>
             <w:tcBorders>
               <w:bottom w:val="threeDEngrave" w:sz="24" w:space="0" w:color="auto"/>
             </w:tcBorders>
@@ -1816,11 +1584,12 @@
         </w:tc>
         <w:tc>
           <w:tcPr>
-            <w:tcW w:w="2340" w:type="dxa"/>
+            <w:tcW w:w="3192" w:type="dxa"/>
             <w:tcBorders>
               <w:bottom w:val="threeDEngrave" w:sz="24" w:space="0" w:color="auto"/>
             </w:tcBorders>
             <w:shd w:val="clear" w:color="auto" w:fill="17365D" w:themeFill="text2" w:themeFillShade="BF"/>
+            <w:vAlign w:val="center"/>
           </w:tcPr>
           <w:p>
             <w:pPr>
@@ -1841,32 +1610,7 @@
         </w:tc>
         <w:tc>
           <w:tcPr>
-            <w:tcW w:w="2181" w:type="dxa"/>
-            <w:tcBorders>
-              <w:bottom w:val="threeDEngrave" w:sz="24" w:space="0" w:color="auto"/>
-            </w:tcBorders>
-            <w:shd w:val="clear" w:color="auto" w:fill="17365D" w:themeFill="text2" w:themeFillShade="BF"/>
-          </w:tcPr>
-          <w:p>
-            <w:pPr>
-              <w:jc w:val="center"/>
-              <w:rPr>
-                <w:b/>
-                <w:color w:val="FFFFFF" w:themeColor="background1"/>
-              </w:rPr>
-            </w:pPr>
-            <w:r>
-              <w:rPr>
-                <w:b/>
-                <w:color w:val="FFFFFF" w:themeColor="background1"/>
-              </w:rPr>
-              <w:t>Operational Temperature Range</w:t>
-            </w:r>
-          </w:p>
-        </w:tc>
-        <w:tc>
-          <w:tcPr>
-            <w:tcW w:w="1527" w:type="dxa"/>
+            <w:tcW w:w="2169" w:type="dxa"/>
             <w:tcBorders>
               <w:bottom w:val="threeDEngrave" w:sz="24" w:space="0" w:color="auto"/>
             </w:tcBorders>
@@ -1903,7 +1647,7 @@
         </w:trPr>
         <w:tc>
           <w:tcPr>
-            <w:tcW w:w="1566" w:type="dxa"/>
+            <w:tcW w:w="1716" w:type="dxa"/>
             <w:tcBorders>
               <w:top w:val="threeDEngrave" w:sz="24" w:space="0" w:color="auto"/>
             </w:tcBorders>
@@ -1920,7 +1664,7 @@
         </w:tc>
         <w:tc>
           <w:tcPr>
-            <w:tcW w:w="1062" w:type="dxa"/>
+            <w:tcW w:w="1178" w:type="dxa"/>
             <w:tcBorders>
               <w:top w:val="threeDEngrave" w:sz="24" w:space="0" w:color="auto"/>
             </w:tcBorders>
@@ -1931,16 +1675,13 @@
               <w:jc w:val="center"/>
             </w:pPr>
             <w:r>
-              <w:t>400-575</w:t>
-            </w:r>
-            <w:r>
-              <w:t xml:space="preserve"> km</w:t>
+              <w:t>&lt; 25 Years</w:t>
             </w:r>
           </w:p>
         </w:tc>
         <w:tc>
           <w:tcPr>
-            <w:tcW w:w="900" w:type="dxa"/>
+            <w:tcW w:w="1321" w:type="dxa"/>
             <w:tcBorders>
               <w:top w:val="threeDEngrave" w:sz="24" w:space="0" w:color="auto"/>
             </w:tcBorders>
@@ -1957,7 +1698,7 @@
         </w:tc>
         <w:tc>
           <w:tcPr>
-            <w:tcW w:w="2340" w:type="dxa"/>
+            <w:tcW w:w="3192" w:type="dxa"/>
             <w:tcBorders>
               <w:top w:val="threeDEngrave" w:sz="24" w:space="0" w:color="auto"/>
             </w:tcBorders>
@@ -1994,7 +1735,7 @@
         </w:tc>
         <w:tc>
           <w:tcPr>
-            <w:tcW w:w="2181" w:type="dxa"/>
+            <w:tcW w:w="2169" w:type="dxa"/>
             <w:tcBorders>
               <w:top w:val="threeDEngrave" w:sz="24" w:space="0" w:color="auto"/>
             </w:tcBorders>
@@ -2005,45 +1746,7 @@
               <w:jc w:val="center"/>
             </w:pPr>
             <w:r>
-              <w:t xml:space="preserve">-20 </w:t>
-            </w:r>
-            <w:r>
-              <w:rPr>
-                <w:rFonts w:ascii="Calibri" w:hAnsi="Calibri"/>
-              </w:rPr>
-              <w:t>⁰</w:t>
-            </w:r>
-            <w:r>
-              <w:t xml:space="preserve">C to 70 </w:t>
-            </w:r>
-            <w:r>
-              <w:rPr>
-                <w:rFonts w:ascii="Calibri" w:hAnsi="Calibri"/>
-              </w:rPr>
-              <w:t>⁰</w:t>
-            </w:r>
-            <w:r>
-              <w:t>C</w:t>
-            </w:r>
-          </w:p>
-        </w:tc>
-        <w:tc>
-          <w:tcPr>
-            <w:tcW w:w="1527" w:type="dxa"/>
-            <w:tcBorders>
-              <w:top w:val="threeDEngrave" w:sz="24" w:space="0" w:color="auto"/>
-            </w:tcBorders>
-            <w:vAlign w:val="center"/>
-          </w:tcPr>
-          <w:p>
-            <w:pPr>
-              <w:jc w:val="center"/>
-            </w:pPr>
-            <w:r>
-              <w:t>8 kg</w:t>
-            </w:r>
-            <w:r>
-              <w:t xml:space="preserve"> </w:t>
+              <w:t xml:space="preserve">8 kg </w:t>
             </w:r>
           </w:p>
         </w:tc>
@@ -2451,6 +2154,150 @@
         </w:rPr>
         <w:t xml:space="preserve"> orbits.</w:t>
       </w:r>
+    </w:p>
+    <w:p>
+      <w:pPr>
+        <w:pStyle w:val="BodyText"/>
+        <w:ind w:left="720"/>
+        <w:jc w:val="both"/>
+        <w:rPr>
+          <w:sz w:val="21"/>
+          <w:szCs w:val="21"/>
+          <w:lang w:eastAsia="en-US" w:bidi="ar-SA"/>
+        </w:rPr>
+      </w:pPr>
+    </w:p>
+    <w:p>
+      <w:pPr>
+        <w:pStyle w:val="BodyText"/>
+        <w:ind w:left="720"/>
+        <w:jc w:val="both"/>
+        <w:rPr>
+          <w:sz w:val="21"/>
+          <w:szCs w:val="21"/>
+          <w:lang w:eastAsia="en-US" w:bidi="ar-SA"/>
+        </w:rPr>
+      </w:pPr>
+    </w:p>
+    <w:p>
+      <w:pPr>
+        <w:pStyle w:val="BodyText"/>
+        <w:ind w:left="720"/>
+        <w:jc w:val="both"/>
+        <w:rPr>
+          <w:sz w:val="21"/>
+          <w:szCs w:val="21"/>
+          <w:lang w:eastAsia="en-US" w:bidi="ar-SA"/>
+        </w:rPr>
+      </w:pPr>
+    </w:p>
+    <w:p>
+      <w:pPr>
+        <w:pStyle w:val="BodyText"/>
+        <w:ind w:left="720"/>
+        <w:jc w:val="both"/>
+        <w:rPr>
+          <w:sz w:val="21"/>
+          <w:szCs w:val="21"/>
+          <w:lang w:eastAsia="en-US" w:bidi="ar-SA"/>
+        </w:rPr>
+      </w:pPr>
+    </w:p>
+    <w:p>
+      <w:pPr>
+        <w:pStyle w:val="BodyText"/>
+        <w:ind w:left="720"/>
+        <w:jc w:val="both"/>
+        <w:rPr>
+          <w:sz w:val="21"/>
+          <w:szCs w:val="21"/>
+          <w:lang w:eastAsia="en-US" w:bidi="ar-SA"/>
+        </w:rPr>
+      </w:pPr>
+    </w:p>
+    <w:p>
+      <w:pPr>
+        <w:pStyle w:val="BodyText"/>
+        <w:ind w:left="720"/>
+        <w:jc w:val="both"/>
+        <w:rPr>
+          <w:sz w:val="21"/>
+          <w:szCs w:val="21"/>
+          <w:lang w:eastAsia="en-US" w:bidi="ar-SA"/>
+        </w:rPr>
+      </w:pPr>
+    </w:p>
+    <w:p>
+      <w:pPr>
+        <w:pStyle w:val="BodyText"/>
+        <w:ind w:left="720"/>
+        <w:jc w:val="both"/>
+        <w:rPr>
+          <w:sz w:val="21"/>
+          <w:szCs w:val="21"/>
+          <w:lang w:eastAsia="en-US" w:bidi="ar-SA"/>
+        </w:rPr>
+      </w:pPr>
+    </w:p>
+    <w:p>
+      <w:pPr>
+        <w:pStyle w:val="BodyText"/>
+        <w:ind w:left="720"/>
+        <w:jc w:val="both"/>
+        <w:rPr>
+          <w:sz w:val="21"/>
+          <w:szCs w:val="21"/>
+          <w:lang w:eastAsia="en-US" w:bidi="ar-SA"/>
+        </w:rPr>
+      </w:pPr>
+    </w:p>
+    <w:p>
+      <w:pPr>
+        <w:pStyle w:val="BodyText"/>
+        <w:ind w:left="720"/>
+        <w:jc w:val="both"/>
+        <w:rPr>
+          <w:sz w:val="21"/>
+          <w:szCs w:val="21"/>
+          <w:lang w:eastAsia="en-US" w:bidi="ar-SA"/>
+        </w:rPr>
+      </w:pPr>
+    </w:p>
+    <w:p>
+      <w:pPr>
+        <w:pStyle w:val="BodyText"/>
+        <w:ind w:left="720"/>
+        <w:jc w:val="both"/>
+        <w:rPr>
+          <w:sz w:val="21"/>
+          <w:szCs w:val="21"/>
+          <w:lang w:eastAsia="en-US" w:bidi="ar-SA"/>
+        </w:rPr>
+      </w:pPr>
+    </w:p>
+    <w:p>
+      <w:pPr>
+        <w:pStyle w:val="BodyText"/>
+        <w:ind w:left="720"/>
+        <w:jc w:val="both"/>
+        <w:rPr>
+          <w:sz w:val="21"/>
+          <w:szCs w:val="21"/>
+          <w:lang w:eastAsia="en-US" w:bidi="ar-SA"/>
+        </w:rPr>
+      </w:pPr>
+    </w:p>
+    <w:p>
+      <w:pPr>
+        <w:pStyle w:val="BodyText"/>
+        <w:ind w:left="720"/>
+        <w:jc w:val="both"/>
+        <w:rPr>
+          <w:sz w:val="21"/>
+          <w:szCs w:val="21"/>
+          <w:lang w:eastAsia="en-US" w:bidi="ar-SA"/>
+        </w:rPr>
+      </w:pPr>
     </w:p>
     <w:p>
       <w:pPr>
@@ -2536,7 +2383,66 @@
           <w:sz w:val="22"/>
           <w:szCs w:val="22"/>
         </w:rPr>
-        <w:t xml:space="preserve">. Firstly, 1U, or one standard unit, is defined as a cube of a uniform edge length of 10 cm. A CubeSat-Class satellite (aka a “nanosatellite”) is a satellite whose dimensions derive from 1 or more of these standard units. An example of a 3U sized spacecraft is shown in Figure 1-1 below. The reason for creating such satellites is twofold: it greatly reduces the time and monetary investment associated with developing custom satellite shapes and structures, while also allowing the development of standard satellite deployers for integration into any rocket configuration, thus allowing greater access to launch opportunities for university missions. </w:t>
+        <w:t xml:space="preserve">. Firstly, 1U, or one standard unit, is defined as a cube of a uniform edge length of 10 cm. A CubeSat-Class satellite (aka a “nanosatellite”) is a satellite whose dimensions derive from 1 or </w:t>
+      </w:r>
+      <w:r>
+        <w:rPr>
+          <w:sz w:val="22"/>
+          <w:szCs w:val="22"/>
+        </w:rPr>
+        <w:t>more of these standard units. As an</w:t>
+      </w:r>
+      <w:r>
+        <w:rPr>
+          <w:sz w:val="22"/>
+          <w:szCs w:val="22"/>
+        </w:rPr>
+        <w:t xml:space="preserve"> example</w:t>
+      </w:r>
+      <w:r>
+        <w:rPr>
+          <w:sz w:val="22"/>
+          <w:szCs w:val="22"/>
+        </w:rPr>
+        <w:t xml:space="preserve"> of this particular satellite configuration,</w:t>
+      </w:r>
+      <w:r>
+        <w:rPr>
+          <w:sz w:val="22"/>
+          <w:szCs w:val="22"/>
+        </w:rPr>
+        <w:t xml:space="preserve"> a 3U sized</w:t>
+      </w:r>
+      <w:r>
+        <w:rPr>
+          <w:sz w:val="22"/>
+          <w:szCs w:val="22"/>
+        </w:rPr>
+        <w:t xml:space="preserve"> spacecraft is shown in Figure 3</w:t>
+      </w:r>
+      <w:r>
+        <w:rPr>
+          <w:sz w:val="22"/>
+          <w:szCs w:val="22"/>
+        </w:rPr>
+        <w:t xml:space="preserve">-1 below. </w:t>
+      </w:r>
+    </w:p>
+    <w:p>
+      <w:pPr>
+        <w:spacing w:after="120"/>
+        <w:jc w:val="both"/>
+        <w:rPr>
+          <w:sz w:val="22"/>
+          <w:szCs w:val="22"/>
+        </w:rPr>
+      </w:pPr>
+      <w:r>
+        <w:rPr>
+          <w:sz w:val="22"/>
+          <w:szCs w:val="22"/>
+        </w:rPr>
+        <w:t xml:space="preserve">The reason for creating such satellites is twofold: it greatly reduces the time and monetary investment associated with developing custom satellite shapes and structures, while also allowing the development of standard satellite deployers for integration into any rocket configuration, thus allowing greater access to launch opportunities for university missions. </w:t>
       </w:r>
       <w:r>
         <w:rPr>
@@ -2576,7 +2482,7 @@
                     </pic:cNvPicPr>
                   </pic:nvPicPr>
                   <pic:blipFill>
-                    <a:blip r:embed="rId10" cstate="print"/>
+                    <a:blip r:embed="rId9" cstate="print"/>
                     <a:srcRect/>
                     <a:stretch>
                       <a:fillRect/>
@@ -2656,8 +2562,8 @@
       </w:pPr>
     </w:p>
     <w:sectPr>
-      <w:headerReference w:type="default" r:id="rId11"/>
-      <w:footerReference w:type="default" r:id="rId12"/>
+      <w:headerReference w:type="default" r:id="rId10"/>
+      <w:footerReference w:type="default" r:id="rId11"/>
       <w:pgSz w:w="12240" w:h="15840"/>
       <w:pgMar w:top="1440" w:right="1440" w:bottom="1440" w:left="1440" w:header="996" w:footer="996" w:gutter="0"/>
       <w:cols w:space="720"/>
@@ -2668,7 +2574,7 @@
 </file>
 
 <file path=word/endnotes.xml><?xml version="1.0" encoding="utf-8"?>
-<w:endnotes xmlns:wpc="http://schemas.microsoft.com/office/word/2010/wordprocessingCanvas" xmlns:mc="http://schemas.openxmlformats.org/markup-compatibility/2006" xmlns:o="urn:schemas-microsoft-com:office:office" xmlns:r="http://schemas.openxmlformats.org/officeDocument/2006/relationships" xmlns:m="http://schemas.openxmlformats.org/officeDocument/2006/math" xmlns:v="urn:schemas-microsoft-com:vml" xmlns:wp14="http://schemas.microsoft.com/office/word/2010/wordprocessingDrawing" xmlns:wp="http://schemas.openxmlformats.org/drawingml/2006/wordprocessingDrawing" xmlns:w10="urn:schemas-microsoft-com:office:word" xmlns:w="http://schemas.openxmlformats.org/wordprocessingml/2006/main" xmlns:w14="http://schemas.microsoft.com/office/word/2010/wordml" xmlns:wpg="http://schemas.microsoft.com/office/word/2010/wordprocessingGroup" xmlns:wpi="http://schemas.microsoft.com/office/word/2010/wordprocessingInk" xmlns:wne="http://schemas.microsoft.com/office/word/2006/wordml" xmlns:wps="http://schemas.microsoft.com/office/word/2010/wordprocessingShape" mc:Ignorable="w14 wp14">
+<w:endnotes xmlns:ve="http://schemas.openxmlformats.org/markup-compatibility/2006" xmlns:o="urn:schemas-microsoft-com:office:office" xmlns:r="http://schemas.openxmlformats.org/officeDocument/2006/relationships" xmlns:m="http://schemas.openxmlformats.org/officeDocument/2006/math" xmlns:v="urn:schemas-microsoft-com:vml" xmlns:wp="http://schemas.openxmlformats.org/drawingml/2006/wordprocessingDrawing" xmlns:w10="urn:schemas-microsoft-com:office:word" xmlns:w="http://schemas.openxmlformats.org/wordprocessingml/2006/main" xmlns:wne="http://schemas.microsoft.com/office/word/2006/wordml">
   <w:endnote w:type="separator" w:id="-1">
     <w:p>
       <w:r>
@@ -2689,7 +2595,7 @@
 </file>
 
 <file path=word/footer1.xml><?xml version="1.0" encoding="utf-8"?>
-<w:ftr xmlns:wpc="http://schemas.microsoft.com/office/word/2010/wordprocessingCanvas" xmlns:mc="http://schemas.openxmlformats.org/markup-compatibility/2006" xmlns:o="urn:schemas-microsoft-com:office:office" xmlns:r="http://schemas.openxmlformats.org/officeDocument/2006/relationships" xmlns:m="http://schemas.openxmlformats.org/officeDocument/2006/math" xmlns:v="urn:schemas-microsoft-com:vml" xmlns:wp14="http://schemas.microsoft.com/office/word/2010/wordprocessingDrawing" xmlns:wp="http://schemas.openxmlformats.org/drawingml/2006/wordprocessingDrawing" xmlns:w10="urn:schemas-microsoft-com:office:word" xmlns:w="http://schemas.openxmlformats.org/wordprocessingml/2006/main" xmlns:w14="http://schemas.microsoft.com/office/word/2010/wordml" xmlns:wpg="http://schemas.microsoft.com/office/word/2010/wordprocessingGroup" xmlns:wpi="http://schemas.microsoft.com/office/word/2010/wordprocessingInk" xmlns:wne="http://schemas.microsoft.com/office/word/2006/wordml" xmlns:wps="http://schemas.microsoft.com/office/word/2010/wordprocessingShape" mc:Ignorable="w14 wp14">
+<w:ftr xmlns:ve="http://schemas.openxmlformats.org/markup-compatibility/2006" xmlns:o="urn:schemas-microsoft-com:office:office" xmlns:r="http://schemas.openxmlformats.org/officeDocument/2006/relationships" xmlns:m="http://schemas.openxmlformats.org/officeDocument/2006/math" xmlns:v="urn:schemas-microsoft-com:vml" xmlns:wp="http://schemas.openxmlformats.org/drawingml/2006/wordprocessingDrawing" xmlns:w10="urn:schemas-microsoft-com:office:word" xmlns:w="http://schemas.openxmlformats.org/wordprocessingml/2006/main" xmlns:wne="http://schemas.microsoft.com/office/word/2006/wordml">
   <w:p>
     <w:pPr>
       <w:pStyle w:val="Header"/>
@@ -2733,7 +2639,7 @@
         <w:b/>
         <w:noProof/>
       </w:rPr>
-      <w:t>1</w:t>
+      <w:t>2</w:t>
     </w:r>
     <w:r>
       <w:rPr>
@@ -2815,7 +2721,7 @@
         <w:b/>
         <w:noProof/>
       </w:rPr>
-      <w:t>28 October 2013</w:t>
+      <w:t>29 October 2013</w:t>
     </w:r>
     <w:r>
       <w:rPr>
@@ -2829,7 +2735,7 @@
 </file>
 
 <file path=word/footnotes.xml><?xml version="1.0" encoding="utf-8"?>
-<w:footnotes xmlns:wpc="http://schemas.microsoft.com/office/word/2010/wordprocessingCanvas" xmlns:mc="http://schemas.openxmlformats.org/markup-compatibility/2006" xmlns:o="urn:schemas-microsoft-com:office:office" xmlns:r="http://schemas.openxmlformats.org/officeDocument/2006/relationships" xmlns:m="http://schemas.openxmlformats.org/officeDocument/2006/math" xmlns:v="urn:schemas-microsoft-com:vml" xmlns:wp14="http://schemas.microsoft.com/office/word/2010/wordprocessingDrawing" xmlns:wp="http://schemas.openxmlformats.org/drawingml/2006/wordprocessingDrawing" xmlns:w10="urn:schemas-microsoft-com:office:word" xmlns:w="http://schemas.openxmlformats.org/wordprocessingml/2006/main" xmlns:w14="http://schemas.microsoft.com/office/word/2010/wordml" xmlns:wpg="http://schemas.microsoft.com/office/word/2010/wordprocessingGroup" xmlns:wpi="http://schemas.microsoft.com/office/word/2010/wordprocessingInk" xmlns:wne="http://schemas.microsoft.com/office/word/2006/wordml" xmlns:wps="http://schemas.microsoft.com/office/word/2010/wordprocessingShape" mc:Ignorable="w14 wp14">
+<w:footnotes xmlns:ve="http://schemas.openxmlformats.org/markup-compatibility/2006" xmlns:o="urn:schemas-microsoft-com:office:office" xmlns:r="http://schemas.openxmlformats.org/officeDocument/2006/relationships" xmlns:m="http://schemas.openxmlformats.org/officeDocument/2006/math" xmlns:v="urn:schemas-microsoft-com:vml" xmlns:wp="http://schemas.openxmlformats.org/drawingml/2006/wordprocessingDrawing" xmlns:w10="urn:schemas-microsoft-com:office:word" xmlns:w="http://schemas.openxmlformats.org/wordprocessingml/2006/main" xmlns:wne="http://schemas.microsoft.com/office/word/2006/wordml">
   <w:footnote w:type="separator" w:id="-1">
     <w:p>
       <w:r>
@@ -2850,7 +2756,7 @@
 </file>
 
 <file path=word/header1.xml><?xml version="1.0" encoding="utf-8"?>
-<w:hdr xmlns:wpc="http://schemas.microsoft.com/office/word/2010/wordprocessingCanvas" xmlns:mc="http://schemas.openxmlformats.org/markup-compatibility/2006" xmlns:o="urn:schemas-microsoft-com:office:office" xmlns:r="http://schemas.openxmlformats.org/officeDocument/2006/relationships" xmlns:m="http://schemas.openxmlformats.org/officeDocument/2006/math" xmlns:v="urn:schemas-microsoft-com:vml" xmlns:wp14="http://schemas.microsoft.com/office/word/2010/wordprocessingDrawing" xmlns:wp="http://schemas.openxmlformats.org/drawingml/2006/wordprocessingDrawing" xmlns:w10="urn:schemas-microsoft-com:office:word" xmlns:w="http://schemas.openxmlformats.org/wordprocessingml/2006/main" xmlns:w14="http://schemas.microsoft.com/office/word/2010/wordml" xmlns:wpg="http://schemas.microsoft.com/office/word/2010/wordprocessingGroup" xmlns:wpi="http://schemas.microsoft.com/office/word/2010/wordprocessingInk" xmlns:wne="http://schemas.microsoft.com/office/word/2006/wordml" xmlns:wps="http://schemas.microsoft.com/office/word/2010/wordprocessingShape" mc:Ignorable="w14 wp14">
+<w:hdr xmlns:ve="http://schemas.openxmlformats.org/markup-compatibility/2006" xmlns:o="urn:schemas-microsoft-com:office:office" xmlns:r="http://schemas.openxmlformats.org/officeDocument/2006/relationships" xmlns:m="http://schemas.openxmlformats.org/officeDocument/2006/math" xmlns:v="urn:schemas-microsoft-com:vml" xmlns:wp="http://schemas.openxmlformats.org/drawingml/2006/wordprocessingDrawing" xmlns:w10="urn:schemas-microsoft-com:office:word" xmlns:w="http://schemas.openxmlformats.org/wordprocessingml/2006/main" xmlns:wne="http://schemas.microsoft.com/office/word/2006/wordml">
   <w:p>
     <w:pPr>
       <w:pStyle w:val="Header"/>
@@ -2881,7 +2787,7 @@
 </file>
 
 <file path=word/numbering.xml><?xml version="1.0" encoding="utf-8"?>
-<w:numbering xmlns:wpc="http://schemas.microsoft.com/office/word/2010/wordprocessingCanvas" xmlns:mc="http://schemas.openxmlformats.org/markup-compatibility/2006" xmlns:o="urn:schemas-microsoft-com:office:office" xmlns:r="http://schemas.openxmlformats.org/officeDocument/2006/relationships" xmlns:m="http://schemas.openxmlformats.org/officeDocument/2006/math" xmlns:v="urn:schemas-microsoft-com:vml" xmlns:wp14="http://schemas.microsoft.com/office/word/2010/wordprocessingDrawing" xmlns:wp="http://schemas.openxmlformats.org/drawingml/2006/wordprocessingDrawing" xmlns:w10="urn:schemas-microsoft-com:office:word" xmlns:w="http://schemas.openxmlformats.org/wordprocessingml/2006/main" xmlns:w14="http://schemas.microsoft.com/office/word/2010/wordml" xmlns:wpg="http://schemas.microsoft.com/office/word/2010/wordprocessingGroup" xmlns:wpi="http://schemas.microsoft.com/office/word/2010/wordprocessingInk" xmlns:wne="http://schemas.microsoft.com/office/word/2006/wordml" xmlns:wps="http://schemas.microsoft.com/office/word/2010/wordprocessingShape" mc:Ignorable="w14 wp14">
+<w:numbering xmlns:ve="http://schemas.openxmlformats.org/markup-compatibility/2006" xmlns:o="urn:schemas-microsoft-com:office:office" xmlns:r="http://schemas.openxmlformats.org/officeDocument/2006/relationships" xmlns:m="http://schemas.openxmlformats.org/officeDocument/2006/math" xmlns:v="urn:schemas-microsoft-com:vml" xmlns:wp="http://schemas.openxmlformats.org/drawingml/2006/wordprocessingDrawing" xmlns:w10="urn:schemas-microsoft-com:office:word" xmlns:w="http://schemas.openxmlformats.org/wordprocessingml/2006/main" xmlns:wne="http://schemas.microsoft.com/office/word/2006/wordml">
   <w:abstractNum w:abstractNumId="0">
     <w:nsid w:val="00000003"/>
     <w:multiLevelType w:val="multilevel"/>
@@ -5102,7 +5008,7 @@
 </file>
 
 <file path=word/styles.xml><?xml version="1.0" encoding="utf-8"?>
-<w:styles xmlns:mc="http://schemas.openxmlformats.org/markup-compatibility/2006" xmlns:r="http://schemas.openxmlformats.org/officeDocument/2006/relationships" xmlns:w="http://schemas.openxmlformats.org/wordprocessingml/2006/main" xmlns:w14="http://schemas.microsoft.com/office/word/2010/wordml" mc:Ignorable="w14">
+<w:styles xmlns:r="http://schemas.openxmlformats.org/officeDocument/2006/relationships" xmlns:w="http://schemas.openxmlformats.org/wordprocessingml/2006/main">
   <w:docDefaults>
     <w:rPrDefault>
       <w:rPr>
@@ -5363,6 +5269,7 @@
     <w:uiPriority w:val="99"/>
     <w:semiHidden/>
     <w:unhideWhenUsed/>
+    <w:qFormat/>
     <w:tblPr>
       <w:tblInd w:w="0" w:type="dxa"/>
       <w:tblCellMar>
@@ -7188,7 +7095,7 @@
 </file>
 
 <file path=customXml/itemProps1.xml><?xml version="1.0" encoding="utf-8"?>
-<ds:datastoreItem xmlns:ds="http://schemas.openxmlformats.org/officeDocument/2006/customXml" ds:itemID="{249B9D20-9647-455A-BBE9-3DB47FCDCB9D}">
+<ds:datastoreItem xmlns:ds="http://schemas.openxmlformats.org/officeDocument/2006/customXml" ds:itemID="{A19F63FE-9C35-451F-AFF9-83F4A0D06606}">
   <ds:schemaRefs>
     <ds:schemaRef ds:uri="http://schemas.openxmlformats.org/officeDocument/2006/bibliography"/>
   </ds:schemaRefs>

</xml_diff>

<commit_message>
Updated RFP to reflect Boeing developments. It is Nate Approved
</commit_message>
<xml_diff>
--- a/CMQA/Rascal Proposals/RCL-P-CMQA2-Rascal-RFP.docx
+++ b/CMQA/Rascal Proposals/RCL-P-CMQA2-Rascal-RFP.docx
@@ -1,6 +1,6 @@
 
 <file path=word/document.xml><?xml version="1.0" encoding="utf-8"?>
-<w:document xmlns:ve="http://schemas.openxmlformats.org/markup-compatibility/2006" xmlns:o="urn:schemas-microsoft-com:office:office" xmlns:r="http://schemas.openxmlformats.org/officeDocument/2006/relationships" xmlns:m="http://schemas.openxmlformats.org/officeDocument/2006/math" xmlns:v="urn:schemas-microsoft-com:vml" xmlns:wp="http://schemas.openxmlformats.org/drawingml/2006/wordprocessingDrawing" xmlns:w10="urn:schemas-microsoft-com:office:word" xmlns:w="http://schemas.openxmlformats.org/wordprocessingml/2006/main" xmlns:wne="http://schemas.microsoft.com/office/word/2006/wordml">
+<w:document xmlns:wpc="http://schemas.microsoft.com/office/word/2010/wordprocessingCanvas" xmlns:mc="http://schemas.openxmlformats.org/markup-compatibility/2006" xmlns:o="urn:schemas-microsoft-com:office:office" xmlns:r="http://schemas.openxmlformats.org/officeDocument/2006/relationships" xmlns:m="http://schemas.openxmlformats.org/officeDocument/2006/math" xmlns:v="urn:schemas-microsoft-com:vml" xmlns:wp14="http://schemas.microsoft.com/office/word/2010/wordprocessingDrawing" xmlns:wp="http://schemas.openxmlformats.org/drawingml/2006/wordprocessingDrawing" xmlns:w10="urn:schemas-microsoft-com:office:word" xmlns:w="http://schemas.openxmlformats.org/wordprocessingml/2006/main" xmlns:w14="http://schemas.microsoft.com/office/word/2010/wordml" xmlns:wpg="http://schemas.microsoft.com/office/word/2010/wordprocessingGroup" xmlns:wpi="http://schemas.microsoft.com/office/word/2010/wordprocessingInk" xmlns:wne="http://schemas.microsoft.com/office/word/2006/wordml" xmlns:wps="http://schemas.microsoft.com/office/word/2010/wordprocessingShape" mc:Ignorable="w14 wp14">
   <w:body>
     <w:p>
       <w:pPr>
@@ -116,6 +116,7 @@
                     <w:id w:val="442658929"/>
                     <w:text/>
                   </w:sdtPr>
+                  <w:sdtEndPr/>
                   <w:sdtContent>
                     <w:p>
                       <w:pPr>
@@ -158,6 +159,7 @@
                     <w:showingPlcHdr/>
                     <w:text/>
                   </w:sdtPr>
+                  <w:sdtEndPr/>
                   <w:sdtContent>
                     <w:p>
                       <w:pPr>
@@ -180,6 +182,7 @@
                     <w:id w:val="-1992858161"/>
                     <w:picture/>
                   </w:sdtPr>
+                  <w:sdtEndPr/>
                   <w:sdtContent>
                     <w:p>
                       <w:pPr>
@@ -211,7 +214,7 @@
                                     </pic:cNvPicPr>
                                   </pic:nvPicPr>
                                   <pic:blipFill>
-                                    <a:blip r:embed="rId8"/>
+                                    <a:blip r:embed="rId9"/>
                                     <a:srcRect/>
                                     <a:stretch>
                                       <a:fillRect/>
@@ -830,7 +833,7 @@
       <w:tblPr>
         <w:tblStyle w:val="TableGrid"/>
         <w:tblW w:w="0" w:type="auto"/>
-        <w:tblLook w:val="04A0"/>
+        <w:tblLook w:val="04A0" w:firstRow="1" w:lastRow="0" w:firstColumn="1" w:lastColumn="0" w:noHBand="0" w:noVBand="1"/>
       </w:tblPr>
       <w:tblGrid>
         <w:gridCol w:w="3168"/>
@@ -935,7 +938,7 @@
               <w:jc w:val="center"/>
             </w:pPr>
             <w:r>
-              <w:t>“Escape” Maneuver</w:t>
+              <w:t>Collision Avoidance</w:t>
             </w:r>
           </w:p>
         </w:tc>
@@ -1027,102 +1030,25 @@
         <w:rPr>
           <w:sz w:val="22"/>
         </w:rPr>
-        <w:t>Along with performing each of the above proximity operations, the proposed mission has several other limits on its successful imp</w:t>
-      </w:r>
-      <w:r>
-        <w:rPr>
-          <w:sz w:val="22"/>
-        </w:rPr>
-        <w:t>lementation.</w:t>
-      </w:r>
-      <w:r>
-        <w:rPr>
-          <w:sz w:val="22"/>
-        </w:rPr>
-        <w:t xml:space="preserve"> These constraints are associated with the launch capabilities of current launch providers (Such as Space X, Orbital Science, United Launch Alliance, etc.), past CubeSat launch history,</w:t>
-      </w:r>
-      <w:r>
-        <w:rPr>
-          <w:sz w:val="22"/>
-        </w:rPr>
-        <w:t xml:space="preserve"> a required 25 year mission deorbit time (As specified in the </w:t>
-      </w:r>
-      <w:r>
-        <w:rPr>
-          <w:i/>
-          <w:sz w:val="22"/>
-        </w:rPr>
-        <w:t xml:space="preserve">NASA-STD-8719.14A </w:t>
-      </w:r>
-      <w:r>
-        <w:rPr>
-          <w:sz w:val="22"/>
-        </w:rPr>
-        <w:t xml:space="preserve">Document) </w:t>
-      </w:r>
-      <w:r>
-        <w:rPr>
-          <w:sz w:val="22"/>
-        </w:rPr>
-        <w:t xml:space="preserve"> and standard specifications laid out in Revision 12 of the </w:t>
-      </w:r>
-      <w:r>
-        <w:rPr>
-          <w:i/>
-          <w:sz w:val="22"/>
-        </w:rPr>
-        <w:t>CubeSat Design Specification</w:t>
-      </w:r>
-      <w:r>
-        <w:rPr>
-          <w:i/>
-          <w:sz w:val="22"/>
-        </w:rPr>
-        <w:t xml:space="preserve"> </w:t>
-      </w:r>
-      <w:r>
-        <w:rPr>
-          <w:sz w:val="22"/>
-        </w:rPr>
-        <w:t>(CDS)</w:t>
-      </w:r>
-      <w:r>
-        <w:rPr>
-          <w:sz w:val="22"/>
-        </w:rPr>
-        <w:t xml:space="preserve"> document </w:t>
-      </w:r>
-      <w:r>
-        <w:rPr>
-          <w:sz w:val="22"/>
-        </w:rPr>
-        <w:t xml:space="preserve">issued </w:t>
-      </w:r>
-      <w:r>
-        <w:rPr>
-          <w:sz w:val="22"/>
-        </w:rPr>
-        <w:t>by California Polytechnic State University’s CubeSat Program</w:t>
-      </w:r>
-      <w:r>
-        <w:rPr>
-          <w:sz w:val="22"/>
-        </w:rPr>
-        <w:t xml:space="preserve">, the current authority on </w:t>
-      </w:r>
-      <w:proofErr w:type="spellStart"/>
-      <w:r>
-        <w:rPr>
-          <w:sz w:val="22"/>
-        </w:rPr>
-        <w:t>CubeSat</w:t>
-      </w:r>
-      <w:proofErr w:type="spellEnd"/>
-      <w:r>
-        <w:rPr>
-          <w:sz w:val="22"/>
-        </w:rPr>
-        <w:t xml:space="preserve"> mission launch integration.</w:t>
+        <w:t xml:space="preserve">This mission, as defined, was presented </w:t>
+      </w:r>
+      <w:r>
+        <w:rPr>
+          <w:sz w:val="22"/>
+        </w:rPr>
+        <w:t>as a part of</w:t>
+      </w:r>
+      <w:r>
+        <w:rPr>
+          <w:sz w:val="22"/>
+        </w:rPr>
+        <w:t xml:space="preserve"> Boeing’s Advanced Space and Intelligence Systems (AS&amp;IS</w:t>
+      </w:r>
+      <w:r>
+        <w:rPr>
+          <w:sz w:val="22"/>
+        </w:rPr>
+        <w:t xml:space="preserve">) search for a university satellite program whose mission goals and designs could best transition to wide-scale use in industry satellite systems. </w:t>
       </w:r>
     </w:p>
     <w:p>
@@ -1130,319 +1056,181 @@
         <w:spacing w:before="120" w:after="120"/>
         <w:jc w:val="both"/>
         <w:rPr>
-          <w:rFonts w:cs="Times New Roman"/>
-          <w:b/>
-          <w:sz w:val="22"/>
-          <w:u w:val="single"/>
-        </w:rPr>
-      </w:pPr>
-      <w:r>
-        <w:rPr>
-          <w:rFonts w:cs="Times New Roman"/>
-          <w:b/>
-          <w:sz w:val="22"/>
-          <w:u w:val="single"/>
-        </w:rPr>
-        <w:t xml:space="preserve">Based on </w:t>
-      </w:r>
-      <w:r>
-        <w:rPr>
-          <w:rFonts w:cs="Times New Roman"/>
-          <w:b/>
-          <w:sz w:val="22"/>
-          <w:u w:val="single"/>
-        </w:rPr>
-        <w:t>these design considerations</w:t>
-      </w:r>
-      <w:r>
-        <w:rPr>
-          <w:rFonts w:cs="Times New Roman"/>
-          <w:b/>
-          <w:sz w:val="22"/>
-          <w:u w:val="single"/>
-        </w:rPr>
-        <w:t>, each particular constrain</w:t>
-      </w:r>
-      <w:r>
-        <w:rPr>
-          <w:rFonts w:cs="Times New Roman"/>
-          <w:b/>
-          <w:sz w:val="22"/>
-          <w:u w:val="single"/>
-        </w:rPr>
-        <w:t>t</w:t>
-      </w:r>
-      <w:r>
-        <w:rPr>
-          <w:rFonts w:cs="Times New Roman"/>
-          <w:b/>
-          <w:sz w:val="22"/>
-          <w:u w:val="single"/>
-        </w:rPr>
-        <w:t xml:space="preserve"> can be specified as follows:</w:t>
+          <w:sz w:val="22"/>
+        </w:rPr>
+      </w:pPr>
+      <w:r>
+        <w:rPr>
+          <w:sz w:val="22"/>
+        </w:rPr>
+        <w:t>As a result, vast portions of the proposed mission</w:t>
+      </w:r>
+      <w:r>
+        <w:rPr>
+          <w:sz w:val="22"/>
+        </w:rPr>
+        <w:t>, if accepted,</w:t>
+      </w:r>
+      <w:r>
+        <w:rPr>
+          <w:sz w:val="22"/>
+        </w:rPr>
+        <w:t xml:space="preserve"> w</w:t>
+      </w:r>
+      <w:r>
+        <w:rPr>
+          <w:sz w:val="22"/>
+        </w:rPr>
+        <w:t>ould</w:t>
+      </w:r>
+      <w:r>
+        <w:rPr>
+          <w:sz w:val="22"/>
+        </w:rPr>
+        <w:t xml:space="preserve"> be provided by Boeing, so that students at Saint Louis University can focus specifically o</w:t>
+      </w:r>
+      <w:r>
+        <w:rPr>
+          <w:sz w:val="22"/>
+        </w:rPr>
+        <w:t>n making the mission payload per</w:t>
+      </w:r>
+      <w:r>
+        <w:rPr>
+          <w:sz w:val="22"/>
+        </w:rPr>
+        <w:t xml:space="preserve">form to its best possible ability. For example, where most satellite programs have to develop and test their own Attitude Determination and Control (ADC) systems, which can involve </w:t>
+      </w:r>
+      <w:r>
+        <w:rPr>
+          <w:sz w:val="22"/>
+        </w:rPr>
+        <w:t xml:space="preserve">complex interactions between </w:t>
+      </w:r>
+      <w:r>
+        <w:rPr>
+          <w:sz w:val="22"/>
+        </w:rPr>
+        <w:t xml:space="preserve">gyroscopes, reaction wheels, magnetorquers, sun sensors, Earth sensors, star trackers, et cetera, </w:t>
+      </w:r>
+      <w:r>
+        <w:rPr>
+          <w:sz w:val="22"/>
+        </w:rPr>
+        <w:t xml:space="preserve">the Saint Louis University team will only have to focus on developing algorithms to orient the spacecraft based on data provided from ADC systems that have been developed and tested by engineers at Boeing. This aid from experienced professionals </w:t>
+      </w:r>
+      <w:r>
+        <w:rPr>
+          <w:sz w:val="22"/>
+        </w:rPr>
+        <w:t>would add</w:t>
+      </w:r>
+      <w:r>
+        <w:rPr>
+          <w:sz w:val="22"/>
+        </w:rPr>
+        <w:t xml:space="preserve"> a layer of confidence to the performance of said systems and allows for a greater focus on mission definition and integration. </w:t>
       </w:r>
     </w:p>
     <w:p>
       <w:pPr>
-        <w:pStyle w:val="ListParagraph"/>
-        <w:numPr>
-          <w:ilvl w:val="0"/>
-          <w:numId w:val="6"/>
-        </w:numPr>
         <w:spacing w:before="120" w:after="120"/>
-        <w:ind w:left="360"/>
         <w:jc w:val="both"/>
         <w:rPr>
-          <w:rFonts w:ascii="Times New Roman" w:hAnsi="Times New Roman" w:cs="Times New Roman"/>
-        </w:rPr>
-      </w:pPr>
-      <w:r>
-        <w:rPr>
-          <w:rFonts w:ascii="Times New Roman" w:hAnsi="Times New Roman" w:cs="Times New Roman"/>
-          <w:b/>
-          <w:u w:val="single"/>
-        </w:rPr>
-        <w:t>Lifetime:</w:t>
-      </w:r>
-      <w:r>
-        <w:rPr>
-          <w:rFonts w:ascii="Times New Roman" w:hAnsi="Times New Roman" w:cs="Times New Roman"/>
-          <w:b/>
-        </w:rPr>
-        <w:t xml:space="preserve"> </w:t>
-      </w:r>
-      <w:r>
-        <w:rPr>
-          <w:rFonts w:ascii="Times New Roman" w:hAnsi="Times New Roman" w:cs="Times New Roman"/>
-        </w:rPr>
-        <w:t>To accomplish all of the mission goals, it is reasonable to set a minimum mission lifetime of six months.</w:t>
-      </w:r>
-      <w:r>
-        <w:rPr>
-          <w:rFonts w:ascii="Times New Roman" w:hAnsi="Times New Roman" w:cs="Times New Roman"/>
-        </w:rPr>
-        <w:t xml:space="preserve"> </w:t>
+          <w:sz w:val="22"/>
+        </w:rPr>
+      </w:pPr>
+      <w:r>
+        <w:rPr>
+          <w:sz w:val="22"/>
+        </w:rPr>
+        <w:t xml:space="preserve">Subsequently, the proposed mission </w:t>
+      </w:r>
+      <w:r>
+        <w:rPr>
+          <w:sz w:val="22"/>
+        </w:rPr>
+        <w:t>would take</w:t>
+      </w:r>
+      <w:r>
+        <w:rPr>
+          <w:sz w:val="22"/>
+        </w:rPr>
+        <w:t xml:space="preserve"> the form of developing a payload around the core bus that </w:t>
+      </w:r>
+      <w:r>
+        <w:rPr>
+          <w:sz w:val="22"/>
+        </w:rPr>
+        <w:t>would be</w:t>
+      </w:r>
+      <w:r>
+        <w:rPr>
+          <w:sz w:val="22"/>
+        </w:rPr>
+        <w:t xml:space="preserve"> provided by Boeing. Thus, in order for the mission to be considered acceptable to fly, it must be capable meeting the goals laid out by Boeing integration and performance standards, as defined in Table 1-2.</w:t>
       </w:r>
     </w:p>
     <w:p>
       <w:pPr>
-        <w:pStyle w:val="ListParagraph"/>
-        <w:numPr>
-          <w:ilvl w:val="0"/>
-          <w:numId w:val="6"/>
-        </w:numPr>
-        <w:spacing w:after="120"/>
-        <w:ind w:left="360"/>
-        <w:jc w:val="both"/>
-        <w:rPr>
-          <w:rFonts w:ascii="Times New Roman" w:hAnsi="Times New Roman" w:cs="Times New Roman"/>
-        </w:rPr>
-      </w:pPr>
-      <w:r>
-        <w:rPr>
-          <w:rFonts w:ascii="Times New Roman" w:hAnsi="Times New Roman" w:cs="Times New Roman"/>
-          <w:b/>
-          <w:u w:val="single"/>
-        </w:rPr>
-        <w:t>Deorbit Time:</w:t>
-      </w:r>
-      <w:r>
-        <w:rPr>
-          <w:rFonts w:ascii="Times New Roman" w:hAnsi="Times New Roman" w:cs="Times New Roman"/>
-          <w:b/>
-        </w:rPr>
-        <w:t xml:space="preserve"> </w:t>
-      </w:r>
-      <w:r>
-        <w:rPr>
-          <w:rFonts w:ascii="Times New Roman" w:hAnsi="Times New Roman" w:cs="Times New Roman"/>
-        </w:rPr>
-        <w:t>Along with this, the proposed mission must also be capable of deorbiting within 25 years of its launch.</w:t>
-      </w:r>
+        <w:jc w:val="center"/>
+        <w:rPr>
+          <w:sz w:val="22"/>
+        </w:rPr>
+      </w:pPr>
     </w:p>
     <w:p>
       <w:pPr>
-        <w:pStyle w:val="ListParagraph"/>
-        <w:numPr>
-          <w:ilvl w:val="0"/>
-          <w:numId w:val="6"/>
-        </w:numPr>
-        <w:spacing w:after="120"/>
-        <w:ind w:left="360"/>
-        <w:jc w:val="both"/>
-        <w:rPr>
-          <w:rFonts w:ascii="Times New Roman" w:hAnsi="Times New Roman" w:cs="Times New Roman"/>
-        </w:rPr>
-      </w:pPr>
-      <w:r>
-        <w:rPr>
-          <w:rFonts w:ascii="Times New Roman" w:hAnsi="Times New Roman" w:cs="Times New Roman"/>
-          <w:b/>
-          <w:u w:val="single"/>
-        </w:rPr>
-        <w:t>Launch Survival:</w:t>
-      </w:r>
-      <w:r>
-        <w:rPr>
-          <w:rFonts w:ascii="Times New Roman" w:hAnsi="Times New Roman" w:cs="Times New Roman"/>
-          <w:b/>
-        </w:rPr>
-        <w:t xml:space="preserve"> </w:t>
-      </w:r>
-      <w:r>
-        <w:rPr>
-          <w:rFonts w:ascii="Times New Roman" w:hAnsi="Times New Roman" w:cs="Times New Roman"/>
-        </w:rPr>
-        <w:t xml:space="preserve">The standard method of verifying that a particular satellite can survive its launch environment is to subject it to random vibration testing. Since the final launch provider for the proposed mission is unknown, a standard vibration profiles must be used that accounts for any current launcher, such as the NASA GEVS (General Environmental Verification Standard) qualification profile, as defined in Revision A of the </w:t>
-      </w:r>
-      <w:r>
-        <w:rPr>
-          <w:rFonts w:ascii="Times New Roman" w:hAnsi="Times New Roman" w:cs="Times New Roman"/>
-          <w:i/>
-        </w:rPr>
-        <w:t>GSFC-STD-7000</w:t>
-      </w:r>
-      <w:r>
-        <w:rPr>
-          <w:rFonts w:ascii="Times New Roman" w:hAnsi="Times New Roman" w:cs="Times New Roman"/>
-        </w:rPr>
-        <w:t xml:space="preserve"> document.</w:t>
-      </w:r>
+        <w:jc w:val="center"/>
+        <w:rPr>
+          <w:sz w:val="22"/>
+        </w:rPr>
+      </w:pPr>
     </w:p>
     <w:p>
       <w:pPr>
-        <w:pStyle w:val="ListParagraph"/>
-        <w:numPr>
-          <w:ilvl w:val="0"/>
-          <w:numId w:val="6"/>
-        </w:numPr>
-        <w:spacing w:after="120"/>
-        <w:ind w:left="360"/>
-        <w:jc w:val="both"/>
-        <w:rPr>
-          <w:rFonts w:ascii="Times New Roman" w:hAnsi="Times New Roman" w:cs="Times New Roman"/>
-        </w:rPr>
-      </w:pPr>
-      <w:r>
-        <w:rPr>
-          <w:rFonts w:ascii="Times New Roman" w:hAnsi="Times New Roman" w:cs="Times New Roman"/>
-          <w:b/>
-          <w:u w:val="single"/>
-        </w:rPr>
-        <w:t>Thermal Operational Range:</w:t>
-      </w:r>
-      <w:r>
-        <w:rPr>
-          <w:rFonts w:ascii="Times New Roman" w:hAnsi="Times New Roman" w:cs="Times New Roman"/>
-          <w:b/>
-        </w:rPr>
-        <w:t xml:space="preserve"> </w:t>
-      </w:r>
-      <w:r>
-        <w:rPr>
-          <w:rFonts w:ascii="Times New Roman" w:hAnsi="Times New Roman" w:cs="Times New Roman"/>
-        </w:rPr>
-        <w:t>The proposed mission must be able to function in any temperature range it may experience over the course of its lifetime.</w:t>
-      </w:r>
-      <w:r>
-        <w:rPr>
-          <w:rFonts w:ascii="Times New Roman" w:hAnsi="Times New Roman" w:cs="Times New Roman"/>
-        </w:rPr>
-        <w:t xml:space="preserve"> </w:t>
-      </w:r>
+        <w:jc w:val="center"/>
+        <w:rPr>
+          <w:sz w:val="22"/>
+        </w:rPr>
+      </w:pPr>
     </w:p>
     <w:p>
       <w:pPr>
-        <w:pStyle w:val="ListParagraph"/>
-        <w:numPr>
-          <w:ilvl w:val="0"/>
-          <w:numId w:val="6"/>
-        </w:numPr>
-        <w:spacing w:after="120"/>
-        <w:ind w:left="360"/>
-        <w:jc w:val="both"/>
-        <w:rPr>
-          <w:rFonts w:ascii="Times New Roman" w:hAnsi="Times New Roman" w:cs="Times New Roman"/>
-        </w:rPr>
-      </w:pPr>
-      <w:r>
-        <w:rPr>
-          <w:rFonts w:ascii="Times New Roman" w:hAnsi="Times New Roman" w:cs="Times New Roman"/>
-          <w:b/>
-          <w:u w:val="single"/>
-        </w:rPr>
-        <w:t>System Mass:</w:t>
-      </w:r>
-      <w:r>
-        <w:rPr>
-          <w:rFonts w:ascii="Times New Roman" w:hAnsi="Times New Roman" w:cs="Times New Roman"/>
-          <w:b/>
-        </w:rPr>
-        <w:t xml:space="preserve"> </w:t>
-      </w:r>
-      <w:r>
-        <w:rPr>
-          <w:rFonts w:ascii="Times New Roman" w:hAnsi="Times New Roman" w:cs="Times New Roman"/>
-        </w:rPr>
-        <w:t xml:space="preserve">Finally, a maximum </w:t>
-      </w:r>
-      <w:r>
-        <w:rPr>
-          <w:rFonts w:ascii="Times New Roman" w:hAnsi="Times New Roman" w:cs="Times New Roman"/>
-        </w:rPr>
-        <w:t>system</w:t>
-      </w:r>
-      <w:r>
-        <w:rPr>
-          <w:rFonts w:ascii="Times New Roman" w:hAnsi="Times New Roman" w:cs="Times New Roman"/>
-        </w:rPr>
-        <w:t xml:space="preserve"> mass of 8 kg can be set, as defined </w:t>
-      </w:r>
-      <w:r>
-        <w:rPr>
-          <w:rFonts w:ascii="Times New Roman" w:hAnsi="Times New Roman" w:cs="Times New Roman"/>
-        </w:rPr>
-        <w:t>by the CDS.</w:t>
-      </w:r>
+        <w:jc w:val="center"/>
+        <w:rPr>
+          <w:sz w:val="22"/>
+        </w:rPr>
+      </w:pPr>
     </w:p>
     <w:p>
       <w:pPr>
-        <w:spacing w:after="120"/>
-        <w:jc w:val="both"/>
-        <w:rPr>
-          <w:sz w:val="22"/>
-        </w:rPr>
-      </w:pPr>
-      <w:r>
-        <w:rPr>
-          <w:sz w:val="22"/>
-        </w:rPr>
-        <w:lastRenderedPageBreak/>
-        <w:t>These mission constraints are summarized in</w:t>
-      </w:r>
-      <w:r>
-        <w:rPr>
-          <w:sz w:val="22"/>
-        </w:rPr>
-        <w:t xml:space="preserve"> Table 1-</w:t>
-      </w:r>
-      <w:r>
-        <w:rPr>
-          <w:sz w:val="22"/>
-        </w:rPr>
-        <w:t>2</w:t>
-      </w:r>
-      <w:r>
-        <w:rPr>
-          <w:sz w:val="22"/>
-        </w:rPr>
-        <w:t xml:space="preserve"> below:</w:t>
-      </w:r>
+        <w:jc w:val="center"/>
+        <w:rPr>
+          <w:sz w:val="22"/>
+        </w:rPr>
+      </w:pPr>
     </w:p>
     <w:p>
       <w:pPr>
         <w:jc w:val="center"/>
         <w:rPr>
+          <w:sz w:val="22"/>
+        </w:rPr>
+      </w:pPr>
+    </w:p>
+    <w:p>
+      <w:pPr>
+        <w:jc w:val="center"/>
+        <w:rPr>
+          <w:sz w:val="22"/>
+        </w:rPr>
+      </w:pPr>
+    </w:p>
+    <w:p>
+      <w:pPr>
+        <w:jc w:val="center"/>
+        <w:rPr>
           <w:b/>
           <w:sz w:val="22"/>
         </w:rPr>
@@ -1452,6 +1240,7 @@
           <w:b/>
           <w:sz w:val="22"/>
         </w:rPr>
+        <w:lastRenderedPageBreak/>
         <w:t>Table 1-</w:t>
       </w:r>
       <w:r>
@@ -1473,26 +1262,25 @@
           <w:b/>
           <w:sz w:val="22"/>
         </w:rPr>
-        <w:t>Proposed Mission Constraints</w:t>
-      </w:r>
+        <w:t>Proposed Payload Integration and Performance Standards</w:t>
+      </w:r>
+      <w:bookmarkStart w:id="2" w:name="_GoBack"/>
+      <w:bookmarkEnd w:id="2"/>
     </w:p>
     <w:tbl>
       <w:tblPr>
         <w:tblStyle w:val="TableGrid"/>
         <w:tblW w:w="0" w:type="auto"/>
-        <w:tblLook w:val="04A0"/>
+        <w:tblLook w:val="04A0" w:firstRow="1" w:lastRow="0" w:firstColumn="1" w:lastColumn="0" w:noHBand="0" w:noVBand="1"/>
       </w:tblPr>
       <w:tblGrid>
-        <w:gridCol w:w="1716"/>
-        <w:gridCol w:w="1178"/>
-        <w:gridCol w:w="1321"/>
-        <w:gridCol w:w="3192"/>
-        <w:gridCol w:w="2169"/>
+        <w:gridCol w:w="2448"/>
+        <w:gridCol w:w="7020"/>
       </w:tblGrid>
       <w:tr>
         <w:tc>
           <w:tcPr>
-            <w:tcW w:w="1716" w:type="dxa"/>
+            <w:tcW w:w="2448" w:type="dxa"/>
             <w:tcBorders>
               <w:bottom w:val="threeDEngrave" w:sz="24" w:space="0" w:color="auto"/>
             </w:tcBorders>
@@ -1501,7 +1289,7 @@
           </w:tcPr>
           <w:p>
             <w:pPr>
-              <w:jc w:val="center"/>
+              <w:jc w:val="both"/>
               <w:rPr>
                 <w:b/>
                 <w:color w:val="FFFFFF" w:themeColor="background1"/>
@@ -1512,20 +1300,13 @@
                 <w:b/>
                 <w:color w:val="FFFFFF" w:themeColor="background1"/>
               </w:rPr>
-              <w:t>Mission Life</w:t>
-            </w:r>
-            <w:r>
-              <w:rPr>
-                <w:b/>
-                <w:color w:val="FFFFFF" w:themeColor="background1"/>
-              </w:rPr>
-              <w:t>time</w:t>
+              <w:t>Parameter</w:t>
             </w:r>
           </w:p>
         </w:tc>
         <w:tc>
           <w:tcPr>
-            <w:tcW w:w="1178" w:type="dxa"/>
+            <w:tcW w:w="7020" w:type="dxa"/>
             <w:tcBorders>
               <w:bottom w:val="threeDEngrave" w:sz="24" w:space="0" w:color="auto"/>
             </w:tcBorders>
@@ -1534,7 +1315,7 @@
           </w:tcPr>
           <w:p>
             <w:pPr>
-              <w:jc w:val="center"/>
+              <w:jc w:val="both"/>
               <w:rPr>
                 <w:b/>
                 <w:color w:val="FFFFFF" w:themeColor="background1"/>
@@ -1545,109 +1326,499 @@
                 <w:b/>
                 <w:color w:val="FFFFFF" w:themeColor="background1"/>
               </w:rPr>
-              <w:t>Deorbit Time</w:t>
-            </w:r>
-          </w:p>
-        </w:tc>
-        <w:tc>
-          <w:tcPr>
-            <w:tcW w:w="1321" w:type="dxa"/>
-            <w:tcBorders>
-              <w:bottom w:val="threeDEngrave" w:sz="24" w:space="0" w:color="auto"/>
-            </w:tcBorders>
-            <w:shd w:val="clear" w:color="auto" w:fill="17365D" w:themeFill="text2" w:themeFillShade="BF"/>
-            <w:vAlign w:val="center"/>
-          </w:tcPr>
-          <w:p>
-            <w:pPr>
-              <w:jc w:val="center"/>
-              <w:rPr>
-                <w:b/>
-                <w:color w:val="FFFFFF" w:themeColor="background1"/>
-              </w:rPr>
-            </w:pPr>
-            <w:r>
-              <w:rPr>
-                <w:b/>
-                <w:color w:val="FFFFFF" w:themeColor="background1"/>
-              </w:rPr>
-              <w:t>System</w:t>
-            </w:r>
-            <w:r>
-              <w:rPr>
-                <w:b/>
-                <w:color w:val="FFFFFF" w:themeColor="background1"/>
-              </w:rPr>
-              <w:t xml:space="preserve"> Size</w:t>
-            </w:r>
-          </w:p>
-        </w:tc>
-        <w:tc>
-          <w:tcPr>
-            <w:tcW w:w="3192" w:type="dxa"/>
-            <w:tcBorders>
-              <w:bottom w:val="threeDEngrave" w:sz="24" w:space="0" w:color="auto"/>
-            </w:tcBorders>
-            <w:shd w:val="clear" w:color="auto" w:fill="17365D" w:themeFill="text2" w:themeFillShade="BF"/>
-            <w:vAlign w:val="center"/>
-          </w:tcPr>
-          <w:p>
-            <w:pPr>
-              <w:jc w:val="center"/>
-              <w:rPr>
-                <w:b/>
-                <w:color w:val="FFFFFF" w:themeColor="background1"/>
-              </w:rPr>
-            </w:pPr>
-            <w:r>
-              <w:rPr>
-                <w:b/>
-                <w:color w:val="FFFFFF" w:themeColor="background1"/>
-              </w:rPr>
-              <w:t>Launch Survival Verification</w:t>
-            </w:r>
-          </w:p>
-        </w:tc>
-        <w:tc>
-          <w:tcPr>
-            <w:tcW w:w="2169" w:type="dxa"/>
-            <w:tcBorders>
-              <w:bottom w:val="threeDEngrave" w:sz="24" w:space="0" w:color="auto"/>
-            </w:tcBorders>
-            <w:shd w:val="clear" w:color="auto" w:fill="17365D" w:themeFill="text2" w:themeFillShade="BF"/>
-            <w:vAlign w:val="center"/>
-          </w:tcPr>
-          <w:p>
-            <w:pPr>
-              <w:jc w:val="center"/>
-              <w:rPr>
-                <w:color w:val="FFFFFF" w:themeColor="background1"/>
-              </w:rPr>
-            </w:pPr>
-            <w:r>
-              <w:rPr>
-                <w:b/>
-                <w:color w:val="FFFFFF" w:themeColor="background1"/>
-              </w:rPr>
-              <w:t xml:space="preserve">System </w:t>
-            </w:r>
-            <w:r>
-              <w:rPr>
-                <w:b/>
-                <w:color w:val="FFFFFF" w:themeColor="background1"/>
-              </w:rPr>
-              <w:t>Mass</w:t>
+              <w:t>Payload Accommodation/Space Vehicle Performance</w:t>
             </w:r>
           </w:p>
         </w:tc>
       </w:tr>
       <w:tr>
         <w:trPr>
-          <w:trHeight w:val="866"/>
+          <w:trHeight w:val="600"/>
         </w:trPr>
         <w:tc>
           <w:tcPr>
-            <w:tcW w:w="1716" w:type="dxa"/>
+            <w:tcW w:w="2448" w:type="dxa"/>
+            <w:tcBorders>
+              <w:top w:val="threeDEngrave" w:sz="24" w:space="0" w:color="auto"/>
+              <w:bottom w:val="threeDEngrave" w:sz="24" w:space="0" w:color="auto"/>
+            </w:tcBorders>
+            <w:vAlign w:val="center"/>
+          </w:tcPr>
+          <w:p>
+            <w:pPr>
+              <w:jc w:val="both"/>
+            </w:pPr>
+            <w:r>
+              <w:t>Design Life</w:t>
+            </w:r>
+          </w:p>
+        </w:tc>
+        <w:tc>
+          <w:tcPr>
+            <w:tcW w:w="7020" w:type="dxa"/>
+            <w:tcBorders>
+              <w:top w:val="threeDEngrave" w:sz="24" w:space="0" w:color="auto"/>
+              <w:bottom w:val="threeDEngrave" w:sz="24" w:space="0" w:color="auto"/>
+            </w:tcBorders>
+            <w:vAlign w:val="center"/>
+          </w:tcPr>
+          <w:p>
+            <w:pPr>
+              <w:jc w:val="both"/>
+            </w:pPr>
+            <w:r>
+              <w:t>1 to 3 Years</w:t>
+            </w:r>
+          </w:p>
+        </w:tc>
+      </w:tr>
+      <w:tr>
+        <w:trPr>
+          <w:trHeight w:val="510"/>
+        </w:trPr>
+        <w:tc>
+          <w:tcPr>
+            <w:tcW w:w="2448" w:type="dxa"/>
+            <w:tcBorders>
+              <w:top w:val="threeDEngrave" w:sz="24" w:space="0" w:color="auto"/>
+              <w:bottom w:val="threeDEngrave" w:sz="24" w:space="0" w:color="auto"/>
+            </w:tcBorders>
+            <w:vAlign w:val="center"/>
+          </w:tcPr>
+          <w:p>
+            <w:pPr>
+              <w:jc w:val="both"/>
+            </w:pPr>
+            <w:r>
+              <w:t>Payload Mass</w:t>
+            </w:r>
+          </w:p>
+        </w:tc>
+        <w:tc>
+          <w:tcPr>
+            <w:tcW w:w="7020" w:type="dxa"/>
+            <w:tcBorders>
+              <w:top w:val="threeDEngrave" w:sz="24" w:space="0" w:color="auto"/>
+              <w:bottom w:val="threeDEngrave" w:sz="24" w:space="0" w:color="auto"/>
+            </w:tcBorders>
+            <w:vAlign w:val="center"/>
+          </w:tcPr>
+          <w:p>
+            <w:pPr>
+              <w:jc w:val="both"/>
+            </w:pPr>
+            <w:r>
+              <w:t>Up to 1.83 kg</w:t>
+            </w:r>
+            <w:r>
+              <w:t xml:space="preserve"> (Per 3U)</w:t>
+            </w:r>
+          </w:p>
+        </w:tc>
+      </w:tr>
+      <w:tr>
+        <w:trPr>
+          <w:trHeight w:val="429"/>
+        </w:trPr>
+        <w:tc>
+          <w:tcPr>
+            <w:tcW w:w="2448" w:type="dxa"/>
+            <w:tcBorders>
+              <w:top w:val="threeDEngrave" w:sz="24" w:space="0" w:color="auto"/>
+              <w:bottom w:val="threeDEngrave" w:sz="24" w:space="0" w:color="auto"/>
+            </w:tcBorders>
+            <w:vAlign w:val="center"/>
+          </w:tcPr>
+          <w:p>
+            <w:pPr>
+              <w:jc w:val="both"/>
+            </w:pPr>
+            <w:r>
+              <w:t>Payload Power</w:t>
+            </w:r>
+          </w:p>
+        </w:tc>
+        <w:tc>
+          <w:tcPr>
+            <w:tcW w:w="7020" w:type="dxa"/>
+            <w:tcBorders>
+              <w:top w:val="threeDEngrave" w:sz="24" w:space="0" w:color="auto"/>
+              <w:bottom w:val="threeDEngrave" w:sz="24" w:space="0" w:color="auto"/>
+            </w:tcBorders>
+            <w:vAlign w:val="center"/>
+          </w:tcPr>
+          <w:p>
+            <w:pPr>
+              <w:jc w:val="both"/>
+            </w:pPr>
+            <w:r>
+              <w:t xml:space="preserve">The Payload power is highly dependent on the vehicle and mission CONOPS parameters, especially mission attitude control. For solar </w:t>
+            </w:r>
+            <w:r>
+              <w:t>inertial</w:t>
+            </w:r>
+            <w:r>
+              <w:t xml:space="preserve"> attitudes, nominal Payload power can be 35W operating with a 50% duty cycle. Peak power excursions of up to 70W can be accommodated. For LVLH attitude, continuous 5W (OAP) is nominally available for the Payload</w:t>
+            </w:r>
+            <w:r>
+              <w:t>. Payload power will be re-evaluated based on selection of the solar array configuration, mission orbit, and vehicle attitude during mission operations</w:t>
+            </w:r>
+          </w:p>
+        </w:tc>
+      </w:tr>
+      <w:tr>
+        <w:trPr>
+          <w:trHeight w:val="717"/>
+        </w:trPr>
+        <w:tc>
+          <w:tcPr>
+            <w:tcW w:w="2448" w:type="dxa"/>
+            <w:tcBorders>
+              <w:top w:val="threeDEngrave" w:sz="24" w:space="0" w:color="auto"/>
+              <w:bottom w:val="threeDEngrave" w:sz="24" w:space="0" w:color="auto"/>
+            </w:tcBorders>
+            <w:vAlign w:val="center"/>
+          </w:tcPr>
+          <w:p>
+            <w:pPr>
+              <w:jc w:val="both"/>
+            </w:pPr>
+            <w:r>
+              <w:t xml:space="preserve">Payload Electrical Power Interfaces </w:t>
+            </w:r>
+          </w:p>
+        </w:tc>
+        <w:tc>
+          <w:tcPr>
+            <w:tcW w:w="7020" w:type="dxa"/>
+            <w:tcBorders>
+              <w:top w:val="threeDEngrave" w:sz="24" w:space="0" w:color="auto"/>
+              <w:bottom w:val="threeDEngrave" w:sz="24" w:space="0" w:color="auto"/>
+            </w:tcBorders>
+            <w:vAlign w:val="center"/>
+          </w:tcPr>
+          <w:p>
+            <w:pPr>
+              <w:jc w:val="both"/>
+            </w:pPr>
+            <w:r>
+              <w:t>9.7V-12V unregulated, 5V regulated, 3.3V regulated</w:t>
+            </w:r>
+          </w:p>
+        </w:tc>
+      </w:tr>
+      <w:tr>
+        <w:trPr>
+          <w:trHeight w:val="429"/>
+        </w:trPr>
+        <w:tc>
+          <w:tcPr>
+            <w:tcW w:w="2448" w:type="dxa"/>
+            <w:tcBorders>
+              <w:top w:val="threeDEngrave" w:sz="24" w:space="0" w:color="auto"/>
+              <w:bottom w:val="threeDEngrave" w:sz="24" w:space="0" w:color="auto"/>
+            </w:tcBorders>
+            <w:vAlign w:val="center"/>
+          </w:tcPr>
+          <w:p>
+            <w:pPr>
+              <w:jc w:val="both"/>
+            </w:pPr>
+            <w:r>
+              <w:t>Payload Size</w:t>
+            </w:r>
+          </w:p>
+        </w:tc>
+        <w:tc>
+          <w:tcPr>
+            <w:tcW w:w="7020" w:type="dxa"/>
+            <w:tcBorders>
+              <w:top w:val="threeDEngrave" w:sz="24" w:space="0" w:color="auto"/>
+              <w:bottom w:val="threeDEngrave" w:sz="24" w:space="0" w:color="auto"/>
+            </w:tcBorders>
+            <w:vAlign w:val="center"/>
+          </w:tcPr>
+          <w:p>
+            <w:pPr>
+              <w:jc w:val="both"/>
+            </w:pPr>
+            <w:r>
+              <w:t xml:space="preserve">Up to 1.5U (10cm x 10cm x 15cm) </w:t>
+            </w:r>
+          </w:p>
+        </w:tc>
+      </w:tr>
+      <w:tr>
+        <w:trPr>
+          <w:trHeight w:val="429"/>
+        </w:trPr>
+        <w:tc>
+          <w:tcPr>
+            <w:tcW w:w="2448" w:type="dxa"/>
+            <w:tcBorders>
+              <w:top w:val="threeDEngrave" w:sz="24" w:space="0" w:color="auto"/>
+              <w:bottom w:val="threeDEngrave" w:sz="24" w:space="0" w:color="auto"/>
+            </w:tcBorders>
+            <w:vAlign w:val="center"/>
+          </w:tcPr>
+          <w:p>
+            <w:pPr>
+              <w:jc w:val="both"/>
+            </w:pPr>
+            <w:r>
+              <w:t>Pointing Control</w:t>
+            </w:r>
+          </w:p>
+        </w:tc>
+        <w:tc>
+          <w:tcPr>
+            <w:tcW w:w="7020" w:type="dxa"/>
+            <w:tcBorders>
+              <w:top w:val="threeDEngrave" w:sz="24" w:space="0" w:color="auto"/>
+              <w:bottom w:val="threeDEngrave" w:sz="24" w:space="0" w:color="auto"/>
+            </w:tcBorders>
+            <w:vAlign w:val="center"/>
+          </w:tcPr>
+          <w:p>
+            <w:pPr>
+              <w:jc w:val="both"/>
+            </w:pPr>
+            <w:r>
+              <w:t xml:space="preserve">0.42 </w:t>
+            </w:r>
+            <w:proofErr w:type="spellStart"/>
+            <w:r>
+              <w:t>deg</w:t>
+            </w:r>
+            <w:proofErr w:type="spellEnd"/>
+          </w:p>
+        </w:tc>
+      </w:tr>
+      <w:tr>
+        <w:trPr>
+          <w:trHeight w:val="429"/>
+        </w:trPr>
+        <w:tc>
+          <w:tcPr>
+            <w:tcW w:w="2448" w:type="dxa"/>
+            <w:tcBorders>
+              <w:top w:val="threeDEngrave" w:sz="24" w:space="0" w:color="auto"/>
+              <w:bottom w:val="threeDEngrave" w:sz="24" w:space="0" w:color="auto"/>
+            </w:tcBorders>
+            <w:vAlign w:val="center"/>
+          </w:tcPr>
+          <w:p>
+            <w:pPr>
+              <w:jc w:val="both"/>
+            </w:pPr>
+            <w:r>
+              <w:t>Pointing Knowledge</w:t>
+            </w:r>
+          </w:p>
+        </w:tc>
+        <w:tc>
+          <w:tcPr>
+            <w:tcW w:w="7020" w:type="dxa"/>
+            <w:tcBorders>
+              <w:top w:val="threeDEngrave" w:sz="24" w:space="0" w:color="auto"/>
+              <w:bottom w:val="threeDEngrave" w:sz="24" w:space="0" w:color="auto"/>
+            </w:tcBorders>
+            <w:vAlign w:val="center"/>
+          </w:tcPr>
+          <w:p>
+            <w:pPr>
+              <w:jc w:val="both"/>
+            </w:pPr>
+            <w:r>
+              <w:t xml:space="preserve">0.31 </w:t>
+            </w:r>
+            <w:proofErr w:type="spellStart"/>
+            <w:r>
+              <w:t>deg</w:t>
+            </w:r>
+            <w:proofErr w:type="spellEnd"/>
+          </w:p>
+        </w:tc>
+      </w:tr>
+      <w:tr>
+        <w:trPr>
+          <w:trHeight w:val="429"/>
+        </w:trPr>
+        <w:tc>
+          <w:tcPr>
+            <w:tcW w:w="2448" w:type="dxa"/>
+            <w:tcBorders>
+              <w:top w:val="threeDEngrave" w:sz="24" w:space="0" w:color="auto"/>
+              <w:bottom w:val="threeDEngrave" w:sz="24" w:space="0" w:color="auto"/>
+            </w:tcBorders>
+            <w:vAlign w:val="center"/>
+          </w:tcPr>
+          <w:p>
+            <w:pPr>
+              <w:jc w:val="both"/>
+            </w:pPr>
+            <w:r>
+              <w:t xml:space="preserve">Agility </w:t>
+            </w:r>
+          </w:p>
+        </w:tc>
+        <w:tc>
+          <w:tcPr>
+            <w:tcW w:w="7020" w:type="dxa"/>
+            <w:tcBorders>
+              <w:top w:val="threeDEngrave" w:sz="24" w:space="0" w:color="auto"/>
+              <w:bottom w:val="threeDEngrave" w:sz="24" w:space="0" w:color="auto"/>
+            </w:tcBorders>
+            <w:vAlign w:val="center"/>
+          </w:tcPr>
+          <w:p>
+            <w:pPr>
+              <w:jc w:val="both"/>
+            </w:pPr>
+            <w:r>
+              <w:t xml:space="preserve">Up to 3.0 </w:t>
+            </w:r>
+            <w:proofErr w:type="spellStart"/>
+            <w:r>
+              <w:t>deg</w:t>
+            </w:r>
+            <w:proofErr w:type="spellEnd"/>
+            <w:r>
+              <w:t>/sec</w:t>
+            </w:r>
+          </w:p>
+        </w:tc>
+      </w:tr>
+      <w:tr>
+        <w:trPr>
+          <w:trHeight w:val="429"/>
+        </w:trPr>
+        <w:tc>
+          <w:tcPr>
+            <w:tcW w:w="2448" w:type="dxa"/>
+            <w:tcBorders>
+              <w:top w:val="threeDEngrave" w:sz="24" w:space="0" w:color="auto"/>
+              <w:bottom w:val="threeDEngrave" w:sz="24" w:space="0" w:color="auto"/>
+            </w:tcBorders>
+            <w:vAlign w:val="center"/>
+          </w:tcPr>
+          <w:p>
+            <w:pPr>
+              <w:jc w:val="both"/>
+            </w:pPr>
+            <w:r>
+              <w:t>Radiation Environment</w:t>
+            </w:r>
+          </w:p>
+        </w:tc>
+        <w:tc>
+          <w:tcPr>
+            <w:tcW w:w="7020" w:type="dxa"/>
+            <w:tcBorders>
+              <w:top w:val="threeDEngrave" w:sz="24" w:space="0" w:color="auto"/>
+              <w:bottom w:val="threeDEngrave" w:sz="24" w:space="0" w:color="auto"/>
+            </w:tcBorders>
+            <w:vAlign w:val="center"/>
+          </w:tcPr>
+          <w:p>
+            <w:pPr>
+              <w:jc w:val="both"/>
+            </w:pPr>
+            <w:r>
+              <w:t>Rad hard for LEO total dose for 3 years, SEU tolerant</w:t>
+            </w:r>
+          </w:p>
+        </w:tc>
+      </w:tr>
+      <w:tr>
+        <w:trPr>
+          <w:trHeight w:val="429"/>
+        </w:trPr>
+        <w:tc>
+          <w:tcPr>
+            <w:tcW w:w="2448" w:type="dxa"/>
+            <w:tcBorders>
+              <w:top w:val="threeDEngrave" w:sz="24" w:space="0" w:color="auto"/>
+              <w:bottom w:val="threeDEngrave" w:sz="24" w:space="0" w:color="auto"/>
+            </w:tcBorders>
+            <w:vAlign w:val="center"/>
+          </w:tcPr>
+          <w:p>
+            <w:pPr>
+              <w:jc w:val="both"/>
+            </w:pPr>
+            <w:r>
+              <w:t>Mass Data Storage</w:t>
+            </w:r>
+          </w:p>
+        </w:tc>
+        <w:tc>
+          <w:tcPr>
+            <w:tcW w:w="7020" w:type="dxa"/>
+            <w:tcBorders>
+              <w:top w:val="threeDEngrave" w:sz="24" w:space="0" w:color="auto"/>
+              <w:bottom w:val="threeDEngrave" w:sz="24" w:space="0" w:color="auto"/>
+            </w:tcBorders>
+            <w:vAlign w:val="center"/>
+          </w:tcPr>
+          <w:p>
+            <w:pPr>
+              <w:jc w:val="both"/>
+            </w:pPr>
+            <w:r>
+              <w:t>8 GB</w:t>
+            </w:r>
+          </w:p>
+        </w:tc>
+      </w:tr>
+      <w:tr>
+        <w:trPr>
+          <w:trHeight w:val="429"/>
+        </w:trPr>
+        <w:tc>
+          <w:tcPr>
+            <w:tcW w:w="2448" w:type="dxa"/>
+            <w:tcBorders>
+              <w:top w:val="threeDEngrave" w:sz="24" w:space="0" w:color="auto"/>
+              <w:bottom w:val="threeDEngrave" w:sz="24" w:space="0" w:color="auto"/>
+            </w:tcBorders>
+            <w:vAlign w:val="center"/>
+          </w:tcPr>
+          <w:p>
+            <w:pPr>
+              <w:jc w:val="both"/>
+            </w:pPr>
+            <w:r>
+              <w:t>Propulsion</w:t>
+            </w:r>
+          </w:p>
+        </w:tc>
+        <w:tc>
+          <w:tcPr>
+            <w:tcW w:w="7020" w:type="dxa"/>
+            <w:tcBorders>
+              <w:top w:val="threeDEngrave" w:sz="24" w:space="0" w:color="auto"/>
+              <w:bottom w:val="threeDEngrave" w:sz="24" w:space="0" w:color="auto"/>
+            </w:tcBorders>
+            <w:vAlign w:val="center"/>
+          </w:tcPr>
+          <w:p>
+            <w:pPr>
+              <w:jc w:val="both"/>
+            </w:pPr>
+            <w:r>
+              <w:t>Up to 150 m/s with 0.5U reduced payload volume</w:t>
+            </w:r>
+          </w:p>
+        </w:tc>
+      </w:tr>
+      <w:tr>
+        <w:trPr>
+          <w:trHeight w:val="429"/>
+        </w:trPr>
+        <w:tc>
+          <w:tcPr>
+            <w:tcW w:w="2448" w:type="dxa"/>
             <w:tcBorders>
               <w:top w:val="threeDEngrave" w:sz="24" w:space="0" w:color="auto"/>
             </w:tcBorders>
@@ -1655,16 +1826,16 @@
           </w:tcPr>
           <w:p>
             <w:pPr>
-              <w:jc w:val="center"/>
+              <w:jc w:val="both"/>
             </w:pPr>
             <w:r>
-              <w:t>6 Months</w:t>
+              <w:t>Launch Environment</w:t>
             </w:r>
           </w:p>
         </w:tc>
         <w:tc>
           <w:tcPr>
-            <w:tcW w:w="1178" w:type="dxa"/>
+            <w:tcW w:w="7020" w:type="dxa"/>
             <w:tcBorders>
               <w:top w:val="threeDEngrave" w:sz="24" w:space="0" w:color="auto"/>
             </w:tcBorders>
@@ -1672,81 +1843,10 @@
           </w:tcPr>
           <w:p>
             <w:pPr>
-              <w:jc w:val="center"/>
+              <w:jc w:val="both"/>
             </w:pPr>
             <w:r>
-              <w:t>&lt; 25 Years</w:t>
-            </w:r>
-          </w:p>
-        </w:tc>
-        <w:tc>
-          <w:tcPr>
-            <w:tcW w:w="1321" w:type="dxa"/>
-            <w:tcBorders>
-              <w:top w:val="threeDEngrave" w:sz="24" w:space="0" w:color="auto"/>
-            </w:tcBorders>
-            <w:vAlign w:val="center"/>
-          </w:tcPr>
-          <w:p>
-            <w:pPr>
-              <w:jc w:val="center"/>
-            </w:pPr>
-            <w:r>
-              <w:t>6U</w:t>
-            </w:r>
-          </w:p>
-        </w:tc>
-        <w:tc>
-          <w:tcPr>
-            <w:tcW w:w="3192" w:type="dxa"/>
-            <w:tcBorders>
-              <w:top w:val="threeDEngrave" w:sz="24" w:space="0" w:color="auto"/>
-            </w:tcBorders>
-            <w:vAlign w:val="center"/>
-          </w:tcPr>
-          <w:p>
-            <w:pPr>
-              <w:jc w:val="center"/>
-              <w:rPr>
-                <w:lang w:val="fr-FR"/>
-              </w:rPr>
-            </w:pPr>
-            <w:r>
-              <w:rPr>
-                <w:lang w:val="fr-FR"/>
-              </w:rPr>
-              <w:t xml:space="preserve">NASA GEVS Qualification </w:t>
-            </w:r>
-            <w:proofErr w:type="spellStart"/>
-            <w:r>
-              <w:rPr>
-                <w:lang w:val="fr-FR"/>
-              </w:rPr>
-              <w:t>Random</w:t>
-            </w:r>
-            <w:proofErr w:type="spellEnd"/>
-            <w:r>
-              <w:rPr>
-                <w:lang w:val="fr-FR"/>
-              </w:rPr>
-              <w:t xml:space="preserve"> Vibration Profile</w:t>
-            </w:r>
-          </w:p>
-        </w:tc>
-        <w:tc>
-          <w:tcPr>
-            <w:tcW w:w="2169" w:type="dxa"/>
-            <w:tcBorders>
-              <w:top w:val="threeDEngrave" w:sz="24" w:space="0" w:color="auto"/>
-            </w:tcBorders>
-            <w:vAlign w:val="center"/>
-          </w:tcPr>
-          <w:p>
-            <w:pPr>
-              <w:jc w:val="center"/>
-            </w:pPr>
-            <w:r>
-              <w:t xml:space="preserve">8 kg </w:t>
+              <w:t>CubeSat GEVS standard</w:t>
             </w:r>
           </w:p>
         </w:tc>
@@ -1761,11 +1861,11 @@
         </w:numPr>
         <w:ind w:left="360"/>
       </w:pPr>
-      <w:bookmarkStart w:id="2" w:name="_Toc370331035"/>
+      <w:bookmarkStart w:id="3" w:name="_Toc370331035"/>
       <w:r>
         <w:t>Mission Overview</w:t>
       </w:r>
-      <w:bookmarkEnd w:id="2"/>
+      <w:bookmarkEnd w:id="3"/>
     </w:p>
     <w:p>
       <w:pPr>
@@ -1788,16 +1888,7 @@
           <w:sz w:val="22"/>
           <w:szCs w:val="22"/>
         </w:rPr>
-        <w:t xml:space="preserve"> mission can be defined as follo</w:t>
-      </w:r>
-      <w:bookmarkStart w:id="3" w:name="_GoBack"/>
-      <w:bookmarkEnd w:id="3"/>
-      <w:r>
-        <w:rPr>
-          <w:sz w:val="22"/>
-          <w:szCs w:val="22"/>
-        </w:rPr>
-        <w:t>ws:</w:t>
+        <w:t xml:space="preserve"> mission can be defined as follows:</w:t>
       </w:r>
     </w:p>
     <w:p>
@@ -1863,10 +1954,24 @@
     </w:p>
     <w:p>
       <w:pPr>
+        <w:pStyle w:val="BodyText"/>
+        <w:jc w:val="both"/>
+        <w:rPr>
+          <w:b/>
+          <w:sz w:val="22"/>
+          <w:szCs w:val="22"/>
+          <w:u w:val="single"/>
+          <w:lang w:eastAsia="en-US" w:bidi="ar-SA"/>
+        </w:rPr>
+      </w:pPr>
+    </w:p>
+    <w:p>
+      <w:pPr>
         <w:pStyle w:val="Heading2"/>
       </w:pPr>
       <w:bookmarkStart w:id="5" w:name="_Toc370331037"/>
       <w:r>
+        <w:lastRenderedPageBreak/>
         <w:t>Mission Success Criteria</w:t>
       </w:r>
       <w:bookmarkEnd w:id="5"/>
@@ -2154,150 +2259,6 @@
         </w:rPr>
         <w:t xml:space="preserve"> orbits.</w:t>
       </w:r>
-    </w:p>
-    <w:p>
-      <w:pPr>
-        <w:pStyle w:val="BodyText"/>
-        <w:ind w:left="720"/>
-        <w:jc w:val="both"/>
-        <w:rPr>
-          <w:sz w:val="21"/>
-          <w:szCs w:val="21"/>
-          <w:lang w:eastAsia="en-US" w:bidi="ar-SA"/>
-        </w:rPr>
-      </w:pPr>
-    </w:p>
-    <w:p>
-      <w:pPr>
-        <w:pStyle w:val="BodyText"/>
-        <w:ind w:left="720"/>
-        <w:jc w:val="both"/>
-        <w:rPr>
-          <w:sz w:val="21"/>
-          <w:szCs w:val="21"/>
-          <w:lang w:eastAsia="en-US" w:bidi="ar-SA"/>
-        </w:rPr>
-      </w:pPr>
-    </w:p>
-    <w:p>
-      <w:pPr>
-        <w:pStyle w:val="BodyText"/>
-        <w:ind w:left="720"/>
-        <w:jc w:val="both"/>
-        <w:rPr>
-          <w:sz w:val="21"/>
-          <w:szCs w:val="21"/>
-          <w:lang w:eastAsia="en-US" w:bidi="ar-SA"/>
-        </w:rPr>
-      </w:pPr>
-    </w:p>
-    <w:p>
-      <w:pPr>
-        <w:pStyle w:val="BodyText"/>
-        <w:ind w:left="720"/>
-        <w:jc w:val="both"/>
-        <w:rPr>
-          <w:sz w:val="21"/>
-          <w:szCs w:val="21"/>
-          <w:lang w:eastAsia="en-US" w:bidi="ar-SA"/>
-        </w:rPr>
-      </w:pPr>
-    </w:p>
-    <w:p>
-      <w:pPr>
-        <w:pStyle w:val="BodyText"/>
-        <w:ind w:left="720"/>
-        <w:jc w:val="both"/>
-        <w:rPr>
-          <w:sz w:val="21"/>
-          <w:szCs w:val="21"/>
-          <w:lang w:eastAsia="en-US" w:bidi="ar-SA"/>
-        </w:rPr>
-      </w:pPr>
-    </w:p>
-    <w:p>
-      <w:pPr>
-        <w:pStyle w:val="BodyText"/>
-        <w:ind w:left="720"/>
-        <w:jc w:val="both"/>
-        <w:rPr>
-          <w:sz w:val="21"/>
-          <w:szCs w:val="21"/>
-          <w:lang w:eastAsia="en-US" w:bidi="ar-SA"/>
-        </w:rPr>
-      </w:pPr>
-    </w:p>
-    <w:p>
-      <w:pPr>
-        <w:pStyle w:val="BodyText"/>
-        <w:ind w:left="720"/>
-        <w:jc w:val="both"/>
-        <w:rPr>
-          <w:sz w:val="21"/>
-          <w:szCs w:val="21"/>
-          <w:lang w:eastAsia="en-US" w:bidi="ar-SA"/>
-        </w:rPr>
-      </w:pPr>
-    </w:p>
-    <w:p>
-      <w:pPr>
-        <w:pStyle w:val="BodyText"/>
-        <w:ind w:left="720"/>
-        <w:jc w:val="both"/>
-        <w:rPr>
-          <w:sz w:val="21"/>
-          <w:szCs w:val="21"/>
-          <w:lang w:eastAsia="en-US" w:bidi="ar-SA"/>
-        </w:rPr>
-      </w:pPr>
-    </w:p>
-    <w:p>
-      <w:pPr>
-        <w:pStyle w:val="BodyText"/>
-        <w:ind w:left="720"/>
-        <w:jc w:val="both"/>
-        <w:rPr>
-          <w:sz w:val="21"/>
-          <w:szCs w:val="21"/>
-          <w:lang w:eastAsia="en-US" w:bidi="ar-SA"/>
-        </w:rPr>
-      </w:pPr>
-    </w:p>
-    <w:p>
-      <w:pPr>
-        <w:pStyle w:val="BodyText"/>
-        <w:ind w:left="720"/>
-        <w:jc w:val="both"/>
-        <w:rPr>
-          <w:sz w:val="21"/>
-          <w:szCs w:val="21"/>
-          <w:lang w:eastAsia="en-US" w:bidi="ar-SA"/>
-        </w:rPr>
-      </w:pPr>
-    </w:p>
-    <w:p>
-      <w:pPr>
-        <w:pStyle w:val="BodyText"/>
-        <w:ind w:left="720"/>
-        <w:jc w:val="both"/>
-        <w:rPr>
-          <w:sz w:val="21"/>
-          <w:szCs w:val="21"/>
-          <w:lang w:eastAsia="en-US" w:bidi="ar-SA"/>
-        </w:rPr>
-      </w:pPr>
-    </w:p>
-    <w:p>
-      <w:pPr>
-        <w:pStyle w:val="BodyText"/>
-        <w:ind w:left="720"/>
-        <w:jc w:val="both"/>
-        <w:rPr>
-          <w:sz w:val="21"/>
-          <w:szCs w:val="21"/>
-          <w:lang w:eastAsia="en-US" w:bidi="ar-SA"/>
-        </w:rPr>
-      </w:pPr>
     </w:p>
     <w:p>
       <w:pPr>
@@ -2455,6 +2416,7 @@
     <w:p>
       <w:pPr>
         <w:spacing w:after="120"/>
+        <w:jc w:val="center"/>
         <w:rPr>
           <w:sz w:val="22"/>
         </w:rPr>
@@ -2466,8 +2428,8 @@
         </w:rPr>
         <w:drawing>
           <wp:inline distT="0" distB="0" distL="0" distR="0">
-            <wp:extent cx="5943600" cy="3843466"/>
-            <wp:effectExtent l="19050" t="0" r="0" b="0"/>
+            <wp:extent cx="5393096" cy="3487479"/>
+            <wp:effectExtent l="0" t="0" r="0" b="0"/>
             <wp:docPr id="1" name="Picture 5"/>
             <wp:cNvGraphicFramePr>
               <a:graphicFrameLocks xmlns:a="http://schemas.openxmlformats.org/drawingml/2006/main" noChangeAspect="1"/>
@@ -2482,7 +2444,7 @@
                     </pic:cNvPicPr>
                   </pic:nvPicPr>
                   <pic:blipFill>
-                    <a:blip r:embed="rId9" cstate="print"/>
+                    <a:blip r:embed="rId10" cstate="print"/>
                     <a:srcRect/>
                     <a:stretch>
                       <a:fillRect/>
@@ -2491,7 +2453,7 @@
                   <pic:spPr bwMode="auto">
                     <a:xfrm>
                       <a:off x="0" y="0"/>
-                      <a:ext cx="5943600" cy="3843466"/>
+                      <a:ext cx="5400280" cy="3492125"/>
                     </a:xfrm>
                     <a:prstGeom prst="rect">
                       <a:avLst/>
@@ -2542,28 +2504,19 @@
           <w:rFonts w:ascii="Times New Roman" w:hAnsi="Times New Roman" w:cs="Times New Roman"/>
           <w:b/>
         </w:rPr>
-        <w:t xml:space="preserve"> Example 3U CubeSat Architecture</w:t>
-      </w:r>
-    </w:p>
-    <w:p/>
-    <w:p/>
-    <w:p/>
-    <w:p/>
-    <w:p/>
-    <w:p/>
-    <w:p/>
-    <w:p>
-      <w:pPr>
-        <w:pStyle w:val="BodyText"/>
-        <w:jc w:val="center"/>
-        <w:rPr>
-          <w:lang w:eastAsia="en-US" w:bidi="ar-SA"/>
-        </w:rPr>
-      </w:pPr>
+        <w:t xml:space="preserve"> Exampl</w:t>
+      </w:r>
+      <w:r>
+        <w:rPr>
+          <w:rFonts w:ascii="Times New Roman" w:hAnsi="Times New Roman" w:cs="Times New Roman"/>
+          <w:b/>
+        </w:rPr>
+        <w:t>e 3U CubeSat Architecture</w:t>
+      </w:r>
     </w:p>
     <w:sectPr>
-      <w:headerReference w:type="default" r:id="rId10"/>
-      <w:footerReference w:type="default" r:id="rId11"/>
+      <w:headerReference w:type="default" r:id="rId11"/>
+      <w:footerReference w:type="default" r:id="rId12"/>
       <w:pgSz w:w="12240" w:h="15840"/>
       <w:pgMar w:top="1440" w:right="1440" w:bottom="1440" w:left="1440" w:header="996" w:footer="996" w:gutter="0"/>
       <w:cols w:space="720"/>
@@ -2574,7 +2527,7 @@
 </file>
 
 <file path=word/endnotes.xml><?xml version="1.0" encoding="utf-8"?>
-<w:endnotes xmlns:ve="http://schemas.openxmlformats.org/markup-compatibility/2006" xmlns:o="urn:schemas-microsoft-com:office:office" xmlns:r="http://schemas.openxmlformats.org/officeDocument/2006/relationships" xmlns:m="http://schemas.openxmlformats.org/officeDocument/2006/math" xmlns:v="urn:schemas-microsoft-com:vml" xmlns:wp="http://schemas.openxmlformats.org/drawingml/2006/wordprocessingDrawing" xmlns:w10="urn:schemas-microsoft-com:office:word" xmlns:w="http://schemas.openxmlformats.org/wordprocessingml/2006/main" xmlns:wne="http://schemas.microsoft.com/office/word/2006/wordml">
+<w:endnotes xmlns:wpc="http://schemas.microsoft.com/office/word/2010/wordprocessingCanvas" xmlns:mc="http://schemas.openxmlformats.org/markup-compatibility/2006" xmlns:o="urn:schemas-microsoft-com:office:office" xmlns:r="http://schemas.openxmlformats.org/officeDocument/2006/relationships" xmlns:m="http://schemas.openxmlformats.org/officeDocument/2006/math" xmlns:v="urn:schemas-microsoft-com:vml" xmlns:wp14="http://schemas.microsoft.com/office/word/2010/wordprocessingDrawing" xmlns:wp="http://schemas.openxmlformats.org/drawingml/2006/wordprocessingDrawing" xmlns:w10="urn:schemas-microsoft-com:office:word" xmlns:w="http://schemas.openxmlformats.org/wordprocessingml/2006/main" xmlns:w14="http://schemas.microsoft.com/office/word/2010/wordml" xmlns:wpg="http://schemas.microsoft.com/office/word/2010/wordprocessingGroup" xmlns:wpi="http://schemas.microsoft.com/office/word/2010/wordprocessingInk" xmlns:wne="http://schemas.microsoft.com/office/word/2006/wordml" xmlns:wps="http://schemas.microsoft.com/office/word/2010/wordprocessingShape" mc:Ignorable="w14 wp14">
   <w:endnote w:type="separator" w:id="-1">
     <w:p>
       <w:r>
@@ -2595,7 +2548,7 @@
 </file>
 
 <file path=word/footer1.xml><?xml version="1.0" encoding="utf-8"?>
-<w:ftr xmlns:ve="http://schemas.openxmlformats.org/markup-compatibility/2006" xmlns:o="urn:schemas-microsoft-com:office:office" xmlns:r="http://schemas.openxmlformats.org/officeDocument/2006/relationships" xmlns:m="http://schemas.openxmlformats.org/officeDocument/2006/math" xmlns:v="urn:schemas-microsoft-com:vml" xmlns:wp="http://schemas.openxmlformats.org/drawingml/2006/wordprocessingDrawing" xmlns:w10="urn:schemas-microsoft-com:office:word" xmlns:w="http://schemas.openxmlformats.org/wordprocessingml/2006/main" xmlns:wne="http://schemas.microsoft.com/office/word/2006/wordml">
+<w:ftr xmlns:wpc="http://schemas.microsoft.com/office/word/2010/wordprocessingCanvas" xmlns:mc="http://schemas.openxmlformats.org/markup-compatibility/2006" xmlns:o="urn:schemas-microsoft-com:office:office" xmlns:r="http://schemas.openxmlformats.org/officeDocument/2006/relationships" xmlns:m="http://schemas.openxmlformats.org/officeDocument/2006/math" xmlns:v="urn:schemas-microsoft-com:vml" xmlns:wp14="http://schemas.microsoft.com/office/word/2010/wordprocessingDrawing" xmlns:wp="http://schemas.openxmlformats.org/drawingml/2006/wordprocessingDrawing" xmlns:w10="urn:schemas-microsoft-com:office:word" xmlns:w="http://schemas.openxmlformats.org/wordprocessingml/2006/main" xmlns:w14="http://schemas.microsoft.com/office/word/2010/wordml" xmlns:wpg="http://schemas.microsoft.com/office/word/2010/wordprocessingGroup" xmlns:wpi="http://schemas.microsoft.com/office/word/2010/wordprocessingInk" xmlns:wne="http://schemas.microsoft.com/office/word/2006/wordml" xmlns:wps="http://schemas.microsoft.com/office/word/2010/wordprocessingShape" mc:Ignorable="w14 wp14">
   <w:p>
     <w:pPr>
       <w:pStyle w:val="Header"/>
@@ -2721,7 +2674,7 @@
         <w:b/>
         <w:noProof/>
       </w:rPr>
-      <w:t>29 October 2013</w:t>
+      <w:t>6 February 2014</w:t>
     </w:r>
     <w:r>
       <w:rPr>
@@ -2735,7 +2688,7 @@
 </file>
 
 <file path=word/footnotes.xml><?xml version="1.0" encoding="utf-8"?>
-<w:footnotes xmlns:ve="http://schemas.openxmlformats.org/markup-compatibility/2006" xmlns:o="urn:schemas-microsoft-com:office:office" xmlns:r="http://schemas.openxmlformats.org/officeDocument/2006/relationships" xmlns:m="http://schemas.openxmlformats.org/officeDocument/2006/math" xmlns:v="urn:schemas-microsoft-com:vml" xmlns:wp="http://schemas.openxmlformats.org/drawingml/2006/wordprocessingDrawing" xmlns:w10="urn:schemas-microsoft-com:office:word" xmlns:w="http://schemas.openxmlformats.org/wordprocessingml/2006/main" xmlns:wne="http://schemas.microsoft.com/office/word/2006/wordml">
+<w:footnotes xmlns:wpc="http://schemas.microsoft.com/office/word/2010/wordprocessingCanvas" xmlns:mc="http://schemas.openxmlformats.org/markup-compatibility/2006" xmlns:o="urn:schemas-microsoft-com:office:office" xmlns:r="http://schemas.openxmlformats.org/officeDocument/2006/relationships" xmlns:m="http://schemas.openxmlformats.org/officeDocument/2006/math" xmlns:v="urn:schemas-microsoft-com:vml" xmlns:wp14="http://schemas.microsoft.com/office/word/2010/wordprocessingDrawing" xmlns:wp="http://schemas.openxmlformats.org/drawingml/2006/wordprocessingDrawing" xmlns:w10="urn:schemas-microsoft-com:office:word" xmlns:w="http://schemas.openxmlformats.org/wordprocessingml/2006/main" xmlns:w14="http://schemas.microsoft.com/office/word/2010/wordml" xmlns:wpg="http://schemas.microsoft.com/office/word/2010/wordprocessingGroup" xmlns:wpi="http://schemas.microsoft.com/office/word/2010/wordprocessingInk" xmlns:wne="http://schemas.microsoft.com/office/word/2006/wordml" xmlns:wps="http://schemas.microsoft.com/office/word/2010/wordprocessingShape" mc:Ignorable="w14 wp14">
   <w:footnote w:type="separator" w:id="-1">
     <w:p>
       <w:r>
@@ -2756,7 +2709,7 @@
 </file>
 
 <file path=word/header1.xml><?xml version="1.0" encoding="utf-8"?>
-<w:hdr xmlns:ve="http://schemas.openxmlformats.org/markup-compatibility/2006" xmlns:o="urn:schemas-microsoft-com:office:office" xmlns:r="http://schemas.openxmlformats.org/officeDocument/2006/relationships" xmlns:m="http://schemas.openxmlformats.org/officeDocument/2006/math" xmlns:v="urn:schemas-microsoft-com:vml" xmlns:wp="http://schemas.openxmlformats.org/drawingml/2006/wordprocessingDrawing" xmlns:w10="urn:schemas-microsoft-com:office:word" xmlns:w="http://schemas.openxmlformats.org/wordprocessingml/2006/main" xmlns:wne="http://schemas.microsoft.com/office/word/2006/wordml">
+<w:hdr xmlns:wpc="http://schemas.microsoft.com/office/word/2010/wordprocessingCanvas" xmlns:mc="http://schemas.openxmlformats.org/markup-compatibility/2006" xmlns:o="urn:schemas-microsoft-com:office:office" xmlns:r="http://schemas.openxmlformats.org/officeDocument/2006/relationships" xmlns:m="http://schemas.openxmlformats.org/officeDocument/2006/math" xmlns:v="urn:schemas-microsoft-com:vml" xmlns:wp14="http://schemas.microsoft.com/office/word/2010/wordprocessingDrawing" xmlns:wp="http://schemas.openxmlformats.org/drawingml/2006/wordprocessingDrawing" xmlns:w10="urn:schemas-microsoft-com:office:word" xmlns:w="http://schemas.openxmlformats.org/wordprocessingml/2006/main" xmlns:w14="http://schemas.microsoft.com/office/word/2010/wordml" xmlns:wpg="http://schemas.microsoft.com/office/word/2010/wordprocessingGroup" xmlns:wpi="http://schemas.microsoft.com/office/word/2010/wordprocessingInk" xmlns:wne="http://schemas.microsoft.com/office/word/2006/wordml" xmlns:wps="http://schemas.microsoft.com/office/word/2010/wordprocessingShape" mc:Ignorable="w14 wp14">
   <w:p>
     <w:pPr>
       <w:pStyle w:val="Header"/>
@@ -2787,7 +2740,7 @@
 </file>
 
 <file path=word/numbering.xml><?xml version="1.0" encoding="utf-8"?>
-<w:numbering xmlns:ve="http://schemas.openxmlformats.org/markup-compatibility/2006" xmlns:o="urn:schemas-microsoft-com:office:office" xmlns:r="http://schemas.openxmlformats.org/officeDocument/2006/relationships" xmlns:m="http://schemas.openxmlformats.org/officeDocument/2006/math" xmlns:v="urn:schemas-microsoft-com:vml" xmlns:wp="http://schemas.openxmlformats.org/drawingml/2006/wordprocessingDrawing" xmlns:w10="urn:schemas-microsoft-com:office:word" xmlns:w="http://schemas.openxmlformats.org/wordprocessingml/2006/main" xmlns:wne="http://schemas.microsoft.com/office/word/2006/wordml">
+<w:numbering xmlns:wpc="http://schemas.microsoft.com/office/word/2010/wordprocessingCanvas" xmlns:mc="http://schemas.openxmlformats.org/markup-compatibility/2006" xmlns:o="urn:schemas-microsoft-com:office:office" xmlns:r="http://schemas.openxmlformats.org/officeDocument/2006/relationships" xmlns:m="http://schemas.openxmlformats.org/officeDocument/2006/math" xmlns:v="urn:schemas-microsoft-com:vml" xmlns:wp14="http://schemas.microsoft.com/office/word/2010/wordprocessingDrawing" xmlns:wp="http://schemas.openxmlformats.org/drawingml/2006/wordprocessingDrawing" xmlns:w10="urn:schemas-microsoft-com:office:word" xmlns:w="http://schemas.openxmlformats.org/wordprocessingml/2006/main" xmlns:w14="http://schemas.microsoft.com/office/word/2010/wordml" xmlns:wpg="http://schemas.microsoft.com/office/word/2010/wordprocessingGroup" xmlns:wpi="http://schemas.microsoft.com/office/word/2010/wordprocessingInk" xmlns:wne="http://schemas.microsoft.com/office/word/2006/wordml" xmlns:wps="http://schemas.microsoft.com/office/word/2010/wordprocessingShape" mc:Ignorable="w14 wp14">
   <w:abstractNum w:abstractNumId="0">
     <w:nsid w:val="00000003"/>
     <w:multiLevelType w:val="multilevel"/>
@@ -5008,7 +4961,7 @@
 </file>
 
 <file path=word/styles.xml><?xml version="1.0" encoding="utf-8"?>
-<w:styles xmlns:r="http://schemas.openxmlformats.org/officeDocument/2006/relationships" xmlns:w="http://schemas.openxmlformats.org/wordprocessingml/2006/main">
+<w:styles xmlns:mc="http://schemas.openxmlformats.org/markup-compatibility/2006" xmlns:r="http://schemas.openxmlformats.org/officeDocument/2006/relationships" xmlns:w="http://schemas.openxmlformats.org/wordprocessingml/2006/main" xmlns:w14="http://schemas.microsoft.com/office/word/2010/wordml" mc:Ignorable="w14">
   <w:docDefaults>
     <w:rPrDefault>
       <w:rPr>
@@ -5269,7 +5222,6 @@
     <w:uiPriority w:val="99"/>
     <w:semiHidden/>
     <w:unhideWhenUsed/>
-    <w:qFormat/>
     <w:tblPr>
       <w:tblInd w:w="0" w:type="dxa"/>
       <w:tblCellMar>
@@ -6756,7 +6708,7 @@
     <w:rsid w:val="000131A9"/>
     <w:pPr>
       <w:numPr>
-        <w:numId w:val="30"/>
+        <w:numId w:val="1"/>
       </w:numPr>
     </w:pPr>
   </w:style>
@@ -7095,7 +7047,7 @@
 </file>
 
 <file path=customXml/itemProps1.xml><?xml version="1.0" encoding="utf-8"?>
-<ds:datastoreItem xmlns:ds="http://schemas.openxmlformats.org/officeDocument/2006/customXml" ds:itemID="{A19F63FE-9C35-451F-AFF9-83F4A0D06606}">
+<ds:datastoreItem xmlns:ds="http://schemas.openxmlformats.org/officeDocument/2006/customXml" ds:itemID="{AA8AF992-EFBC-41E2-B020-7E230A7E9599}">
   <ds:schemaRefs>
     <ds:schemaRef ds:uri="http://schemas.openxmlformats.org/officeDocument/2006/bibliography"/>
   </ds:schemaRefs>

</xml_diff>